<commit_message>
Präsentation weiter gekürzt und Vortragstext ergänzt
</commit_message>
<xml_diff>
--- a/Böhme-Dylan-Vortrag.docx
+++ b/Böhme-Dylan-Vortrag.docx
@@ -4280,6 +4280,555 @@
     <w:p>
       <w:r>
         <w:t>Mysterium Magnum, 66.60</w:t>
+      </w:r>
+    </w:p>
+    <w:p/>
+    <w:p>
+      <w:pPr>
+        <w:pStyle w:val="berschrift1"/>
+      </w:pPr>
+      <w:r>
+        <w:lastRenderedPageBreak/>
+        <w:t>Wem willst Du dienen? Dylan</w:t>
+      </w:r>
+    </w:p>
+    <w:p>
+      <w:pPr>
+        <w:keepNext/>
+        <w:keepLines/>
+      </w:pPr>
+    </w:p>
+    <w:p>
+      <w:pPr>
+        <w:keepNext/>
+        <w:keepLines/>
+      </w:pPr>
+      <w:r>
+        <w:t xml:space="preserve">Du magst der englische oder französische Botschafter sein  </w:t>
+      </w:r>
+      <w:r>
+        <w:br/>
+      </w:r>
+      <w:r>
+        <w:t xml:space="preserve">Du magst gern zocken oder tanzen  </w:t>
+      </w:r>
+      <w:r>
+        <w:br/>
+      </w:r>
+      <w:r>
+        <w:t xml:space="preserve">Du magst der Weltmeister im Schwergewichtsboxen sein  </w:t>
+      </w:r>
+      <w:r>
+        <w:br/>
+      </w:r>
+      <w:r>
+        <w:t>Du magst ein Promi sein mit einer langen Perlenkette</w:t>
+      </w:r>
+    </w:p>
+    <w:p>
+      <w:r>
+        <w:t xml:space="preserve">Aber Du wirst jemandem dienen müssen, ja,  </w:t>
+      </w:r>
+      <w:r>
+        <w:br/>
+      </w:r>
+      <w:r>
+        <w:t xml:space="preserve">Du musst jemandem dienen  </w:t>
+      </w:r>
+      <w:r>
+        <w:br/>
+      </w:r>
+      <w:r>
+        <w:t xml:space="preserve">Es mag der Teufel sein oder der Herr  </w:t>
+      </w:r>
+      <w:r>
+        <w:br/>
+      </w:r>
+      <w:r>
+        <w:t>Aber Du wirst jemandem dienen müssen</w:t>
+      </w:r>
+    </w:p>
+    <w:p>
+      <w:proofErr w:type="spellStart"/>
+      <w:r>
+        <w:t>Gotta</w:t>
+      </w:r>
+      <w:proofErr w:type="spellEnd"/>
+      <w:r>
+        <w:t xml:space="preserve"> </w:t>
+      </w:r>
+      <w:proofErr w:type="spellStart"/>
+      <w:r>
+        <w:t>Serve</w:t>
+      </w:r>
+      <w:proofErr w:type="spellEnd"/>
+      <w:r>
+        <w:t xml:space="preserve"> </w:t>
+      </w:r>
+      <w:proofErr w:type="spellStart"/>
+      <w:r>
+        <w:t>Somebody</w:t>
+      </w:r>
+      <w:proofErr w:type="spellEnd"/>
+      <w:r>
+        <w:t xml:space="preserve">, Album </w:t>
+      </w:r>
+      <w:r>
+        <w:rPr>
+          <w:i/>
+        </w:rPr>
+        <w:t>Slow Train Coming</w:t>
+      </w:r>
+      <w:r>
+        <w:t>, 1979</w:t>
+      </w:r>
+    </w:p>
+    <w:p/>
+    <w:p>
+      <w:r>
+        <w:t>Vielfach gespielt in den 1990ern, 2000ern, 2010ern, 2021-2024; über 700x</w:t>
+      </w:r>
+    </w:p>
+    <w:p/>
+    <w:p>
+      <w:r>
+        <w:t xml:space="preserve">Du magst ein Prediger sein, voller spirituellem Stolz </w:t>
+      </w:r>
+      <w:r>
+        <w:br/>
+      </w:r>
+      <w:r>
+        <w:t xml:space="preserve">Du magst ein Stadtrat sein, der nebenbei Bestechungsgelder annimmt  </w:t>
+      </w:r>
+      <w:r>
+        <w:br/>
+      </w:r>
+      <w:r>
+        <w:t xml:space="preserve">Du magst in einem Frisörladen arbeiten und wissen, wie man Haare schneidet  </w:t>
+      </w:r>
+      <w:r>
+        <w:br/>
+      </w:r>
+      <w:r>
+        <w:t>Du magst jemandes Geliebte sein oder jemandes Erbe</w:t>
+      </w:r>
+    </w:p>
+    <w:p>
+      <w:r>
+        <w:t xml:space="preserve">Aber Du wirst jemandem dienen müssen, ja,  </w:t>
+      </w:r>
+      <w:r>
+        <w:br/>
+      </w:r>
+      <w:r>
+        <w:t xml:space="preserve">Du musst jemandem dienen  </w:t>
+      </w:r>
+      <w:r>
+        <w:br/>
+      </w:r>
+      <w:r>
+        <w:t xml:space="preserve">Es mag der Teufel sein oder der Herr  </w:t>
+      </w:r>
+      <w:r>
+        <w:br/>
+      </w:r>
+      <w:r>
+        <w:t>Aber Du wirst jemandem dienen müssen</w:t>
+      </w:r>
+    </w:p>
+    <w:p/>
+    <w:p>
+      <w:r>
+        <w:t xml:space="preserve">Du magst mich Terry oder Timmy nennen  </w:t>
+      </w:r>
+      <w:r>
+        <w:br/>
+      </w:r>
+      <w:r>
+        <w:t xml:space="preserve">Du magst mich Bobby oder </w:t>
+      </w:r>
+      <w:proofErr w:type="spellStart"/>
+      <w:r>
+        <w:t>Zimmy</w:t>
+      </w:r>
+      <w:proofErr w:type="spellEnd"/>
+      <w:r>
+        <w:t xml:space="preserve"> nennen  </w:t>
+      </w:r>
+      <w:r>
+        <w:br/>
+      </w:r>
+      <w:r>
+        <w:t xml:space="preserve">Du magst mich R.J. oder Ray nennen  </w:t>
+      </w:r>
+      <w:r>
+        <w:br/>
+      </w:r>
+      <w:r>
+        <w:t>Du kannst mich irgendwie nennen - egal, was Du sagst</w:t>
+      </w:r>
+    </w:p>
+    <w:p>
+      <w:r>
+        <w:t xml:space="preserve">Aber Du wirst jemandem dienen müssen, ja,  </w:t>
+      </w:r>
+      <w:r>
+        <w:br/>
+      </w:r>
+      <w:r>
+        <w:t xml:space="preserve">Du musst jemandem dienen  </w:t>
+      </w:r>
+      <w:r>
+        <w:br/>
+      </w:r>
+      <w:r>
+        <w:t xml:space="preserve">Es mag der Teufel sein oder der Herr  </w:t>
+      </w:r>
+      <w:r>
+        <w:br/>
+      </w:r>
+      <w:r>
+        <w:t>Aber Du wirst jemandem dienen müssen</w:t>
+      </w:r>
+    </w:p>
+    <w:p/>
+    <w:p>
+      <w:pPr>
+        <w:pStyle w:val="berschrift1"/>
+      </w:pPr>
+      <w:r>
+        <w:lastRenderedPageBreak/>
+        <w:t>Versuchung: Böhme</w:t>
+      </w:r>
+    </w:p>
+    <w:p>
+      <w:pPr>
+        <w:keepNext/>
+        <w:keepLines/>
+      </w:pPr>
+    </w:p>
+    <w:p>
+      <w:pPr>
+        <w:keepNext/>
+        <w:keepLines/>
+      </w:pPr>
+      <w:r>
+        <w:t>Auch ist dies die gewaltige Darstellung der hurenden und unzüchtigen Welt, wie die schönen Töchter Evas im Trieb des Teufels der zarten Jugend nachrennen und sie mit heuchlerischen Gebärden und falscher Brunst an sich ziehen. Und wie sie sich schmücken und zieren, als säße ein Engel unter ihrem Schmuck, und damit manch frommes Kind, das niemals danach begehrt hat, an sich ziehen und gleich mit des Teufels Ketten binden und um Ehre und Zucht bringen.</w:t>
+      </w:r>
+    </w:p>
+    <w:p>
+      <w:r>
+        <w:t xml:space="preserve">Mysterium Magnum 66.42, Kapitel über Josef und </w:t>
+      </w:r>
+      <w:proofErr w:type="spellStart"/>
+      <w:r>
+        <w:t>Potiphar</w:t>
+      </w:r>
+      <w:proofErr w:type="spellEnd"/>
+    </w:p>
+    <w:p/>
+    <w:p>
+      <w:r>
+        <w:t>Fortsetzung, 66.43:</w:t>
+      </w:r>
+    </w:p>
+    <w:p>
+      <w:r>
+        <w:t xml:space="preserve">Und wenn es ein frommer und züchtiger Josef wäre, der in diese </w:t>
+      </w:r>
+      <w:proofErr w:type="spellStart"/>
+      <w:r>
+        <w:t>Saubälge</w:t>
+      </w:r>
+      <w:proofErr w:type="spellEnd"/>
+      <w:r>
+        <w:t xml:space="preserve"> und Lockhäuser des Teufels nicht eingehen wollte, den verrufen sie und bezichtigen ihn der Unzucht, als hätte er sie betrügen wollen, und rauben ihm seine Ehre, und sind doch eben selber diese Brunsthengste, welche Zucker aufstreuen und Galle zu essen geben, welche fremden Männern so lange Zucker aufstreuen, wie sie Geld im Beutel haben, bis sie diese um Habe, Ehre und Gut bringen, so </w:t>
+      </w:r>
+      <w:proofErr w:type="spellStart"/>
+      <w:r>
+        <w:t>daß</w:t>
+      </w:r>
+      <w:proofErr w:type="spellEnd"/>
+      <w:r>
+        <w:t xml:space="preserve"> sie ihnen nichts mehr zu geben haben. Dann schänden sie diese und lassen sie ohne Rock nach Hause gehen, wie </w:t>
+      </w:r>
+      <w:proofErr w:type="spellStart"/>
+      <w:r>
+        <w:t>Potiphars</w:t>
+      </w:r>
+      <w:proofErr w:type="spellEnd"/>
+      <w:r>
+        <w:t xml:space="preserve"> Frau den Josef. So hat der Teufel die Seele, und die Hure hat den Rock zum Pfand, in welcher Hure nichts anderes regiert, als die Schlange mit ihren Jungen. Und wer sich zu ihnen tut, der wird von der Schlange vergiftet, denn die Schlange schmeißt ihm ihre Brut in Leib und Seele und vergiftet ihn so sehr, </w:t>
+      </w:r>
+      <w:proofErr w:type="spellStart"/>
+      <w:r>
+        <w:t>daß</w:t>
+      </w:r>
+      <w:proofErr w:type="spellEnd"/>
+      <w:r>
+        <w:t xml:space="preserve"> er sein Herz an die Hure hängt und ihr nachläuft, als wäre er fest an sie gebunden.</w:t>
+      </w:r>
+    </w:p>
+    <w:p/>
+    <w:p>
+      <w:pPr>
+        <w:pStyle w:val="berschrift1"/>
+      </w:pPr>
+      <w:r>
+        <w:t>Versuchung: Dylan</w:t>
+      </w:r>
+    </w:p>
+    <w:p/>
+    <w:p>
+      <w:r>
+        <w:t xml:space="preserve">Er war ein adretter Junge  </w:t>
+      </w:r>
+      <w:r>
+        <w:br/>
+      </w:r>
+      <w:r>
+        <w:t xml:space="preserve">Aber sie haben einen Killer aus ihm gemacht  </w:t>
+      </w:r>
+      <w:r>
+        <w:br/>
+      </w:r>
+      <w:r>
+        <w:t xml:space="preserve">Das haben sie getan  </w:t>
+      </w:r>
+    </w:p>
+    <w:p>
+      <w:r>
+        <w:t xml:space="preserve">Sie verdrehten ihm den Kopf  </w:t>
+      </w:r>
+      <w:r>
+        <w:br/>
+      </w:r>
+      <w:r>
+        <w:t xml:space="preserve">Er wusste nie, worum es ging  </w:t>
+      </w:r>
+    </w:p>
+    <w:p>
+      <w:r>
+        <w:t xml:space="preserve">Clean Cut Kid, Album </w:t>
+      </w:r>
+      <w:r>
+        <w:rPr>
+          <w:i/>
+        </w:rPr>
+        <w:t>Empire Burlesque</w:t>
+      </w:r>
+      <w:r>
+        <w:t>, 1985</w:t>
+      </w:r>
+    </w:p>
+    <w:p/>
+    <w:p>
+      <w:r>
+        <w:t xml:space="preserve">Sie füttern Casanova mit dem Löffel  </w:t>
+      </w:r>
+      <w:r>
+        <w:br/>
+      </w:r>
+      <w:r>
+        <w:t xml:space="preserve">Dann werden sie ihn mit Selbstvertrauen töten  </w:t>
+      </w:r>
+      <w:r>
+        <w:br/>
+      </w:r>
+      <w:r>
+        <w:t>Nachdem sie ihn mit Worten vergifteten ...</w:t>
+      </w:r>
+    </w:p>
+    <w:p/>
+    <w:p>
+      <w:proofErr w:type="spellStart"/>
+      <w:r>
+        <w:lastRenderedPageBreak/>
+        <w:t>Desolation</w:t>
+      </w:r>
+      <w:proofErr w:type="spellEnd"/>
+      <w:r>
+        <w:t xml:space="preserve"> </w:t>
+      </w:r>
+      <w:proofErr w:type="spellStart"/>
+      <w:r>
+        <w:t>Row</w:t>
+      </w:r>
+      <w:proofErr w:type="spellEnd"/>
+      <w:r>
+        <w:t xml:space="preserve">, Album </w:t>
+      </w:r>
+      <w:r>
+        <w:rPr>
+          <w:i/>
+        </w:rPr>
+        <w:t>Highway 61 Revisited</w:t>
+      </w:r>
+      <w:r>
+        <w:t>, 1965</w:t>
+      </w:r>
+    </w:p>
+    <w:p/>
+    <w:p>
+      <w:pPr>
+        <w:pStyle w:val="berschrift1"/>
+      </w:pPr>
+      <w:r>
+        <w:t>Das Irdische gegen das Geistige: Böhme</w:t>
+      </w:r>
+    </w:p>
+    <w:p/>
+    <w:p>
+      <w:pPr>
+        <w:rPr>
+          <w:i/>
+        </w:rPr>
+      </w:pPr>
+      <w:r>
+        <w:rPr>
+          <w:i/>
+        </w:rPr>
+        <w:t>Innerer Mensch zur Feuer-Seele:</w:t>
+      </w:r>
+    </w:p>
+    <w:p>
+      <w:proofErr w:type="gramStart"/>
+      <w:r>
+        <w:t>Oh</w:t>
+      </w:r>
+      <w:proofErr w:type="gramEnd"/>
+      <w:r>
+        <w:t xml:space="preserve"> mein Buhle, kehre doch um und gehe von der Eitelkeit ab, oder du verlierst meine Liebe und das edle </w:t>
+      </w:r>
+      <w:proofErr w:type="spellStart"/>
+      <w:r>
+        <w:t>Perlein</w:t>
+      </w:r>
+      <w:proofErr w:type="spellEnd"/>
+      <w:r>
+        <w:t>.</w:t>
+      </w:r>
+    </w:p>
+    <w:p/>
+    <w:p>
+      <w:pPr>
+        <w:rPr>
+          <w:i/>
+        </w:rPr>
+      </w:pPr>
+      <w:r>
+        <w:rPr>
+          <w:i/>
+        </w:rPr>
+        <w:t xml:space="preserve">Äußerer Verstand = irdische (tierische) Seele:  </w:t>
+      </w:r>
+    </w:p>
+    <w:p>
+      <w:r>
+        <w:t xml:space="preserve">Du bist närrisch, </w:t>
+      </w:r>
+      <w:proofErr w:type="spellStart"/>
+      <w:r>
+        <w:t>daß</w:t>
+      </w:r>
+      <w:proofErr w:type="spellEnd"/>
+      <w:r>
+        <w:t xml:space="preserve"> du der Welt Narr und Spott sein willst.  </w:t>
+      </w:r>
+      <w:r>
+        <w:br/>
+      </w:r>
+      <w:r>
+        <w:t xml:space="preserve">Du bedarfst der äußeren Welt zu deinem Leben!  </w:t>
+      </w:r>
+      <w:r>
+        <w:br/>
+      </w:r>
+      <w:r>
+        <w:t xml:space="preserve">Schönheit, Macht und Herrlichkeit sind dein Bestes, denn darin kannst du Freude haben.  </w:t>
+      </w:r>
+      <w:r>
+        <w:br/>
+      </w:r>
+      <w:r>
+        <w:t xml:space="preserve">Was willst du dich in Angst, Not und Spott führen?  </w:t>
+      </w:r>
+      <w:r>
+        <w:br/>
+      </w:r>
+      <w:r>
+        <w:t>Trachte nach der Wollust, die dem Leib und Gemüt so wohltut!</w:t>
+      </w:r>
+    </w:p>
+    <w:p>
+      <w:r>
+        <w:t>Von der neuen Wiedergeburt 4.16, in: Der Weg zu Christo</w:t>
+      </w:r>
+    </w:p>
+    <w:p/>
+    <w:p>
+      <w:pPr>
+        <w:pStyle w:val="berschrift1"/>
+      </w:pPr>
+      <w:r>
+        <w:t>Das Irdische gegen das Geistige: Dylan</w:t>
+      </w:r>
+    </w:p>
+    <w:p/>
+    <w:p>
+      <w:r>
+        <w:t xml:space="preserve">Es ist die Art des Fleisches, gegen den Geist Krieg zu führen  </w:t>
+      </w:r>
+      <w:r>
+        <w:br/>
+      </w:r>
+      <w:r>
+        <w:t xml:space="preserve">24 Stunden am Tag kannst Du es fühlen und hören  </w:t>
+      </w:r>
+      <w:r>
+        <w:br/>
+      </w:r>
+      <w:r>
+        <w:t xml:space="preserve">Unter Einsatz aller Mittel unter der Sonne  </w:t>
+      </w:r>
+      <w:r>
+        <w:br/>
+      </w:r>
+      <w:r>
+        <w:t xml:space="preserve">Das geht so lange, bis die Schlacht verloren oder gewonnen ist  </w:t>
+      </w:r>
+    </w:p>
+    <w:p>
+      <w:r>
+        <w:t xml:space="preserve">Ich halte mich mit allem, was ich habe, an den Fels  </w:t>
+      </w:r>
+      <w:r>
+        <w:br/>
+      </w:r>
+      <w:r>
+        <w:t xml:space="preserve">Der vor der Gründung der Welt gemacht wurde  </w:t>
+      </w:r>
+      <w:r>
+        <w:br/>
+      </w:r>
+      <w:r>
+        <w:t>Und ich werde nicht loslassen, und ich kann nicht loslassen, und ich werde nicht loslassen</w:t>
+      </w:r>
+    </w:p>
+    <w:p>
+      <w:r>
+        <w:t xml:space="preserve">Solid Rock, Album </w:t>
+      </w:r>
+      <w:proofErr w:type="spellStart"/>
+      <w:r>
+        <w:rPr>
+          <w:i/>
+        </w:rPr>
+        <w:t>Saved</w:t>
+      </w:r>
+      <w:proofErr w:type="spellEnd"/>
+      <w:r>
+        <w:t>, 1980</w:t>
       </w:r>
     </w:p>
     <w:p/>

</xml_diff>

<commit_message>
Nüchternheit, Lebenshaltung: Präsentation gekürzt, Vortragstext ergänzt
</commit_message>
<xml_diff>
--- a/Böhme-Dylan-Vortrag.docx
+++ b/Böhme-Dylan-Vortrag.docx
@@ -5150,6 +5150,1558 @@
       </w:r>
       <w:r>
         <w:t>, 1978</w:t>
+      </w:r>
+    </w:p>
+    <w:p/>
+    <w:p>
+      <w:pPr>
+        <w:pStyle w:val="berschrift1"/>
+      </w:pPr>
+      <w:r>
+        <w:t>Nüchternheit</w:t>
+      </w:r>
+    </w:p>
+    <w:p/>
+    <w:p>
+      <w:pPr>
+        <w:keepNext/>
+        <w:keepLines/>
+        <w:rPr>
+          <w:b/>
+          <w:sz w:val="28"/>
+          <w:szCs w:val="28"/>
+        </w:rPr>
+      </w:pPr>
+      <w:r>
+        <w:rPr>
+          <w:b/>
+          <w:sz w:val="28"/>
+          <w:szCs w:val="28"/>
+        </w:rPr>
+        <w:t>Böhme</w:t>
+      </w:r>
+    </w:p>
+    <w:p>
+      <w:proofErr w:type="gramStart"/>
+      <w:r>
+        <w:t>Ach</w:t>
+      </w:r>
+      <w:proofErr w:type="gramEnd"/>
+      <w:r>
+        <w:t xml:space="preserve"> holdseliges Lieb, gib mir doch deine Perle, dass ich ewig möchte in solcher Freude stehen.</w:t>
+      </w:r>
+    </w:p>
+    <w:p>
+      <w:r>
+        <w:t>Du bittest jetzt ein Schweres von mir, das ich nicht gerne mit dir wage.</w:t>
+      </w:r>
+    </w:p>
+    <w:p>
+      <w:r>
+        <w:t xml:space="preserve">Du möchtest in deiner großen Freude wiederum </w:t>
+      </w:r>
+      <w:proofErr w:type="spellStart"/>
+      <w:r>
+        <w:t>Irdigkeit</w:t>
+      </w:r>
+      <w:proofErr w:type="spellEnd"/>
+      <w:r>
+        <w:t xml:space="preserve"> in meine Schöne einführen und mein </w:t>
+      </w:r>
+      <w:proofErr w:type="spellStart"/>
+      <w:r>
+        <w:t>Perllein</w:t>
+      </w:r>
+      <w:proofErr w:type="spellEnd"/>
+      <w:r>
+        <w:t xml:space="preserve"> verdunkeln.</w:t>
+      </w:r>
+    </w:p>
+    <w:p>
+      <w:r>
+        <w:t xml:space="preserve">Auch möchtest du stolz </w:t>
+      </w:r>
+      <w:proofErr w:type="gramStart"/>
+      <w:r>
+        <w:t>werden</w:t>
+      </w:r>
+      <w:proofErr w:type="gramEnd"/>
+      <w:r>
+        <w:t xml:space="preserve"> wie Luzifer ward ...</w:t>
+      </w:r>
+    </w:p>
+    <w:p>
+      <w:r>
+        <w:t>In dein irdisch Fleisch vermähle ich mich nicht, denn ich bin eine Königin der Himmeln ...</w:t>
+      </w:r>
+    </w:p>
+    <w:p>
+      <w:r>
+        <w:t xml:space="preserve">Jedoch will ich dein </w:t>
+      </w:r>
+      <w:proofErr w:type="spellStart"/>
+      <w:r>
+        <w:t>äußer</w:t>
+      </w:r>
+      <w:proofErr w:type="spellEnd"/>
+      <w:r>
+        <w:t xml:space="preserve"> Leben ... </w:t>
+      </w:r>
+      <w:proofErr w:type="spellStart"/>
+      <w:r>
+        <w:t>ofte</w:t>
+      </w:r>
+      <w:proofErr w:type="spellEnd"/>
+      <w:r>
+        <w:t xml:space="preserve"> mit meinen Liebesstrahlen heimsuchen.</w:t>
+      </w:r>
+    </w:p>
+    <w:p>
+      <w:r>
+        <w:t xml:space="preserve">Von wahrer Buße, Kapitel </w:t>
+      </w:r>
+      <w:r>
+        <w:rPr>
+          <w:i/>
+        </w:rPr>
+        <w:t xml:space="preserve">Die Pforte des </w:t>
+      </w:r>
+      <w:proofErr w:type="spellStart"/>
+      <w:r>
+        <w:rPr>
+          <w:i/>
+        </w:rPr>
+        <w:t>paradeisischen</w:t>
+      </w:r>
+      <w:proofErr w:type="spellEnd"/>
+      <w:r>
+        <w:rPr>
+          <w:i/>
+        </w:rPr>
+        <w:t xml:space="preserve"> Rosengartens</w:t>
+      </w:r>
+      <w:r>
+        <w:t xml:space="preserve">, </w:t>
+      </w:r>
+      <w:r>
+        <w:br/>
+      </w:r>
+      <w:r>
+        <w:t>Begegnung der Seele mit Sophia, in: Der Weg zu Christo</w:t>
+      </w:r>
+    </w:p>
+    <w:p/>
+    <w:p>
+      <w:pPr>
+        <w:rPr>
+          <w:b/>
+        </w:rPr>
+      </w:pPr>
+      <w:r>
+        <w:rPr>
+          <w:b/>
+        </w:rPr>
+        <w:t>Ausführlicher:</w:t>
+      </w:r>
+    </w:p>
+    <w:p>
+      <w:proofErr w:type="gramStart"/>
+      <w:r>
+        <w:t>Ach</w:t>
+      </w:r>
+      <w:proofErr w:type="gramEnd"/>
+      <w:r>
+        <w:t xml:space="preserve"> holdseliges Lieb, gib mir doch deine Perle, dass ich ewig möchte in solcher Freude stehen.</w:t>
+      </w:r>
+    </w:p>
+    <w:p>
+      <w:r>
+        <w:t xml:space="preserve">Mein lieber Buhle und treuer Schatz, du erfreuest mich hoch in deinem Anfange. Ich bin ja durch die tiefen Tore Gottes zu dir eingebrochen, durch Gottes Zorn, durch Hölle und Tod in das Haus deines Elendes, und habe dir meine Liebe aus Gnaden geschenkt und dich von Ketten und Banden erlöset [...]  </w:t>
+      </w:r>
+    </w:p>
+    <w:p>
+      <w:r>
+        <w:t xml:space="preserve">Aber du bittest jetzt ein Schweres von mir, das ich nicht gerne mit dir wage. Du willst mein </w:t>
+      </w:r>
+      <w:proofErr w:type="spellStart"/>
+      <w:r>
+        <w:t>Perllein</w:t>
+      </w:r>
+      <w:proofErr w:type="spellEnd"/>
+      <w:r>
+        <w:t xml:space="preserve"> zum Eigentum haben. Gedenke doch, mein lieber Bräutigam, wie du es vorhin [beim Sündenfall] in Adam verwahrloset hast. [...]  </w:t>
+      </w:r>
+    </w:p>
+    <w:p>
+      <w:r>
+        <w:t xml:space="preserve">Du bittest jetzt ein Schweres von mir, das ich nicht gerne mit dir wage.  </w:t>
+      </w:r>
+    </w:p>
+    <w:p>
+      <w:r>
+        <w:lastRenderedPageBreak/>
+        <w:t xml:space="preserve">Du möchtest in deiner großen Freude wiederum </w:t>
+      </w:r>
+      <w:proofErr w:type="spellStart"/>
+      <w:r>
+        <w:t>Irdigkeit</w:t>
+      </w:r>
+      <w:proofErr w:type="spellEnd"/>
+      <w:r>
+        <w:t xml:space="preserve"> in meine Schöne einführen und mein </w:t>
+      </w:r>
+      <w:proofErr w:type="spellStart"/>
+      <w:r>
+        <w:t>Perllein</w:t>
+      </w:r>
+      <w:proofErr w:type="spellEnd"/>
+      <w:r>
+        <w:t xml:space="preserve"> verdunkeln.</w:t>
+      </w:r>
+    </w:p>
+    <w:p>
+      <w:r>
+        <w:t xml:space="preserve">Auch möchtest du stolz </w:t>
+      </w:r>
+      <w:proofErr w:type="gramStart"/>
+      <w:r>
+        <w:t>werden</w:t>
+      </w:r>
+      <w:proofErr w:type="gramEnd"/>
+      <w:r>
+        <w:t xml:space="preserve"> wie Luzifer ward, als er das </w:t>
+      </w:r>
+      <w:proofErr w:type="spellStart"/>
+      <w:r>
+        <w:t>Perllein</w:t>
+      </w:r>
+      <w:proofErr w:type="spellEnd"/>
+      <w:r>
+        <w:t xml:space="preserve"> zum Eigentum hatte, und möchtest dich von Gottes Harmonie abwenden.</w:t>
+      </w:r>
+    </w:p>
+    <w:p>
+      <w:r>
+        <w:t>So müsste ich hernach ewig meines Buhlen beraubt sein.</w:t>
+      </w:r>
+    </w:p>
+    <w:p>
+      <w:r>
+        <w:rPr>
+          <w:b/>
+        </w:rPr>
+        <w:t>Ich will</w:t>
+      </w:r>
+      <w:r>
+        <w:t xml:space="preserve"> mein </w:t>
+      </w:r>
+      <w:proofErr w:type="spellStart"/>
+      <w:r>
+        <w:t>Perllein</w:t>
+      </w:r>
+      <w:proofErr w:type="spellEnd"/>
+      <w:r>
+        <w:t xml:space="preserve"> in mir behalten und will in deiner verblichenen und jetzt in mir wieder lebendig gemachten </w:t>
+      </w:r>
+      <w:proofErr w:type="spellStart"/>
+      <w:r>
+        <w:t>innern</w:t>
+      </w:r>
+      <w:proofErr w:type="spellEnd"/>
+      <w:r>
+        <w:t xml:space="preserve"> Menschheit im Himmel in dir wohnen und </w:t>
+      </w:r>
+      <w:r>
+        <w:rPr>
+          <w:b/>
+        </w:rPr>
+        <w:t xml:space="preserve">mein </w:t>
+      </w:r>
+      <w:proofErr w:type="spellStart"/>
+      <w:r>
+        <w:rPr>
+          <w:b/>
+        </w:rPr>
+        <w:t>Perllein</w:t>
+      </w:r>
+      <w:proofErr w:type="spellEnd"/>
+      <w:r>
+        <w:rPr>
+          <w:b/>
+        </w:rPr>
+        <w:t xml:space="preserve"> dem </w:t>
+      </w:r>
+      <w:proofErr w:type="spellStart"/>
+      <w:r>
+        <w:rPr>
+          <w:b/>
+        </w:rPr>
+        <w:t>Paradeis</w:t>
+      </w:r>
+      <w:proofErr w:type="spellEnd"/>
+      <w:r>
+        <w:rPr>
+          <w:b/>
+        </w:rPr>
+        <w:t xml:space="preserve"> vorbehalten, bis du diese </w:t>
+      </w:r>
+      <w:proofErr w:type="spellStart"/>
+      <w:r>
+        <w:rPr>
+          <w:b/>
+        </w:rPr>
+        <w:t>Irdigkeit</w:t>
+      </w:r>
+      <w:proofErr w:type="spellEnd"/>
+      <w:r>
+        <w:rPr>
+          <w:b/>
+        </w:rPr>
+        <w:t xml:space="preserve"> von dir ablegest.</w:t>
+      </w:r>
+      <w:r>
+        <w:t xml:space="preserve"> Alsdann will ich </w:t>
+      </w:r>
+      <w:proofErr w:type="spellStart"/>
+      <w:r>
+        <w:t>dirs</w:t>
+      </w:r>
+      <w:proofErr w:type="spellEnd"/>
+      <w:r>
+        <w:t xml:space="preserve"> zum Eigentum geben. Aber mein Antlitz und süße Strahlen des Perlleins will ich dir die Zeit dieses irdischen Lebens gerne darbieten. Ich will mit dem </w:t>
+      </w:r>
+      <w:proofErr w:type="spellStart"/>
+      <w:r>
+        <w:t>Perllein</w:t>
+      </w:r>
+      <w:proofErr w:type="spellEnd"/>
+      <w:r>
+        <w:t xml:space="preserve"> im </w:t>
+      </w:r>
+      <w:proofErr w:type="spellStart"/>
+      <w:r>
+        <w:t>innern</w:t>
+      </w:r>
+      <w:proofErr w:type="spellEnd"/>
+      <w:r>
+        <w:t xml:space="preserve"> Chor wohnen und deine getreue liebe Braut sein. In dein irdisch Fleisch vermähle ich mich nicht, denn ich bin eine Königin der Himmeln und mein Reich ist nicht von dieser Welt. Jedoch will ich dein </w:t>
+      </w:r>
+      <w:proofErr w:type="spellStart"/>
+      <w:r>
+        <w:t>äußer</w:t>
+      </w:r>
+      <w:proofErr w:type="spellEnd"/>
+      <w:r>
+        <w:t xml:space="preserve"> Leben nicht wegwerfen, sondern </w:t>
+      </w:r>
+      <w:proofErr w:type="spellStart"/>
+      <w:r>
+        <w:t>ofte</w:t>
+      </w:r>
+      <w:proofErr w:type="spellEnd"/>
+      <w:r>
+        <w:t xml:space="preserve"> mit meinen Liebesstrahlen heimsuchen, denn deine äußere Menschheit soll wiederkommen. Aber das Tier der Eitelkeit will ich nicht haben. Gott hat das auch nicht aus seinem </w:t>
+      </w:r>
+      <w:proofErr w:type="spellStart"/>
+      <w:r>
+        <w:t>Fürsatz</w:t>
+      </w:r>
+      <w:proofErr w:type="spellEnd"/>
+      <w:r>
+        <w:t xml:space="preserve"> also grob und irdisch geschaffen, sondern deine Begierde hat diese viehische Grobheit in Adam durch Lust </w:t>
+      </w:r>
+      <w:proofErr w:type="spellStart"/>
+      <w:r>
+        <w:t>gefasset</w:t>
+      </w:r>
+      <w:proofErr w:type="spellEnd"/>
+      <w:r>
+        <w:t xml:space="preserve"> aus allen </w:t>
+      </w:r>
+      <w:proofErr w:type="spellStart"/>
+      <w:r>
+        <w:t>Essentien</w:t>
+      </w:r>
+      <w:proofErr w:type="spellEnd"/>
+      <w:r>
+        <w:t xml:space="preserve"> der aufgewachten Eitelkeit irdischer Eigenschaft, darinnen Hitze und Kälte, dazu </w:t>
+      </w:r>
+      <w:proofErr w:type="spellStart"/>
+      <w:r>
+        <w:t>Wehetun</w:t>
+      </w:r>
+      <w:proofErr w:type="spellEnd"/>
+      <w:r>
+        <w:t xml:space="preserve"> und Feindschaft, auch das Zerbrechen stehet.</w:t>
+      </w:r>
+    </w:p>
+    <w:p>
+      <w:r>
+        <w:t xml:space="preserve">Von wahrer Buße, Kapitel </w:t>
+      </w:r>
+      <w:r>
+        <w:rPr>
+          <w:i/>
+        </w:rPr>
+        <w:t xml:space="preserve">Die Pforte des </w:t>
+      </w:r>
+      <w:proofErr w:type="spellStart"/>
+      <w:r>
+        <w:rPr>
+          <w:i/>
+        </w:rPr>
+        <w:t>paradeisischen</w:t>
+      </w:r>
+      <w:proofErr w:type="spellEnd"/>
+      <w:r>
+        <w:rPr>
+          <w:i/>
+        </w:rPr>
+        <w:t xml:space="preserve"> Rosengartens</w:t>
+      </w:r>
+      <w:r>
+        <w:t xml:space="preserve">, </w:t>
+      </w:r>
+      <w:r>
+        <w:br/>
+        <w:t>Begegnung der Seele mit Sophia, in: Der Weg zu Christo</w:t>
+      </w:r>
+    </w:p>
+    <w:p/>
+    <w:p>
+      <w:pPr>
+        <w:keepNext/>
+        <w:keepLines/>
+        <w:rPr>
+          <w:b/>
+          <w:sz w:val="28"/>
+          <w:szCs w:val="28"/>
+        </w:rPr>
+      </w:pPr>
+      <w:r>
+        <w:rPr>
+          <w:b/>
+          <w:sz w:val="28"/>
+          <w:szCs w:val="28"/>
+        </w:rPr>
+        <w:t>Dylan</w:t>
+      </w:r>
+    </w:p>
+    <w:p>
+      <w:pPr>
+        <w:pStyle w:val="Listenabsatz"/>
+        <w:numPr>
+          <w:ilvl w:val="0"/>
+          <w:numId w:val="6"/>
+        </w:numPr>
+      </w:pPr>
+      <w:r>
+        <w:rPr>
+          <w:b/>
+        </w:rPr>
+        <w:t>Isis</w:t>
+      </w:r>
+      <w:r>
+        <w:t xml:space="preserve"> kann als Einweihungslied </w:t>
+      </w:r>
+      <w:r>
+        <w:t xml:space="preserve">verstanden </w:t>
+      </w:r>
+      <w:r>
+        <w:t>werden</w:t>
+      </w:r>
+    </w:p>
+    <w:p>
+      <w:pPr>
+        <w:pStyle w:val="Listenabsatz"/>
+        <w:numPr>
+          <w:ilvl w:val="0"/>
+          <w:numId w:val="6"/>
+        </w:numPr>
+      </w:pPr>
+      <w:r>
+        <w:t>E</w:t>
+      </w:r>
+      <w:r>
+        <w:t>rzähler heiratet Isis, doch die Verbindung geht schnell auseinander</w:t>
+      </w:r>
+    </w:p>
+    <w:p>
+      <w:pPr>
+        <w:pStyle w:val="Listenabsatz"/>
+        <w:numPr>
+          <w:ilvl w:val="0"/>
+          <w:numId w:val="6"/>
+        </w:numPr>
+      </w:pPr>
+      <w:r>
+        <w:t>Der niedere Anteil des Erzählers stirbt an den Pyramiden</w:t>
+      </w:r>
+    </w:p>
+    <w:p>
+      <w:pPr>
+        <w:pStyle w:val="Listenabsatz"/>
+        <w:numPr>
+          <w:ilvl w:val="0"/>
+          <w:numId w:val="6"/>
+        </w:numPr>
+      </w:pPr>
+      <w:r>
+        <w:t>Er verbindet sich erneut mit Isis, der himmlischen Seele</w:t>
+      </w:r>
+    </w:p>
+    <w:p>
+      <w:r>
+        <w:t>So vollzieht sich die glorienvolle Wieder-Verbindung:</w:t>
+      </w:r>
+    </w:p>
+    <w:p>
+      <w:r>
+        <w:t>Seele: Wo warst Du?</w:t>
+      </w:r>
+    </w:p>
+    <w:p>
+      <w:r>
+        <w:t>Mensch: An keinem besonderen Ort</w:t>
+      </w:r>
+    </w:p>
+    <w:p>
+      <w:r>
+        <w:t>Seele: Du sieht anders aus</w:t>
+      </w:r>
+    </w:p>
+    <w:p>
+      <w:r>
+        <w:t>Mensch: Ja, kann schon sein</w:t>
+      </w:r>
+    </w:p>
+    <w:p>
+      <w:r>
+        <w:t>Seele: Du warst weg</w:t>
+      </w:r>
+    </w:p>
+    <w:p>
+      <w:r>
+        <w:t>Mensch: Ist doch normal</w:t>
+      </w:r>
+    </w:p>
+    <w:p>
+      <w:r>
+        <w:t>Seele: Wirst Du diesmal bleiben?</w:t>
+      </w:r>
+    </w:p>
+    <w:p>
+      <w:r>
+        <w:t>Mensch: Ja, vielleicht …</w:t>
+      </w:r>
+    </w:p>
+    <w:p/>
+    <w:p>
+      <w:r>
+        <w:t xml:space="preserve">Ähnliches Thema auch in </w:t>
+      </w:r>
+      <w:proofErr w:type="spellStart"/>
+      <w:r>
+        <w:t>Shelter</w:t>
+      </w:r>
+      <w:proofErr w:type="spellEnd"/>
+      <w:r>
+        <w:t xml:space="preserve"> </w:t>
+      </w:r>
+      <w:proofErr w:type="spellStart"/>
+      <w:r>
+        <w:t>from</w:t>
+      </w:r>
+      <w:proofErr w:type="spellEnd"/>
+      <w:r>
+        <w:t xml:space="preserve"> </w:t>
+      </w:r>
+      <w:proofErr w:type="spellStart"/>
+      <w:r>
+        <w:t>the</w:t>
+      </w:r>
+      <w:proofErr w:type="spellEnd"/>
+      <w:r>
+        <w:t xml:space="preserve"> Storm, Album </w:t>
+      </w:r>
+      <w:r>
+        <w:rPr>
+          <w:i/>
+        </w:rPr>
+        <w:t xml:space="preserve">Blood on </w:t>
+      </w:r>
+      <w:proofErr w:type="spellStart"/>
+      <w:r>
+        <w:rPr>
+          <w:i/>
+        </w:rPr>
+        <w:t>the</w:t>
+      </w:r>
+      <w:proofErr w:type="spellEnd"/>
+      <w:r>
+        <w:rPr>
+          <w:i/>
+        </w:rPr>
+        <w:t xml:space="preserve"> Tracks</w:t>
+      </w:r>
+      <w:r>
+        <w:t>, 1975:</w:t>
+      </w:r>
+      <w:r>
+        <w:br/>
+      </w:r>
+      <w:r>
+        <w:t>Kontakt zum Seelenfeld geht verloren</w:t>
+      </w:r>
+    </w:p>
+    <w:p>
+      <w:r>
+        <w:t xml:space="preserve">Weiteres Beispiel für Nüchternheit: </w:t>
+      </w:r>
+      <w:proofErr w:type="spellStart"/>
+      <w:r>
+        <w:t>No</w:t>
+      </w:r>
+      <w:proofErr w:type="spellEnd"/>
+      <w:r>
+        <w:t xml:space="preserve"> Time </w:t>
+      </w:r>
+      <w:proofErr w:type="spellStart"/>
+      <w:r>
+        <w:t>to</w:t>
+      </w:r>
+      <w:proofErr w:type="spellEnd"/>
+      <w:r>
+        <w:t xml:space="preserve"> Think, Album </w:t>
+      </w:r>
+      <w:r>
+        <w:rPr>
+          <w:i/>
+        </w:rPr>
+        <w:t>Street Legal</w:t>
+      </w:r>
+      <w:r>
+        <w:t>, 1978</w:t>
+      </w:r>
+    </w:p>
+    <w:p>
+      <w:r>
+        <w:t>Seele, die nichts mehr empfangen will (nichts mehr begehrt), kriecht durch den (irdischen) Dreck</w:t>
+      </w:r>
+    </w:p>
+    <w:p/>
+    <w:p/>
+    <w:p/>
+    <w:p>
+      <w:pPr>
+        <w:pStyle w:val="berschrift1"/>
+      </w:pPr>
+      <w:r>
+        <w:t>Lebenshaltung</w:t>
+      </w:r>
+    </w:p>
+    <w:p/>
+    <w:p>
+      <w:pPr>
+        <w:keepNext/>
+        <w:keepLines/>
+        <w:rPr>
+          <w:b/>
+          <w:sz w:val="28"/>
+          <w:szCs w:val="28"/>
+        </w:rPr>
+      </w:pPr>
+      <w:r>
+        <w:rPr>
+          <w:b/>
+          <w:sz w:val="28"/>
+          <w:szCs w:val="28"/>
+        </w:rPr>
+        <w:t>Böhme</w:t>
+      </w:r>
+    </w:p>
+    <w:p>
+      <w:pPr>
+        <w:pStyle w:val="Listenabsatz"/>
+        <w:numPr>
+          <w:ilvl w:val="0"/>
+          <w:numId w:val="7"/>
+        </w:numPr>
+      </w:pPr>
+      <w:r>
+        <w:t>Hatte die Angriffe vorausgesehen, nahm sie an</w:t>
+      </w:r>
+    </w:p>
+    <w:p>
+      <w:pPr>
+        <w:pStyle w:val="Listenabsatz"/>
+        <w:numPr>
+          <w:ilvl w:val="0"/>
+          <w:numId w:val="7"/>
+        </w:numPr>
+      </w:pPr>
+      <w:r>
+        <w:t>Schrieb den größten Teil seiner Werke während des 30jährigen Krieges (ab 1618)</w:t>
+      </w:r>
+    </w:p>
+    <w:p>
+      <w:pPr>
+        <w:pStyle w:val="Listenabsatz"/>
+        <w:numPr>
+          <w:ilvl w:val="0"/>
+          <w:numId w:val="7"/>
+        </w:numPr>
+      </w:pPr>
+      <w:r>
+        <w:t>Zeitweise wohnten Soldaten im Haus</w:t>
+      </w:r>
+    </w:p>
+    <w:p>
+      <w:pPr>
+        <w:pStyle w:val="Listenabsatz"/>
+        <w:numPr>
+          <w:ilvl w:val="0"/>
+          <w:numId w:val="7"/>
+        </w:numPr>
+      </w:pPr>
+      <w:r>
+        <w:t>Die Nahrung wurde knapp</w:t>
+      </w:r>
+    </w:p>
+    <w:p>
+      <w:pPr>
+        <w:pStyle w:val="Listenabsatz"/>
+        <w:numPr>
+          <w:ilvl w:val="0"/>
+          <w:numId w:val="7"/>
+        </w:numPr>
+      </w:pPr>
+      <w:r>
+        <w:t>4 Kinder lärmten ...</w:t>
+      </w:r>
+    </w:p>
+    <w:p>
+      <w:pPr>
+        <w:pStyle w:val="Listenabsatz"/>
+        <w:numPr>
+          <w:ilvl w:val="0"/>
+          <w:numId w:val="7"/>
+        </w:numPr>
+      </w:pPr>
+      <w:r>
+        <w:t>Keine Ambitionen, Schriften zu veröffentlichen</w:t>
+      </w:r>
+    </w:p>
+    <w:p>
+      <w:pPr>
+        <w:jc w:val="both"/>
+      </w:pPr>
+      <w:r>
+        <w:t xml:space="preserve">Von Böhme wird berichtet, dass er, schwerkrank am Ende seines Lebens, von einer befreundeten Fürstin getröstet wurde. Sie wünschte ihm Genesung, und dass er es künftig leichter haben möge als in seinem bisherigen Leben. Worauf Böhme geantwortet haben soll: Die äußerlichen Heimsuchungen habe </w:t>
+      </w:r>
+      <w:r>
+        <w:t>ich</w:t>
+      </w:r>
+      <w:r>
+        <w:t xml:space="preserve"> innerlich als Hilfen erfahren – </w:t>
+      </w:r>
+      <w:r>
+        <w:t>ich</w:t>
+      </w:r>
+      <w:r>
+        <w:t xml:space="preserve"> würde nichts an </w:t>
+      </w:r>
+      <w:r>
+        <w:t>m</w:t>
+      </w:r>
+      <w:r>
+        <w:t>einem Leben ändern.</w:t>
+      </w:r>
+    </w:p>
+    <w:p>
+      <w:pPr>
+        <w:jc w:val="both"/>
+      </w:pPr>
+    </w:p>
+    <w:p>
+      <w:pPr>
+        <w:jc w:val="both"/>
+      </w:pPr>
+      <w:r>
+        <w:t xml:space="preserve">Aus </w:t>
+      </w:r>
+      <w:proofErr w:type="gramStart"/>
+      <w:r>
+        <w:t>der Aurora</w:t>
+      </w:r>
+      <w:proofErr w:type="gramEnd"/>
+      <w:r>
+        <w:t>:</w:t>
+      </w:r>
+    </w:p>
+    <w:p>
+      <w:r>
+        <w:t xml:space="preserve">Ich weiß auch gar wohl,  </w:t>
+      </w:r>
+      <w:r>
+        <w:br/>
+      </w:r>
+      <w:r>
+        <w:t xml:space="preserve">dass die Kinder des Fleisches werden meiner </w:t>
+      </w:r>
+      <w:proofErr w:type="spellStart"/>
+      <w:r>
+        <w:t>spotten</w:t>
+      </w:r>
+      <w:proofErr w:type="spellEnd"/>
+      <w:r>
+        <w:t xml:space="preserve"> und sagen,  </w:t>
+      </w:r>
+      <w:r>
+        <w:br/>
+      </w:r>
+      <w:r>
+        <w:t xml:space="preserve">ich sollte meines Berufs warten und um diese Dinge mich unbekümmert lassen </w:t>
+      </w:r>
+      <w:r>
+        <w:br/>
+      </w:r>
+      <w:r>
+        <w:t xml:space="preserve">und mich lieber um das fleißiger annehmen, das da mir und den meinigen den Bauch füllt, </w:t>
+      </w:r>
+      <w:r>
+        <w:br/>
+      </w:r>
+      <w:r>
+        <w:t>und</w:t>
+      </w:r>
+      <w:r>
+        <w:t xml:space="preserve"> </w:t>
+      </w:r>
+      <w:r>
+        <w:rPr>
+          <w:u w:val="single"/>
+        </w:rPr>
+        <w:t>die</w:t>
+      </w:r>
+      <w:r>
+        <w:t xml:space="preserve"> lassen philosophieren, die es studiert haben, und dazu berufen sind.  </w:t>
+      </w:r>
+    </w:p>
+    <w:p>
+      <w:r>
+        <w:t xml:space="preserve">Dass ich mich oft entschieden habe, dieses zu unterlassen,  </w:t>
+      </w:r>
+      <w:r>
+        <w:br/>
+      </w:r>
+      <w:r>
+        <w:rPr>
+          <w:b/>
+        </w:rPr>
+        <w:t>aber mein Schweigen ist mir zu schwer geworden.</w:t>
+      </w:r>
+    </w:p>
+    <w:p>
+      <w:r>
+        <w:t>Denn wenn ich dem Bauch gefolgt und mich entschlossen habe, mein Vorhaben zu unterlassen,</w:t>
+      </w:r>
+      <w:r>
+        <w:br/>
+      </w:r>
+      <w:r>
+        <w:rPr>
+          <w:b/>
+        </w:rPr>
+        <w:t>so sind mir die Pforten des Himmels in meiner Erkenntnis verschlossen worden.</w:t>
+      </w:r>
+      <w:r>
+        <w:t xml:space="preserve"> </w:t>
+      </w:r>
+    </w:p>
+    <w:p>
+      <w:pPr>
+        <w:jc w:val="both"/>
+      </w:pPr>
+      <w:r>
+        <w:t>Alsdann hat sich meine Seele geängstigt, als sollte der Leib zu Grunde gehen.</w:t>
+      </w:r>
+    </w:p>
+    <w:p>
+      <w:pPr>
+        <w:jc w:val="both"/>
+      </w:pPr>
+      <w:r>
+        <w:lastRenderedPageBreak/>
+        <w:t>Aurora 25, 5-7</w:t>
+      </w:r>
+    </w:p>
+    <w:p>
+      <w:pPr>
+        <w:jc w:val="both"/>
+      </w:pPr>
+    </w:p>
+    <w:p>
+      <w:pPr>
+        <w:keepNext/>
+        <w:keepLines/>
+        <w:rPr>
+          <w:b/>
+          <w:sz w:val="28"/>
+          <w:szCs w:val="28"/>
+        </w:rPr>
+      </w:pPr>
+      <w:r>
+        <w:rPr>
+          <w:b/>
+          <w:sz w:val="28"/>
+          <w:szCs w:val="28"/>
+        </w:rPr>
+        <w:t>Dylan</w:t>
+      </w:r>
+    </w:p>
+    <w:p>
+      <w:pPr>
+        <w:jc w:val="both"/>
+      </w:pPr>
+      <w:r>
+        <w:t>Litt sehr unter öffentlichem Druck nach frühem Ruhm</w:t>
+      </w:r>
+    </w:p>
+    <w:p>
+      <w:pPr>
+        <w:ind w:left="708"/>
+        <w:jc w:val="both"/>
+        <w:rPr>
+          <w:i/>
+        </w:rPr>
+      </w:pPr>
+      <w:r>
+        <w:rPr>
+          <w:i/>
+        </w:rPr>
+        <w:t>Legende, Ikone, Rätsel (Buddha in europäischen Kleidern war mein Favorit) - so in der Art, das war ok. Diese Bezeichnungen waren friedlich und harmlos, verschlissen, damit konnte ich leicht umgehen.</w:t>
+      </w:r>
+    </w:p>
+    <w:p>
+      <w:pPr>
+        <w:ind w:left="708"/>
+        <w:jc w:val="both"/>
+        <w:rPr>
+          <w:i/>
+        </w:rPr>
+      </w:pPr>
+      <w:r>
+        <w:rPr>
+          <w:i/>
+        </w:rPr>
+        <w:t>Prophet, Messias, Erlöser - das waren die schwierigen.</w:t>
+      </w:r>
+    </w:p>
+    <w:p>
+      <w:pPr>
+        <w:jc w:val="right"/>
+      </w:pPr>
+      <w:r>
+        <w:t>Chronicles, 2004, Kapitel 3, über die Zeit um Woodstock 1969</w:t>
+      </w:r>
+    </w:p>
+    <w:p>
+      <w:pPr>
+        <w:jc w:val="both"/>
+      </w:pPr>
+    </w:p>
+    <w:p>
+      <w:pPr>
+        <w:jc w:val="both"/>
+      </w:pPr>
+      <w:r>
+        <w:t>Viele erstklassige Songs gar nicht oder erst spät veröffentlicht</w:t>
+      </w:r>
+    </w:p>
+    <w:p>
+      <w:pPr>
+        <w:pStyle w:val="Listenabsatz"/>
+        <w:numPr>
+          <w:ilvl w:val="0"/>
+          <w:numId w:val="8"/>
+        </w:numPr>
+        <w:jc w:val="both"/>
+      </w:pPr>
+      <w:r>
+        <w:rPr>
+          <w:i/>
+        </w:rPr>
+        <w:t xml:space="preserve">Blind Willie </w:t>
+      </w:r>
+      <w:proofErr w:type="spellStart"/>
+      <w:r>
+        <w:rPr>
+          <w:i/>
+        </w:rPr>
+        <w:t>McTell</w:t>
+      </w:r>
+      <w:proofErr w:type="spellEnd"/>
+      <w:r>
+        <w:t xml:space="preserve">, 1983 aufgenommen, nicht auf </w:t>
+      </w:r>
+      <w:proofErr w:type="spellStart"/>
+      <w:r>
+        <w:rPr>
+          <w:i/>
+        </w:rPr>
+        <w:t>Infidels</w:t>
+      </w:r>
+      <w:proofErr w:type="spellEnd"/>
+      <w:r>
+        <w:t xml:space="preserve"> veröffentlicht, erst 1991 auf </w:t>
+      </w:r>
+      <w:r>
+        <w:rPr>
+          <w:i/>
+        </w:rPr>
+        <w:t xml:space="preserve">Bootleg Series Volume 1-3 (Rare &amp; </w:t>
+      </w:r>
+      <w:proofErr w:type="spellStart"/>
+      <w:r>
+        <w:rPr>
+          <w:i/>
+        </w:rPr>
+        <w:t>Unreleased</w:t>
+      </w:r>
+      <w:proofErr w:type="spellEnd"/>
+      <w:r>
+        <w:rPr>
+          <w:i/>
+        </w:rPr>
+        <w:t>) 1961-1991</w:t>
+      </w:r>
+      <w:r>
+        <w:t xml:space="preserve"> erschienen</w:t>
+      </w:r>
+    </w:p>
+    <w:p>
+      <w:pPr>
+        <w:pStyle w:val="Listenabsatz"/>
+        <w:numPr>
+          <w:ilvl w:val="0"/>
+          <w:numId w:val="8"/>
+        </w:numPr>
+        <w:jc w:val="both"/>
+      </w:pPr>
+      <w:proofErr w:type="spellStart"/>
+      <w:r>
+        <w:rPr>
+          <w:i/>
+        </w:rPr>
+        <w:t>Abandoned</w:t>
+      </w:r>
+      <w:proofErr w:type="spellEnd"/>
+      <w:r>
+        <w:rPr>
+          <w:i/>
+        </w:rPr>
+        <w:t xml:space="preserve"> Love</w:t>
+      </w:r>
+      <w:r>
+        <w:t xml:space="preserve">, 1975 aufgenommen, für </w:t>
+      </w:r>
+      <w:proofErr w:type="spellStart"/>
+      <w:r>
+        <w:rPr>
+          <w:i/>
+        </w:rPr>
+        <w:t>Desire</w:t>
+      </w:r>
+      <w:proofErr w:type="spellEnd"/>
+      <w:r>
+        <w:t xml:space="preserve"> 1976 nicht berücksichtigt, erst 1985 auf Kompilation </w:t>
+      </w:r>
+      <w:r>
+        <w:rPr>
+          <w:i/>
+        </w:rPr>
+        <w:t>Biograph</w:t>
+      </w:r>
+      <w:r>
+        <w:t xml:space="preserve"> veröffentlicht</w:t>
+      </w:r>
+    </w:p>
+    <w:p>
+      <w:pPr>
+        <w:jc w:val="both"/>
+      </w:pPr>
+    </w:p>
+    <w:p>
+      <w:pPr>
+        <w:jc w:val="both"/>
+      </w:pPr>
+      <w:r>
+        <w:t xml:space="preserve">Massive Anfeindungen nach Veröffentlichung seiner "christlichen Alben" </w:t>
+      </w:r>
+      <w:r>
+        <w:rPr>
+          <w:i/>
+        </w:rPr>
+        <w:t>Slow Train Coming</w:t>
+      </w:r>
+      <w:r>
+        <w:t xml:space="preserve">, 1979; </w:t>
+      </w:r>
+      <w:proofErr w:type="spellStart"/>
+      <w:r>
+        <w:rPr>
+          <w:i/>
+        </w:rPr>
+        <w:t>Saved</w:t>
+      </w:r>
+      <w:proofErr w:type="spellEnd"/>
+      <w:r>
+        <w:t xml:space="preserve">, 1980; </w:t>
+      </w:r>
+      <w:r>
+        <w:rPr>
+          <w:i/>
+        </w:rPr>
+        <w:t xml:space="preserve">Shot </w:t>
+      </w:r>
+      <w:proofErr w:type="spellStart"/>
+      <w:r>
+        <w:rPr>
+          <w:i/>
+        </w:rPr>
+        <w:t>of</w:t>
+      </w:r>
+      <w:proofErr w:type="spellEnd"/>
+      <w:r>
+        <w:rPr>
+          <w:i/>
+        </w:rPr>
+        <w:t xml:space="preserve"> Love</w:t>
+      </w:r>
+      <w:r>
+        <w:t>, 1981</w:t>
+      </w:r>
+    </w:p>
+    <w:p>
+      <w:pPr>
+        <w:jc w:val="both"/>
+      </w:pPr>
+      <w:r>
+        <w:t>Spielte 1979 zwei Wochen lang am gleichen Ort (</w:t>
+      </w:r>
+      <w:proofErr w:type="spellStart"/>
+      <w:r>
+        <w:t>Warfield</w:t>
+      </w:r>
+      <w:proofErr w:type="spellEnd"/>
+      <w:r>
+        <w:t xml:space="preserve"> </w:t>
+      </w:r>
+      <w:proofErr w:type="spellStart"/>
+      <w:r>
+        <w:t>Theatre</w:t>
+      </w:r>
+      <w:proofErr w:type="spellEnd"/>
+      <w:r>
+        <w:t>, San Francisco) nur seine neuen christlichen Songs</w:t>
+      </w:r>
+    </w:p>
+    <w:p>
+      <w:pPr>
+        <w:jc w:val="both"/>
+      </w:pPr>
+      <w:r>
+        <w:t xml:space="preserve">Hielt </w:t>
+      </w:r>
+      <w:r>
+        <w:t xml:space="preserve">enormem </w:t>
+      </w:r>
+      <w:r>
+        <w:t>Druck von Fans und Veranstaltern stand, erhielt Morddrohungen</w:t>
+      </w:r>
+    </w:p>
+    <w:p>
+      <w:pPr>
+        <w:jc w:val="both"/>
+      </w:pPr>
+    </w:p>
+    <w:p>
+      <w:r>
+        <w:t xml:space="preserve">Hör auf zu sprechen, wenn er Dir auf der Straße begegnet </w:t>
+      </w:r>
+      <w:r>
+        <w:br/>
+      </w:r>
+      <w:proofErr w:type="gramStart"/>
+      <w:r>
+        <w:t>Hoffe</w:t>
+      </w:r>
+      <w:proofErr w:type="gramEnd"/>
+      <w:r>
+        <w:t xml:space="preserve">, dass er hinfällt, oh, wäre das nicht toll </w:t>
+      </w:r>
+      <w:r>
+        <w:br/>
+      </w:r>
+      <w:r>
+        <w:t xml:space="preserve">Denn er kann nicht mehr von Aberglauben ausgebeutet werden  </w:t>
+      </w:r>
+      <w:r>
+        <w:br/>
+      </w:r>
+      <w:r>
+        <w:t>Denn er kann nicht mehr bestochen oder von den Dingen gekauft werden, die du liebst</w:t>
+      </w:r>
+    </w:p>
+    <w:p>
+      <w:r>
+        <w:t xml:space="preserve">Er gehört Jesus  </w:t>
+      </w:r>
+      <w:r>
+        <w:br/>
+        <w:t>H</w:t>
+      </w:r>
+      <w:r>
+        <w:t xml:space="preserve">asse ihn bis ins Mark  </w:t>
+      </w:r>
+      <w:r>
+        <w:br/>
+      </w:r>
+      <w:r>
+        <w:t xml:space="preserve">Du hast was Besseres  </w:t>
+      </w:r>
+      <w:r>
+        <w:br/>
+      </w:r>
+      <w:r>
+        <w:t>Du hast ein Herz aus Stein</w:t>
+      </w:r>
+    </w:p>
+    <w:p>
+      <w:pPr>
+        <w:jc w:val="both"/>
+      </w:pPr>
+      <w:r>
+        <w:t xml:space="preserve">Property </w:t>
+      </w:r>
+      <w:proofErr w:type="spellStart"/>
+      <w:r>
+        <w:t>of</w:t>
+      </w:r>
+      <w:proofErr w:type="spellEnd"/>
+      <w:r>
+        <w:t xml:space="preserve"> Jesus, Album </w:t>
+      </w:r>
+      <w:r>
+        <w:rPr>
+          <w:i/>
+        </w:rPr>
+        <w:t xml:space="preserve">Shot </w:t>
+      </w:r>
+      <w:proofErr w:type="spellStart"/>
+      <w:r>
+        <w:rPr>
+          <w:i/>
+        </w:rPr>
+        <w:t>of</w:t>
+      </w:r>
+      <w:proofErr w:type="spellEnd"/>
+      <w:r>
+        <w:rPr>
+          <w:i/>
+        </w:rPr>
+        <w:t xml:space="preserve"> Love</w:t>
+      </w:r>
+      <w:r>
+        <w:t>, 1981</w:t>
+      </w:r>
+    </w:p>
+    <w:p>
+      <w:pPr>
+        <w:jc w:val="both"/>
+      </w:pPr>
+    </w:p>
+    <w:p>
+      <w:pPr>
+        <w:jc w:val="both"/>
+        <w:rPr>
+          <w:b/>
+          <w:i/>
+        </w:rPr>
+      </w:pPr>
+      <w:r>
+        <w:rPr>
+          <w:b/>
+          <w:i/>
+        </w:rPr>
+        <w:t>Mehr vom Text:</w:t>
+      </w:r>
+    </w:p>
+    <w:p>
+      <w:r>
+        <w:lastRenderedPageBreak/>
+        <w:t xml:space="preserve">Du kannst über Erlösung lachen, du kannst Olympische Spiele spielen  </w:t>
+      </w:r>
+      <w:r>
+        <w:br/>
+      </w:r>
+      <w:r>
+        <w:t xml:space="preserve">Du denkst, wenn du endlich zur Ruhe kommst,  </w:t>
+      </w:r>
+      <w:r>
+        <w:br/>
+      </w:r>
+      <w:r>
+        <w:t xml:space="preserve">gehst du dorthin zurück, wo du </w:t>
+      </w:r>
+      <w:proofErr w:type="gramStart"/>
+      <w:r>
+        <w:t>hergekommen bist</w:t>
+      </w:r>
+      <w:proofErr w:type="gramEnd"/>
+      <w:r>
+        <w:t xml:space="preserve">  </w:t>
+      </w:r>
+      <w:r>
+        <w:br/>
+      </w:r>
+      <w:r>
+        <w:t xml:space="preserve">Aber du hast eine ziemliche Geschichte mitbekommen  </w:t>
+      </w:r>
+      <w:r>
+        <w:br/>
+      </w:r>
+      <w:r>
+        <w:t xml:space="preserve">und dich seit dem Mutterleib verändert.  </w:t>
+      </w:r>
+      <w:r>
+        <w:br/>
+      </w:r>
+      <w:r>
+        <w:t xml:space="preserve">Was ist mit deinem </w:t>
+      </w:r>
+      <w:proofErr w:type="gramStart"/>
+      <w:r>
+        <w:t>wahren</w:t>
+      </w:r>
+      <w:proofErr w:type="gramEnd"/>
+      <w:r>
+        <w:t xml:space="preserve"> Ich passiert?  </w:t>
+      </w:r>
+      <w:r>
+        <w:br/>
+      </w:r>
+      <w:r>
+        <w:t>Du wurdest gefangen genommen, aber von wem?</w:t>
+      </w:r>
+    </w:p>
+    <w:p>
+      <w:r>
+        <w:t xml:space="preserve">Er gehört Jesus  </w:t>
+      </w:r>
+      <w:r>
+        <w:br/>
+      </w:r>
+      <w:r>
+        <w:t xml:space="preserve">Hasse ihn bis ins Mark  </w:t>
+      </w:r>
+      <w:r>
+        <w:br/>
+      </w:r>
+      <w:r>
+        <w:t xml:space="preserve">Du hast was Besseres  </w:t>
+      </w:r>
+      <w:r>
+        <w:br/>
+      </w:r>
+      <w:r>
+        <w:t>Du hast ein Herz aus Stein</w:t>
+      </w:r>
+    </w:p>
+    <w:p>
+      <w:pPr>
+        <w:jc w:val="both"/>
+      </w:pPr>
+      <w:r>
+        <w:t xml:space="preserve">Property </w:t>
+      </w:r>
+      <w:proofErr w:type="spellStart"/>
+      <w:r>
+        <w:t>of</w:t>
+      </w:r>
+      <w:proofErr w:type="spellEnd"/>
+      <w:r>
+        <w:t xml:space="preserve"> Jesus, Album </w:t>
+      </w:r>
+      <w:r>
+        <w:rPr>
+          <w:i/>
+        </w:rPr>
+        <w:t xml:space="preserve">Shot </w:t>
+      </w:r>
+      <w:proofErr w:type="spellStart"/>
+      <w:r>
+        <w:rPr>
+          <w:i/>
+        </w:rPr>
+        <w:t>of</w:t>
+      </w:r>
+      <w:proofErr w:type="spellEnd"/>
+      <w:r>
+        <w:rPr>
+          <w:i/>
+        </w:rPr>
+        <w:t xml:space="preserve"> Love</w:t>
+      </w:r>
+      <w:r>
+        <w:t>, 1981</w:t>
+      </w:r>
+    </w:p>
+    <w:p>
+      <w:pPr>
+        <w:jc w:val="both"/>
+      </w:pPr>
+    </w:p>
+    <w:p>
+      <w:pPr>
+        <w:pStyle w:val="berschrift1"/>
+      </w:pPr>
+      <w:r>
+        <w:t>Übergabe an Gottes Willen</w:t>
+      </w:r>
+    </w:p>
+    <w:p>
+      <w:pPr>
+        <w:keepNext/>
+        <w:keepLines/>
+        <w:rPr>
+          <w:b/>
+          <w:sz w:val="28"/>
+          <w:szCs w:val="28"/>
+        </w:rPr>
+      </w:pPr>
+    </w:p>
+    <w:p>
+      <w:pPr>
+        <w:keepNext/>
+        <w:keepLines/>
+        <w:rPr>
+          <w:b/>
+          <w:sz w:val="28"/>
+          <w:szCs w:val="28"/>
+        </w:rPr>
+      </w:pPr>
+      <w:r>
+        <w:rPr>
+          <w:b/>
+          <w:sz w:val="28"/>
+          <w:szCs w:val="28"/>
+        </w:rPr>
+        <w:t>Böhme</w:t>
+      </w:r>
+    </w:p>
+    <w:p>
+      <w:r>
+        <w:t>Der Wille muss mit Gott vereint sein,</w:t>
+      </w:r>
+      <w:r>
+        <w:br/>
+        <w:t>damit Gott, der Wille und der Geist des Menschen</w:t>
+      </w:r>
+      <w:r>
+        <w:br/>
+        <w:t>immer ein und dasselbe sind.</w:t>
+      </w:r>
+      <w:r>
+        <w:br/>
+        <w:t>Denn was eins ist, kann nicht in Missklang</w:t>
+      </w:r>
+      <w:r>
+        <w:br/>
+        <w:t>oder Feindschaft miteinander stehen,</w:t>
+      </w:r>
+      <w:r>
+        <w:br/>
+        <w:t>da es ja einen einzigen Willen besitzt.</w:t>
+      </w:r>
+      <w:r>
+        <w:br/>
+        <w:t>Wo immer es hingeht, was es auch tut,</w:t>
+      </w:r>
+      <w:r>
+        <w:br/>
+        <w:t>bleibt es eins mit sich.</w:t>
+      </w:r>
+    </w:p>
+    <w:p>
+      <w:r>
+        <w:t>Sechs mystische Punkte, 3.12, 3.13</w:t>
+      </w:r>
+    </w:p>
+    <w:p/>
+    <w:p>
+      <w:pPr>
+        <w:keepNext/>
+        <w:keepLines/>
+        <w:rPr>
+          <w:b/>
+          <w:sz w:val="28"/>
+          <w:szCs w:val="28"/>
+        </w:rPr>
+      </w:pPr>
+      <w:r>
+        <w:rPr>
+          <w:b/>
+          <w:sz w:val="28"/>
+          <w:szCs w:val="28"/>
+        </w:rPr>
+        <w:t>Dylan</w:t>
+      </w:r>
+    </w:p>
+    <w:p>
+      <w:r>
+        <w:t>Christentum ist nicht Christus und Christus ist nicht Christentum. Christentum bedeutet, Christus zum Herrn Deines Lebens zu machen. Es geht um Dein Leben, jetzt, es geht nicht nur um einen Teil Deines Lebens, um eine bestimmte Stunde jeden Tag. Es geht darum, Christus zum Herrn und Meister Deines Lebens zu machen, zum König Deines Lebens. IHN durch DICH.</w:t>
+      </w:r>
+    </w:p>
+    <w:p>
+      <w:r>
+        <w:t>Interview mit Karen Hughes, 1980</w:t>
+      </w:r>
+    </w:p>
+    <w:p/>
+    <w:p>
+      <w:r>
+        <w:t xml:space="preserve">Jeder Prediger, der ein echter Prediger ist, wird Dir das sagen:  </w:t>
+      </w:r>
+    </w:p>
+    <w:p>
+      <w:r>
+        <w:lastRenderedPageBreak/>
+        <w:t>"Folge nicht mir, folge Christus."</w:t>
+      </w:r>
+    </w:p>
+    <w:p/>
+    <w:p>
+      <w:r>
+        <w:t xml:space="preserve">Sie haben mir persönliche Fragen gestellt,  </w:t>
+      </w:r>
+      <w:r>
+        <w:br/>
+      </w:r>
+      <w:r>
+        <w:t xml:space="preserve">aber ich bin immer weniger klar definiert,  </w:t>
+      </w:r>
+      <w:r>
+        <w:br/>
+      </w:r>
+      <w:r>
+        <w:t>während Christus sich immer deutlicher in mir ausprägt.</w:t>
+      </w:r>
+    </w:p>
+    <w:p>
+      <w:r>
+        <w:t>Interview mit Karen Hughes, 1980</w:t>
       </w:r>
     </w:p>
     <w:p/>
@@ -5547,9 +7099,9 @@
     </w:lvl>
   </w:abstractNum>
   <w:abstractNum w:abstractNumId="2" w15:restartNumberingAfterBreak="0">
-    <w:nsid w:val="23104E39"/>
+    <w:nsid w:val="1A6E35D4"/>
     <w:multiLevelType w:val="hybridMultilevel"/>
-    <w:tmpl w:val="4726EA76"/>
+    <w:tmpl w:val="D8329088"/>
     <w:lvl w:ilvl="0" w:tplc="04070001">
       <w:start w:val="1"/>
       <w:numFmt w:val="bullet"/>
@@ -5660,9 +7212,9 @@
     </w:lvl>
   </w:abstractNum>
   <w:abstractNum w:abstractNumId="3" w15:restartNumberingAfterBreak="0">
-    <w:nsid w:val="55E0448E"/>
+    <w:nsid w:val="23104E39"/>
     <w:multiLevelType w:val="hybridMultilevel"/>
-    <w:tmpl w:val="A1B40478"/>
+    <w:tmpl w:val="4726EA76"/>
     <w:lvl w:ilvl="0" w:tplc="04070001">
       <w:start w:val="1"/>
       <w:numFmt w:val="bullet"/>
@@ -5773,9 +7325,9 @@
     </w:lvl>
   </w:abstractNum>
   <w:abstractNum w:abstractNumId="4" w15:restartNumberingAfterBreak="0">
-    <w:nsid w:val="66A100C9"/>
+    <w:nsid w:val="2DF36FB5"/>
     <w:multiLevelType w:val="hybridMultilevel"/>
-    <w:tmpl w:val="915E68C2"/>
+    <w:tmpl w:val="783611F2"/>
     <w:lvl w:ilvl="0" w:tplc="04070001">
       <w:start w:val="1"/>
       <w:numFmt w:val="bullet"/>
@@ -5885,20 +7437,368 @@
       </w:rPr>
     </w:lvl>
   </w:abstractNum>
+  <w:abstractNum w:abstractNumId="5" w15:restartNumberingAfterBreak="0">
+    <w:nsid w:val="3C5556C6"/>
+    <w:multiLevelType w:val="hybridMultilevel"/>
+    <w:tmpl w:val="5B32F1B4"/>
+    <w:lvl w:ilvl="0" w:tplc="04070001">
+      <w:start w:val="1"/>
+      <w:numFmt w:val="bullet"/>
+      <w:lvlText w:val=""/>
+      <w:lvlJc w:val="left"/>
+      <w:pPr>
+        <w:ind w:left="720" w:hanging="360"/>
+      </w:pPr>
+      <w:rPr>
+        <w:rFonts w:ascii="Symbol" w:hAnsi="Symbol" w:hint="default"/>
+      </w:rPr>
+    </w:lvl>
+    <w:lvl w:ilvl="1" w:tplc="04070003" w:tentative="1">
+      <w:start w:val="1"/>
+      <w:numFmt w:val="bullet"/>
+      <w:lvlText w:val="o"/>
+      <w:lvlJc w:val="left"/>
+      <w:pPr>
+        <w:ind w:left="1440" w:hanging="360"/>
+      </w:pPr>
+      <w:rPr>
+        <w:rFonts w:ascii="Courier New" w:hAnsi="Courier New" w:cs="Courier New" w:hint="default"/>
+      </w:rPr>
+    </w:lvl>
+    <w:lvl w:ilvl="2" w:tplc="04070005" w:tentative="1">
+      <w:start w:val="1"/>
+      <w:numFmt w:val="bullet"/>
+      <w:lvlText w:val=""/>
+      <w:lvlJc w:val="left"/>
+      <w:pPr>
+        <w:ind w:left="2160" w:hanging="360"/>
+      </w:pPr>
+      <w:rPr>
+        <w:rFonts w:ascii="Wingdings" w:hAnsi="Wingdings" w:hint="default"/>
+      </w:rPr>
+    </w:lvl>
+    <w:lvl w:ilvl="3" w:tplc="04070001" w:tentative="1">
+      <w:start w:val="1"/>
+      <w:numFmt w:val="bullet"/>
+      <w:lvlText w:val=""/>
+      <w:lvlJc w:val="left"/>
+      <w:pPr>
+        <w:ind w:left="2880" w:hanging="360"/>
+      </w:pPr>
+      <w:rPr>
+        <w:rFonts w:ascii="Symbol" w:hAnsi="Symbol" w:hint="default"/>
+      </w:rPr>
+    </w:lvl>
+    <w:lvl w:ilvl="4" w:tplc="04070003" w:tentative="1">
+      <w:start w:val="1"/>
+      <w:numFmt w:val="bullet"/>
+      <w:lvlText w:val="o"/>
+      <w:lvlJc w:val="left"/>
+      <w:pPr>
+        <w:ind w:left="3600" w:hanging="360"/>
+      </w:pPr>
+      <w:rPr>
+        <w:rFonts w:ascii="Courier New" w:hAnsi="Courier New" w:cs="Courier New" w:hint="default"/>
+      </w:rPr>
+    </w:lvl>
+    <w:lvl w:ilvl="5" w:tplc="04070005" w:tentative="1">
+      <w:start w:val="1"/>
+      <w:numFmt w:val="bullet"/>
+      <w:lvlText w:val=""/>
+      <w:lvlJc w:val="left"/>
+      <w:pPr>
+        <w:ind w:left="4320" w:hanging="360"/>
+      </w:pPr>
+      <w:rPr>
+        <w:rFonts w:ascii="Wingdings" w:hAnsi="Wingdings" w:hint="default"/>
+      </w:rPr>
+    </w:lvl>
+    <w:lvl w:ilvl="6" w:tplc="04070001" w:tentative="1">
+      <w:start w:val="1"/>
+      <w:numFmt w:val="bullet"/>
+      <w:lvlText w:val=""/>
+      <w:lvlJc w:val="left"/>
+      <w:pPr>
+        <w:ind w:left="5040" w:hanging="360"/>
+      </w:pPr>
+      <w:rPr>
+        <w:rFonts w:ascii="Symbol" w:hAnsi="Symbol" w:hint="default"/>
+      </w:rPr>
+    </w:lvl>
+    <w:lvl w:ilvl="7" w:tplc="04070003" w:tentative="1">
+      <w:start w:val="1"/>
+      <w:numFmt w:val="bullet"/>
+      <w:lvlText w:val="o"/>
+      <w:lvlJc w:val="left"/>
+      <w:pPr>
+        <w:ind w:left="5760" w:hanging="360"/>
+      </w:pPr>
+      <w:rPr>
+        <w:rFonts w:ascii="Courier New" w:hAnsi="Courier New" w:cs="Courier New" w:hint="default"/>
+      </w:rPr>
+    </w:lvl>
+    <w:lvl w:ilvl="8" w:tplc="04070005" w:tentative="1">
+      <w:start w:val="1"/>
+      <w:numFmt w:val="bullet"/>
+      <w:lvlText w:val=""/>
+      <w:lvlJc w:val="left"/>
+      <w:pPr>
+        <w:ind w:left="6480" w:hanging="360"/>
+      </w:pPr>
+      <w:rPr>
+        <w:rFonts w:ascii="Wingdings" w:hAnsi="Wingdings" w:hint="default"/>
+      </w:rPr>
+    </w:lvl>
+  </w:abstractNum>
+  <w:abstractNum w:abstractNumId="6" w15:restartNumberingAfterBreak="0">
+    <w:nsid w:val="55E0448E"/>
+    <w:multiLevelType w:val="hybridMultilevel"/>
+    <w:tmpl w:val="A1B40478"/>
+    <w:lvl w:ilvl="0" w:tplc="04070001">
+      <w:start w:val="1"/>
+      <w:numFmt w:val="bullet"/>
+      <w:lvlText w:val=""/>
+      <w:lvlJc w:val="left"/>
+      <w:pPr>
+        <w:ind w:left="720" w:hanging="360"/>
+      </w:pPr>
+      <w:rPr>
+        <w:rFonts w:ascii="Symbol" w:hAnsi="Symbol" w:hint="default"/>
+      </w:rPr>
+    </w:lvl>
+    <w:lvl w:ilvl="1" w:tplc="04070003" w:tentative="1">
+      <w:start w:val="1"/>
+      <w:numFmt w:val="bullet"/>
+      <w:lvlText w:val="o"/>
+      <w:lvlJc w:val="left"/>
+      <w:pPr>
+        <w:ind w:left="1440" w:hanging="360"/>
+      </w:pPr>
+      <w:rPr>
+        <w:rFonts w:ascii="Courier New" w:hAnsi="Courier New" w:cs="Courier New" w:hint="default"/>
+      </w:rPr>
+    </w:lvl>
+    <w:lvl w:ilvl="2" w:tplc="04070005" w:tentative="1">
+      <w:start w:val="1"/>
+      <w:numFmt w:val="bullet"/>
+      <w:lvlText w:val=""/>
+      <w:lvlJc w:val="left"/>
+      <w:pPr>
+        <w:ind w:left="2160" w:hanging="360"/>
+      </w:pPr>
+      <w:rPr>
+        <w:rFonts w:ascii="Wingdings" w:hAnsi="Wingdings" w:hint="default"/>
+      </w:rPr>
+    </w:lvl>
+    <w:lvl w:ilvl="3" w:tplc="04070001" w:tentative="1">
+      <w:start w:val="1"/>
+      <w:numFmt w:val="bullet"/>
+      <w:lvlText w:val=""/>
+      <w:lvlJc w:val="left"/>
+      <w:pPr>
+        <w:ind w:left="2880" w:hanging="360"/>
+      </w:pPr>
+      <w:rPr>
+        <w:rFonts w:ascii="Symbol" w:hAnsi="Symbol" w:hint="default"/>
+      </w:rPr>
+    </w:lvl>
+    <w:lvl w:ilvl="4" w:tplc="04070003" w:tentative="1">
+      <w:start w:val="1"/>
+      <w:numFmt w:val="bullet"/>
+      <w:lvlText w:val="o"/>
+      <w:lvlJc w:val="left"/>
+      <w:pPr>
+        <w:ind w:left="3600" w:hanging="360"/>
+      </w:pPr>
+      <w:rPr>
+        <w:rFonts w:ascii="Courier New" w:hAnsi="Courier New" w:cs="Courier New" w:hint="default"/>
+      </w:rPr>
+    </w:lvl>
+    <w:lvl w:ilvl="5" w:tplc="04070005" w:tentative="1">
+      <w:start w:val="1"/>
+      <w:numFmt w:val="bullet"/>
+      <w:lvlText w:val=""/>
+      <w:lvlJc w:val="left"/>
+      <w:pPr>
+        <w:ind w:left="4320" w:hanging="360"/>
+      </w:pPr>
+      <w:rPr>
+        <w:rFonts w:ascii="Wingdings" w:hAnsi="Wingdings" w:hint="default"/>
+      </w:rPr>
+    </w:lvl>
+    <w:lvl w:ilvl="6" w:tplc="04070001" w:tentative="1">
+      <w:start w:val="1"/>
+      <w:numFmt w:val="bullet"/>
+      <w:lvlText w:val=""/>
+      <w:lvlJc w:val="left"/>
+      <w:pPr>
+        <w:ind w:left="5040" w:hanging="360"/>
+      </w:pPr>
+      <w:rPr>
+        <w:rFonts w:ascii="Symbol" w:hAnsi="Symbol" w:hint="default"/>
+      </w:rPr>
+    </w:lvl>
+    <w:lvl w:ilvl="7" w:tplc="04070003" w:tentative="1">
+      <w:start w:val="1"/>
+      <w:numFmt w:val="bullet"/>
+      <w:lvlText w:val="o"/>
+      <w:lvlJc w:val="left"/>
+      <w:pPr>
+        <w:ind w:left="5760" w:hanging="360"/>
+      </w:pPr>
+      <w:rPr>
+        <w:rFonts w:ascii="Courier New" w:hAnsi="Courier New" w:cs="Courier New" w:hint="default"/>
+      </w:rPr>
+    </w:lvl>
+    <w:lvl w:ilvl="8" w:tplc="04070005" w:tentative="1">
+      <w:start w:val="1"/>
+      <w:numFmt w:val="bullet"/>
+      <w:lvlText w:val=""/>
+      <w:lvlJc w:val="left"/>
+      <w:pPr>
+        <w:ind w:left="6480" w:hanging="360"/>
+      </w:pPr>
+      <w:rPr>
+        <w:rFonts w:ascii="Wingdings" w:hAnsi="Wingdings" w:hint="default"/>
+      </w:rPr>
+    </w:lvl>
+  </w:abstractNum>
+  <w:abstractNum w:abstractNumId="7" w15:restartNumberingAfterBreak="0">
+    <w:nsid w:val="66A100C9"/>
+    <w:multiLevelType w:val="hybridMultilevel"/>
+    <w:tmpl w:val="915E68C2"/>
+    <w:lvl w:ilvl="0" w:tplc="04070001">
+      <w:start w:val="1"/>
+      <w:numFmt w:val="bullet"/>
+      <w:lvlText w:val=""/>
+      <w:lvlJc w:val="left"/>
+      <w:pPr>
+        <w:ind w:left="720" w:hanging="360"/>
+      </w:pPr>
+      <w:rPr>
+        <w:rFonts w:ascii="Symbol" w:hAnsi="Symbol" w:hint="default"/>
+      </w:rPr>
+    </w:lvl>
+    <w:lvl w:ilvl="1" w:tplc="04070003" w:tentative="1">
+      <w:start w:val="1"/>
+      <w:numFmt w:val="bullet"/>
+      <w:lvlText w:val="o"/>
+      <w:lvlJc w:val="left"/>
+      <w:pPr>
+        <w:ind w:left="1440" w:hanging="360"/>
+      </w:pPr>
+      <w:rPr>
+        <w:rFonts w:ascii="Courier New" w:hAnsi="Courier New" w:cs="Courier New" w:hint="default"/>
+      </w:rPr>
+    </w:lvl>
+    <w:lvl w:ilvl="2" w:tplc="04070005" w:tentative="1">
+      <w:start w:val="1"/>
+      <w:numFmt w:val="bullet"/>
+      <w:lvlText w:val=""/>
+      <w:lvlJc w:val="left"/>
+      <w:pPr>
+        <w:ind w:left="2160" w:hanging="360"/>
+      </w:pPr>
+      <w:rPr>
+        <w:rFonts w:ascii="Wingdings" w:hAnsi="Wingdings" w:hint="default"/>
+      </w:rPr>
+    </w:lvl>
+    <w:lvl w:ilvl="3" w:tplc="04070001" w:tentative="1">
+      <w:start w:val="1"/>
+      <w:numFmt w:val="bullet"/>
+      <w:lvlText w:val=""/>
+      <w:lvlJc w:val="left"/>
+      <w:pPr>
+        <w:ind w:left="2880" w:hanging="360"/>
+      </w:pPr>
+      <w:rPr>
+        <w:rFonts w:ascii="Symbol" w:hAnsi="Symbol" w:hint="default"/>
+      </w:rPr>
+    </w:lvl>
+    <w:lvl w:ilvl="4" w:tplc="04070003" w:tentative="1">
+      <w:start w:val="1"/>
+      <w:numFmt w:val="bullet"/>
+      <w:lvlText w:val="o"/>
+      <w:lvlJc w:val="left"/>
+      <w:pPr>
+        <w:ind w:left="3600" w:hanging="360"/>
+      </w:pPr>
+      <w:rPr>
+        <w:rFonts w:ascii="Courier New" w:hAnsi="Courier New" w:cs="Courier New" w:hint="default"/>
+      </w:rPr>
+    </w:lvl>
+    <w:lvl w:ilvl="5" w:tplc="04070005" w:tentative="1">
+      <w:start w:val="1"/>
+      <w:numFmt w:val="bullet"/>
+      <w:lvlText w:val=""/>
+      <w:lvlJc w:val="left"/>
+      <w:pPr>
+        <w:ind w:left="4320" w:hanging="360"/>
+      </w:pPr>
+      <w:rPr>
+        <w:rFonts w:ascii="Wingdings" w:hAnsi="Wingdings" w:hint="default"/>
+      </w:rPr>
+    </w:lvl>
+    <w:lvl w:ilvl="6" w:tplc="04070001" w:tentative="1">
+      <w:start w:val="1"/>
+      <w:numFmt w:val="bullet"/>
+      <w:lvlText w:val=""/>
+      <w:lvlJc w:val="left"/>
+      <w:pPr>
+        <w:ind w:left="5040" w:hanging="360"/>
+      </w:pPr>
+      <w:rPr>
+        <w:rFonts w:ascii="Symbol" w:hAnsi="Symbol" w:hint="default"/>
+      </w:rPr>
+    </w:lvl>
+    <w:lvl w:ilvl="7" w:tplc="04070003" w:tentative="1">
+      <w:start w:val="1"/>
+      <w:numFmt w:val="bullet"/>
+      <w:lvlText w:val="o"/>
+      <w:lvlJc w:val="left"/>
+      <w:pPr>
+        <w:ind w:left="5760" w:hanging="360"/>
+      </w:pPr>
+      <w:rPr>
+        <w:rFonts w:ascii="Courier New" w:hAnsi="Courier New" w:cs="Courier New" w:hint="default"/>
+      </w:rPr>
+    </w:lvl>
+    <w:lvl w:ilvl="8" w:tplc="04070005" w:tentative="1">
+      <w:start w:val="1"/>
+      <w:numFmt w:val="bullet"/>
+      <w:lvlText w:val=""/>
+      <w:lvlJc w:val="left"/>
+      <w:pPr>
+        <w:ind w:left="6480" w:hanging="360"/>
+      </w:pPr>
+      <w:rPr>
+        <w:rFonts w:ascii="Wingdings" w:hAnsi="Wingdings" w:hint="default"/>
+      </w:rPr>
+    </w:lvl>
+  </w:abstractNum>
   <w:num w:numId="1" w16cid:durableId="1466196750">
-    <w:abstractNumId w:val="3"/>
+    <w:abstractNumId w:val="6"/>
   </w:num>
   <w:num w:numId="2" w16cid:durableId="181554041">
     <w:abstractNumId w:val="0"/>
   </w:num>
   <w:num w:numId="3" w16cid:durableId="599796253">
-    <w:abstractNumId w:val="4"/>
+    <w:abstractNumId w:val="7"/>
   </w:num>
   <w:num w:numId="4" w16cid:durableId="452558376">
-    <w:abstractNumId w:val="2"/>
+    <w:abstractNumId w:val="3"/>
   </w:num>
   <w:num w:numId="5" w16cid:durableId="33046215">
     <w:abstractNumId w:val="1"/>
+  </w:num>
+  <w:num w:numId="6" w16cid:durableId="1660499175">
+    <w:abstractNumId w:val="5"/>
+  </w:num>
+  <w:num w:numId="7" w16cid:durableId="1600717888">
+    <w:abstractNumId w:val="4"/>
+  </w:num>
+  <w:num w:numId="8" w16cid:durableId="1410421508">
+    <w:abstractNumId w:val="2"/>
   </w:num>
 </w:numbering>
 </file>
@@ -6506,7 +8406,6 @@
   <w:style w:type="character" w:default="1" w:styleId="Absatz-Standardschriftart">
     <w:name w:val="Default Paragraph Font"/>
     <w:uiPriority w:val="1"/>
-    <w:semiHidden/>
     <w:unhideWhenUsed/>
   </w:style>
   <w:style w:type="table" w:default="1" w:styleId="NormaleTabelle">

</xml_diff>

<commit_message>
Überwindung des Todes, Verwandlung: Präsentation gekürzt, Vortragstext ergänzt
</commit_message>
<xml_diff>
--- a/Böhme-Dylan-Vortrag.docx
+++ b/Böhme-Dylan-Vortrag.docx
@@ -100,7 +100,7 @@
           <w:r>
             <w:fldChar w:fldCharType="separate"/>
           </w:r>
-          <w:hyperlink w:anchor="_Toc192611009" w:history="1">
+          <w:hyperlink w:anchor="_Toc192620190" w:history="1">
             <w:r>
               <w:rPr>
                 <w:rStyle w:val="Hyperlink"/>
@@ -127,7 +127,7 @@
                 <w:noProof/>
                 <w:webHidden/>
               </w:rPr>
-              <w:instrText xml:space="preserve"> PAGEREF _Toc192611009 \h </w:instrText>
+              <w:instrText xml:space="preserve"> PAGEREF _Toc192620190 \h </w:instrText>
             </w:r>
             <w:r>
               <w:rPr>
@@ -147,7 +147,7 @@
                 <w:noProof/>
                 <w:webHidden/>
               </w:rPr>
-              <w:t>1</w:t>
+              <w:t>2</w:t>
             </w:r>
             <w:r>
               <w:rPr>
@@ -172,7 +172,7 @@
               <w:lang w:eastAsia="de-DE"/>
             </w:rPr>
           </w:pPr>
-          <w:hyperlink w:anchor="_Toc192611010" w:history="1">
+          <w:hyperlink w:anchor="_Toc192620191" w:history="1">
             <w:r>
               <w:rPr>
                 <w:rStyle w:val="Hyperlink"/>
@@ -199,7 +199,7 @@
                 <w:noProof/>
                 <w:webHidden/>
               </w:rPr>
-              <w:instrText xml:space="preserve"> PAGEREF _Toc192611010 \h </w:instrText>
+              <w:instrText xml:space="preserve"> PAGEREF _Toc192620191 \h </w:instrText>
             </w:r>
             <w:r>
               <w:rPr>
@@ -244,7 +244,7 @@
               <w:lang w:eastAsia="de-DE"/>
             </w:rPr>
           </w:pPr>
-          <w:hyperlink w:anchor="_Toc192611011" w:history="1">
+          <w:hyperlink w:anchor="_Toc192620192" w:history="1">
             <w:r>
               <w:rPr>
                 <w:rStyle w:val="Hyperlink"/>
@@ -271,7 +271,7 @@
                 <w:noProof/>
                 <w:webHidden/>
               </w:rPr>
-              <w:instrText xml:space="preserve"> PAGEREF _Toc192611011 \h </w:instrText>
+              <w:instrText xml:space="preserve"> PAGEREF _Toc192620192 \h </w:instrText>
             </w:r>
             <w:r>
               <w:rPr>
@@ -316,7 +316,7 @@
               <w:lang w:eastAsia="de-DE"/>
             </w:rPr>
           </w:pPr>
-          <w:hyperlink w:anchor="_Toc192611012" w:history="1">
+          <w:hyperlink w:anchor="_Toc192620193" w:history="1">
             <w:r>
               <w:rPr>
                 <w:rStyle w:val="Hyperlink"/>
@@ -343,7 +343,7 @@
                 <w:noProof/>
                 <w:webHidden/>
               </w:rPr>
-              <w:instrText xml:space="preserve"> PAGEREF _Toc192611012 \h </w:instrText>
+              <w:instrText xml:space="preserve"> PAGEREF _Toc192620193 \h </w:instrText>
             </w:r>
             <w:r>
               <w:rPr>
@@ -388,7 +388,7 @@
               <w:lang w:eastAsia="de-DE"/>
             </w:rPr>
           </w:pPr>
-          <w:hyperlink w:anchor="_Toc192611013" w:history="1">
+          <w:hyperlink w:anchor="_Toc192620194" w:history="1">
             <w:r>
               <w:rPr>
                 <w:rStyle w:val="Hyperlink"/>
@@ -415,7 +415,7 @@
                 <w:noProof/>
                 <w:webHidden/>
               </w:rPr>
-              <w:instrText xml:space="preserve"> PAGEREF _Toc192611013 \h </w:instrText>
+              <w:instrText xml:space="preserve"> PAGEREF _Toc192620194 \h </w:instrText>
             </w:r>
             <w:r>
               <w:rPr>
@@ -435,7 +435,7 @@
                 <w:noProof/>
                 <w:webHidden/>
               </w:rPr>
-              <w:t>5</w:t>
+              <w:t>6</w:t>
             </w:r>
             <w:r>
               <w:rPr>
@@ -460,7 +460,7 @@
               <w:lang w:eastAsia="de-DE"/>
             </w:rPr>
           </w:pPr>
-          <w:hyperlink w:anchor="_Toc192611014" w:history="1">
+          <w:hyperlink w:anchor="_Toc192620195" w:history="1">
             <w:r>
               <w:rPr>
                 <w:rStyle w:val="Hyperlink"/>
@@ -487,7 +487,7 @@
                 <w:noProof/>
                 <w:webHidden/>
               </w:rPr>
-              <w:instrText xml:space="preserve"> PAGEREF _Toc192611014 \h </w:instrText>
+              <w:instrText xml:space="preserve"> PAGEREF _Toc192620195 \h </w:instrText>
             </w:r>
             <w:r>
               <w:rPr>
@@ -532,7 +532,7 @@
               <w:lang w:eastAsia="de-DE"/>
             </w:rPr>
           </w:pPr>
-          <w:hyperlink w:anchor="_Toc192611015" w:history="1">
+          <w:hyperlink w:anchor="_Toc192620196" w:history="1">
             <w:r>
               <w:rPr>
                 <w:rStyle w:val="Hyperlink"/>
@@ -559,7 +559,7 @@
                 <w:noProof/>
                 <w:webHidden/>
               </w:rPr>
-              <w:instrText xml:space="preserve"> PAGEREF _Toc192611015 \h </w:instrText>
+              <w:instrText xml:space="preserve"> PAGEREF _Toc192620196 \h </w:instrText>
             </w:r>
             <w:r>
               <w:rPr>
@@ -604,7 +604,7 @@
               <w:lang w:eastAsia="de-DE"/>
             </w:rPr>
           </w:pPr>
-          <w:hyperlink w:anchor="_Toc192611016" w:history="1">
+          <w:hyperlink w:anchor="_Toc192620197" w:history="1">
             <w:r>
               <w:rPr>
                 <w:rStyle w:val="Hyperlink"/>
@@ -631,7 +631,7 @@
                 <w:noProof/>
                 <w:webHidden/>
               </w:rPr>
-              <w:instrText xml:space="preserve"> PAGEREF _Toc192611016 \h </w:instrText>
+              <w:instrText xml:space="preserve"> PAGEREF _Toc192620197 \h </w:instrText>
             </w:r>
             <w:r>
               <w:rPr>
@@ -651,7 +651,7 @@
                 <w:noProof/>
                 <w:webHidden/>
               </w:rPr>
-              <w:t>8</w:t>
+              <w:t>9</w:t>
             </w:r>
             <w:r>
               <w:rPr>
@@ -676,7 +676,7 @@
               <w:lang w:eastAsia="de-DE"/>
             </w:rPr>
           </w:pPr>
-          <w:hyperlink w:anchor="_Toc192611017" w:history="1">
+          <w:hyperlink w:anchor="_Toc192620198" w:history="1">
             <w:r>
               <w:rPr>
                 <w:rStyle w:val="Hyperlink"/>
@@ -703,7 +703,7 @@
                 <w:noProof/>
                 <w:webHidden/>
               </w:rPr>
-              <w:instrText xml:space="preserve"> PAGEREF _Toc192611017 \h </w:instrText>
+              <w:instrText xml:space="preserve"> PAGEREF _Toc192620198 \h </w:instrText>
             </w:r>
             <w:r>
               <w:rPr>
@@ -748,7 +748,7 @@
               <w:lang w:eastAsia="de-DE"/>
             </w:rPr>
           </w:pPr>
-          <w:hyperlink w:anchor="_Toc192611018" w:history="1">
+          <w:hyperlink w:anchor="_Toc192620199" w:history="1">
             <w:r>
               <w:rPr>
                 <w:rStyle w:val="Hyperlink"/>
@@ -775,7 +775,7 @@
                 <w:noProof/>
                 <w:webHidden/>
               </w:rPr>
-              <w:instrText xml:space="preserve"> PAGEREF _Toc192611018 \h </w:instrText>
+              <w:instrText xml:space="preserve"> PAGEREF _Toc192620199 \h </w:instrText>
             </w:r>
             <w:r>
               <w:rPr>
@@ -795,7 +795,7 @@
                 <w:noProof/>
                 <w:webHidden/>
               </w:rPr>
-              <w:t>10</w:t>
+              <w:t>11</w:t>
             </w:r>
             <w:r>
               <w:rPr>
@@ -820,7 +820,7 @@
               <w:lang w:eastAsia="de-DE"/>
             </w:rPr>
           </w:pPr>
-          <w:hyperlink w:anchor="_Toc192611019" w:history="1">
+          <w:hyperlink w:anchor="_Toc192620200" w:history="1">
             <w:r>
               <w:rPr>
                 <w:rStyle w:val="Hyperlink"/>
@@ -847,7 +847,7 @@
                 <w:noProof/>
                 <w:webHidden/>
               </w:rPr>
-              <w:instrText xml:space="preserve"> PAGEREF _Toc192611019 \h </w:instrText>
+              <w:instrText xml:space="preserve"> PAGEREF _Toc192620200 \h </w:instrText>
             </w:r>
             <w:r>
               <w:rPr>
@@ -867,7 +867,7 @@
                 <w:noProof/>
                 <w:webHidden/>
               </w:rPr>
-              <w:t>14</w:t>
+              <w:t>15</w:t>
             </w:r>
             <w:r>
               <w:rPr>
@@ -892,7 +892,7 @@
               <w:lang w:eastAsia="de-DE"/>
             </w:rPr>
           </w:pPr>
-          <w:hyperlink w:anchor="_Toc192611020" w:history="1">
+          <w:hyperlink w:anchor="_Toc192620201" w:history="1">
             <w:r>
               <w:rPr>
                 <w:rStyle w:val="Hyperlink"/>
@@ -919,7 +919,7 @@
                 <w:noProof/>
                 <w:webHidden/>
               </w:rPr>
-              <w:instrText xml:space="preserve"> PAGEREF _Toc192611020 \h </w:instrText>
+              <w:instrText xml:space="preserve"> PAGEREF _Toc192620201 \h </w:instrText>
             </w:r>
             <w:r>
               <w:rPr>
@@ -964,7 +964,7 @@
               <w:lang w:eastAsia="de-DE"/>
             </w:rPr>
           </w:pPr>
-          <w:hyperlink w:anchor="_Toc192611021" w:history="1">
+          <w:hyperlink w:anchor="_Toc192620202" w:history="1">
             <w:r>
               <w:rPr>
                 <w:rStyle w:val="Hyperlink"/>
@@ -991,7 +991,7 @@
                 <w:noProof/>
                 <w:webHidden/>
               </w:rPr>
-              <w:instrText xml:space="preserve"> PAGEREF _Toc192611021 \h </w:instrText>
+              <w:instrText xml:space="preserve"> PAGEREF _Toc192620202 \h </w:instrText>
             </w:r>
             <w:r>
               <w:rPr>
@@ -1012,6 +1012,380 @@
                 <w:webHidden/>
               </w:rPr>
               <w:t>17</w:t>
+            </w:r>
+            <w:r>
+              <w:rPr>
+                <w:noProof/>
+                <w:webHidden/>
+              </w:rPr>
+              <w:fldChar w:fldCharType="end"/>
+            </w:r>
+          </w:hyperlink>
+        </w:p>
+        <w:p>
+          <w:pPr>
+            <w:pStyle w:val="Verzeichnis1"/>
+            <w:tabs>
+              <w:tab w:val="right" w:leader="dot" w:pos="9062"/>
+            </w:tabs>
+            <w:rPr>
+              <w:rFonts w:eastAsiaTheme="minorEastAsia"/>
+              <w:noProof/>
+              <w:sz w:val="24"/>
+              <w:szCs w:val="24"/>
+              <w:lang w:eastAsia="de-DE"/>
+            </w:rPr>
+          </w:pPr>
+          <w:hyperlink w:anchor="_Toc192620203" w:history="1">
+            <w:r>
+              <w:rPr>
+                <w:rStyle w:val="Hyperlink"/>
+                <w:noProof/>
+              </w:rPr>
+              <w:t>Die Hohe Liebe</w:t>
+            </w:r>
+            <w:r>
+              <w:rPr>
+                <w:noProof/>
+                <w:webHidden/>
+              </w:rPr>
+              <w:tab/>
+            </w:r>
+            <w:r>
+              <w:rPr>
+                <w:noProof/>
+                <w:webHidden/>
+              </w:rPr>
+              <w:fldChar w:fldCharType="begin"/>
+            </w:r>
+            <w:r>
+              <w:rPr>
+                <w:noProof/>
+                <w:webHidden/>
+              </w:rPr>
+              <w:instrText xml:space="preserve"> PAGEREF _Toc192620203 \h </w:instrText>
+            </w:r>
+            <w:r>
+              <w:rPr>
+                <w:noProof/>
+                <w:webHidden/>
+              </w:rPr>
+            </w:r>
+            <w:r>
+              <w:rPr>
+                <w:noProof/>
+                <w:webHidden/>
+              </w:rPr>
+              <w:fldChar w:fldCharType="separate"/>
+            </w:r>
+            <w:r>
+              <w:rPr>
+                <w:noProof/>
+                <w:webHidden/>
+              </w:rPr>
+              <w:t>18</w:t>
+            </w:r>
+            <w:r>
+              <w:rPr>
+                <w:noProof/>
+                <w:webHidden/>
+              </w:rPr>
+              <w:fldChar w:fldCharType="end"/>
+            </w:r>
+          </w:hyperlink>
+        </w:p>
+        <w:p>
+          <w:pPr>
+            <w:pStyle w:val="Verzeichnis1"/>
+            <w:tabs>
+              <w:tab w:val="right" w:leader="dot" w:pos="9062"/>
+            </w:tabs>
+            <w:rPr>
+              <w:rFonts w:eastAsiaTheme="minorEastAsia"/>
+              <w:noProof/>
+              <w:sz w:val="24"/>
+              <w:szCs w:val="24"/>
+              <w:lang w:eastAsia="de-DE"/>
+            </w:rPr>
+          </w:pPr>
+          <w:hyperlink w:anchor="_Toc192620204" w:history="1">
+            <w:r>
+              <w:rPr>
+                <w:rStyle w:val="Hyperlink"/>
+                <w:noProof/>
+              </w:rPr>
+              <w:t>Nüchternheit</w:t>
+            </w:r>
+            <w:r>
+              <w:rPr>
+                <w:noProof/>
+                <w:webHidden/>
+              </w:rPr>
+              <w:tab/>
+            </w:r>
+            <w:r>
+              <w:rPr>
+                <w:noProof/>
+                <w:webHidden/>
+              </w:rPr>
+              <w:fldChar w:fldCharType="begin"/>
+            </w:r>
+            <w:r>
+              <w:rPr>
+                <w:noProof/>
+                <w:webHidden/>
+              </w:rPr>
+              <w:instrText xml:space="preserve"> PAGEREF _Toc192620204 \h </w:instrText>
+            </w:r>
+            <w:r>
+              <w:rPr>
+                <w:noProof/>
+                <w:webHidden/>
+              </w:rPr>
+            </w:r>
+            <w:r>
+              <w:rPr>
+                <w:noProof/>
+                <w:webHidden/>
+              </w:rPr>
+              <w:fldChar w:fldCharType="separate"/>
+            </w:r>
+            <w:r>
+              <w:rPr>
+                <w:noProof/>
+                <w:webHidden/>
+              </w:rPr>
+              <w:t>19</w:t>
+            </w:r>
+            <w:r>
+              <w:rPr>
+                <w:noProof/>
+                <w:webHidden/>
+              </w:rPr>
+              <w:fldChar w:fldCharType="end"/>
+            </w:r>
+          </w:hyperlink>
+        </w:p>
+        <w:p>
+          <w:pPr>
+            <w:pStyle w:val="Verzeichnis1"/>
+            <w:tabs>
+              <w:tab w:val="right" w:leader="dot" w:pos="9062"/>
+            </w:tabs>
+            <w:rPr>
+              <w:rFonts w:eastAsiaTheme="minorEastAsia"/>
+              <w:noProof/>
+              <w:sz w:val="24"/>
+              <w:szCs w:val="24"/>
+              <w:lang w:eastAsia="de-DE"/>
+            </w:rPr>
+          </w:pPr>
+          <w:hyperlink w:anchor="_Toc192620205" w:history="1">
+            <w:r>
+              <w:rPr>
+                <w:rStyle w:val="Hyperlink"/>
+                <w:noProof/>
+              </w:rPr>
+              <w:t>Lebenshaltung</w:t>
+            </w:r>
+            <w:r>
+              <w:rPr>
+                <w:noProof/>
+                <w:webHidden/>
+              </w:rPr>
+              <w:tab/>
+            </w:r>
+            <w:r>
+              <w:rPr>
+                <w:noProof/>
+                <w:webHidden/>
+              </w:rPr>
+              <w:fldChar w:fldCharType="begin"/>
+            </w:r>
+            <w:r>
+              <w:rPr>
+                <w:noProof/>
+                <w:webHidden/>
+              </w:rPr>
+              <w:instrText xml:space="preserve"> PAGEREF _Toc192620205 \h </w:instrText>
+            </w:r>
+            <w:r>
+              <w:rPr>
+                <w:noProof/>
+                <w:webHidden/>
+              </w:rPr>
+            </w:r>
+            <w:r>
+              <w:rPr>
+                <w:noProof/>
+                <w:webHidden/>
+              </w:rPr>
+              <w:fldChar w:fldCharType="separate"/>
+            </w:r>
+            <w:r>
+              <w:rPr>
+                <w:noProof/>
+                <w:webHidden/>
+              </w:rPr>
+              <w:t>21</w:t>
+            </w:r>
+            <w:r>
+              <w:rPr>
+                <w:noProof/>
+                <w:webHidden/>
+              </w:rPr>
+              <w:fldChar w:fldCharType="end"/>
+            </w:r>
+          </w:hyperlink>
+        </w:p>
+        <w:p>
+          <w:pPr>
+            <w:pStyle w:val="Verzeichnis1"/>
+            <w:tabs>
+              <w:tab w:val="right" w:leader="dot" w:pos="9062"/>
+            </w:tabs>
+            <w:rPr>
+              <w:rFonts w:eastAsiaTheme="minorEastAsia"/>
+              <w:noProof/>
+              <w:sz w:val="24"/>
+              <w:szCs w:val="24"/>
+              <w:lang w:eastAsia="de-DE"/>
+            </w:rPr>
+          </w:pPr>
+          <w:hyperlink w:anchor="_Toc192620206" w:history="1">
+            <w:r>
+              <w:rPr>
+                <w:rStyle w:val="Hyperlink"/>
+                <w:noProof/>
+              </w:rPr>
+              <w:t>Übergabe an Gottes Willen</w:t>
+            </w:r>
+            <w:r>
+              <w:rPr>
+                <w:noProof/>
+                <w:webHidden/>
+              </w:rPr>
+              <w:tab/>
+            </w:r>
+            <w:r>
+              <w:rPr>
+                <w:noProof/>
+                <w:webHidden/>
+              </w:rPr>
+              <w:fldChar w:fldCharType="begin"/>
+            </w:r>
+            <w:r>
+              <w:rPr>
+                <w:noProof/>
+                <w:webHidden/>
+              </w:rPr>
+              <w:instrText xml:space="preserve"> PAGEREF _Toc192620206 \h </w:instrText>
+            </w:r>
+            <w:r>
+              <w:rPr>
+                <w:noProof/>
+                <w:webHidden/>
+              </w:rPr>
+            </w:r>
+            <w:r>
+              <w:rPr>
+                <w:noProof/>
+                <w:webHidden/>
+              </w:rPr>
+              <w:fldChar w:fldCharType="separate"/>
+            </w:r>
+            <w:r>
+              <w:rPr>
+                <w:noProof/>
+                <w:webHidden/>
+              </w:rPr>
+              <w:t>23</w:t>
+            </w:r>
+            <w:r>
+              <w:rPr>
+                <w:noProof/>
+                <w:webHidden/>
+              </w:rPr>
+              <w:fldChar w:fldCharType="end"/>
+            </w:r>
+          </w:hyperlink>
+        </w:p>
+        <w:p>
+          <w:pPr>
+            <w:pStyle w:val="Verzeichnis1"/>
+            <w:tabs>
+              <w:tab w:val="right" w:leader="dot" w:pos="9062"/>
+            </w:tabs>
+            <w:rPr>
+              <w:rFonts w:eastAsiaTheme="minorEastAsia"/>
+              <w:noProof/>
+              <w:sz w:val="24"/>
+              <w:szCs w:val="24"/>
+              <w:lang w:eastAsia="de-DE"/>
+            </w:rPr>
+          </w:pPr>
+          <w:hyperlink w:anchor="_Toc192620207" w:history="1">
+            <w:r>
+              <w:rPr>
+                <w:rStyle w:val="Hyperlink"/>
+                <w:noProof/>
+              </w:rPr>
+              <w:t>Überwin</w:t>
+            </w:r>
+            <w:r>
+              <w:rPr>
+                <w:rStyle w:val="Hyperlink"/>
+                <w:noProof/>
+              </w:rPr>
+              <w:t>d</w:t>
+            </w:r>
+            <w:r>
+              <w:rPr>
+                <w:rStyle w:val="Hyperlink"/>
+                <w:noProof/>
+              </w:rPr>
+              <w:t>ung des Todes</w:t>
+            </w:r>
+            <w:r>
+              <w:rPr>
+                <w:noProof/>
+                <w:webHidden/>
+              </w:rPr>
+              <w:tab/>
+            </w:r>
+            <w:r>
+              <w:rPr>
+                <w:noProof/>
+                <w:webHidden/>
+              </w:rPr>
+              <w:fldChar w:fldCharType="begin"/>
+            </w:r>
+            <w:r>
+              <w:rPr>
+                <w:noProof/>
+                <w:webHidden/>
+              </w:rPr>
+              <w:instrText xml:space="preserve"> PAGEREF _Toc192620207 \h </w:instrText>
+            </w:r>
+            <w:r>
+              <w:rPr>
+                <w:noProof/>
+                <w:webHidden/>
+              </w:rPr>
+            </w:r>
+            <w:r>
+              <w:rPr>
+                <w:noProof/>
+                <w:webHidden/>
+              </w:rPr>
+              <w:fldChar w:fldCharType="separate"/>
+            </w:r>
+            <w:r>
+              <w:rPr>
+                <w:noProof/>
+                <w:webHidden/>
+              </w:rPr>
+              <w:t>24</w:t>
             </w:r>
             <w:r>
               <w:rPr>
@@ -1036,6 +1410,11 @@
     <w:p/>
     <w:p/>
     <w:p>
+      <w:r>
+        <w:br w:type="page"/>
+      </w:r>
+    </w:p>
+    <w:p>
       <w:pPr>
         <w:pStyle w:val="Listenabsatz"/>
         <w:numPr>
@@ -1044,6 +1423,7 @@
         </w:numPr>
       </w:pPr>
       <w:r>
+        <w:lastRenderedPageBreak/>
         <w:t>Wer ist aus Interesse an Jakob Böhme da?</w:t>
       </w:r>
     </w:p>
@@ -1143,7 +1523,7 @@
       <w:pPr>
         <w:pStyle w:val="berschrift1"/>
       </w:pPr>
-      <w:bookmarkStart w:id="0" w:name="_Toc192611009"/>
+      <w:bookmarkStart w:id="0" w:name="_Toc192620190"/>
       <w:r>
         <w:t>Von der Kunst, Böhme zu lesen</w:t>
       </w:r>
@@ -1163,11 +1543,7 @@
       </w:r>
       <w:proofErr w:type="gramEnd"/>
       <w:r>
-        <w:t xml:space="preserve"> nicht zu lesen, wenn die Einstellung fehlt. Am schwersten kommt der gebildete Vielleser in ihn hinein. Seine Lektüre erfordert, könnte man sagen, gerade dieselben Vorbedingungen wie das mystische Erleben selber – sie fordert ein vorübergehendes „Leerwerden“, eine völlig freie </w:t>
-      </w:r>
-      <w:r>
-        <w:lastRenderedPageBreak/>
-        <w:t>Aufmerksamkeit und Seelenstille. In den Stunden, wo diese uns fehlt, spricht Böhme nicht zu uns, ist er uns tot und öde, denn der Neugierde und dem bloßen intellektuellen Spieltrieb gibt er nichts. Aber in Stunden, wo wir reif für ihn sind, sehen wir in seinem mystischen Abbild der Welt die Sterne kreisen und ordnen uns in seinen Kosmos lebendig mit ein.</w:t>
+        <w:t xml:space="preserve"> nicht zu lesen, wenn die Einstellung fehlt. Am schwersten kommt der gebildete Vielleser in ihn hinein. Seine Lektüre erfordert, könnte man sagen, gerade dieselben Vorbedingungen wie das mystische Erleben selber – sie fordert ein vorübergehendes „Leerwerden“, eine völlig freie Aufmerksamkeit und Seelenstille. In den Stunden, wo diese uns fehlt, spricht Böhme nicht zu uns, ist er uns tot und öde, denn der Neugierde und dem bloßen intellektuellen Spieltrieb gibt er nichts. Aber in Stunden, wo wir reif für ihn sind, sehen wir in seinem mystischen Abbild der Welt die Sterne kreisen und ordnen uns in seinen Kosmos lebendig mit ein.</w:t>
       </w:r>
     </w:p>
     <w:p>
@@ -1187,7 +1563,7 @@
       <w:pPr>
         <w:pStyle w:val="berschrift1"/>
       </w:pPr>
-      <w:bookmarkStart w:id="1" w:name="_Toc192611010"/>
+      <w:bookmarkStart w:id="1" w:name="_Toc192620191"/>
       <w:r>
         <w:t>Von der Kunst, Dylan zu hören</w:t>
       </w:r>
@@ -1319,7 +1695,11 @@
         <w:t>The Band</w:t>
       </w:r>
       <w:r>
-        <w:t xml:space="preserve"> zu sich ein, und es entstanden im Keller seines Hauses Lieder, die manchen Fans als einige seiner bedeutendsten gelten: Diese wurden auf Basement Tapes aufgenommen (die Originale landeten übrigens eigenartigerweise im Archiv von Neil Young) und später (1975) als solche veröffentlicht. Ein Lied wurde dabei ausgelassen, blieb viele Jahrzehnte unveröffentlicht und wurde zum Geheimtipp; und das war das Lied mit dem Titel </w:t>
+        <w:t xml:space="preserve"> zu sich ein, und es entstanden im Keller seines Hauses Lieder, die </w:t>
+      </w:r>
+      <w:r>
+        <w:lastRenderedPageBreak/>
+        <w:t xml:space="preserve">manchen Fans als einige seiner bedeutendsten gelten: Diese wurden auf Basement Tapes aufgenommen (die Originale landeten übrigens eigenartigerweise im Archiv von Neil Young) und später (1975) als solche veröffentlicht. Ein Lied wurde dabei ausgelassen, blieb viele Jahrzehnte unveröffentlicht und wurde zum Geheimtipp; und das war das Lied mit dem Titel </w:t>
       </w:r>
       <w:proofErr w:type="spellStart"/>
       <w:r>
@@ -1520,9 +1900,8 @@
       <w:pPr>
         <w:pStyle w:val="berschrift1"/>
       </w:pPr>
-      <w:bookmarkStart w:id="2" w:name="_Toc192611011"/>
-      <w:r>
-        <w:lastRenderedPageBreak/>
+      <w:bookmarkStart w:id="2" w:name="_Toc192620192"/>
+      <w:r>
         <w:t>Göttlicher Ursprung des Menschen</w:t>
       </w:r>
       <w:bookmarkEnd w:id="2"/>
@@ -1644,6 +2023,7 @@
     </w:p>
     <w:p>
       <w:r>
+        <w:lastRenderedPageBreak/>
         <w:t xml:space="preserve">Aber die Tiefe ohne Grund wollte sich in Gleichnissen offenbaren -  </w:t>
       </w:r>
       <w:r>
@@ -1748,7 +2128,6 @@
     </w:p>
     <w:p>
       <w:r>
-        <w:lastRenderedPageBreak/>
         <w:t xml:space="preserve">Er war </w:t>
       </w:r>
       <w:r>
@@ -1903,6 +2282,7 @@
     </w:p>
     <w:p>
       <w:r>
+        <w:lastRenderedPageBreak/>
         <w:t xml:space="preserve">Jokerman, Album </w:t>
       </w:r>
       <w:proofErr w:type="spellStart"/>
@@ -1954,9 +2334,8 @@
       <w:pPr>
         <w:pStyle w:val="berschrift1"/>
       </w:pPr>
-      <w:bookmarkStart w:id="3" w:name="_Toc192611012"/>
-      <w:r>
-        <w:lastRenderedPageBreak/>
+      <w:bookmarkStart w:id="3" w:name="_Toc192620193"/>
+      <w:r>
         <w:t>Welterkenntnis</w:t>
       </w:r>
       <w:bookmarkEnd w:id="3"/>
@@ -2064,8 +2443,9 @@
       <w:pPr>
         <w:pStyle w:val="berschrift1"/>
       </w:pPr>
-      <w:bookmarkStart w:id="4" w:name="_Toc192611013"/>
-      <w:r>
+      <w:bookmarkStart w:id="4" w:name="_Toc192620194"/>
+      <w:r>
+        <w:lastRenderedPageBreak/>
         <w:t>Gott in der Natur erkennen</w:t>
       </w:r>
       <w:bookmarkEnd w:id="4"/>
@@ -2173,936 +2553,941 @@
           <w:sz w:val="28"/>
           <w:szCs w:val="28"/>
         </w:rPr>
+        <w:t>Dylan</w:t>
+      </w:r>
+    </w:p>
+    <w:p/>
+    <w:p>
+      <w:r>
+        <w:t xml:space="preserve">Im Eifer des gegenwärtigen Moments  </w:t>
+      </w:r>
+      <w:r>
+        <w:br/>
+      </w:r>
+      <w:proofErr w:type="gramStart"/>
+      <w:r>
+        <w:t>Erkenne</w:t>
+      </w:r>
+      <w:proofErr w:type="gramEnd"/>
+      <w:r>
+        <w:t xml:space="preserve"> ich die Hand des HERRN  </w:t>
+      </w:r>
+      <w:r>
+        <w:br/>
+        <w:t xml:space="preserve">In jedem Blatt, das zittert,  </w:t>
+      </w:r>
+      <w:r>
+        <w:br/>
+        <w:t xml:space="preserve">In jedem Körnchen Sand.  </w:t>
+      </w:r>
+    </w:p>
+    <w:p>
+      <w:r>
+        <w:t xml:space="preserve">Every </w:t>
+      </w:r>
+      <w:proofErr w:type="spellStart"/>
+      <w:r>
+        <w:t>Grain</w:t>
+      </w:r>
+      <w:proofErr w:type="spellEnd"/>
+      <w:r>
+        <w:t xml:space="preserve"> </w:t>
+      </w:r>
+      <w:proofErr w:type="spellStart"/>
+      <w:r>
+        <w:t>of</w:t>
+      </w:r>
+      <w:proofErr w:type="spellEnd"/>
+      <w:r>
+        <w:t xml:space="preserve"> Sand, </w:t>
+      </w:r>
+      <w:r>
+        <w:rPr>
+          <w:i/>
+        </w:rPr>
+        <w:t xml:space="preserve">Album Shot </w:t>
+      </w:r>
+      <w:proofErr w:type="spellStart"/>
+      <w:r>
+        <w:rPr>
+          <w:i/>
+        </w:rPr>
+        <w:t>of</w:t>
+      </w:r>
+      <w:proofErr w:type="spellEnd"/>
+      <w:r>
+        <w:rPr>
+          <w:i/>
+        </w:rPr>
+        <w:t xml:space="preserve"> Love</w:t>
+      </w:r>
+      <w:r>
+        <w:t>, 1981</w:t>
+      </w:r>
+    </w:p>
+    <w:p/>
+    <w:p>
+      <w:pPr>
+        <w:pStyle w:val="berschrift1"/>
+      </w:pPr>
+      <w:bookmarkStart w:id="5" w:name="_Toc192620195"/>
+      <w:r>
+        <w:t>Quellen der Inspiration</w:t>
+      </w:r>
+      <w:bookmarkEnd w:id="5"/>
+    </w:p>
+    <w:p>
+      <w:pPr>
+        <w:keepNext/>
+        <w:keepLines/>
+        <w:rPr>
+          <w:b/>
+          <w:sz w:val="28"/>
+          <w:szCs w:val="28"/>
+        </w:rPr>
+      </w:pPr>
+    </w:p>
+    <w:p>
+      <w:pPr>
+        <w:keepNext/>
+        <w:keepLines/>
+        <w:rPr>
+          <w:b/>
+          <w:sz w:val="28"/>
+          <w:szCs w:val="28"/>
+        </w:rPr>
+      </w:pPr>
+      <w:r>
+        <w:rPr>
+          <w:b/>
+          <w:sz w:val="28"/>
+          <w:szCs w:val="28"/>
+        </w:rPr>
+        <w:t>Böhme</w:t>
+      </w:r>
+    </w:p>
+    <w:p/>
+    <w:p>
+      <w:r>
+        <w:t xml:space="preserve">Mein Buch hat nur drei Blätter,  </w:t>
+      </w:r>
+      <w:r>
+        <w:br/>
+        <w:t xml:space="preserve">das sind die drei Prinzipien der Ewigkeit;  </w:t>
+      </w:r>
+      <w:r>
+        <w:br/>
+        <w:t xml:space="preserve">darinnen kann ich alles finden.  </w:t>
+      </w:r>
+      <w:r>
+        <w:br/>
+        <w:t xml:space="preserve">Ich benötige kein anderes Buch.  </w:t>
+      </w:r>
+    </w:p>
+    <w:p>
+      <w:r>
+        <w:t xml:space="preserve">Denn das Buch ist der Mensch selber:  </w:t>
+      </w:r>
+      <w:r>
+        <w:br/>
+        <w:t xml:space="preserve">weil er selbst das Gleichnis der Gottheit ist;  </w:t>
+      </w:r>
+      <w:r>
+        <w:br/>
+      </w:r>
+      <w:r>
+        <w:lastRenderedPageBreak/>
+        <w:t xml:space="preserve">das große Geheimnis liegt in ihm,  </w:t>
+      </w:r>
+      <w:r>
+        <w:br/>
+        <w:t xml:space="preserve">aber das Offenbaren gehört dem Geiste Gottes.  </w:t>
+      </w:r>
+    </w:p>
+    <w:p>
+      <w:r>
+        <w:t>Theosophische Sendbriefe 12, 15, 14, 20</w:t>
+      </w:r>
+    </w:p>
+    <w:p/>
+    <w:p>
+      <w:pPr>
+        <w:keepNext/>
+        <w:keepLines/>
+        <w:rPr>
+          <w:b/>
+          <w:sz w:val="28"/>
+          <w:szCs w:val="28"/>
+        </w:rPr>
+      </w:pPr>
+      <w:r>
+        <w:rPr>
+          <w:b/>
+          <w:sz w:val="28"/>
+          <w:szCs w:val="28"/>
+        </w:rPr>
+        <w:t>Dylan</w:t>
+      </w:r>
+    </w:p>
+    <w:p/>
+    <w:p>
+      <w:r>
+        <w:rPr>
+          <w:b/>
+        </w:rPr>
+        <w:t>Karen Hughes:</w:t>
+      </w:r>
+      <w:r>
+        <w:t xml:space="preserve"> Wenn Sie Songs schreiben, empfinden Sie sich mehr als Medium, stimmen Sie sich auf etwas Größeres ab, das geschieht?</w:t>
+      </w:r>
+    </w:p>
+    <w:p>
+      <w:r>
+        <w:rPr>
+          <w:b/>
+        </w:rPr>
+        <w:t>Bob Dylan:</w:t>
+      </w:r>
+      <w:r>
+        <w:t xml:space="preserve"> Ich denke, jeder Künstler [Composer] tut das. Niemand, der bei klarem Verstand ist, würde behaupten, es käme von ihm selbst, dass er es erfunden hat. Es strömt nur durch ihn hindurch.</w:t>
+      </w:r>
+    </w:p>
+    <w:p>
+      <w:r>
+        <w:t>Interview, 1980</w:t>
+      </w:r>
+    </w:p>
+    <w:p/>
+    <w:p>
+      <w:pPr>
+        <w:pStyle w:val="berschrift2"/>
+      </w:pPr>
+      <w:bookmarkStart w:id="6" w:name="_Toc192620196"/>
+      <w:r>
+        <w:t>Dylan in Interviews ...</w:t>
+      </w:r>
+      <w:bookmarkEnd w:id="6"/>
+      <w:r>
+        <w:t xml:space="preserve">  </w:t>
+      </w:r>
+    </w:p>
+    <w:p>
+      <w:r>
+        <w:t xml:space="preserve">Beispiel:  </w:t>
+      </w:r>
+    </w:p>
+    <w:p>
+      <w:r>
+        <w:t xml:space="preserve">Interview mit Nat </w:t>
+      </w:r>
+      <w:proofErr w:type="spellStart"/>
+      <w:r>
+        <w:t>Hentoff</w:t>
+      </w:r>
+      <w:proofErr w:type="spellEnd"/>
+      <w:r>
+        <w:t>, Playboy, März 1966 (kurz vor Dylans 25. Geburtstag)</w:t>
+      </w:r>
+    </w:p>
+    <w:p>
+      <w:r>
+        <w:t xml:space="preserve">S. 108  </w:t>
+      </w:r>
+    </w:p>
+    <w:p>
+      <w:r>
+        <w:t xml:space="preserve">Dylan: ... Ich </w:t>
+      </w:r>
+      <w:r>
+        <w:rPr>
+          <w:i/>
+        </w:rPr>
+        <w:t>weiß</w:t>
+      </w:r>
+      <w:r>
+        <w:t xml:space="preserve">, worüber meine Songs sind.  </w:t>
+      </w:r>
+    </w:p>
+    <w:p>
+      <w:r>
+        <w:t xml:space="preserve">Playboy: Worüber sind sie denn?    </w:t>
+      </w:r>
+    </w:p>
+    <w:p>
+      <w:r>
+        <w:t>Dylan: Oh, einige sind über vier Minuten, einige sind über fünf Minuten, und einige, ob du es glaubst oder nicht, sind über 11 Minuten.</w:t>
+      </w:r>
+    </w:p>
+    <w:p>
+      <w:r>
+        <w:t>[...]</w:t>
+      </w:r>
+    </w:p>
+    <w:p/>
+    <w:p>
+      <w:r>
+        <w:t xml:space="preserve">S. 117  </w:t>
+      </w:r>
+    </w:p>
+    <w:p>
+      <w:r>
+        <w:t xml:space="preserve">Playboy: Fährst Du noch viel Motorrad?  </w:t>
+      </w:r>
+    </w:p>
+    <w:p>
+      <w:r>
+        <w:t xml:space="preserve">Dylan: Ich bin immer noch sehr patriotisch in meiner Haltung zur Autobahn, aber ich fahre kaum noch, nein.  </w:t>
+      </w:r>
+    </w:p>
+    <w:p>
+      <w:r>
+        <w:t xml:space="preserve">Playboy: Woher bekommst Du dann Deinen Kick im Leben?  </w:t>
+      </w:r>
+    </w:p>
+    <w:p>
+      <w:r>
+        <w:t xml:space="preserve">Dylan: Ich bezahle Leute dafür, mir in die Augen zu schauen, und dann lasse ich sie mich kicken.  </w:t>
+      </w:r>
+    </w:p>
+    <w:p>
+      <w:r>
+        <w:t xml:space="preserve">Playboy: So bekommst Du den Kick im Leben?  </w:t>
+      </w:r>
+    </w:p>
+    <w:p>
+      <w:r>
+        <w:t xml:space="preserve">Dylan: Nein. Dann </w:t>
+      </w:r>
+      <w:r>
+        <w:rPr>
+          <w:i/>
+        </w:rPr>
+        <w:t>vergebe</w:t>
+      </w:r>
+      <w:r>
+        <w:t xml:space="preserve"> ich ihnen, und erst dann setzt mein Kick ein.  </w:t>
+      </w:r>
+    </w:p>
+    <w:p>
+      <w:r>
+        <w:lastRenderedPageBreak/>
+        <w:t xml:space="preserve">Playboy: Du hast einem Interviewer letztes Jahr gesagt: </w:t>
+      </w:r>
+      <w:r>
+        <w:rPr>
+          <w:i/>
+        </w:rPr>
+        <w:t>"Ich habe alles getan, was ich jemals tun wollte."</w:t>
+      </w:r>
+      <w:r>
+        <w:t xml:space="preserve"> Wenn das stimmt, was bleibt dir überhaupt noch, worauf du dich freuen kannst?  </w:t>
+      </w:r>
+    </w:p>
+    <w:p>
+      <w:r>
+        <w:t xml:space="preserve">Dylan: Erlösung. Einfach nur Erlösung. [Salvation. Just </w:t>
+      </w:r>
+      <w:proofErr w:type="spellStart"/>
+      <w:r>
+        <w:t>plain</w:t>
+      </w:r>
+      <w:proofErr w:type="spellEnd"/>
+      <w:r>
+        <w:t xml:space="preserve"> </w:t>
+      </w:r>
+      <w:proofErr w:type="spellStart"/>
+      <w:r>
+        <w:t>salvation</w:t>
+      </w:r>
+      <w:proofErr w:type="spellEnd"/>
+      <w:r>
+        <w:t xml:space="preserve">.]  </w:t>
+      </w:r>
+    </w:p>
+    <w:p>
+      <w:r>
+        <w:t xml:space="preserve">Playboy: Sonst noch etwas?  </w:t>
+      </w:r>
+    </w:p>
+    <w:p>
+      <w:r>
+        <w:t xml:space="preserve">Dylan: Beten. - Außerdem würde ich gern eine Zeitschrift für Kochrezepte gründen. Und ich wollte immer ein Schiedsrichter beim Boxen sein. Ich möchte Schiedsrichter sein bei einem Weltmeisterschaftskampf im Schwergewicht. Kannst du dir das vorstellen? Kannst du dir einen Kämpfer bei klarem Verstand vorstellen, der mich als Schiedsrichter respektiert?  </w:t>
+      </w:r>
+    </w:p>
+    <w:p/>
+    <w:p>
+      <w:pPr>
+        <w:keepNext/>
+        <w:keepLines/>
+        <w:rPr>
+          <w:b/>
+          <w:sz w:val="28"/>
+          <w:szCs w:val="28"/>
+        </w:rPr>
+      </w:pPr>
+      <w:r>
+        <w:rPr>
+          <w:b/>
+          <w:sz w:val="28"/>
+          <w:szCs w:val="28"/>
+        </w:rPr>
+        <w:t>Böhme</w:t>
+      </w:r>
+    </w:p>
+    <w:p/>
+    <w:p>
+      <w:r>
+        <w:rPr>
+          <w:i/>
+          <w:iCs/>
+        </w:rPr>
+        <w:t>Der Jünger sprach zum Meister:</w:t>
+      </w:r>
+      <w:r>
+        <w:br/>
+        <w:t xml:space="preserve">Wie kann ich zu dem übersinnlichen Leben kommen, so </w:t>
+      </w:r>
+      <w:proofErr w:type="spellStart"/>
+      <w:r>
+        <w:t>daß</w:t>
+      </w:r>
+      <w:proofErr w:type="spellEnd"/>
+      <w:r>
+        <w:t xml:space="preserve"> ich Gott sehe und sprechen höre?</w:t>
+      </w:r>
+    </w:p>
+    <w:p>
+      <w:r>
+        <w:rPr>
+          <w:i/>
+          <w:iCs/>
+        </w:rPr>
+        <w:t>Der Meister sprach:</w:t>
+      </w:r>
+      <w:r>
+        <w:br/>
+        <w:t>Wenn du dich nur einen Augenblick dahin schwingen kannst, wo keine Kreatur wohnt, dann hörst du, was Gott spricht.</w:t>
+      </w:r>
+    </w:p>
+    <w:p>
+      <w:r>
+        <w:t xml:space="preserve">Wenn du von Sinnen und Wollen deiner </w:t>
+      </w:r>
+      <w:proofErr w:type="spellStart"/>
+      <w:r>
+        <w:t>Ichheit</w:t>
+      </w:r>
+      <w:proofErr w:type="spellEnd"/>
+      <w:r>
+        <w:t xml:space="preserve"> stillstehst, dann wird in dir das ewige Hören, Sehen und Sprechen offenbar, und es hört und sieht Gott durch dich. Dein eigenes Hören, Wollen und Sehen verhindert, da</w:t>
+      </w:r>
+      <w:r>
+        <w:t>ss</w:t>
+      </w:r>
+      <w:r>
+        <w:t xml:space="preserve"> du Gott siehst oder hörst.</w:t>
+      </w:r>
+    </w:p>
+    <w:p/>
+    <w:p>
+      <w:pPr>
+        <w:keepNext/>
+        <w:keepLines/>
+        <w:rPr>
+          <w:b/>
+          <w:sz w:val="28"/>
+          <w:szCs w:val="28"/>
+        </w:rPr>
+      </w:pPr>
+      <w:r>
+        <w:rPr>
+          <w:b/>
+          <w:sz w:val="28"/>
+          <w:szCs w:val="28"/>
+        </w:rPr>
+        <w:t>Dylan</w:t>
+      </w:r>
+    </w:p>
+    <w:p/>
+    <w:p>
+      <w:r>
+        <w:t>Du musst diese Gedanken ausfiltern, denn sie bedeuten nichts, sie treiben dich nur vor sich her. Es ist wichtig, alle diese Gedanken loszuwerden. Dann kannst du etwas tun aus der </w:t>
+      </w:r>
+      <w:r>
+        <w:rPr>
+          <w:b/>
+          <w:bCs/>
+        </w:rPr>
+        <w:t>reinen Beobachtung</w:t>
+      </w:r>
+      <w:r>
+        <w:t> der Situation. Du hast einen Ort, an dem du wahrnehmen kannst, ohne dass es dich beeinflusst. Wo du etwas bringen kannst, ohne nur ans Nehmen zu denken.</w:t>
+      </w:r>
+    </w:p>
+    <w:p>
+      <w:r>
+        <w:t xml:space="preserve">Bob Dylan 1991, Song Talk Interview mit Paul </w:t>
+      </w:r>
+      <w:proofErr w:type="spellStart"/>
+      <w:r>
+        <w:t>Zollo</w:t>
+      </w:r>
+      <w:proofErr w:type="spellEnd"/>
+    </w:p>
+    <w:p/>
+    <w:p>
+      <w:r>
+        <w:t>Fortsetzung:</w:t>
+      </w:r>
+    </w:p>
+    <w:p>
+      <w:r>
+        <w:t>Viele Lebenssituationen sind heutzutage so: nehmen, nehmen, nehmen, das ist alles. Was ist für mich drin? Dieses Syndrom begann mit dem "Ich-Jahrzehnt", wann auch immer das war. Wir sind immer noch mittendrin. Es geschieht weiterhin.</w:t>
+      </w:r>
+    </w:p>
+    <w:p>
+      <w:pPr>
+        <w:rPr>
+          <w:b/>
+        </w:rPr>
+      </w:pPr>
+      <w:r>
+        <w:rPr>
+          <w:b/>
+        </w:rPr>
+        <w:lastRenderedPageBreak/>
+        <w:t>Es gibt genug Songs. Es sei denn, jemand kommt mit reinem Herzen und hat etwas zu sagen. Das ist etwas ganz anderes.</w:t>
+      </w:r>
+    </w:p>
+    <w:p>
+      <w:r>
+        <w:t>Kreativität ist etwas Mysteriöses. Sie besucht, wen immer sie besuchen will, wann sie will, und ich glaube so, und nur so, gelangt man bis zum Herzen der Angelegenheit.</w:t>
+      </w:r>
+    </w:p>
+    <w:p/>
+    <w:p>
+      <w:pPr>
+        <w:pStyle w:val="berschrift2"/>
+      </w:pPr>
+      <w:bookmarkStart w:id="7" w:name="_Toc192620197"/>
+      <w:r>
+        <w:t>Quellen der Inspiration: Dylan – Arthur Rimbaud</w:t>
+      </w:r>
+      <w:bookmarkEnd w:id="7"/>
+    </w:p>
+    <w:p/>
+    <w:p>
+      <w:r>
+        <w:t xml:space="preserve">Das erste Studium des Menschen, der ein Dichter sein will, geht auf seine vollständige Erkenntnis des Eigenen aus. Er sucht seine Seele, mustert sie, stellt sie auf die Probe, lernt sie. Sobald er sie kennt, </w:t>
+      </w:r>
+      <w:proofErr w:type="spellStart"/>
+      <w:r>
+        <w:t>muß</w:t>
+      </w:r>
+      <w:proofErr w:type="spellEnd"/>
+      <w:r>
+        <w:t xml:space="preserve"> er sie ausbauen […]</w:t>
+      </w:r>
+    </w:p>
+    <w:p>
+      <w:r>
+        <w:t>Aber es handelt sich darum, die Seele ungeheuerlich zu machen […]</w:t>
+      </w:r>
+    </w:p>
+    <w:p/>
+    <w:p>
+      <w:r>
+        <w:t>Ausführlicher:</w:t>
+      </w:r>
+    </w:p>
+    <w:p>
+      <w:r>
+        <w:t>Autobiografie "Chronicles (Vol. 1), 2004: Dylan nennt Einflüsse</w:t>
+      </w:r>
+    </w:p>
+    <w:p>
+      <w:r>
+        <w:t>Seeräuber-Jenny aus Dreigroschenoper! Bertolt Brecht / Kurt Weill</w:t>
+      </w:r>
+    </w:p>
+    <w:p/>
+    <w:p>
+      <w:r>
+        <w:t xml:space="preserve">&gt; Je </w:t>
+      </w:r>
+      <w:proofErr w:type="spellStart"/>
+      <w:r>
+        <w:t>est</w:t>
+      </w:r>
+      <w:proofErr w:type="spellEnd"/>
+      <w:r>
+        <w:t xml:space="preserve"> </w:t>
+      </w:r>
+      <w:proofErr w:type="spellStart"/>
+      <w:r>
+        <w:t>un</w:t>
+      </w:r>
+      <w:proofErr w:type="spellEnd"/>
+      <w:r>
+        <w:t xml:space="preserve"> </w:t>
+      </w:r>
+      <w:proofErr w:type="spellStart"/>
+      <w:r>
+        <w:t>autre</w:t>
+      </w:r>
+      <w:proofErr w:type="spellEnd"/>
+      <w:r>
+        <w:t>.</w:t>
+      </w:r>
+    </w:p>
+    <w:p/>
+    <w:p>
+      <w:r>
+        <w:t xml:space="preserve">Quelle: https://www.planetlyrik.de/arthur-rimbaud-gedichte/2011/05/  </w:t>
+      </w:r>
+    </w:p>
+    <w:p>
+      <w:r>
+        <w:t>abgerufen am 20.08.2024</w:t>
+      </w:r>
+    </w:p>
+    <w:p/>
+    <w:p>
+      <w:r>
+        <w:t xml:space="preserve">Der Dichter macht sich zum Seher durch eine lange, </w:t>
+      </w:r>
+      <w:proofErr w:type="spellStart"/>
+      <w:r>
+        <w:t>unermeßliche</w:t>
+      </w:r>
+      <w:proofErr w:type="spellEnd"/>
+      <w:r>
+        <w:t xml:space="preserve"> und durchdachte Entgrenzung sämtlicher Sinne. Alle Formen der Liebe, des Leidens, des Wahnsinns; er sucht selbst und erschöpft in sich alle Gifte, um nur ihre Quintessenzen zu behalten. Unaussprechliche Marter, in der er jeden Glauben und übermenschliche Stärke nötig hat, wo er unter allen der große Kranke, der große Verbrecher, der große Verdammte werden wird – und der höchste Weise! Denn er gelangt bis an das Unbekannte! Da er seine schon reiche Seele mehr als irgendeiner ausgebaut hat! Er gelangt bis ans Unbekannte, und wenn er etwas närrisch geworden, schließlich das </w:t>
+      </w:r>
+      <w:proofErr w:type="spellStart"/>
+      <w:r>
+        <w:t>Bewußtsein</w:t>
+      </w:r>
+      <w:proofErr w:type="spellEnd"/>
+      <w:r>
+        <w:t xml:space="preserve"> seiner Visionen verlöre, so hat er sie doch gesehen! Mag er beim Anprall an die unerhörten und unnennbaren Dinge verrecken: andere furchtbare Arbeiter werden kommen; sie werden an den Horizonten beginnen, wo er hingesunken </w:t>
+      </w:r>
+      <w:proofErr w:type="gramStart"/>
+      <w:r>
+        <w:t>ist!…</w:t>
+      </w:r>
+      <w:proofErr w:type="gramEnd"/>
+    </w:p>
+    <w:p>
+      <w:r>
+        <w:t xml:space="preserve">Der Dichter ist wirklich einer, der das Feuer stiehlt. Er ist Beauftragter der Menschheit, selbst der Tiere; er </w:t>
+      </w:r>
+      <w:proofErr w:type="spellStart"/>
+      <w:r>
+        <w:t>muß</w:t>
+      </w:r>
+      <w:proofErr w:type="spellEnd"/>
+      <w:r>
+        <w:t xml:space="preserve"> seine Erfindungen, fühlbar, greifbar, hörbar machen; wenn </w:t>
+      </w:r>
+      <w:proofErr w:type="gramStart"/>
+      <w:r>
+        <w:t>das</w:t>
+      </w:r>
+      <w:proofErr w:type="gramEnd"/>
+      <w:r>
+        <w:t xml:space="preserve"> was er von da unten </w:t>
+      </w:r>
+      <w:r>
+        <w:lastRenderedPageBreak/>
+        <w:t xml:space="preserve">mitbringt Form hat, gibt er ihm Form; wenn es unförmig ist, gibt er ihm Unförmigkeit. Man </w:t>
+      </w:r>
+      <w:proofErr w:type="spellStart"/>
+      <w:r>
+        <w:t>muß</w:t>
+      </w:r>
+      <w:proofErr w:type="spellEnd"/>
+      <w:r>
+        <w:t xml:space="preserve"> eine Sprache finden;</w:t>
+      </w:r>
+    </w:p>
+    <w:p>
+      <w:r>
+        <w:t xml:space="preserve">− Da im </w:t>
+      </w:r>
+      <w:proofErr w:type="gramStart"/>
+      <w:r>
+        <w:t>übrigen</w:t>
+      </w:r>
+      <w:proofErr w:type="gramEnd"/>
+      <w:r>
+        <w:t xml:space="preserve">: jedes Wort Idee ist, wird die Zeit einer Universalsprache kommen! Man </w:t>
+      </w:r>
+      <w:proofErr w:type="spellStart"/>
+      <w:r>
+        <w:t>muß</w:t>
+      </w:r>
+      <w:proofErr w:type="spellEnd"/>
+      <w:r>
+        <w:t xml:space="preserve"> Akademiker Sein – gründlicher tot als ein Fossil −, um sich ein Wörterbuch auszudenken, ganz gleich in welcher Sprache… Jene Sprache wird Seele für die Seele sein, alles enthaltend, Gerüche, Klänge, Farben; Gedanke, der Gedanken mit sich verhakt und nach sich zieht. Der Dichter möge die Menge des Unbekannten abgrenzen, wach werdend in seiner Zeit, in der universalen Seele: Er gebe mehr als die Formel seines Gedankens, als die Aufzeichnung seines „Marsches zum Fortschritt“! Wenn die Maßlosigkeit zum Maß wird, von allen aufgenommen, könnte er wirklich ein „</w:t>
+      </w:r>
+      <w:proofErr w:type="spellStart"/>
+      <w:r>
+        <w:t>Vervielfacher</w:t>
+      </w:r>
+      <w:proofErr w:type="spellEnd"/>
+      <w:r>
+        <w:t xml:space="preserve"> des Fortschritts“ sein!</w:t>
+      </w:r>
+    </w:p>
+    <w:p>
+      <w:r>
+        <w:t xml:space="preserve">Diese Zukunft wird, wie Sie sehen, materialistisch sein. Immer von der Zahl und der Harmonie erfüllt, werden diese Gedichte so gemacht sein, </w:t>
+      </w:r>
+      <w:proofErr w:type="spellStart"/>
+      <w:r>
+        <w:t>daß</w:t>
+      </w:r>
+      <w:proofErr w:type="spellEnd"/>
+      <w:r>
+        <w:t xml:space="preserve"> sie dauern. – Im Grunde wäre dies noch etwas griechische Dichtung.</w:t>
+      </w:r>
+    </w:p>
+    <w:p>
+      <w:r>
+        <w:t>Die ewige Kunst hätte ihre Funktionen; da die Dichter Staatsbürger sind. Die Dichtung wird nicht mehr die Aktion rhythmisieren, sie wird voran sein.“</w:t>
+      </w:r>
+    </w:p>
+    <w:p/>
+    <w:p>
+      <w:pPr>
+        <w:pStyle w:val="berschrift1"/>
+      </w:pPr>
+      <w:bookmarkStart w:id="8" w:name="_Toc192620198"/>
+      <w:r>
+        <w:t>Der Inspiration treu bleiben</w:t>
+      </w:r>
+      <w:bookmarkEnd w:id="8"/>
+    </w:p>
+    <w:p>
+      <w:pPr>
+        <w:keepNext/>
+        <w:keepLines/>
+        <w:rPr>
+          <w:b/>
+          <w:sz w:val="28"/>
+          <w:szCs w:val="28"/>
+        </w:rPr>
+      </w:pPr>
+      <w:r>
+        <w:rPr>
+          <w:b/>
+          <w:sz w:val="28"/>
+          <w:szCs w:val="28"/>
+        </w:rPr>
+        <w:t>Böhme</w:t>
+      </w:r>
+    </w:p>
+    <w:p/>
+    <w:p>
+      <w:r>
+        <w:t>Aber der Wille der Seele muss sich ohne Unterlass auch in diesem feurigen Trieb (des Seelenfeuers) ins Nichts versenken, nämlich in die höchste Demut vor Gott. </w:t>
+      </w:r>
+      <w:r>
+        <w:rPr>
+          <w:b/>
+          <w:bCs/>
+        </w:rPr>
+        <w:t xml:space="preserve">Wenn sie nur mit kleinstem Anteil in eigenem Forschen gehen will, dann erreicht sie der Teufel im Zentrum der Lebensgestaltung und versucht sie, so dass sie in die </w:t>
+      </w:r>
+      <w:proofErr w:type="spellStart"/>
+      <w:r>
+        <w:rPr>
+          <w:b/>
+          <w:bCs/>
+        </w:rPr>
+        <w:t>Ichheit</w:t>
+      </w:r>
+      <w:proofErr w:type="spellEnd"/>
+      <w:r>
+        <w:rPr>
+          <w:b/>
+          <w:bCs/>
+        </w:rPr>
+        <w:t xml:space="preserve"> eingeht.</w:t>
+      </w:r>
+    </w:p>
+    <w:p>
+      <w:r>
+        <w:t>Von wahrer Gelassenheit, 1.30, in: Der Weg zu Christo</w:t>
+      </w:r>
+    </w:p>
+    <w:p/>
+    <w:p>
+      <w:r>
+        <w:t>Mehr:</w:t>
+      </w:r>
+    </w:p>
+    <w:p>
+      <w:r>
+        <w:t>Deshalb muss sie in der gelassenen Demut bleiben, gleichwie ein Quell an seinem Ursprung. Und sie muss ohne Unterlass aus Gottes Brünnlein schöpfen und trinken und niemals begehren, von Gottes Weg abzugehen.</w:t>
+      </w:r>
+    </w:p>
+    <w:p>
+      <w:pPr>
+        <w:rPr>
+          <w:b/>
+        </w:rPr>
+      </w:pPr>
+      <w:r>
+        <w:rPr>
+          <w:b/>
+        </w:rPr>
+        <w:t xml:space="preserve">Denn sobald die Seele mit der </w:t>
+      </w:r>
+      <w:proofErr w:type="spellStart"/>
+      <w:r>
+        <w:rPr>
+          <w:b/>
+        </w:rPr>
+        <w:t>Ichheit</w:t>
+      </w:r>
+      <w:proofErr w:type="spellEnd"/>
+      <w:r>
+        <w:rPr>
+          <w:b/>
+        </w:rPr>
+        <w:t xml:space="preserve"> vom (gedanklich unterscheidenden) Verstandeslicht isst, so wandelt sie in eigenem Wahn.</w:t>
+      </w:r>
+    </w:p>
+    <w:p>
+      <w:r>
+        <w:t>Von wahrer Gelassenheit, 1.30, 1.31, in: Der Weg zu Christo</w:t>
+      </w:r>
+    </w:p>
+    <w:p/>
+    <w:p/>
+    <w:p>
+      <w:pPr>
+        <w:keepNext/>
+        <w:keepLines/>
+        <w:rPr>
+          <w:b/>
+          <w:sz w:val="28"/>
+          <w:szCs w:val="28"/>
+        </w:rPr>
+      </w:pPr>
+      <w:r>
+        <w:rPr>
+          <w:b/>
+          <w:sz w:val="28"/>
+          <w:szCs w:val="28"/>
+        </w:rPr>
         <w:lastRenderedPageBreak/>
         <w:t>Dylan</w:t>
       </w:r>
     </w:p>
-    <w:p/>
-    <w:p>
-      <w:r>
-        <w:t xml:space="preserve">Im Eifer des gegenwärtigen Moments  </w:t>
-      </w:r>
-      <w:r>
-        <w:br/>
+    <w:p>
+      <w:r>
+        <w:t xml:space="preserve">Jokerman: </w:t>
+      </w:r>
+      <w:r>
+        <w:t xml:space="preserve">vorhin </w:t>
+      </w:r>
+      <w:r>
+        <w:t>bereits angesprochen</w:t>
+      </w:r>
+      <w:r>
+        <w:t xml:space="preserve">, großartiger Song. Ein </w:t>
+      </w:r>
+      <w:proofErr w:type="spellStart"/>
+      <w:r>
+        <w:t>Youtube</w:t>
+      </w:r>
+      <w:proofErr w:type="spellEnd"/>
+      <w:r>
+        <w:t xml:space="preserve">-Kommentar lautet: </w:t>
+      </w:r>
+      <w:r>
+        <w:rPr>
+          <w:i/>
+        </w:rPr>
+        <w:t xml:space="preserve">"Für jeden anderen Künstler wäre das das </w:t>
       </w:r>
       <w:proofErr w:type="gramStart"/>
       <w:r>
-        <w:t>Erkenne</w:t>
+        <w:rPr>
+          <w:i/>
+        </w:rPr>
+        <w:t>beste</w:t>
       </w:r>
       <w:proofErr w:type="gramEnd"/>
       <w:r>
-        <w:t xml:space="preserve"> ich die Hand des HERRN  </w:t>
-      </w:r>
-      <w:r>
-        <w:br/>
-        <w:t xml:space="preserve">In jedem Blatt, das zittert,  </w:t>
-      </w:r>
-      <w:r>
-        <w:br/>
-        <w:t xml:space="preserve">In jedem Körnchen Sand.  </w:t>
-      </w:r>
-    </w:p>
-    <w:p>
-      <w:r>
-        <w:t xml:space="preserve">Every </w:t>
-      </w:r>
-      <w:proofErr w:type="spellStart"/>
-      <w:r>
-        <w:t>Grain</w:t>
-      </w:r>
-      <w:proofErr w:type="spellEnd"/>
-      <w:r>
-        <w:t xml:space="preserve"> </w:t>
-      </w:r>
-      <w:proofErr w:type="spellStart"/>
-      <w:r>
-        <w:t>of</w:t>
-      </w:r>
-      <w:proofErr w:type="spellEnd"/>
-      <w:r>
-        <w:t xml:space="preserve"> Sand, </w:t>
-      </w:r>
-      <w:r>
-        <w:rPr>
-          <w:i/>
-        </w:rPr>
-        <w:t xml:space="preserve">Album Shot </w:t>
-      </w:r>
-      <w:proofErr w:type="spellStart"/>
-      <w:r>
-        <w:rPr>
-          <w:i/>
-        </w:rPr>
-        <w:t>of</w:t>
-      </w:r>
-      <w:proofErr w:type="spellEnd"/>
-      <w:r>
-        <w:rPr>
-          <w:i/>
-        </w:rPr>
-        <w:t xml:space="preserve"> Love</w:t>
-      </w:r>
-      <w:r>
-        <w:t>, 1981</w:t>
-      </w:r>
+        <w:rPr>
+          <w:i/>
+        </w:rPr>
+        <w:t>, was sie je geschrieben haben. Für Dylan einfach nur ein weiterer Hit."</w:t>
+      </w:r>
+      <w:r>
+        <w:t xml:space="preserve"> Da kann man schon ein bisschen stolz sein. Was sagt Dylan selbst über den Song?</w:t>
+      </w:r>
+    </w:p>
+    <w:p>
+      <w:r>
+        <w:t xml:space="preserve">Dylan: </w:t>
+      </w:r>
+      <w:r>
+        <w:rPr>
+          <w:b/>
+        </w:rPr>
+        <w:t>Jokerman</w:t>
+      </w:r>
+      <w:r>
+        <w:t xml:space="preserve"> ist ein Song, der mir entglitten ist. Viele Songs auf diesem Album [</w:t>
+      </w:r>
+      <w:proofErr w:type="spellStart"/>
+      <w:r>
+        <w:t>Infidels</w:t>
+      </w:r>
+      <w:proofErr w:type="spellEnd"/>
+      <w:r>
+        <w:t>, 1983] sind mir entglitten.</w:t>
+      </w:r>
+    </w:p>
+    <w:p>
+      <w:r>
+        <w:t xml:space="preserve">Paul </w:t>
+      </w:r>
+      <w:proofErr w:type="spellStart"/>
+      <w:r>
+        <w:t>Zollo</w:t>
+      </w:r>
+      <w:proofErr w:type="spellEnd"/>
+      <w:r>
+        <w:t>: Beim Schreiben?</w:t>
+      </w:r>
+    </w:p>
+    <w:p>
+      <w:r>
+        <w:t>Dylan: Ja. [...] Sie waren besser, bevor daran herumgebastelt wurde. Natürlich war ich es, der an ihnen herumgebastelt hat. Ja, das hätte ein guter Song sein können.</w:t>
+      </w:r>
+    </w:p>
+    <w:p>
+      <w:r>
+        <w:t xml:space="preserve">Song Talk Interview 1991 mit Paul </w:t>
+      </w:r>
+      <w:proofErr w:type="spellStart"/>
+      <w:r>
+        <w:t>Zollo</w:t>
+      </w:r>
+      <w:proofErr w:type="spellEnd"/>
     </w:p>
     <w:p/>
     <w:p>
       <w:pPr>
         <w:pStyle w:val="berschrift1"/>
       </w:pPr>
-      <w:bookmarkStart w:id="5" w:name="_Toc192611014"/>
-      <w:r>
-        <w:t>Quellen der Inspiration</w:t>
-      </w:r>
-      <w:bookmarkEnd w:id="5"/>
-    </w:p>
-    <w:p>
-      <w:pPr>
-        <w:keepNext/>
-        <w:keepLines/>
-        <w:rPr>
-          <w:b/>
-          <w:sz w:val="28"/>
-          <w:szCs w:val="28"/>
-        </w:rPr>
-      </w:pPr>
-    </w:p>
-    <w:p>
-      <w:pPr>
-        <w:keepNext/>
-        <w:keepLines/>
-        <w:rPr>
-          <w:b/>
-          <w:sz w:val="28"/>
-          <w:szCs w:val="28"/>
-        </w:rPr>
-      </w:pPr>
-      <w:r>
-        <w:rPr>
-          <w:b/>
-          <w:sz w:val="28"/>
-          <w:szCs w:val="28"/>
-        </w:rPr>
-        <w:t>Böhme</w:t>
-      </w:r>
-    </w:p>
-    <w:p/>
-    <w:p>
-      <w:r>
-        <w:t xml:space="preserve">Mein Buch hat nur drei Blätter,  </w:t>
-      </w:r>
-      <w:r>
-        <w:br/>
-        <w:t xml:space="preserve">das sind die drei Prinzipien der Ewigkeit;  </w:t>
-      </w:r>
-      <w:r>
-        <w:br/>
-        <w:t xml:space="preserve">darinnen kann ich alles finden.  </w:t>
-      </w:r>
-      <w:r>
-        <w:br/>
-        <w:t xml:space="preserve">Ich benötige kein anderes Buch.  </w:t>
-      </w:r>
-    </w:p>
-    <w:p>
-      <w:r>
-        <w:t xml:space="preserve">Denn das Buch ist der Mensch selber:  </w:t>
-      </w:r>
-      <w:r>
-        <w:br/>
-        <w:t xml:space="preserve">weil er selbst das Gleichnis der Gottheit ist;  </w:t>
-      </w:r>
-      <w:r>
-        <w:br/>
-        <w:t xml:space="preserve">das große Geheimnis liegt in ihm,  </w:t>
-      </w:r>
-      <w:r>
-        <w:br/>
-        <w:t xml:space="preserve">aber das Offenbaren gehört dem Geiste Gottes.  </w:t>
-      </w:r>
-    </w:p>
-    <w:p>
-      <w:r>
-        <w:t>Theosophische Sendbriefe 12, 15, 14, 20</w:t>
-      </w:r>
-    </w:p>
-    <w:p/>
-    <w:p>
-      <w:pPr>
-        <w:keepNext/>
-        <w:keepLines/>
-        <w:rPr>
-          <w:b/>
-          <w:sz w:val="28"/>
-          <w:szCs w:val="28"/>
-        </w:rPr>
-      </w:pPr>
-      <w:r>
-        <w:rPr>
-          <w:b/>
-          <w:sz w:val="28"/>
-          <w:szCs w:val="28"/>
-        </w:rPr>
-        <w:t>Dylan</w:t>
-      </w:r>
-    </w:p>
-    <w:p/>
-    <w:p>
-      <w:r>
-        <w:rPr>
-          <w:b/>
-        </w:rPr>
-        <w:t>Karen Hughes:</w:t>
-      </w:r>
-      <w:r>
-        <w:t xml:space="preserve"> Wenn Sie Songs schreiben, empfinden Sie sich mehr als Medium, stimmen Sie sich auf etwas Größeres ab, das geschieht?</w:t>
-      </w:r>
-    </w:p>
-    <w:p>
-      <w:r>
-        <w:rPr>
-          <w:b/>
-        </w:rPr>
-        <w:t>Bob Dylan:</w:t>
-      </w:r>
-      <w:r>
-        <w:t xml:space="preserve"> Ich denke, jeder Künstler [Composer] tut das. Niemand, der bei klarem Verstand ist, würde behaupten, es käme von ihm selbst, dass er es erfunden hat. Es strömt nur durch ihn hindurch.</w:t>
-      </w:r>
-    </w:p>
-    <w:p>
-      <w:r>
-        <w:t>Interview, 1980</w:t>
-      </w:r>
-    </w:p>
-    <w:p/>
-    <w:p>
-      <w:pPr>
-        <w:pStyle w:val="berschrift2"/>
-      </w:pPr>
-      <w:bookmarkStart w:id="6" w:name="_Toc192611015"/>
-      <w:r>
-        <w:lastRenderedPageBreak/>
-        <w:t>Dylan in Interviews ...</w:t>
-      </w:r>
-      <w:bookmarkEnd w:id="6"/>
-      <w:r>
-        <w:t xml:space="preserve">  </w:t>
-      </w:r>
-    </w:p>
-    <w:p>
-      <w:r>
-        <w:t xml:space="preserve">Beispiel:  </w:t>
-      </w:r>
-    </w:p>
-    <w:p>
-      <w:r>
-        <w:t xml:space="preserve">Interview mit Nat </w:t>
-      </w:r>
-      <w:proofErr w:type="spellStart"/>
-      <w:r>
-        <w:t>Hentoff</w:t>
-      </w:r>
-      <w:proofErr w:type="spellEnd"/>
-      <w:r>
-        <w:t>, Playboy, März 1966 (kurz vor Dylans 25. Geburtstag)</w:t>
-      </w:r>
-    </w:p>
-    <w:p>
-      <w:r>
-        <w:t xml:space="preserve">S. 108  </w:t>
-      </w:r>
-    </w:p>
-    <w:p>
-      <w:r>
-        <w:t xml:space="preserve">Dylan: ... Ich </w:t>
-      </w:r>
-      <w:r>
-        <w:rPr>
-          <w:i/>
-        </w:rPr>
-        <w:t>weiß</w:t>
-      </w:r>
-      <w:r>
-        <w:t xml:space="preserve">, worüber meine Songs sind.  </w:t>
-      </w:r>
-    </w:p>
-    <w:p>
-      <w:r>
-        <w:t xml:space="preserve">Playboy: Worüber sind sie denn?    </w:t>
-      </w:r>
-    </w:p>
-    <w:p>
-      <w:r>
-        <w:t>Dylan: Oh, einige sind über vier Minuten, einige sind über fünf Minuten, und einige, ob du es glaubst oder nicht, sind über 11 Minuten.</w:t>
-      </w:r>
-    </w:p>
-    <w:p>
-      <w:r>
-        <w:t>[...]</w:t>
-      </w:r>
-    </w:p>
-    <w:p/>
-    <w:p>
-      <w:r>
-        <w:t xml:space="preserve">S. 117  </w:t>
-      </w:r>
-    </w:p>
-    <w:p>
-      <w:r>
-        <w:t xml:space="preserve">Playboy: Fährst Du noch viel Motorrad?  </w:t>
-      </w:r>
-    </w:p>
-    <w:p>
-      <w:r>
-        <w:t xml:space="preserve">Dylan: Ich bin immer noch sehr patriotisch in meiner Haltung zur Autobahn, aber ich fahre kaum noch, nein.  </w:t>
-      </w:r>
-    </w:p>
-    <w:p>
-      <w:r>
-        <w:t xml:space="preserve">Playboy: Woher bekommst Du dann Deinen Kick im Leben?  </w:t>
-      </w:r>
-    </w:p>
-    <w:p>
-      <w:r>
-        <w:t xml:space="preserve">Dylan: Ich bezahle Leute dafür, mir in die Augen zu schauen, und dann lasse ich sie mich kicken.  </w:t>
-      </w:r>
-    </w:p>
-    <w:p>
-      <w:r>
-        <w:t xml:space="preserve">Playboy: So bekommst Du den Kick im Leben?  </w:t>
-      </w:r>
-    </w:p>
-    <w:p>
-      <w:r>
-        <w:t xml:space="preserve">Dylan: Nein. Dann </w:t>
-      </w:r>
-      <w:r>
-        <w:rPr>
-          <w:i/>
-        </w:rPr>
-        <w:t>vergebe</w:t>
-      </w:r>
-      <w:r>
-        <w:t xml:space="preserve"> ich ihnen, und erst dann setzt mein Kick ein.  </w:t>
-      </w:r>
-    </w:p>
-    <w:p>
-      <w:r>
-        <w:t xml:space="preserve">Playboy: Du hast einem Interviewer letztes Jahr gesagt: </w:t>
-      </w:r>
-      <w:r>
-        <w:rPr>
-          <w:i/>
-        </w:rPr>
-        <w:t>"Ich habe alles getan, was ich jemals tun wollte."</w:t>
-      </w:r>
-      <w:r>
-        <w:t xml:space="preserve"> Wenn das stimmt, was bleibt dir überhaupt noch, worauf du dich freuen kannst?  </w:t>
-      </w:r>
-    </w:p>
-    <w:p>
-      <w:r>
-        <w:t xml:space="preserve">Dylan: Erlösung. Einfach nur Erlösung. [Salvation. Just </w:t>
-      </w:r>
-      <w:proofErr w:type="spellStart"/>
-      <w:r>
-        <w:t>plain</w:t>
-      </w:r>
-      <w:proofErr w:type="spellEnd"/>
-      <w:r>
-        <w:t xml:space="preserve"> </w:t>
-      </w:r>
-      <w:proofErr w:type="spellStart"/>
-      <w:r>
-        <w:t>salvation</w:t>
-      </w:r>
-      <w:proofErr w:type="spellEnd"/>
-      <w:r>
-        <w:t xml:space="preserve">.]  </w:t>
-      </w:r>
-    </w:p>
-    <w:p>
-      <w:r>
-        <w:t xml:space="preserve">Playboy: Sonst noch etwas?  </w:t>
-      </w:r>
-    </w:p>
-    <w:p>
-      <w:r>
-        <w:t xml:space="preserve">Dylan: Beten. - Außerdem würde ich gern eine Zeitschrift für Kochrezepte gründen. Und ich wollte immer ein Schiedsrichter beim Boxen sein. Ich möchte Schiedsrichter sein bei einem Weltmeisterschaftskampf im Schwergewicht. Kannst du dir das vorstellen? Kannst du dir einen Kämpfer bei klarem Verstand vorstellen, der mich als Schiedsrichter respektiert?  </w:t>
-      </w:r>
-    </w:p>
-    <w:p/>
-    <w:p>
-      <w:pPr>
-        <w:keepNext/>
-        <w:keepLines/>
-        <w:rPr>
-          <w:b/>
-          <w:sz w:val="28"/>
-          <w:szCs w:val="28"/>
-        </w:rPr>
-      </w:pPr>
-      <w:r>
-        <w:rPr>
-          <w:b/>
-          <w:sz w:val="28"/>
-          <w:szCs w:val="28"/>
-        </w:rPr>
-        <w:t>Böhme</w:t>
-      </w:r>
-    </w:p>
-    <w:p/>
-    <w:p>
-      <w:r>
-        <w:rPr>
-          <w:i/>
-          <w:iCs/>
-        </w:rPr>
-        <w:lastRenderedPageBreak/>
-        <w:t>Der Jünger sprach zum Meister:</w:t>
-      </w:r>
-      <w:r>
-        <w:br/>
-        <w:t xml:space="preserve">Wie kann ich zu dem übersinnlichen Leben kommen, so </w:t>
-      </w:r>
-      <w:proofErr w:type="spellStart"/>
-      <w:r>
-        <w:t>daß</w:t>
-      </w:r>
-      <w:proofErr w:type="spellEnd"/>
-      <w:r>
-        <w:t xml:space="preserve"> ich Gott sehe und sprechen höre?</w:t>
-      </w:r>
-    </w:p>
-    <w:p>
-      <w:r>
-        <w:rPr>
-          <w:i/>
-          <w:iCs/>
-        </w:rPr>
-        <w:t>Der Meister sprach:</w:t>
-      </w:r>
-      <w:r>
-        <w:br/>
-        <w:t>Wenn du dich nur einen Augenblick dahin schwingen kannst, wo keine Kreatur wohnt, dann hörst du, was Gott spricht.</w:t>
-      </w:r>
-    </w:p>
-    <w:p>
-      <w:r>
-        <w:t xml:space="preserve">Wenn du von Sinnen und Wollen deiner </w:t>
-      </w:r>
-      <w:proofErr w:type="spellStart"/>
-      <w:r>
-        <w:t>Ichheit</w:t>
-      </w:r>
-      <w:proofErr w:type="spellEnd"/>
-      <w:r>
-        <w:t xml:space="preserve"> stillstehst, dann wird in dir das ewige Hören, Sehen und Sprechen offenbar, und es hört und sieht Gott durch dich. Dein eigenes Hören, Wollen und Sehen verhindert, da</w:t>
-      </w:r>
-      <w:r>
-        <w:t>ss</w:t>
-      </w:r>
-      <w:r>
-        <w:t xml:space="preserve"> du Gott siehst oder hörst.</w:t>
-      </w:r>
-    </w:p>
-    <w:p/>
-    <w:p>
-      <w:pPr>
-        <w:keepNext/>
-        <w:keepLines/>
-        <w:rPr>
-          <w:b/>
-          <w:sz w:val="28"/>
-          <w:szCs w:val="28"/>
-        </w:rPr>
-      </w:pPr>
-      <w:r>
-        <w:rPr>
-          <w:b/>
-          <w:sz w:val="28"/>
-          <w:szCs w:val="28"/>
-        </w:rPr>
-        <w:t>Dylan</w:t>
-      </w:r>
-    </w:p>
-    <w:p/>
-    <w:p>
-      <w:r>
-        <w:t>Du musst diese Gedanken ausfiltern, denn sie bedeuten nichts, sie treiben dich nur vor sich her. Es ist wichtig, alle diese Gedanken loszuwerden. Dann kannst du etwas tun aus der </w:t>
-      </w:r>
-      <w:r>
-        <w:rPr>
-          <w:b/>
-          <w:bCs/>
-        </w:rPr>
-        <w:t>reinen Beobachtung</w:t>
-      </w:r>
-      <w:r>
-        <w:t> der Situation. Du hast einen Ort, an dem du wahrnehmen kannst, ohne dass es dich beeinflusst. Wo du etwas bringen kannst, ohne nur ans Nehmen zu denken.</w:t>
-      </w:r>
-    </w:p>
-    <w:p>
-      <w:r>
-        <w:t xml:space="preserve">Bob Dylan 1991, Song Talk Interview mit Paul </w:t>
-      </w:r>
-      <w:proofErr w:type="spellStart"/>
-      <w:r>
-        <w:t>Zollo</w:t>
-      </w:r>
-      <w:proofErr w:type="spellEnd"/>
-    </w:p>
-    <w:p/>
-    <w:p>
-      <w:r>
-        <w:t>Fortsetzung:</w:t>
-      </w:r>
-    </w:p>
-    <w:p>
-      <w:r>
-        <w:t>Viele Lebenssituationen sind heutzutage so: nehmen, nehmen, nehmen, das ist alles. Was ist für mich drin? Dieses Syndrom begann mit dem "Ich-Jahrzehnt", wann auch immer das war. Wir sind immer noch mittendrin. Es geschieht weiterhin.</w:t>
-      </w:r>
-    </w:p>
-    <w:p>
-      <w:pPr>
-        <w:rPr>
-          <w:b/>
-        </w:rPr>
-      </w:pPr>
-      <w:r>
-        <w:rPr>
-          <w:b/>
-        </w:rPr>
-        <w:t>Es gibt genug Songs. Es sei denn, jemand kommt mit reinem Herzen und hat etwas zu sagen. Das ist etwas ganz anderes.</w:t>
-      </w:r>
-    </w:p>
-    <w:p>
-      <w:r>
-        <w:t>Kreativität ist etwas Mysteriöses. Sie besucht, wen immer sie besuchen will, wann sie will, und ich glaube so, und nur so, gelangt man bis zum Herzen der Angelegenheit.</w:t>
-      </w:r>
-    </w:p>
-    <w:p/>
-    <w:p>
-      <w:pPr>
-        <w:pStyle w:val="berschrift2"/>
-      </w:pPr>
-      <w:bookmarkStart w:id="7" w:name="_Toc192611016"/>
-      <w:r>
-        <w:t>Quellen der Inspiration: Dylan – Arthur Rimbaud</w:t>
-      </w:r>
-      <w:bookmarkEnd w:id="7"/>
-    </w:p>
-    <w:p/>
-    <w:p>
-      <w:r>
-        <w:t xml:space="preserve">Das erste Studium des Menschen, der ein Dichter sein will, geht auf seine vollständige Erkenntnis des Eigenen aus. Er sucht seine Seele, mustert sie, stellt sie auf die Probe, lernt sie. Sobald er sie kennt, </w:t>
-      </w:r>
-      <w:proofErr w:type="spellStart"/>
-      <w:r>
-        <w:t>muß</w:t>
-      </w:r>
-      <w:proofErr w:type="spellEnd"/>
-      <w:r>
-        <w:t xml:space="preserve"> er sie ausbauen […]</w:t>
-      </w:r>
-    </w:p>
-    <w:p>
-      <w:r>
-        <w:t>Aber es handelt sich darum, die Seele ungeheuerlich zu machen […]</w:t>
-      </w:r>
-    </w:p>
-    <w:p/>
-    <w:p>
-      <w:r>
-        <w:lastRenderedPageBreak/>
-        <w:t>Ausführlicher:</w:t>
-      </w:r>
-    </w:p>
-    <w:p>
-      <w:r>
-        <w:t>Autobiografie "Chronicles (Vol. 1), 2004: Dylan nennt Einflüsse</w:t>
-      </w:r>
-    </w:p>
-    <w:p>
-      <w:r>
-        <w:t>Seeräuber-Jenny aus Dreigroschenoper! Bertolt Brecht / Kurt Weill</w:t>
-      </w:r>
-    </w:p>
-    <w:p/>
-    <w:p>
-      <w:r>
-        <w:t xml:space="preserve">&gt; Je </w:t>
-      </w:r>
-      <w:proofErr w:type="spellStart"/>
-      <w:r>
-        <w:t>est</w:t>
-      </w:r>
-      <w:proofErr w:type="spellEnd"/>
-      <w:r>
-        <w:t xml:space="preserve"> </w:t>
-      </w:r>
-      <w:proofErr w:type="spellStart"/>
-      <w:r>
-        <w:t>un</w:t>
-      </w:r>
-      <w:proofErr w:type="spellEnd"/>
-      <w:r>
-        <w:t xml:space="preserve"> </w:t>
-      </w:r>
-      <w:proofErr w:type="spellStart"/>
-      <w:r>
-        <w:t>autre</w:t>
-      </w:r>
-      <w:proofErr w:type="spellEnd"/>
-      <w:r>
-        <w:t>.</w:t>
-      </w:r>
-    </w:p>
-    <w:p/>
-    <w:p>
-      <w:r>
-        <w:t xml:space="preserve">Quelle: https://www.planetlyrik.de/arthur-rimbaud-gedichte/2011/05/  </w:t>
-      </w:r>
-    </w:p>
-    <w:p>
-      <w:r>
-        <w:t>abgerufen am 20.08.2024</w:t>
-      </w:r>
-    </w:p>
-    <w:p/>
-    <w:p>
-      <w:r>
-        <w:t xml:space="preserve">Der Dichter macht sich zum Seher durch eine lange, </w:t>
-      </w:r>
-      <w:proofErr w:type="spellStart"/>
-      <w:r>
-        <w:t>unermeßliche</w:t>
-      </w:r>
-      <w:proofErr w:type="spellEnd"/>
-      <w:r>
-        <w:t xml:space="preserve"> und durchdachte Entgrenzung sämtlicher Sinne. Alle Formen der Liebe, des Leidens, des Wahnsinns; er sucht selbst und erschöpft in sich alle Gifte, um nur ihre Quintessenzen zu behalten. Unaussprechliche Marter, in der er jeden Glauben und übermenschliche Stärke nötig hat, wo er unter allen der große Kranke, der große Verbrecher, der große Verdammte werden wird – und der höchste Weise! Denn er gelangt bis an das Unbekannte! Da er seine schon reiche Seele mehr als irgendeiner ausgebaut hat! Er gelangt bis ans Unbekannte, und wenn er etwas närrisch geworden, schließlich das </w:t>
-      </w:r>
-      <w:proofErr w:type="spellStart"/>
-      <w:r>
-        <w:t>Bewußtsein</w:t>
-      </w:r>
-      <w:proofErr w:type="spellEnd"/>
-      <w:r>
-        <w:t xml:space="preserve"> seiner Visionen verlöre, so hat er sie doch gesehen! Mag er beim Anprall an die unerhörten und unnennbaren Dinge verrecken: andere furchtbare Arbeiter werden kommen; sie werden an den Horizonten beginnen, wo er hingesunken </w:t>
-      </w:r>
-      <w:proofErr w:type="gramStart"/>
-      <w:r>
-        <w:t>ist!…</w:t>
-      </w:r>
-      <w:proofErr w:type="gramEnd"/>
-    </w:p>
-    <w:p>
-      <w:r>
-        <w:t xml:space="preserve">Der Dichter ist wirklich einer, der das Feuer stiehlt. Er ist Beauftragter der Menschheit, selbst der Tiere; er </w:t>
-      </w:r>
-      <w:proofErr w:type="spellStart"/>
-      <w:r>
-        <w:t>muß</w:t>
-      </w:r>
-      <w:proofErr w:type="spellEnd"/>
-      <w:r>
-        <w:t xml:space="preserve"> seine Erfindungen, fühlbar, greifbar, hörbar machen; wenn </w:t>
-      </w:r>
-      <w:proofErr w:type="gramStart"/>
-      <w:r>
-        <w:t>das</w:t>
-      </w:r>
-      <w:proofErr w:type="gramEnd"/>
-      <w:r>
-        <w:t xml:space="preserve"> was er von da unten mitbringt Form hat, gibt er ihm Form; wenn es unförmig ist, gibt er ihm Unförmigkeit. Man </w:t>
-      </w:r>
-      <w:proofErr w:type="spellStart"/>
-      <w:r>
-        <w:t>muß</w:t>
-      </w:r>
-      <w:proofErr w:type="spellEnd"/>
-      <w:r>
-        <w:t xml:space="preserve"> eine Sprache finden;</w:t>
-      </w:r>
-    </w:p>
-    <w:p>
-      <w:r>
-        <w:t xml:space="preserve">− Da im </w:t>
-      </w:r>
-      <w:proofErr w:type="gramStart"/>
-      <w:r>
-        <w:t>übrigen</w:t>
-      </w:r>
-      <w:proofErr w:type="gramEnd"/>
-      <w:r>
-        <w:t xml:space="preserve">: jedes Wort Idee ist, wird die Zeit einer Universalsprache kommen! Man </w:t>
-      </w:r>
-      <w:proofErr w:type="spellStart"/>
-      <w:r>
-        <w:t>muß</w:t>
-      </w:r>
-      <w:proofErr w:type="spellEnd"/>
-      <w:r>
-        <w:t xml:space="preserve"> Akademiker Sein – gründlicher tot als ein Fossil −, um sich ein Wörterbuch auszudenken, ganz gleich in welcher Sprache… Jene Sprache wird Seele für die Seele sein, alles enthaltend, Gerüche, Klänge, Farben; Gedanke, der Gedanken mit sich verhakt und nach sich zieht. Der Dichter möge die Menge des Unbekannten abgrenzen, wach werdend in seiner Zeit, in der universalen Seele: Er gebe mehr als die Formel seines Gedankens, als die Aufzeichnung seines „Marsches zum Fortschritt“! Wenn die Maßlosigkeit zum Maß wird, von allen aufgenommen, könnte er wirklich ein „</w:t>
-      </w:r>
-      <w:proofErr w:type="spellStart"/>
-      <w:r>
-        <w:t>Vervielfacher</w:t>
-      </w:r>
-      <w:proofErr w:type="spellEnd"/>
-      <w:r>
-        <w:t xml:space="preserve"> des Fortschritts“ sein!</w:t>
-      </w:r>
-    </w:p>
-    <w:p>
-      <w:r>
-        <w:t xml:space="preserve">Diese Zukunft wird, wie Sie sehen, materialistisch sein. Immer von der Zahl und der Harmonie erfüllt, werden diese Gedichte so gemacht sein, </w:t>
-      </w:r>
-      <w:proofErr w:type="spellStart"/>
-      <w:r>
-        <w:t>daß</w:t>
-      </w:r>
-      <w:proofErr w:type="spellEnd"/>
-      <w:r>
-        <w:t xml:space="preserve"> sie dauern. – Im Grunde wäre dies noch etwas griechische Dichtung.</w:t>
-      </w:r>
-    </w:p>
-    <w:p>
-      <w:r>
-        <w:t>Die ewige Kunst hätte ihre Funktionen; da die Dichter Staatsbürger sind. Die Dichtung wird nicht mehr die Aktion rhythmisieren, sie wird voran sein.“</w:t>
-      </w:r>
-    </w:p>
-    <w:p/>
-    <w:p>
-      <w:pPr>
-        <w:pStyle w:val="berschrift1"/>
-      </w:pPr>
-      <w:bookmarkStart w:id="8" w:name="_Toc192611017"/>
-      <w:r>
-        <w:lastRenderedPageBreak/>
-        <w:t>Der Inspiration treu bleiben</w:t>
-      </w:r>
-      <w:bookmarkEnd w:id="8"/>
-    </w:p>
-    <w:p>
-      <w:pPr>
-        <w:keepNext/>
-        <w:keepLines/>
-        <w:rPr>
-          <w:b/>
-          <w:sz w:val="28"/>
-          <w:szCs w:val="28"/>
-        </w:rPr>
-      </w:pPr>
-      <w:r>
-        <w:rPr>
-          <w:b/>
-          <w:sz w:val="28"/>
-          <w:szCs w:val="28"/>
-        </w:rPr>
-        <w:t>Böhme</w:t>
-      </w:r>
-    </w:p>
-    <w:p/>
-    <w:p>
-      <w:r>
-        <w:t>Aber der Wille der Seele muss sich ohne Unterlass auch in diesem feurigen Trieb (des Seelenfeuers) ins Nichts versenken, nämlich in die höchste Demut vor Gott. </w:t>
-      </w:r>
-      <w:r>
-        <w:rPr>
-          <w:b/>
-          <w:bCs/>
-        </w:rPr>
-        <w:t xml:space="preserve">Wenn sie nur mit kleinstem Anteil in eigenem Forschen gehen will, dann erreicht sie der Teufel im Zentrum der Lebensgestaltung und versucht sie, so dass sie in die </w:t>
-      </w:r>
-      <w:proofErr w:type="spellStart"/>
-      <w:r>
-        <w:rPr>
-          <w:b/>
-          <w:bCs/>
-        </w:rPr>
-        <w:t>Ichheit</w:t>
-      </w:r>
-      <w:proofErr w:type="spellEnd"/>
-      <w:r>
-        <w:rPr>
-          <w:b/>
-          <w:bCs/>
-        </w:rPr>
-        <w:t xml:space="preserve"> eingeht.</w:t>
-      </w:r>
-    </w:p>
-    <w:p>
-      <w:r>
-        <w:t>Von wahrer Gelassenheit, 1.30, in: Der Weg zu Christo</w:t>
-      </w:r>
-    </w:p>
-    <w:p/>
-    <w:p>
-      <w:r>
-        <w:t>Mehr:</w:t>
-      </w:r>
-    </w:p>
-    <w:p>
-      <w:r>
-        <w:t>Deshalb muss sie in der gelassenen Demut bleiben, gleichwie ein Quell an seinem Ursprung. Und sie muss ohne Unterlass aus Gottes Brünnlein schöpfen und trinken und niemals begehren, von Gottes Weg abzugehen.</w:t>
-      </w:r>
-    </w:p>
-    <w:p>
-      <w:pPr>
-        <w:rPr>
-          <w:b/>
-        </w:rPr>
-      </w:pPr>
-      <w:r>
-        <w:rPr>
-          <w:b/>
-        </w:rPr>
-        <w:t xml:space="preserve">Denn sobald die Seele mit der </w:t>
-      </w:r>
-      <w:proofErr w:type="spellStart"/>
-      <w:r>
-        <w:rPr>
-          <w:b/>
-        </w:rPr>
-        <w:t>Ichheit</w:t>
-      </w:r>
-      <w:proofErr w:type="spellEnd"/>
-      <w:r>
-        <w:rPr>
-          <w:b/>
-        </w:rPr>
-        <w:t xml:space="preserve"> vom (gedanklich unterscheidenden) Verstandeslicht isst, so wandelt sie in eigenem Wahn.</w:t>
-      </w:r>
-    </w:p>
-    <w:p>
-      <w:r>
-        <w:t>Von wahrer Gelassenheit, 1.30, 1.31, in: Der Weg zu Christo</w:t>
-      </w:r>
-    </w:p>
-    <w:p/>
-    <w:p/>
-    <w:p>
-      <w:pPr>
-        <w:keepNext/>
-        <w:keepLines/>
-        <w:rPr>
-          <w:b/>
-          <w:sz w:val="28"/>
-          <w:szCs w:val="28"/>
-        </w:rPr>
-      </w:pPr>
-      <w:r>
-        <w:rPr>
-          <w:b/>
-          <w:sz w:val="28"/>
-          <w:szCs w:val="28"/>
-        </w:rPr>
-        <w:t>Dylan</w:t>
-      </w:r>
-    </w:p>
-    <w:p>
-      <w:r>
-        <w:t xml:space="preserve">Jokerman: </w:t>
-      </w:r>
-      <w:r>
-        <w:t xml:space="preserve">vorhin </w:t>
-      </w:r>
-      <w:r>
-        <w:t>bereits angesprochen</w:t>
-      </w:r>
-      <w:r>
-        <w:t xml:space="preserve">, großartiger Song. Ein </w:t>
-      </w:r>
-      <w:proofErr w:type="spellStart"/>
-      <w:r>
-        <w:t>Youtube</w:t>
-      </w:r>
-      <w:proofErr w:type="spellEnd"/>
-      <w:r>
-        <w:t xml:space="preserve">-Kommentar lautet: </w:t>
-      </w:r>
-      <w:r>
-        <w:rPr>
-          <w:i/>
-        </w:rPr>
-        <w:t xml:space="preserve">"Für jeden anderen Künstler wäre das das </w:t>
-      </w:r>
-      <w:proofErr w:type="gramStart"/>
-      <w:r>
-        <w:rPr>
-          <w:i/>
-        </w:rPr>
-        <w:t>beste</w:t>
-      </w:r>
-      <w:proofErr w:type="gramEnd"/>
-      <w:r>
-        <w:rPr>
-          <w:i/>
-        </w:rPr>
-        <w:t>, was sie je geschrieben haben. Für Dylan einfach nur ein weiterer Hit."</w:t>
-      </w:r>
-      <w:r>
-        <w:t xml:space="preserve"> Da kann man schon ein bisschen stolz sein. Was sagt Dylan selbst über den Song?</w:t>
-      </w:r>
-    </w:p>
-    <w:p>
-      <w:r>
-        <w:t xml:space="preserve">Dylan: </w:t>
-      </w:r>
-      <w:r>
-        <w:rPr>
-          <w:b/>
-        </w:rPr>
-        <w:t>Jokerman</w:t>
-      </w:r>
-      <w:r>
-        <w:t xml:space="preserve"> ist ein Song, der mir entglitten ist. Viele Songs auf diesem Album [</w:t>
-      </w:r>
-      <w:proofErr w:type="spellStart"/>
-      <w:r>
-        <w:t>Infidels</w:t>
-      </w:r>
-      <w:proofErr w:type="spellEnd"/>
-      <w:r>
-        <w:t>, 1983] sind mir entglitten.</w:t>
-      </w:r>
-    </w:p>
-    <w:p>
-      <w:r>
-        <w:t xml:space="preserve">Paul </w:t>
-      </w:r>
-      <w:proofErr w:type="spellStart"/>
-      <w:r>
-        <w:t>Zollo</w:t>
-      </w:r>
-      <w:proofErr w:type="spellEnd"/>
-      <w:r>
-        <w:t>: Beim Schreiben?</w:t>
-      </w:r>
-    </w:p>
-    <w:p>
-      <w:r>
-        <w:t>Dylan: Ja. [...] Sie waren besser, bevor daran herumgebastelt wurde. Natürlich war ich es, der an ihnen herumgebastelt hat. Ja, das hätte ein guter Song sein können.</w:t>
-      </w:r>
-    </w:p>
-    <w:p>
-      <w:r>
-        <w:t xml:space="preserve">Song Talk Interview 1991 mit Paul </w:t>
-      </w:r>
-      <w:proofErr w:type="spellStart"/>
-      <w:r>
-        <w:t>Zollo</w:t>
-      </w:r>
-      <w:proofErr w:type="spellEnd"/>
-    </w:p>
-    <w:p/>
-    <w:p>
-      <w:pPr>
-        <w:pStyle w:val="berschrift1"/>
-      </w:pPr>
-      <w:bookmarkStart w:id="9" w:name="_Toc192611018"/>
+      <w:bookmarkStart w:id="9" w:name="_Toc192620199"/>
       <w:r>
         <w:t>Vom Beten</w:t>
       </w:r>
@@ -3118,7 +3503,6 @@
         </w:numPr>
       </w:pPr>
       <w:r>
-        <w:lastRenderedPageBreak/>
         <w:t>Beten ist gar nicht so einfach</w:t>
       </w:r>
     </w:p>
@@ -3235,6 +3619,7 @@
     </w:p>
     <w:p>
       <w:r>
+        <w:lastRenderedPageBreak/>
         <w:t>„Wie sollte es nicht?“ rufe ich aus. – „Bete ich ohne Glauben?“</w:t>
       </w:r>
     </w:p>
@@ -3288,7 +3673,6 @@
     </w:p>
     <w:p>
       <w:r>
-        <w:lastRenderedPageBreak/>
         <w:t>„Wieso nicht, Euer Ehren? Ein Gebet ist ein Pfeil in Gottes Ohr! Wenn der Pfeil trifft, so ist das Gebet erhört. Jedes Gebet wird erhört, – muss werden erhört, denn das Gebet ist unwiderstehlich, … wenn es trifft.“</w:t>
       </w:r>
     </w:p>
@@ -3531,7 +3915,6 @@
     </w:p>
     <w:p>
       <w:r>
-        <w:lastRenderedPageBreak/>
         <w:t>(Luk. 11.9)</w:t>
       </w:r>
     </w:p>
@@ -3602,6 +3985,7 @@
           <w:sz w:val="28"/>
           <w:szCs w:val="28"/>
         </w:rPr>
+        <w:lastRenderedPageBreak/>
         <w:t>Vom Beten: Bob Dylan</w:t>
       </w:r>
     </w:p>
@@ -3965,185 +4349,183 @@
       </w:r>
       <w:r>
         <w:br/>
-      </w:r>
+        <w:t xml:space="preserve">Be </w:t>
+      </w:r>
+      <w:proofErr w:type="spellStart"/>
+      <w:r>
+        <w:t>reasonable</w:t>
+      </w:r>
+      <w:proofErr w:type="spellEnd"/>
+      <w:r>
+        <w:t xml:space="preserve"> Mister - </w:t>
+      </w:r>
+      <w:proofErr w:type="spellStart"/>
+      <w:r>
+        <w:t>be</w:t>
+      </w:r>
+      <w:proofErr w:type="spellEnd"/>
+      <w:r>
+        <w:t xml:space="preserve"> honest </w:t>
+      </w:r>
+      <w:proofErr w:type="spellStart"/>
+      <w:r>
+        <w:t>be</w:t>
+      </w:r>
+      <w:proofErr w:type="spellEnd"/>
+      <w:r>
+        <w:t xml:space="preserve"> fair</w:t>
+      </w:r>
+      <w:r>
+        <w:br/>
+      </w:r>
+      <w:proofErr w:type="spellStart"/>
+      <w:r>
+        <w:t>Let</w:t>
+      </w:r>
+      <w:proofErr w:type="spellEnd"/>
+      <w:r>
+        <w:t xml:space="preserve"> all </w:t>
+      </w:r>
+      <w:proofErr w:type="spellStart"/>
+      <w:r>
+        <w:t>of</w:t>
+      </w:r>
+      <w:proofErr w:type="spellEnd"/>
+      <w:r>
+        <w:t xml:space="preserve"> </w:t>
+      </w:r>
+      <w:proofErr w:type="spellStart"/>
+      <w:r>
+        <w:t>your</w:t>
+      </w:r>
+      <w:proofErr w:type="spellEnd"/>
+      <w:r>
+        <w:t xml:space="preserve"> </w:t>
+      </w:r>
+      <w:proofErr w:type="spellStart"/>
+      <w:r>
+        <w:t>earthly</w:t>
+      </w:r>
+      <w:proofErr w:type="spellEnd"/>
+      <w:r>
+        <w:t xml:space="preserve"> </w:t>
+      </w:r>
+      <w:proofErr w:type="spellStart"/>
+      <w:r>
+        <w:t>thoughts</w:t>
+      </w:r>
+      <w:proofErr w:type="spellEnd"/>
+      <w:r>
+        <w:t xml:space="preserve"> </w:t>
+      </w:r>
+      <w:proofErr w:type="spellStart"/>
+      <w:r>
+        <w:t>be</w:t>
+      </w:r>
+      <w:proofErr w:type="spellEnd"/>
+      <w:r>
+        <w:t xml:space="preserve"> a </w:t>
+      </w:r>
+      <w:proofErr w:type="spellStart"/>
+      <w:r>
+        <w:t>prayer</w:t>
+      </w:r>
+      <w:proofErr w:type="spellEnd"/>
+    </w:p>
+    <w:p/>
+    <w:p>
+      <w:r>
+        <w:t xml:space="preserve">In den Stunden der Verzweiflung </w:t>
+      </w:r>
+      <w:r>
+        <w:br/>
+        <w:t xml:space="preserve">Wenn in mir die Hoffnung sinkt  </w:t>
+      </w:r>
+      <w:r>
+        <w:br/>
+        <w:t xml:space="preserve">Wenn das ausgesäte Samenkorn  </w:t>
+      </w:r>
+      <w:r>
+        <w:br/>
+        <w:t xml:space="preserve">Im Strom des Leids ertrinkt  </w:t>
+      </w:r>
+    </w:p>
+    <w:p>
+      <w:r>
+        <w:t xml:space="preserve">Hör ich in mir eine [sterbende] Stimme  </w:t>
+      </w:r>
+      <w:r>
+        <w:br/>
+        <w:t xml:space="preserve">Die mich weiter treibt  </w:t>
+      </w:r>
+      <w:r>
+        <w:br/>
+        <w:t xml:space="preserve">Und die mir wieder Kraft gibt  </w:t>
+      </w:r>
+      <w:r>
+        <w:br/>
+        <w:t>In der Zeit der Dunkelheit</w:t>
+      </w:r>
+    </w:p>
+    <w:p/>
+    <w:p>
+      <w:r>
+        <w:t xml:space="preserve">Every </w:t>
+      </w:r>
+      <w:proofErr w:type="spellStart"/>
+      <w:r>
+        <w:t>Grain</w:t>
+      </w:r>
+      <w:proofErr w:type="spellEnd"/>
+      <w:r>
+        <w:t xml:space="preserve"> </w:t>
+      </w:r>
+      <w:proofErr w:type="spellStart"/>
+      <w:r>
+        <w:t>of</w:t>
+      </w:r>
+      <w:proofErr w:type="spellEnd"/>
+      <w:r>
+        <w:t xml:space="preserve"> Sand, </w:t>
+      </w:r>
+      <w:r>
+        <w:rPr>
+          <w:i/>
+        </w:rPr>
+        <w:t xml:space="preserve">Album Shot </w:t>
+      </w:r>
+      <w:proofErr w:type="spellStart"/>
+      <w:r>
+        <w:rPr>
+          <w:i/>
+        </w:rPr>
+        <w:t>of</w:t>
+      </w:r>
+      <w:proofErr w:type="spellEnd"/>
+      <w:r>
+        <w:rPr>
+          <w:i/>
+        </w:rPr>
+        <w:t xml:space="preserve"> Love</w:t>
+      </w:r>
+      <w:r>
+        <w:t>, 1981</w:t>
+      </w:r>
+    </w:p>
+    <w:p/>
+    <w:p>
+      <w:r>
+        <w:t>Deutsche Versionen: u. a. Kriemhild - Jedes Körnchen Sand; Peter Post: Jedes Korn von Sand</w:t>
+      </w:r>
+    </w:p>
+    <w:p/>
+    <w:p>
+      <w:pPr>
+        <w:pStyle w:val="berschrift1"/>
+      </w:pPr>
+      <w:bookmarkStart w:id="10" w:name="_Toc192620200"/>
       <w:r>
         <w:lastRenderedPageBreak/>
-        <w:t xml:space="preserve">Be </w:t>
-      </w:r>
-      <w:proofErr w:type="spellStart"/>
-      <w:r>
-        <w:t>reasonable</w:t>
-      </w:r>
-      <w:proofErr w:type="spellEnd"/>
-      <w:r>
-        <w:t xml:space="preserve"> Mister - </w:t>
-      </w:r>
-      <w:proofErr w:type="spellStart"/>
-      <w:r>
-        <w:t>be</w:t>
-      </w:r>
-      <w:proofErr w:type="spellEnd"/>
-      <w:r>
-        <w:t xml:space="preserve"> honest </w:t>
-      </w:r>
-      <w:proofErr w:type="spellStart"/>
-      <w:r>
-        <w:t>be</w:t>
-      </w:r>
-      <w:proofErr w:type="spellEnd"/>
-      <w:r>
-        <w:t xml:space="preserve"> fair</w:t>
-      </w:r>
-      <w:r>
-        <w:br/>
-      </w:r>
-      <w:proofErr w:type="spellStart"/>
-      <w:r>
-        <w:t>Let</w:t>
-      </w:r>
-      <w:proofErr w:type="spellEnd"/>
-      <w:r>
-        <w:t xml:space="preserve"> all </w:t>
-      </w:r>
-      <w:proofErr w:type="spellStart"/>
-      <w:r>
-        <w:t>of</w:t>
-      </w:r>
-      <w:proofErr w:type="spellEnd"/>
-      <w:r>
-        <w:t xml:space="preserve"> </w:t>
-      </w:r>
-      <w:proofErr w:type="spellStart"/>
-      <w:r>
-        <w:t>your</w:t>
-      </w:r>
-      <w:proofErr w:type="spellEnd"/>
-      <w:r>
-        <w:t xml:space="preserve"> </w:t>
-      </w:r>
-      <w:proofErr w:type="spellStart"/>
-      <w:r>
-        <w:t>earthly</w:t>
-      </w:r>
-      <w:proofErr w:type="spellEnd"/>
-      <w:r>
-        <w:t xml:space="preserve"> </w:t>
-      </w:r>
-      <w:proofErr w:type="spellStart"/>
-      <w:r>
-        <w:t>thoughts</w:t>
-      </w:r>
-      <w:proofErr w:type="spellEnd"/>
-      <w:r>
-        <w:t xml:space="preserve"> </w:t>
-      </w:r>
-      <w:proofErr w:type="spellStart"/>
-      <w:r>
-        <w:t>be</w:t>
-      </w:r>
-      <w:proofErr w:type="spellEnd"/>
-      <w:r>
-        <w:t xml:space="preserve"> a </w:t>
-      </w:r>
-      <w:proofErr w:type="spellStart"/>
-      <w:r>
-        <w:t>prayer</w:t>
-      </w:r>
-      <w:proofErr w:type="spellEnd"/>
-    </w:p>
-    <w:p/>
-    <w:p>
-      <w:r>
-        <w:t xml:space="preserve">In den Stunden der Verzweiflung </w:t>
-      </w:r>
-      <w:r>
-        <w:br/>
-        <w:t xml:space="preserve">Wenn in mir die Hoffnung sinkt  </w:t>
-      </w:r>
-      <w:r>
-        <w:br/>
-        <w:t xml:space="preserve">Wenn das ausgesäte Samenkorn  </w:t>
-      </w:r>
-      <w:r>
-        <w:br/>
-        <w:t xml:space="preserve">Im Strom des Leids ertrinkt  </w:t>
-      </w:r>
-    </w:p>
-    <w:p>
-      <w:r>
-        <w:t xml:space="preserve">Hör ich in mir eine [sterbende] Stimme  </w:t>
-      </w:r>
-      <w:r>
-        <w:br/>
-        <w:t xml:space="preserve">Die mich weiter treibt  </w:t>
-      </w:r>
-      <w:r>
-        <w:br/>
-        <w:t xml:space="preserve">Und die mir wieder Kraft gibt  </w:t>
-      </w:r>
-      <w:r>
-        <w:br/>
-        <w:t>In der Zeit der Dunkelheit</w:t>
-      </w:r>
-    </w:p>
-    <w:p/>
-    <w:p>
-      <w:r>
-        <w:t xml:space="preserve">Every </w:t>
-      </w:r>
-      <w:proofErr w:type="spellStart"/>
-      <w:r>
-        <w:t>Grain</w:t>
-      </w:r>
-      <w:proofErr w:type="spellEnd"/>
-      <w:r>
-        <w:t xml:space="preserve"> </w:t>
-      </w:r>
-      <w:proofErr w:type="spellStart"/>
-      <w:r>
-        <w:t>of</w:t>
-      </w:r>
-      <w:proofErr w:type="spellEnd"/>
-      <w:r>
-        <w:t xml:space="preserve"> Sand, </w:t>
-      </w:r>
-      <w:r>
-        <w:rPr>
-          <w:i/>
-        </w:rPr>
-        <w:t xml:space="preserve">Album Shot </w:t>
-      </w:r>
-      <w:proofErr w:type="spellStart"/>
-      <w:r>
-        <w:rPr>
-          <w:i/>
-        </w:rPr>
-        <w:t>of</w:t>
-      </w:r>
-      <w:proofErr w:type="spellEnd"/>
-      <w:r>
-        <w:rPr>
-          <w:i/>
-        </w:rPr>
-        <w:t xml:space="preserve"> Love</w:t>
-      </w:r>
-      <w:r>
-        <w:t>, 1981</w:t>
-      </w:r>
-    </w:p>
-    <w:p/>
-    <w:p>
-      <w:r>
-        <w:t>Deutsche Versionen: u. a. Kriemhild - Jedes Körnchen Sand; Peter Post: Jedes Korn von Sand</w:t>
-      </w:r>
-    </w:p>
-    <w:p/>
-    <w:p>
-      <w:pPr>
-        <w:pStyle w:val="berschrift1"/>
-      </w:pPr>
-      <w:bookmarkStart w:id="10" w:name="_Toc192611019"/>
-      <w:r>
         <w:t>Wem willst Du dienen?</w:t>
       </w:r>
       <w:bookmarkEnd w:id="10"/>
@@ -4228,11 +4610,7 @@
       </w:r>
       <w:proofErr w:type="spellEnd"/>
       <w:r>
-        <w:t xml:space="preserve"> du dem Teufel das Recht sprichst und ihm unter einem glänzenden Mantel dienst. Das Recht ist Gottes und Gott selbst, aber das Unrecht ist des Teufels und </w:t>
-      </w:r>
-      <w:r>
-        <w:lastRenderedPageBreak/>
-        <w:t>der Teufel selber. Welchem Herrn du dienst, der wird dich belohnen und wird selbst dein Lohn sein. Das hast du in deinem Amt zu erwarten.</w:t>
+        <w:t xml:space="preserve"> du dem Teufel das Recht sprichst und ihm unter einem glänzenden Mantel dienst. Das Recht ist Gottes und Gott selbst, aber das Unrecht ist des Teufels und der Teufel selber. Welchem Herrn du dienst, der wird dich belohnen und wird selbst dein Lohn sein. Das hast du in deinem Amt zu erwarten.</w:t>
       </w:r>
     </w:p>
     <w:p>
@@ -4428,7 +4806,7 @@
       <w:pPr>
         <w:pStyle w:val="berschrift1"/>
       </w:pPr>
-      <w:bookmarkStart w:id="11" w:name="_Toc192611020"/>
+      <w:bookmarkStart w:id="11" w:name="_Toc192620201"/>
       <w:r>
         <w:t>Versuchung</w:t>
       </w:r>
@@ -4507,7 +4885,11 @@
       </w:r>
       <w:proofErr w:type="spellEnd"/>
       <w:r>
-        <w:t xml:space="preserve"> sie ihnen nichts mehr zu geben haben. Dann schänden sie diese und lassen sie ohne Rock nach Hause gehen, wie </w:t>
+        <w:t xml:space="preserve"> sie ihnen nichts </w:t>
+      </w:r>
+      <w:r>
+        <w:lastRenderedPageBreak/>
+        <w:t xml:space="preserve">mehr zu geben haben. Dann schänden sie diese und lassen sie ohne Rock nach Hause gehen, wie </w:t>
       </w:r>
       <w:proofErr w:type="spellStart"/>
       <w:r>
@@ -4586,7 +4968,6 @@
     <w:p/>
     <w:p>
       <w:r>
-        <w:lastRenderedPageBreak/>
         <w:t xml:space="preserve">Sie füttern Casanova mit dem Löffel  </w:t>
       </w:r>
       <w:r>
@@ -4631,7 +5012,7 @@
       <w:pPr>
         <w:pStyle w:val="berschrift1"/>
       </w:pPr>
-      <w:bookmarkStart w:id="12" w:name="_Toc192611021"/>
+      <w:bookmarkStart w:id="12" w:name="_Toc192620202"/>
       <w:r>
         <w:t>Das Irdische gegen das Geistige</w:t>
       </w:r>
@@ -4730,6 +5111,9 @@
       </w:r>
       <w:r>
         <w:br/>
+      </w:r>
+      <w:r>
+        <w:lastRenderedPageBreak/>
         <w:t xml:space="preserve">Schönheit, Macht und Herrlichkeit sind dein Bestes, denn darin kannst du Freude haben.  </w:t>
       </w:r>
       <w:r>
@@ -4817,10 +5201,11 @@
       <w:pPr>
         <w:pStyle w:val="berschrift1"/>
       </w:pPr>
-      <w:r>
-        <w:lastRenderedPageBreak/>
+      <w:bookmarkStart w:id="13" w:name="_Toc192620203"/>
+      <w:r>
         <w:t>Die Hohe Liebe</w:t>
       </w:r>
+      <w:bookmarkEnd w:id="13"/>
     </w:p>
     <w:p/>
     <w:p>
@@ -4938,6 +5323,7 @@
     </w:p>
     <w:p>
       <w:r>
+        <w:lastRenderedPageBreak/>
         <w:t xml:space="preserve">Von wahrer Buße, Kapitel </w:t>
       </w:r>
       <w:r>
@@ -5091,7 +5477,6 @@
         <w:br/>
       </w:r>
       <w:r>
-        <w:lastRenderedPageBreak/>
         <w:t xml:space="preserve">mir wurden Flügel angeboten  </w:t>
       </w:r>
       <w:r>
@@ -5157,9 +5542,11 @@
       <w:pPr>
         <w:pStyle w:val="berschrift1"/>
       </w:pPr>
+      <w:bookmarkStart w:id="14" w:name="_Toc192620204"/>
       <w:r>
         <w:t>Nüchternheit</w:t>
       </w:r>
+      <w:bookmarkEnd w:id="14"/>
     </w:p>
     <w:p/>
     <w:p>
@@ -5237,6 +5624,7 @@
     </w:p>
     <w:p>
       <w:r>
+        <w:lastRenderedPageBreak/>
         <w:t xml:space="preserve">Jedoch will ich dein </w:t>
       </w:r>
       <w:proofErr w:type="spellStart"/>
@@ -5339,7 +5727,6 @@
     </w:p>
     <w:p>
       <w:r>
-        <w:lastRenderedPageBreak/>
         <w:t xml:space="preserve">Du möchtest in deiner großen Freude wiederum </w:t>
       </w:r>
       <w:proofErr w:type="spellStart"/>
@@ -5620,6 +6007,7 @@
         </w:numPr>
       </w:pPr>
       <w:r>
+        <w:lastRenderedPageBreak/>
         <w:t>E</w:t>
       </w:r>
       <w:r>
@@ -5796,9 +6184,11 @@
       <w:pPr>
         <w:pStyle w:val="berschrift1"/>
       </w:pPr>
+      <w:bookmarkStart w:id="15" w:name="_Toc192620205"/>
       <w:r>
         <w:t>Lebenshaltung</w:t>
       </w:r>
+      <w:bookmarkEnd w:id="15"/>
     </w:p>
     <w:p/>
     <w:p>
@@ -5897,6 +6287,7 @@
         <w:jc w:val="both"/>
       </w:pPr>
       <w:r>
+        <w:lastRenderedPageBreak/>
         <w:t xml:space="preserve">Von Böhme wird berichtet, dass er, schwerkrank am Ende seines Lebens, von einer befreundeten Fürstin getröstet wurde. Sie wünschte ihm Genesung, und dass er es künftig leichter haben möge als in seinem bisherigen Leben. Worauf Böhme geantwortet haben soll: Die äußerlichen Heimsuchungen habe </w:t>
       </w:r>
       <w:r>
@@ -6032,7 +6423,6 @@
         <w:jc w:val="both"/>
       </w:pPr>
       <w:r>
-        <w:lastRenderedPageBreak/>
         <w:t>Aurora 25, 5-7</w:t>
       </w:r>
     </w:p>
@@ -6288,6 +6678,7 @@
         <w:jc w:val="both"/>
       </w:pPr>
       <w:r>
+        <w:lastRenderedPageBreak/>
         <w:t>Spielte 1979 zwei Wochen lang am gleichen Ort (</w:t>
       </w:r>
       <w:proofErr w:type="spellStart"/>
@@ -6440,7 +6831,6 @@
     </w:p>
     <w:p>
       <w:r>
-        <w:lastRenderedPageBreak/>
         <w:t xml:space="preserve">Du kannst über Erlösung lachen, du kannst Olympische Spiele spielen  </w:t>
       </w:r>
       <w:r>
@@ -6567,9 +6957,11 @@
       <w:pPr>
         <w:pStyle w:val="berschrift1"/>
       </w:pPr>
+      <w:bookmarkStart w:id="16" w:name="_Toc192620206"/>
       <w:r>
         <w:t>Übergabe an Gottes Willen</w:t>
       </w:r>
+      <w:bookmarkEnd w:id="16"/>
     </w:p>
     <w:p>
       <w:pPr>
@@ -6615,6 +7007,9 @@
       </w:r>
       <w:r>
         <w:br/>
+      </w:r>
+      <w:r>
+        <w:lastRenderedPageBreak/>
         <w:t>Denn was eins ist, kann nicht in Missklang</w:t>
       </w:r>
       <w:r>
@@ -6677,26 +7072,546 @@
     </w:p>
     <w:p>
       <w:r>
+        <w:t>"Folge nicht mir, folge Christus."</w:t>
+      </w:r>
+    </w:p>
+    <w:p/>
+    <w:p>
+      <w:r>
+        <w:t xml:space="preserve">Sie haben mir persönliche Fragen gestellt,  </w:t>
+      </w:r>
+      <w:r>
+        <w:br/>
+      </w:r>
+      <w:r>
+        <w:t xml:space="preserve">aber ich bin immer weniger klar definiert,  </w:t>
+      </w:r>
+      <w:r>
+        <w:br/>
+      </w:r>
+      <w:r>
+        <w:t>während Christus sich immer deutlicher in mir ausprägt.</w:t>
+      </w:r>
+    </w:p>
+    <w:p>
+      <w:r>
+        <w:t>Interview mit Karen Hughes, 1980</w:t>
+      </w:r>
+    </w:p>
+    <w:p/>
+    <w:p>
+      <w:pPr>
+        <w:pStyle w:val="berschrift1"/>
+      </w:pPr>
+      <w:bookmarkStart w:id="17" w:name="_Toc192620207"/>
+      <w:r>
+        <w:t>Überwindung des Todes</w:t>
+      </w:r>
+      <w:bookmarkEnd w:id="17"/>
+    </w:p>
+    <w:p>
+      <w:pPr>
+        <w:keepNext/>
+        <w:keepLines/>
+        <w:rPr>
+          <w:b/>
+          <w:sz w:val="28"/>
+          <w:szCs w:val="28"/>
+        </w:rPr>
+      </w:pPr>
+    </w:p>
+    <w:p>
+      <w:pPr>
+        <w:keepNext/>
+        <w:keepLines/>
+        <w:rPr>
+          <w:b/>
+          <w:sz w:val="28"/>
+          <w:szCs w:val="28"/>
+        </w:rPr>
+      </w:pPr>
+      <w:r>
+        <w:rPr>
+          <w:b/>
+          <w:sz w:val="28"/>
+          <w:szCs w:val="28"/>
+        </w:rPr>
+        <w:t>Böhme</w:t>
+      </w:r>
+    </w:p>
+    <w:p>
+      <w:r>
+        <w:t>Wer nicht stirbt, bevor er stirbt,</w:t>
+      </w:r>
+      <w:r>
+        <w:br/>
+        <w:t>Der verdirbt, wenn er stirbt.</w:t>
+      </w:r>
+    </w:p>
+    <w:p>
+      <w:r>
+        <w:t xml:space="preserve">Der Satz wurde unter anderen auch Angelus </w:t>
+      </w:r>
+      <w:proofErr w:type="spellStart"/>
+      <w:r>
+        <w:t>Silesius</w:t>
+      </w:r>
+      <w:proofErr w:type="spellEnd"/>
+      <w:r>
+        <w:t xml:space="preserve"> (1624 - 1677) zugeschrieben</w:t>
+      </w:r>
+    </w:p>
+    <w:p/>
+    <w:p>
+      <w:proofErr w:type="spellStart"/>
+      <w:r>
+        <w:t>Silesius</w:t>
+      </w:r>
+      <w:proofErr w:type="spellEnd"/>
+      <w:r>
+        <w:t xml:space="preserve"> hieß bürgerlich: Johannes Scheffler  </w:t>
+      </w:r>
+      <w:r>
+        <w:br/>
+      </w:r>
+      <w:r>
+        <w:t xml:space="preserve">Sogar Steiner hat Böhme so zitiert  </w:t>
+      </w:r>
+    </w:p>
+    <w:p>
+      <w:hyperlink r:id="rId8" w:history="1">
+        <w:r>
+          <w:rPr>
+            <w:rStyle w:val="Hyperlink"/>
+          </w:rPr>
+          <w:t>https://odysseetheater.org/GA/Buecher/GA_057.pdf#page=78&amp;view=Fit</w:t>
+        </w:r>
+      </w:hyperlink>
+    </w:p>
+    <w:p/>
+    <w:p>
+      <w:pPr>
+        <w:keepNext/>
+        <w:keepLines/>
+        <w:rPr>
+          <w:b/>
+          <w:sz w:val="28"/>
+          <w:szCs w:val="28"/>
+        </w:rPr>
+      </w:pPr>
+      <w:r>
+        <w:rPr>
+          <w:b/>
+          <w:sz w:val="28"/>
+          <w:szCs w:val="28"/>
+        </w:rPr>
+        <w:t>Dylan</w:t>
+      </w:r>
+    </w:p>
+    <w:p>
+      <w:r>
+        <w:t>Wer nicht damit beschäftigt ist, geboren zu werden,</w:t>
+      </w:r>
+      <w:r>
+        <w:br/>
+        <w:t>ist damit beschäftigt, zu sterben</w:t>
+      </w:r>
+      <w:r>
+        <w:br/>
+      </w:r>
+      <w:r>
+        <w:rPr>
+          <w:i/>
+          <w:iCs/>
+        </w:rPr>
+        <w:t xml:space="preserve">He not </w:t>
+      </w:r>
+      <w:proofErr w:type="spellStart"/>
+      <w:r>
+        <w:rPr>
+          <w:i/>
+          <w:iCs/>
+        </w:rPr>
+        <w:t>busy</w:t>
+      </w:r>
+      <w:proofErr w:type="spellEnd"/>
+      <w:r>
+        <w:rPr>
+          <w:i/>
+          <w:iCs/>
+        </w:rPr>
+        <w:t xml:space="preserve"> </w:t>
+      </w:r>
+      <w:proofErr w:type="spellStart"/>
+      <w:r>
+        <w:rPr>
+          <w:i/>
+          <w:iCs/>
+        </w:rPr>
+        <w:t>being</w:t>
+      </w:r>
+      <w:proofErr w:type="spellEnd"/>
+      <w:r>
+        <w:rPr>
+          <w:i/>
+          <w:iCs/>
+        </w:rPr>
+        <w:t xml:space="preserve"> </w:t>
+      </w:r>
+      <w:proofErr w:type="spellStart"/>
+      <w:r>
+        <w:rPr>
+          <w:i/>
+          <w:iCs/>
+        </w:rPr>
+        <w:t>born</w:t>
+      </w:r>
+      <w:proofErr w:type="spellEnd"/>
+      <w:r>
+        <w:rPr>
+          <w:i/>
+          <w:iCs/>
+        </w:rPr>
+        <w:t xml:space="preserve"> </w:t>
+      </w:r>
+      <w:proofErr w:type="spellStart"/>
+      <w:r>
+        <w:rPr>
+          <w:i/>
+          <w:iCs/>
+        </w:rPr>
+        <w:t>is</w:t>
+      </w:r>
+      <w:proofErr w:type="spellEnd"/>
+      <w:r>
+        <w:rPr>
+          <w:i/>
+          <w:iCs/>
+        </w:rPr>
+        <w:t xml:space="preserve"> </w:t>
+      </w:r>
+      <w:proofErr w:type="spellStart"/>
+      <w:r>
+        <w:rPr>
+          <w:i/>
+          <w:iCs/>
+        </w:rPr>
+        <w:t>busy</w:t>
+      </w:r>
+      <w:proofErr w:type="spellEnd"/>
+      <w:r>
+        <w:rPr>
+          <w:i/>
+          <w:iCs/>
+        </w:rPr>
+        <w:t xml:space="preserve"> </w:t>
+      </w:r>
+      <w:proofErr w:type="spellStart"/>
+      <w:r>
+        <w:rPr>
+          <w:i/>
+          <w:iCs/>
+        </w:rPr>
+        <w:t>dying</w:t>
+      </w:r>
+      <w:proofErr w:type="spellEnd"/>
+    </w:p>
+    <w:p>
+      <w:proofErr w:type="spellStart"/>
+      <w:r>
+        <w:t>It’s</w:t>
+      </w:r>
+      <w:proofErr w:type="spellEnd"/>
+      <w:r>
+        <w:t xml:space="preserve"> </w:t>
+      </w:r>
+      <w:proofErr w:type="spellStart"/>
+      <w:r>
+        <w:t>Alright</w:t>
+      </w:r>
+      <w:proofErr w:type="spellEnd"/>
+      <w:r>
+        <w:t>, Ma (</w:t>
+      </w:r>
+      <w:proofErr w:type="spellStart"/>
+      <w:r>
+        <w:t>I’m</w:t>
+      </w:r>
+      <w:proofErr w:type="spellEnd"/>
+      <w:r>
+        <w:t xml:space="preserve"> </w:t>
+      </w:r>
+      <w:proofErr w:type="spellStart"/>
+      <w:r>
+        <w:t>Only</w:t>
+      </w:r>
+      <w:proofErr w:type="spellEnd"/>
+      <w:r>
+        <w:t xml:space="preserve"> </w:t>
+      </w:r>
+      <w:proofErr w:type="spellStart"/>
+      <w:r>
+        <w:t>Bleeding</w:t>
+      </w:r>
+      <w:proofErr w:type="spellEnd"/>
+      <w:r>
+        <w:t>), Album </w:t>
+      </w:r>
+      <w:proofErr w:type="spellStart"/>
+      <w:r>
+        <w:rPr>
+          <w:i/>
+          <w:iCs/>
+        </w:rPr>
+        <w:t>Bringing</w:t>
+      </w:r>
+      <w:proofErr w:type="spellEnd"/>
+      <w:r>
+        <w:rPr>
+          <w:i/>
+          <w:iCs/>
+        </w:rPr>
+        <w:t xml:space="preserve"> </w:t>
+      </w:r>
+      <w:proofErr w:type="spellStart"/>
+      <w:r>
+        <w:rPr>
+          <w:i/>
+          <w:iCs/>
+        </w:rPr>
+        <w:t>It</w:t>
+      </w:r>
+      <w:proofErr w:type="spellEnd"/>
+      <w:r>
+        <w:rPr>
+          <w:i/>
+          <w:iCs/>
+        </w:rPr>
+        <w:t xml:space="preserve"> All Back Home</w:t>
+      </w:r>
+      <w:r>
+        <w:t>, 1965</w:t>
+      </w:r>
+    </w:p>
+    <w:p/>
+    <w:p>
+      <w:pPr>
+        <w:keepNext/>
+        <w:keepLines/>
+        <w:rPr>
+          <w:b/>
+          <w:sz w:val="28"/>
+          <w:szCs w:val="28"/>
+        </w:rPr>
+      </w:pPr>
+      <w:r>
+        <w:rPr>
+          <w:b/>
+          <w:sz w:val="28"/>
+          <w:szCs w:val="28"/>
+        </w:rPr>
+        <w:t>Goethe</w:t>
+      </w:r>
+    </w:p>
+    <w:p>
+      <w:r>
+        <w:t xml:space="preserve">West-Östlicher Divan:  </w:t>
+      </w:r>
+    </w:p>
+    <w:p>
+      <w:r>
+        <w:t xml:space="preserve">Und </w:t>
+      </w:r>
+      <w:proofErr w:type="gramStart"/>
+      <w:r>
+        <w:t>so lang</w:t>
+      </w:r>
+      <w:proofErr w:type="gramEnd"/>
+      <w:r>
+        <w:t xml:space="preserve"> du das nicht hast,  </w:t>
+      </w:r>
+      <w:r>
+        <w:br/>
+      </w:r>
+      <w:r>
+        <w:t xml:space="preserve">Dieses: Stirb und Werde!  </w:t>
+      </w:r>
+      <w:r>
+        <w:br/>
+      </w:r>
+      <w:r>
+        <w:t xml:space="preserve">Bist du nur ein trüber Gast  </w:t>
+      </w:r>
+      <w:r>
+        <w:br/>
+      </w:r>
+      <w:r>
+        <w:t xml:space="preserve">Auf der dunklen Erde  </w:t>
+      </w:r>
+    </w:p>
+    <w:p/>
+    <w:p>
+      <w:pPr>
+        <w:pStyle w:val="berschrift1"/>
+      </w:pPr>
+      <w:r>
+        <w:t>Verwandlung</w:t>
+      </w:r>
+    </w:p>
+    <w:p/>
+    <w:p>
+      <w:pPr>
+        <w:keepNext/>
+        <w:keepLines/>
+        <w:rPr>
+          <w:b/>
+          <w:sz w:val="28"/>
+          <w:szCs w:val="28"/>
+        </w:rPr>
+      </w:pPr>
+      <w:r>
+        <w:rPr>
+          <w:b/>
+          <w:sz w:val="28"/>
+          <w:szCs w:val="28"/>
+        </w:rPr>
+        <w:t>Böhme</w:t>
+      </w:r>
+    </w:p>
+    <w:p>
+      <w:r>
+        <w:t>Alsbald nach etlichen harten Stürmen ist mein Geist durch der Höllen Pforten durchgebrochen bis in die innerste Geburt der Gottheit und allda mit Liebe umfangen worden, wie ein Bräutigam seine liebe Braut umfasst. Was aber ein Triumphieren im Geiste gewesen, kann ich nicht schreiben oder reden. Es lässt sich auch mit nichts vergleichen als nur dem, wo mitten im Tode das Leben geboren wird und vergleicht sich der Auferstehung von den Toten. In diesem Lichte hat mein Geist alsbald durch alles durchgesehen und an allen Kreaturen, sowohl an Kraut und Gras Gott erkannt.</w:t>
+      </w:r>
+    </w:p>
+    <w:p>
+      <w:r>
+        <w:t>Aurora, 19.11 - 19.13</w:t>
+      </w:r>
+    </w:p>
+    <w:p/>
+    <w:p>
+      <w:r>
+        <w:t>Und der Tod erstirbt in der Liebe und wird in der Liebe zum Leben des göttlichen Freudenreichs, denn es ist kein Sterben, sondern ein freies Ergeben seiner Kraft, Macht und des Willens, eine Verwandlung. Das Blut der Jungfrau verwandelt das Menschliche, an Gott Gestorbene, in ein Himmlisches.</w:t>
+      </w:r>
+    </w:p>
+    <w:p>
+      <w:r>
+        <w:t xml:space="preserve">De </w:t>
+      </w:r>
+      <w:proofErr w:type="spellStart"/>
+      <w:r>
+        <w:t>Signatura</w:t>
+      </w:r>
+      <w:proofErr w:type="spellEnd"/>
+      <w:r>
+        <w:t xml:space="preserve"> </w:t>
+      </w:r>
+      <w:proofErr w:type="spellStart"/>
+      <w:r>
+        <w:t>Rerum</w:t>
+      </w:r>
+      <w:proofErr w:type="spellEnd"/>
+      <w:r>
+        <w:t>, 11.37</w:t>
+      </w:r>
+    </w:p>
+    <w:p/>
+    <w:p>
+      <w:pPr>
+        <w:rPr>
+          <w:b/>
+          <w:i/>
+        </w:rPr>
+      </w:pPr>
+      <w:r>
+        <w:rPr>
+          <w:b/>
+          <w:i/>
+        </w:rPr>
         <w:lastRenderedPageBreak/>
-        <w:t>"Folge nicht mir, folge Christus."</w:t>
-      </w:r>
-    </w:p>
-    <w:p/>
-    <w:p>
-      <w:r>
-        <w:t xml:space="preserve">Sie haben mir persönliche Fragen gestellt,  </w:t>
-      </w:r>
-      <w:r>
-        <w:br/>
-      </w:r>
-      <w:r>
-        <w:t xml:space="preserve">aber ich bin immer weniger klar definiert,  </w:t>
-      </w:r>
-      <w:r>
-        <w:br/>
-      </w:r>
-      <w:r>
-        <w:t>während Christus sich immer deutlicher in mir ausprägt.</w:t>
+        <w:t>Ausführlicher:</w:t>
+      </w:r>
+    </w:p>
+    <w:p>
+      <w:r>
+        <w:t xml:space="preserve">11.37. Hier gibt die Jungfrau dem Jüngling ihr </w:t>
+      </w:r>
+      <w:proofErr w:type="spellStart"/>
+      <w:r>
+        <w:t>Perlein</w:t>
+      </w:r>
+      <w:proofErr w:type="spellEnd"/>
+      <w:r>
+        <w:t xml:space="preserve"> zum Eigentum, und so werden Gott und Mensch Eins. Denn das Blut der Jungfrau aus göttlicher Wesenheit ertränkt hier mit dem Wesen ihrer Liebe das Blut des Jünglings, als die </w:t>
+      </w:r>
+      <w:proofErr w:type="spellStart"/>
+      <w:r>
+        <w:t>Ichheit</w:t>
+      </w:r>
+      <w:proofErr w:type="spellEnd"/>
+      <w:r>
+        <w:t>, und die drei Mörder geben ihr Leben im Blut der Jungfrau auf. So gehen das Glühen (bzw. rote Leben) vom Feuer und das weiße vom Leben des Ritters miteinander auf, nämlich aus dem Grimm geht das Leben auf, und aus der Liebe die Sanftmut. Und beide, das Leben des Zorns und das Leben der Liebe, steigen miteinander als ein einiges Leben auf, denn im Tod werden sie Eins. Und der Tod erstirbt in der Liebe und wird in der Liebe zum Leben des göttlichen Freudenreichs, denn es ist kein Sterben, sondern ein freies Ergeben seiner Kraft, Macht und des Willens, eine Verwandlung (Auflösung oder Rück-verwandlung). Das Blut der Jungfrau verwandelt das Menschliche, an Gott Gestorbene, in ein Himmlisches. Des Jünglings Leben stirbt, und das Leben der Gottheit bleibt beständig, denn es steht in seiner Eigenschaft im Nichts.</w:t>
+      </w:r>
+    </w:p>
+    <w:p>
+      <w:r>
+        <w:t xml:space="preserve">De </w:t>
+      </w:r>
+      <w:proofErr w:type="spellStart"/>
+      <w:r>
+        <w:t>Signatura</w:t>
+      </w:r>
+      <w:proofErr w:type="spellEnd"/>
+      <w:r>
+        <w:t xml:space="preserve"> </w:t>
+      </w:r>
+      <w:proofErr w:type="spellStart"/>
+      <w:r>
+        <w:t>Rerum</w:t>
+      </w:r>
+      <w:proofErr w:type="spellEnd"/>
+      <w:r>
+        <w:t>, 11.37</w:t>
+      </w:r>
+    </w:p>
+    <w:p/>
+    <w:p>
+      <w:pPr>
+        <w:keepNext/>
+        <w:keepLines/>
+        <w:rPr>
+          <w:b/>
+          <w:sz w:val="28"/>
+          <w:szCs w:val="28"/>
+        </w:rPr>
+      </w:pPr>
+      <w:r>
+        <w:rPr>
+          <w:b/>
+          <w:sz w:val="28"/>
+          <w:szCs w:val="28"/>
+        </w:rPr>
+        <w:t>Dylan</w:t>
+      </w:r>
+    </w:p>
+    <w:p>
+      <w:r>
+        <w:t xml:space="preserve">Wiedergeboren zu werden, ist schwer.  </w:t>
+      </w:r>
+    </w:p>
+    <w:p>
+      <w:r>
+        <w:t xml:space="preserve">Hast Du gesehen, wie eine Mutter ein Kind gebiert?  </w:t>
+      </w:r>
+    </w:p>
+    <w:p>
+      <w:r>
+        <w:t>Das ist schmerzhaft.</w:t>
+      </w:r>
+    </w:p>
+    <w:p>
+      <w:r>
+        <w:t>Wir mögen es nicht, alte Einstellungen und Komplexe zu verlieren.</w:t>
       </w:r>
     </w:p>
     <w:p>
@@ -6705,9 +7620,328 @@
       </w:r>
     </w:p>
     <w:p/>
+    <w:p>
+      <w:r>
+        <w:t>[…] Doch Eden brennt</w:t>
+      </w:r>
+      <w:r>
+        <w:br/>
+      </w:r>
+      <w:proofErr w:type="gramStart"/>
+      <w:r>
+        <w:t>Seid</w:t>
+      </w:r>
+      <w:proofErr w:type="gramEnd"/>
+      <w:r>
+        <w:t xml:space="preserve"> bereit für das Ende</w:t>
+      </w:r>
+      <w:r>
+        <w:br/>
+        <w:t>oder findet in Euren Herzen den Mut zur Wachablösung.</w:t>
+      </w:r>
+    </w:p>
+    <w:p>
+      <w:r>
+        <w:t>Der Frieden wird kommen</w:t>
+      </w:r>
+      <w:r>
+        <w:br/>
+        <w:t>Gelassen und prächtig auf Feuerrädern</w:t>
+      </w:r>
+      <w:r>
+        <w:br/>
+        <w:t>Doch belohnt er uns nicht, wenn ihre Götzenbilder fallen</w:t>
+      </w:r>
+      <w:r>
+        <w:br/>
+        <w:t>Und der Tod kapituliert und sein bleicher Geist weicht zurück</w:t>
+      </w:r>
+      <w:r>
+        <w:br/>
+        <w:t>Zwischen den König und die Königin der Schwerter</w:t>
+      </w:r>
+    </w:p>
+    <w:p>
+      <w:proofErr w:type="spellStart"/>
+      <w:r>
+        <w:t>Changing</w:t>
+      </w:r>
+      <w:proofErr w:type="spellEnd"/>
+      <w:r>
+        <w:t xml:space="preserve"> </w:t>
+      </w:r>
+      <w:proofErr w:type="spellStart"/>
+      <w:r>
+        <w:t>of</w:t>
+      </w:r>
+      <w:proofErr w:type="spellEnd"/>
+      <w:r>
+        <w:t xml:space="preserve"> </w:t>
+      </w:r>
+      <w:proofErr w:type="spellStart"/>
+      <w:r>
+        <w:t>the</w:t>
+      </w:r>
+      <w:proofErr w:type="spellEnd"/>
+      <w:r>
+        <w:t xml:space="preserve"> </w:t>
+      </w:r>
+      <w:proofErr w:type="spellStart"/>
+      <w:r>
+        <w:t>Guards</w:t>
+      </w:r>
+      <w:proofErr w:type="spellEnd"/>
+      <w:r>
+        <w:t>, Album </w:t>
+      </w:r>
+      <w:r>
+        <w:rPr>
+          <w:i/>
+          <w:iCs/>
+        </w:rPr>
+        <w:t>Street Legal</w:t>
+      </w:r>
+      <w:r>
+        <w:t>, 1978</w:t>
+      </w:r>
+    </w:p>
+    <w:p/>
+    <w:p>
+      <w:r>
+        <w:t xml:space="preserve">„Klingt wie eine ewige Melodie, von der wir nur einen Ausschnitt hören, die ein- und ausgeblendet wird“ </w:t>
+      </w:r>
+      <w:r>
+        <w:t>(</w:t>
+      </w:r>
+      <w:r>
+        <w:t>Benny Malone).</w:t>
+      </w:r>
+    </w:p>
+    <w:p>
+      <w:r>
+        <w:lastRenderedPageBreak/>
+        <w:t xml:space="preserve">Das erinnert an </w:t>
+      </w:r>
+      <w:proofErr w:type="spellStart"/>
+      <w:proofErr w:type="gramStart"/>
+      <w:r>
+        <w:t>Dylan’s</w:t>
+      </w:r>
+      <w:proofErr w:type="spellEnd"/>
+      <w:proofErr w:type="gramEnd"/>
+      <w:r>
+        <w:t xml:space="preserve"> eigene Worte: „[Der Song] bedeutet jedes Mal, wenn ich ihn singe, etwas anderes. </w:t>
+      </w:r>
+      <w:proofErr w:type="spellStart"/>
+      <w:r>
+        <w:t>Changing</w:t>
+      </w:r>
+      <w:proofErr w:type="spellEnd"/>
+      <w:r>
+        <w:t xml:space="preserve"> </w:t>
+      </w:r>
+      <w:proofErr w:type="spellStart"/>
+      <w:r>
+        <w:t>of</w:t>
+      </w:r>
+      <w:proofErr w:type="spellEnd"/>
+      <w:r>
+        <w:t xml:space="preserve"> </w:t>
+      </w:r>
+      <w:proofErr w:type="spellStart"/>
+      <w:r>
+        <w:t>the</w:t>
+      </w:r>
+      <w:proofErr w:type="spellEnd"/>
+      <w:r>
+        <w:t xml:space="preserve"> </w:t>
+      </w:r>
+      <w:proofErr w:type="spellStart"/>
+      <w:r>
+        <w:t>Guards</w:t>
+      </w:r>
+      <w:proofErr w:type="spellEnd"/>
+      <w:r>
+        <w:t xml:space="preserve"> ist tausend Jahre alt.“ (</w:t>
+      </w:r>
+      <w:proofErr w:type="spellStart"/>
+      <w:r>
+        <w:t>It</w:t>
+      </w:r>
+      <w:proofErr w:type="spellEnd"/>
+      <w:r>
+        <w:t xml:space="preserve"> </w:t>
+      </w:r>
+      <w:proofErr w:type="spellStart"/>
+      <w:r>
+        <w:t>means</w:t>
+      </w:r>
+      <w:proofErr w:type="spellEnd"/>
+      <w:r>
+        <w:t xml:space="preserve"> </w:t>
+      </w:r>
+      <w:proofErr w:type="spellStart"/>
+      <w:r>
+        <w:t>something</w:t>
+      </w:r>
+      <w:proofErr w:type="spellEnd"/>
+      <w:r>
+        <w:t xml:space="preserve"> different </w:t>
+      </w:r>
+      <w:proofErr w:type="spellStart"/>
+      <w:r>
+        <w:t>every</w:t>
+      </w:r>
+      <w:proofErr w:type="spellEnd"/>
+      <w:r>
+        <w:t xml:space="preserve"> time I sing it. ‘</w:t>
+      </w:r>
+      <w:proofErr w:type="spellStart"/>
+      <w:r>
+        <w:t>Changing</w:t>
+      </w:r>
+      <w:proofErr w:type="spellEnd"/>
+      <w:r>
+        <w:t xml:space="preserve"> </w:t>
+      </w:r>
+      <w:proofErr w:type="spellStart"/>
+      <w:r>
+        <w:t>of</w:t>
+      </w:r>
+      <w:proofErr w:type="spellEnd"/>
+      <w:r>
+        <w:t xml:space="preserve"> </w:t>
+      </w:r>
+      <w:proofErr w:type="spellStart"/>
+      <w:r>
+        <w:t>the</w:t>
+      </w:r>
+      <w:proofErr w:type="spellEnd"/>
+      <w:r>
+        <w:t xml:space="preserve"> </w:t>
+      </w:r>
+      <w:proofErr w:type="spellStart"/>
+      <w:r>
+        <w:t>Guards</w:t>
+      </w:r>
+      <w:proofErr w:type="spellEnd"/>
+      <w:r>
+        <w:t xml:space="preserve">’ </w:t>
+      </w:r>
+      <w:proofErr w:type="spellStart"/>
+      <w:r>
+        <w:t>is</w:t>
+      </w:r>
+      <w:proofErr w:type="spellEnd"/>
+      <w:r>
+        <w:t xml:space="preserve"> a </w:t>
+      </w:r>
+      <w:proofErr w:type="spellStart"/>
+      <w:r>
+        <w:t>thousand</w:t>
+      </w:r>
+      <w:proofErr w:type="spellEnd"/>
+      <w:r>
+        <w:t xml:space="preserve"> </w:t>
+      </w:r>
+      <w:proofErr w:type="spellStart"/>
+      <w:r>
+        <w:t>years</w:t>
+      </w:r>
+      <w:proofErr w:type="spellEnd"/>
+      <w:r>
+        <w:t xml:space="preserve"> </w:t>
+      </w:r>
+      <w:proofErr w:type="spellStart"/>
+      <w:r>
+        <w:t>old</w:t>
+      </w:r>
+      <w:proofErr w:type="spellEnd"/>
+      <w:r>
+        <w:t>.)</w:t>
+      </w:r>
+    </w:p>
+    <w:p>
+      <w:r>
+        <w:t xml:space="preserve">„Etwas an dem Lied macht mich glücklich. … Wenn ich es [die letzten beiden Strophen] höre, würde ich am liebsten aufstehen und sprechen. Ich weiß nur nicht, worüber … </w:t>
+      </w:r>
+      <w:r>
+        <w:t>(</w:t>
+      </w:r>
+      <w:proofErr w:type="spellStart"/>
+      <w:r>
+        <w:t>Dustin’s</w:t>
+      </w:r>
+      <w:proofErr w:type="spellEnd"/>
+      <w:r>
+        <w:t xml:space="preserve"> </w:t>
+      </w:r>
+      <w:proofErr w:type="spellStart"/>
+      <w:r>
+        <w:t>Bedroom</w:t>
+      </w:r>
+      <w:proofErr w:type="spellEnd"/>
+      <w:r>
+        <w:t>)</w:t>
+      </w:r>
+    </w:p>
+    <w:p>
+      <w:r>
+        <w:t xml:space="preserve">„Ich werde den Song nie kapieren, aber ich liebe ihn sehr!!! </w:t>
+      </w:r>
+      <w:r>
+        <w:t>(</w:t>
+      </w:r>
+      <w:r>
+        <w:t>Stardust Lady)</w:t>
+      </w:r>
+    </w:p>
+    <w:p/>
+    <w:p>
+      <w:r>
+        <w:t xml:space="preserve">Die Wahrheit war geheimnisvoll, zu tiefgründig und rein  </w:t>
+      </w:r>
+      <w:r>
+        <w:br/>
+      </w:r>
+      <w:r>
+        <w:t xml:space="preserve">Um sie zu leben, musst du explodieren  </w:t>
+      </w:r>
+      <w:r>
+        <w:br/>
+      </w:r>
+      <w:r>
+        <w:t xml:space="preserve">In der Stunde unserer tiefsten Not waren wir uns völlig einig  </w:t>
+      </w:r>
+      <w:r>
+        <w:br/>
+      </w:r>
+      <w:r>
+        <w:t>Opfer und Heiligung waren der Schlüssel zum Weg</w:t>
+      </w:r>
+    </w:p>
+    <w:p>
+      <w:proofErr w:type="spellStart"/>
+      <w:r>
+        <w:t>Where</w:t>
+      </w:r>
+      <w:proofErr w:type="spellEnd"/>
+      <w:r>
+        <w:t xml:space="preserve"> Are </w:t>
+      </w:r>
+      <w:proofErr w:type="spellStart"/>
+      <w:r>
+        <w:t>You</w:t>
+      </w:r>
+      <w:proofErr w:type="spellEnd"/>
+      <w:r>
+        <w:t xml:space="preserve"> Tonight? (Journey Through Dark Heat), Street Legal, 1978</w:t>
+      </w:r>
+    </w:p>
+    <w:p/>
     <w:p/>
     <w:sectPr>
-      <w:headerReference w:type="default" r:id="rId8"/>
+      <w:headerReference w:type="default" r:id="rId9"/>
       <w:pgSz w:w="11906" w:h="16838"/>
       <w:pgMar w:top="1417" w:right="1417" w:bottom="1134" w:left="1417" w:header="708" w:footer="708" w:gutter="0"/>
       <w:cols w:space="708"/>
@@ -8820,6 +10054,18 @@
       <w:u w:val="single"/>
     </w:rPr>
   </w:style>
+  <w:style w:type="character" w:styleId="NichtaufgelsteErwhnung">
+    <w:name w:val="Unresolved Mention"/>
+    <w:basedOn w:val="Absatz-Standardschriftart"/>
+    <w:uiPriority w:val="99"/>
+    <w:semiHidden/>
+    <w:unhideWhenUsed/>
+    <w:rsid w:val="0013182A"/>
+    <w:rPr>
+      <w:color w:val="605E5C"/>
+      <w:shd w:val="clear" w:color="auto" w:fill="E1DFDD"/>
+    </w:rPr>
+  </w:style>
 </w:styles>
 </file>
 

</xml_diff>

<commit_message>
Vortrag: Anerkennung ergänzt; kl. Bearbeitung Präsentation
</commit_message>
<xml_diff>
--- a/Böhme-Dylan-Vortrag.docx
+++ b/Böhme-Dylan-Vortrag.docx
@@ -100,7 +100,7 @@
           <w:r>
             <w:fldChar w:fldCharType="separate"/>
           </w:r>
-          <w:hyperlink w:anchor="_Toc192620190" w:history="1">
+          <w:hyperlink w:anchor="_Toc192620831" w:history="1">
             <w:r>
               <w:rPr>
                 <w:rStyle w:val="Hyperlink"/>
@@ -127,7 +127,7 @@
                 <w:noProof/>
                 <w:webHidden/>
               </w:rPr>
-              <w:instrText xml:space="preserve"> PAGEREF _Toc192620190 \h </w:instrText>
+              <w:instrText xml:space="preserve"> PAGEREF _Toc192620831 \h </w:instrText>
             </w:r>
             <w:r>
               <w:rPr>
@@ -172,7 +172,7 @@
               <w:lang w:eastAsia="de-DE"/>
             </w:rPr>
           </w:pPr>
-          <w:hyperlink w:anchor="_Toc192620191" w:history="1">
+          <w:hyperlink w:anchor="_Toc192620832" w:history="1">
             <w:r>
               <w:rPr>
                 <w:rStyle w:val="Hyperlink"/>
@@ -199,7 +199,7 @@
                 <w:noProof/>
                 <w:webHidden/>
               </w:rPr>
-              <w:instrText xml:space="preserve"> PAGEREF _Toc192620191 \h </w:instrText>
+              <w:instrText xml:space="preserve"> PAGEREF _Toc192620832 \h </w:instrText>
             </w:r>
             <w:r>
               <w:rPr>
@@ -244,7 +244,7 @@
               <w:lang w:eastAsia="de-DE"/>
             </w:rPr>
           </w:pPr>
-          <w:hyperlink w:anchor="_Toc192620192" w:history="1">
+          <w:hyperlink w:anchor="_Toc192620833" w:history="1">
             <w:r>
               <w:rPr>
                 <w:rStyle w:val="Hyperlink"/>
@@ -271,7 +271,7 @@
                 <w:noProof/>
                 <w:webHidden/>
               </w:rPr>
-              <w:instrText xml:space="preserve"> PAGEREF _Toc192620192 \h </w:instrText>
+              <w:instrText xml:space="preserve"> PAGEREF _Toc192620833 \h </w:instrText>
             </w:r>
             <w:r>
               <w:rPr>
@@ -316,7 +316,7 @@
               <w:lang w:eastAsia="de-DE"/>
             </w:rPr>
           </w:pPr>
-          <w:hyperlink w:anchor="_Toc192620193" w:history="1">
+          <w:hyperlink w:anchor="_Toc192620834" w:history="1">
             <w:r>
               <w:rPr>
                 <w:rStyle w:val="Hyperlink"/>
@@ -343,7 +343,7 @@
                 <w:noProof/>
                 <w:webHidden/>
               </w:rPr>
-              <w:instrText xml:space="preserve"> PAGEREF _Toc192620193 \h </w:instrText>
+              <w:instrText xml:space="preserve"> PAGEREF _Toc192620834 \h </w:instrText>
             </w:r>
             <w:r>
               <w:rPr>
@@ -388,7 +388,7 @@
               <w:lang w:eastAsia="de-DE"/>
             </w:rPr>
           </w:pPr>
-          <w:hyperlink w:anchor="_Toc192620194" w:history="1">
+          <w:hyperlink w:anchor="_Toc192620835" w:history="1">
             <w:r>
               <w:rPr>
                 <w:rStyle w:val="Hyperlink"/>
@@ -415,7 +415,7 @@
                 <w:noProof/>
                 <w:webHidden/>
               </w:rPr>
-              <w:instrText xml:space="preserve"> PAGEREF _Toc192620194 \h </w:instrText>
+              <w:instrText xml:space="preserve"> PAGEREF _Toc192620835 \h </w:instrText>
             </w:r>
             <w:r>
               <w:rPr>
@@ -460,7 +460,7 @@
               <w:lang w:eastAsia="de-DE"/>
             </w:rPr>
           </w:pPr>
-          <w:hyperlink w:anchor="_Toc192620195" w:history="1">
+          <w:hyperlink w:anchor="_Toc192620836" w:history="1">
             <w:r>
               <w:rPr>
                 <w:rStyle w:val="Hyperlink"/>
@@ -487,7 +487,7 @@
                 <w:noProof/>
                 <w:webHidden/>
               </w:rPr>
-              <w:instrText xml:space="preserve"> PAGEREF _Toc192620195 \h </w:instrText>
+              <w:instrText xml:space="preserve"> PAGEREF _Toc192620836 \h </w:instrText>
             </w:r>
             <w:r>
               <w:rPr>
@@ -532,7 +532,7 @@
               <w:lang w:eastAsia="de-DE"/>
             </w:rPr>
           </w:pPr>
-          <w:hyperlink w:anchor="_Toc192620196" w:history="1">
+          <w:hyperlink w:anchor="_Toc192620837" w:history="1">
             <w:r>
               <w:rPr>
                 <w:rStyle w:val="Hyperlink"/>
@@ -559,7 +559,7 @@
                 <w:noProof/>
                 <w:webHidden/>
               </w:rPr>
-              <w:instrText xml:space="preserve"> PAGEREF _Toc192620196 \h </w:instrText>
+              <w:instrText xml:space="preserve"> PAGEREF _Toc192620837 \h </w:instrText>
             </w:r>
             <w:r>
               <w:rPr>
@@ -604,7 +604,7 @@
               <w:lang w:eastAsia="de-DE"/>
             </w:rPr>
           </w:pPr>
-          <w:hyperlink w:anchor="_Toc192620197" w:history="1">
+          <w:hyperlink w:anchor="_Toc192620838" w:history="1">
             <w:r>
               <w:rPr>
                 <w:rStyle w:val="Hyperlink"/>
@@ -631,7 +631,7 @@
                 <w:noProof/>
                 <w:webHidden/>
               </w:rPr>
-              <w:instrText xml:space="preserve"> PAGEREF _Toc192620197 \h </w:instrText>
+              <w:instrText xml:space="preserve"> PAGEREF _Toc192620838 \h </w:instrText>
             </w:r>
             <w:r>
               <w:rPr>
@@ -676,7 +676,7 @@
               <w:lang w:eastAsia="de-DE"/>
             </w:rPr>
           </w:pPr>
-          <w:hyperlink w:anchor="_Toc192620198" w:history="1">
+          <w:hyperlink w:anchor="_Toc192620839" w:history="1">
             <w:r>
               <w:rPr>
                 <w:rStyle w:val="Hyperlink"/>
@@ -703,7 +703,7 @@
                 <w:noProof/>
                 <w:webHidden/>
               </w:rPr>
-              <w:instrText xml:space="preserve"> PAGEREF _Toc192620198 \h </w:instrText>
+              <w:instrText xml:space="preserve"> PAGEREF _Toc192620839 \h </w:instrText>
             </w:r>
             <w:r>
               <w:rPr>
@@ -748,7 +748,7 @@
               <w:lang w:eastAsia="de-DE"/>
             </w:rPr>
           </w:pPr>
-          <w:hyperlink w:anchor="_Toc192620199" w:history="1">
+          <w:hyperlink w:anchor="_Toc192620840" w:history="1">
             <w:r>
               <w:rPr>
                 <w:rStyle w:val="Hyperlink"/>
@@ -775,7 +775,7 @@
                 <w:noProof/>
                 <w:webHidden/>
               </w:rPr>
-              <w:instrText xml:space="preserve"> PAGEREF _Toc192620199 \h </w:instrText>
+              <w:instrText xml:space="preserve"> PAGEREF _Toc192620840 \h </w:instrText>
             </w:r>
             <w:r>
               <w:rPr>
@@ -820,7 +820,7 @@
               <w:lang w:eastAsia="de-DE"/>
             </w:rPr>
           </w:pPr>
-          <w:hyperlink w:anchor="_Toc192620200" w:history="1">
+          <w:hyperlink w:anchor="_Toc192620841" w:history="1">
             <w:r>
               <w:rPr>
                 <w:rStyle w:val="Hyperlink"/>
@@ -847,7 +847,7 @@
                 <w:noProof/>
                 <w:webHidden/>
               </w:rPr>
-              <w:instrText xml:space="preserve"> PAGEREF _Toc192620200 \h </w:instrText>
+              <w:instrText xml:space="preserve"> PAGEREF _Toc192620841 \h </w:instrText>
             </w:r>
             <w:r>
               <w:rPr>
@@ -892,7 +892,7 @@
               <w:lang w:eastAsia="de-DE"/>
             </w:rPr>
           </w:pPr>
-          <w:hyperlink w:anchor="_Toc192620201" w:history="1">
+          <w:hyperlink w:anchor="_Toc192620842" w:history="1">
             <w:r>
               <w:rPr>
                 <w:rStyle w:val="Hyperlink"/>
@@ -919,7 +919,7 @@
                 <w:noProof/>
                 <w:webHidden/>
               </w:rPr>
-              <w:instrText xml:space="preserve"> PAGEREF _Toc192620201 \h </w:instrText>
+              <w:instrText xml:space="preserve"> PAGEREF _Toc192620842 \h </w:instrText>
             </w:r>
             <w:r>
               <w:rPr>
@@ -964,7 +964,7 @@
               <w:lang w:eastAsia="de-DE"/>
             </w:rPr>
           </w:pPr>
-          <w:hyperlink w:anchor="_Toc192620202" w:history="1">
+          <w:hyperlink w:anchor="_Toc192620843" w:history="1">
             <w:r>
               <w:rPr>
                 <w:rStyle w:val="Hyperlink"/>
@@ -991,7 +991,7 @@
                 <w:noProof/>
                 <w:webHidden/>
               </w:rPr>
-              <w:instrText xml:space="preserve"> PAGEREF _Toc192620202 \h </w:instrText>
+              <w:instrText xml:space="preserve"> PAGEREF _Toc192620843 \h </w:instrText>
             </w:r>
             <w:r>
               <w:rPr>
@@ -1036,7 +1036,7 @@
               <w:lang w:eastAsia="de-DE"/>
             </w:rPr>
           </w:pPr>
-          <w:hyperlink w:anchor="_Toc192620203" w:history="1">
+          <w:hyperlink w:anchor="_Toc192620844" w:history="1">
             <w:r>
               <w:rPr>
                 <w:rStyle w:val="Hyperlink"/>
@@ -1063,7 +1063,7 @@
                 <w:noProof/>
                 <w:webHidden/>
               </w:rPr>
-              <w:instrText xml:space="preserve"> PAGEREF _Toc192620203 \h </w:instrText>
+              <w:instrText xml:space="preserve"> PAGEREF _Toc192620844 \h </w:instrText>
             </w:r>
             <w:r>
               <w:rPr>
@@ -1108,7 +1108,7 @@
               <w:lang w:eastAsia="de-DE"/>
             </w:rPr>
           </w:pPr>
-          <w:hyperlink w:anchor="_Toc192620204" w:history="1">
+          <w:hyperlink w:anchor="_Toc192620845" w:history="1">
             <w:r>
               <w:rPr>
                 <w:rStyle w:val="Hyperlink"/>
@@ -1135,7 +1135,7 @@
                 <w:noProof/>
                 <w:webHidden/>
               </w:rPr>
-              <w:instrText xml:space="preserve"> PAGEREF _Toc192620204 \h </w:instrText>
+              <w:instrText xml:space="preserve"> PAGEREF _Toc192620845 \h </w:instrText>
             </w:r>
             <w:r>
               <w:rPr>
@@ -1180,7 +1180,7 @@
               <w:lang w:eastAsia="de-DE"/>
             </w:rPr>
           </w:pPr>
-          <w:hyperlink w:anchor="_Toc192620205" w:history="1">
+          <w:hyperlink w:anchor="_Toc192620846" w:history="1">
             <w:r>
               <w:rPr>
                 <w:rStyle w:val="Hyperlink"/>
@@ -1207,7 +1207,7 @@
                 <w:noProof/>
                 <w:webHidden/>
               </w:rPr>
-              <w:instrText xml:space="preserve"> PAGEREF _Toc192620205 \h </w:instrText>
+              <w:instrText xml:space="preserve"> PAGEREF _Toc192620846 \h </w:instrText>
             </w:r>
             <w:r>
               <w:rPr>
@@ -1252,7 +1252,7 @@
               <w:lang w:eastAsia="de-DE"/>
             </w:rPr>
           </w:pPr>
-          <w:hyperlink w:anchor="_Toc192620206" w:history="1">
+          <w:hyperlink w:anchor="_Toc192620847" w:history="1">
             <w:r>
               <w:rPr>
                 <w:rStyle w:val="Hyperlink"/>
@@ -1279,7 +1279,7 @@
                 <w:noProof/>
                 <w:webHidden/>
               </w:rPr>
-              <w:instrText xml:space="preserve"> PAGEREF _Toc192620206 \h </w:instrText>
+              <w:instrText xml:space="preserve"> PAGEREF _Toc192620847 \h </w:instrText>
             </w:r>
             <w:r>
               <w:rPr>
@@ -1324,27 +1324,85 @@
               <w:lang w:eastAsia="de-DE"/>
             </w:rPr>
           </w:pPr>
-          <w:hyperlink w:anchor="_Toc192620207" w:history="1">
+          <w:hyperlink w:anchor="_Toc192620848" w:history="1">
             <w:r>
               <w:rPr>
                 <w:rStyle w:val="Hyperlink"/>
                 <w:noProof/>
               </w:rPr>
-              <w:t>Überwin</w:t>
-            </w:r>
+              <w:t>Überwindung des Todes</w:t>
+            </w:r>
+            <w:r>
+              <w:rPr>
+                <w:noProof/>
+                <w:webHidden/>
+              </w:rPr>
+              <w:tab/>
+            </w:r>
+            <w:r>
+              <w:rPr>
+                <w:noProof/>
+                <w:webHidden/>
+              </w:rPr>
+              <w:fldChar w:fldCharType="begin"/>
+            </w:r>
+            <w:r>
+              <w:rPr>
+                <w:noProof/>
+                <w:webHidden/>
+              </w:rPr>
+              <w:instrText xml:space="preserve"> PAGEREF _Toc192620848 \h </w:instrText>
+            </w:r>
+            <w:r>
+              <w:rPr>
+                <w:noProof/>
+                <w:webHidden/>
+              </w:rPr>
+            </w:r>
+            <w:r>
+              <w:rPr>
+                <w:noProof/>
+                <w:webHidden/>
+              </w:rPr>
+              <w:fldChar w:fldCharType="separate"/>
+            </w:r>
+            <w:r>
+              <w:rPr>
+                <w:noProof/>
+                <w:webHidden/>
+              </w:rPr>
+              <w:t>24</w:t>
+            </w:r>
+            <w:r>
+              <w:rPr>
+                <w:noProof/>
+                <w:webHidden/>
+              </w:rPr>
+              <w:fldChar w:fldCharType="end"/>
+            </w:r>
+          </w:hyperlink>
+        </w:p>
+        <w:p>
+          <w:pPr>
+            <w:pStyle w:val="Verzeichnis1"/>
+            <w:tabs>
+              <w:tab w:val="right" w:leader="dot" w:pos="9062"/>
+            </w:tabs>
+            <w:rPr>
+              <w:rFonts w:eastAsiaTheme="minorEastAsia"/>
+              <w:noProof/>
+              <w:sz w:val="24"/>
+              <w:szCs w:val="24"/>
+              <w:lang w:eastAsia="de-DE"/>
+            </w:rPr>
+          </w:pPr>
+          <w:hyperlink w:anchor="_Toc192620849" w:history="1">
             <w:r>
               <w:rPr>
                 <w:rStyle w:val="Hyperlink"/>
                 <w:noProof/>
               </w:rPr>
-              <w:t>d</w:t>
-            </w:r>
-            <w:r>
-              <w:rPr>
-                <w:rStyle w:val="Hyperlink"/>
-                <w:noProof/>
-              </w:rPr>
-              <w:t>ung des Todes</w:t>
+              <w:t>Verwandlung</w:t>
             </w:r>
             <w:r>
               <w:rPr>
@@ -1365,7 +1423,7 @@
                 <w:noProof/>
                 <w:webHidden/>
               </w:rPr>
-              <w:instrText xml:space="preserve"> PAGEREF _Toc192620207 \h </w:instrText>
+              <w:instrText xml:space="preserve"> PAGEREF _Toc192620849 \h </w:instrText>
             </w:r>
             <w:r>
               <w:rPr>
@@ -1385,7 +1443,7 @@
                 <w:noProof/>
                 <w:webHidden/>
               </w:rPr>
-              <w:t>24</w:t>
+              <w:t>25</w:t>
             </w:r>
             <w:r>
               <w:rPr>
@@ -1523,7 +1581,1308 @@
       <w:pPr>
         <w:pStyle w:val="berschrift1"/>
       </w:pPr>
-      <w:bookmarkStart w:id="0" w:name="_Toc192620190"/>
+      <w:bookmarkStart w:id="0" w:name="_Toc192620831"/>
+      <w:r>
+        <w:t>Anerkennung</w:t>
+      </w:r>
+    </w:p>
+    <w:p/>
+    <w:p>
+      <w:r>
+        <w:t>Folgendes über Dylan habe ich öfter gehört und gelesen:</w:t>
+      </w:r>
+    </w:p>
+    <w:p>
+      <w:pPr>
+        <w:numPr>
+          <w:ilvl w:val="0"/>
+          <w:numId w:val="9"/>
+        </w:numPr>
+      </w:pPr>
+      <w:r>
+        <w:t>Bob Dylan ist ein Relikt der 1960er Jahre: früh berühmt geworden als Protestsänger, und dann eben nicht so früh gestorben wie etwa der “Klub 27”</w:t>
+      </w:r>
+    </w:p>
+    <w:p>
+      <w:pPr>
+        <w:numPr>
+          <w:ilvl w:val="0"/>
+          <w:numId w:val="9"/>
+        </w:numPr>
+      </w:pPr>
+      <w:r>
+        <w:t>Bob Dylan konvertierte zum Christentum mit den Alben der “Christlichen Trilogie” 1979 - 1981; danach hat er sich vom Christentum abgewandt</w:t>
+      </w:r>
+    </w:p>
+    <w:p>
+      <w:r>
+        <w:t>Beide Annahmen halte ich für nicht gerechtfertigt!</w:t>
+      </w:r>
+    </w:p>
+    <w:p/>
+    <w:p>
+      <w:pPr>
+        <w:rPr>
+          <w:b/>
+          <w:sz w:val="28"/>
+          <w:szCs w:val="28"/>
+        </w:rPr>
+      </w:pPr>
+      <w:r>
+        <w:rPr>
+          <w:b/>
+          <w:sz w:val="28"/>
+          <w:szCs w:val="28"/>
+        </w:rPr>
+        <w:t>Jakob Böhme</w:t>
+      </w:r>
+    </w:p>
+    <w:p>
+      <w:pPr>
+        <w:ind w:left="708"/>
+        <w:rPr>
+          <w:i/>
+          <w:iCs/>
+        </w:rPr>
+      </w:pPr>
+      <w:r>
+        <w:rPr>
+          <w:i/>
+          <w:iCs/>
+        </w:rPr>
+        <w:t>Im Wasser lebt der Fisch, die Pflanze in der Erden,</w:t>
+      </w:r>
+      <w:r>
+        <w:rPr>
+          <w:i/>
+          <w:iCs/>
+        </w:rPr>
+        <w:br/>
+        <w:t>Der Vogel in der Luft, die Sonn im Firmament,</w:t>
+      </w:r>
+      <w:r>
+        <w:rPr>
+          <w:i/>
+          <w:iCs/>
+        </w:rPr>
+        <w:br/>
+        <w:t xml:space="preserve">Der Salamander </w:t>
+      </w:r>
+      <w:proofErr w:type="spellStart"/>
+      <w:r>
+        <w:rPr>
+          <w:i/>
+          <w:iCs/>
+        </w:rPr>
+        <w:t>muß</w:t>
+      </w:r>
+      <w:proofErr w:type="spellEnd"/>
+      <w:r>
+        <w:rPr>
+          <w:i/>
+          <w:iCs/>
+        </w:rPr>
+        <w:t xml:space="preserve"> im Feuer erhalten werden,</w:t>
+      </w:r>
+      <w:r>
+        <w:rPr>
+          <w:i/>
+          <w:iCs/>
+        </w:rPr>
+        <w:br/>
+        <w:t>Und Gottes Herz ist Jakob Böhmes Element.</w:t>
+      </w:r>
+    </w:p>
+    <w:p>
+      <w:pPr>
+        <w:jc w:val="right"/>
+      </w:pPr>
+      <w:r>
+        <w:t xml:space="preserve">Angelus </w:t>
+      </w:r>
+      <w:proofErr w:type="spellStart"/>
+      <w:r>
+        <w:t>Silesius</w:t>
+      </w:r>
+      <w:proofErr w:type="spellEnd"/>
+      <w:r>
+        <w:t xml:space="preserve"> (1624 - 1677)</w:t>
+      </w:r>
+    </w:p>
+    <w:p/>
+    <w:p>
+      <w:pPr>
+        <w:ind w:left="708"/>
+        <w:rPr>
+          <w:i/>
+          <w:iCs/>
+        </w:rPr>
+      </w:pPr>
+      <w:r>
+        <w:rPr>
+          <w:i/>
+          <w:iCs/>
+        </w:rPr>
+        <w:t>Jakob Böhme ist der erste deutsche Philosoph,</w:t>
+      </w:r>
+      <w:r>
+        <w:rPr>
+          <w:i/>
+          <w:iCs/>
+        </w:rPr>
+        <w:br/>
+        <w:t>der Inhalt seines Philosophierens ist echt deutsch.</w:t>
+      </w:r>
+    </w:p>
+    <w:p>
+      <w:pPr>
+        <w:jc w:val="right"/>
+      </w:pPr>
+      <w:r>
+        <w:t>Georg Wilhelm Friedrich Hegel (1770 - 1831)</w:t>
+      </w:r>
+    </w:p>
+    <w:p/>
+    <w:p>
+      <w:pPr>
+        <w:ind w:left="708"/>
+        <w:rPr>
+          <w:i/>
+          <w:iCs/>
+        </w:rPr>
+      </w:pPr>
+      <w:r>
+        <w:rPr>
+          <w:i/>
+          <w:iCs/>
+        </w:rPr>
+        <w:t>Der Schuster Jakob Böhme war ein großer Philosoph!</w:t>
+      </w:r>
+      <w:r>
+        <w:rPr>
+          <w:i/>
+          <w:iCs/>
+        </w:rPr>
+        <w:br/>
+        <w:t>Manche Philosophen von Ruf sind nur große Schuster.</w:t>
+      </w:r>
+    </w:p>
+    <w:p>
+      <w:pPr>
+        <w:jc w:val="right"/>
+      </w:pPr>
+      <w:r>
+        <w:t>Karl Marx (1818 - 1883)</w:t>
+      </w:r>
+    </w:p>
+    <w:p/>
+    <w:p>
+      <w:pPr>
+        <w:ind w:left="708"/>
+        <w:rPr>
+          <w:i/>
+          <w:iCs/>
+        </w:rPr>
+      </w:pPr>
+      <w:r>
+        <w:rPr>
+          <w:i/>
+          <w:iCs/>
+        </w:rPr>
+        <w:lastRenderedPageBreak/>
+        <w:t xml:space="preserve">Jakob Böhmes </w:t>
+      </w:r>
+      <w:proofErr w:type="spellStart"/>
+      <w:r>
+        <w:rPr>
+          <w:i/>
+          <w:iCs/>
+        </w:rPr>
+        <w:t>Schriftchen</w:t>
+      </w:r>
+      <w:proofErr w:type="spellEnd"/>
+      <w:r>
+        <w:rPr>
+          <w:i/>
+          <w:iCs/>
+        </w:rPr>
+        <w:t> </w:t>
+      </w:r>
+      <w:r>
+        <w:rPr>
+          <w:iCs/>
+        </w:rPr>
+        <w:t>Von der Gnadenwahl</w:t>
+      </w:r>
+      <w:r>
+        <w:rPr>
+          <w:i/>
+          <w:iCs/>
+        </w:rPr>
+        <w:t> möchte ich zu den tiefsten Erleuchtungen der ganzen Christenheit rechnen.</w:t>
+      </w:r>
+    </w:p>
+    <w:p>
+      <w:pPr>
+        <w:jc w:val="right"/>
+      </w:pPr>
+      <w:r>
+        <w:t>Leopold Ziegler (1881 - 1958)</w:t>
+      </w:r>
+    </w:p>
+    <w:p/>
+    <w:p>
+      <w:pPr>
+        <w:rPr>
+          <w:b/>
+          <w:sz w:val="28"/>
+          <w:szCs w:val="28"/>
+        </w:rPr>
+      </w:pPr>
+      <w:r>
+        <w:rPr>
+          <w:b/>
+          <w:sz w:val="28"/>
+          <w:szCs w:val="28"/>
+        </w:rPr>
+        <w:t>Bob Dylan</w:t>
+      </w:r>
+    </w:p>
+    <w:p>
+      <w:pPr>
+        <w:jc w:val="both"/>
+        <w:rPr>
+          <w:b/>
+        </w:rPr>
+      </w:pPr>
+      <w:r>
+        <w:rPr>
+          <w:b/>
+        </w:rPr>
+        <w:t>Relikt der 1960er?</w:t>
+      </w:r>
+    </w:p>
+    <w:p>
+      <w:pPr>
+        <w:numPr>
+          <w:ilvl w:val="0"/>
+          <w:numId w:val="10"/>
+        </w:numPr>
+      </w:pPr>
+      <w:r>
+        <w:t>Wurde ab 1962 als Folk- und Protestsänger bekannt</w:t>
+      </w:r>
+    </w:p>
+    <w:p>
+      <w:pPr>
+        <w:numPr>
+          <w:ilvl w:val="0"/>
+          <w:numId w:val="10"/>
+        </w:numPr>
+      </w:pPr>
+      <w:r>
+        <w:t>Einige Songs aus dieser Zeit:</w:t>
+      </w:r>
+      <w:r>
+        <w:br/>
+      </w:r>
+      <w:proofErr w:type="spellStart"/>
+      <w:r>
+        <w:rPr>
+          <w:i/>
+          <w:iCs/>
+        </w:rPr>
+        <w:t>Blowin</w:t>
+      </w:r>
+      <w:proofErr w:type="spellEnd"/>
+      <w:r>
+        <w:rPr>
+          <w:i/>
+          <w:iCs/>
+        </w:rPr>
+        <w:t xml:space="preserve">’ in </w:t>
+      </w:r>
+      <w:proofErr w:type="spellStart"/>
+      <w:r>
+        <w:rPr>
+          <w:i/>
+          <w:iCs/>
+        </w:rPr>
+        <w:t>the</w:t>
+      </w:r>
+      <w:proofErr w:type="spellEnd"/>
+      <w:r>
+        <w:rPr>
+          <w:i/>
+          <w:iCs/>
+        </w:rPr>
+        <w:t xml:space="preserve"> Wind</w:t>
+      </w:r>
+      <w:r>
+        <w:rPr>
+          <w:i/>
+          <w:iCs/>
+        </w:rPr>
+        <w:br/>
+      </w:r>
+      <w:r>
+        <w:rPr>
+          <w:i/>
+          <w:iCs/>
+        </w:rPr>
+        <w:t xml:space="preserve">The Times </w:t>
+      </w:r>
+      <w:proofErr w:type="spellStart"/>
+      <w:r>
+        <w:rPr>
+          <w:i/>
+          <w:iCs/>
+        </w:rPr>
+        <w:t>They</w:t>
+      </w:r>
+      <w:proofErr w:type="spellEnd"/>
+      <w:r>
+        <w:rPr>
+          <w:i/>
+          <w:iCs/>
+        </w:rPr>
+        <w:t xml:space="preserve"> Are </w:t>
+      </w:r>
+      <w:proofErr w:type="spellStart"/>
+      <w:r>
+        <w:rPr>
+          <w:i/>
+          <w:iCs/>
+        </w:rPr>
+        <w:t>A’Changin</w:t>
+      </w:r>
+      <w:proofErr w:type="spellEnd"/>
+      <w:r>
+        <w:rPr>
+          <w:i/>
+          <w:iCs/>
+        </w:rPr>
+        <w:t>’</w:t>
+      </w:r>
+      <w:r>
+        <w:rPr>
+          <w:i/>
+          <w:iCs/>
+        </w:rPr>
+        <w:br/>
+      </w:r>
+      <w:r>
+        <w:rPr>
+          <w:i/>
+          <w:iCs/>
+        </w:rPr>
+        <w:t xml:space="preserve">With </w:t>
+      </w:r>
+      <w:proofErr w:type="spellStart"/>
+      <w:r>
+        <w:rPr>
+          <w:i/>
+          <w:iCs/>
+        </w:rPr>
+        <w:t>God</w:t>
+      </w:r>
+      <w:proofErr w:type="spellEnd"/>
+      <w:r>
+        <w:rPr>
+          <w:i/>
+          <w:iCs/>
+        </w:rPr>
+        <w:t xml:space="preserve"> On </w:t>
+      </w:r>
+      <w:proofErr w:type="spellStart"/>
+      <w:r>
+        <w:rPr>
+          <w:i/>
+          <w:iCs/>
+        </w:rPr>
+        <w:t>Our</w:t>
+      </w:r>
+      <w:proofErr w:type="spellEnd"/>
+      <w:r>
+        <w:rPr>
+          <w:i/>
+          <w:iCs/>
+        </w:rPr>
+        <w:t xml:space="preserve"> Side</w:t>
+      </w:r>
+      <w:r>
+        <w:rPr>
+          <w:i/>
+          <w:iCs/>
+        </w:rPr>
+        <w:br/>
+      </w:r>
+      <w:proofErr w:type="spellStart"/>
+      <w:r>
+        <w:rPr>
+          <w:i/>
+          <w:iCs/>
+        </w:rPr>
+        <w:t>Desolation</w:t>
+      </w:r>
+      <w:proofErr w:type="spellEnd"/>
+      <w:r>
+        <w:rPr>
+          <w:i/>
+          <w:iCs/>
+        </w:rPr>
+        <w:t xml:space="preserve"> </w:t>
+      </w:r>
+      <w:proofErr w:type="spellStart"/>
+      <w:r>
+        <w:rPr>
+          <w:i/>
+          <w:iCs/>
+        </w:rPr>
+        <w:t>Row</w:t>
+      </w:r>
+      <w:proofErr w:type="spellEnd"/>
+      <w:r>
+        <w:rPr>
+          <w:i/>
+          <w:iCs/>
+        </w:rPr>
+        <w:br/>
+      </w:r>
+      <w:r>
+        <w:rPr>
+          <w:i/>
+          <w:iCs/>
+        </w:rPr>
+        <w:t>Like a Rolling Stone</w:t>
+      </w:r>
+    </w:p>
+    <w:p/>
+    <w:p>
+      <w:pPr>
+        <w:ind w:left="708"/>
+        <w:rPr>
+          <w:i/>
+          <w:iCs/>
+        </w:rPr>
+      </w:pPr>
+      <w:r>
+        <w:rPr>
+          <w:i/>
+          <w:iCs/>
+        </w:rPr>
+        <w:t>Er hatte den Weitblick und das Talent, einen Popsong so lange auszudehnen, bis er die ganze Welt enthielt.</w:t>
+      </w:r>
+    </w:p>
+    <w:p>
+      <w:pPr>
+        <w:jc w:val="right"/>
+      </w:pPr>
+      <w:r>
+        <w:t>Bruce Springsteen</w:t>
+      </w:r>
+      <w:r>
+        <w:br/>
+        <w:t xml:space="preserve">Rede zur Aufnahme von Dylan in die Rock ’n Roll Hall </w:t>
+      </w:r>
+      <w:proofErr w:type="spellStart"/>
+      <w:r>
+        <w:t>of</w:t>
+      </w:r>
+      <w:proofErr w:type="spellEnd"/>
+      <w:r>
+        <w:t xml:space="preserve"> </w:t>
+      </w:r>
+      <w:proofErr w:type="spellStart"/>
+      <w:r>
+        <w:t>Fame</w:t>
+      </w:r>
+      <w:proofErr w:type="spellEnd"/>
+      <w:r>
+        <w:t>, 1988</w:t>
+      </w:r>
+    </w:p>
+    <w:p/>
+    <w:p>
+      <w:pPr>
+        <w:ind w:left="708"/>
+        <w:rPr>
+          <w:i/>
+          <w:iCs/>
+        </w:rPr>
+      </w:pPr>
+      <w:r>
+        <w:rPr>
+          <w:i/>
+          <w:iCs/>
+        </w:rPr>
+        <w:t>Songs zu schreiben ist wie in einem Strom zu fischen;</w:t>
+      </w:r>
+      <w:r>
+        <w:rPr>
+          <w:i/>
+          <w:iCs/>
+        </w:rPr>
+        <w:br/>
+        <w:t xml:space="preserve">Du wirfst Deine Angelrute aus und hoffst, etwas zu fangen. Und ich glaube nicht, dass </w:t>
+      </w:r>
+      <w:proofErr w:type="spellStart"/>
+      <w:r>
+        <w:rPr>
+          <w:i/>
+          <w:iCs/>
+        </w:rPr>
+        <w:t>irgend jemand</w:t>
+      </w:r>
+      <w:proofErr w:type="spellEnd"/>
+      <w:r>
+        <w:rPr>
+          <w:i/>
+          <w:iCs/>
+        </w:rPr>
+        <w:t xml:space="preserve"> stromabwärts von Bob Dylan</w:t>
+      </w:r>
+      <w:r>
+        <w:rPr>
+          <w:i/>
+          <w:iCs/>
+        </w:rPr>
+        <w:br/>
+        <w:t>jemals etwas gefangen hat.</w:t>
+      </w:r>
+    </w:p>
+    <w:p>
+      <w:pPr>
+        <w:jc w:val="right"/>
+      </w:pPr>
+      <w:proofErr w:type="spellStart"/>
+      <w:r>
+        <w:t>Arlo</w:t>
+      </w:r>
+      <w:proofErr w:type="spellEnd"/>
+      <w:r>
+        <w:t xml:space="preserve"> Guthrie</w:t>
+      </w:r>
+      <w:r>
+        <w:br/>
+        <w:t xml:space="preserve">zitiert von Paul </w:t>
+      </w:r>
+      <w:proofErr w:type="spellStart"/>
+      <w:r>
+        <w:t>Zollo</w:t>
+      </w:r>
+      <w:proofErr w:type="spellEnd"/>
+      <w:r>
+        <w:t xml:space="preserve"> im Interview mit Dylan, 1991</w:t>
+      </w:r>
+    </w:p>
+    <w:p/>
+    <w:p>
+      <w:pPr>
+        <w:ind w:left="708"/>
+        <w:rPr>
+          <w:i/>
+          <w:iCs/>
+        </w:rPr>
+      </w:pPr>
+      <w:r>
+        <w:rPr>
+          <w:i/>
+          <w:iCs/>
+        </w:rPr>
+        <w:t>Es gibt schlichtweg keinen anderen Künstler in der populären Kunst – mit Ausnahme von Leonard Cohen –, der so aus seinen ureigensten </w:t>
+      </w:r>
+      <w:r>
+        <w:rPr>
+          <w:b/>
+          <w:i/>
+          <w:iCs/>
+        </w:rPr>
+        <w:t>seelischen Inhalten</w:t>
+      </w:r>
+      <w:r>
+        <w:rPr>
+          <w:i/>
+          <w:iCs/>
+        </w:rPr>
+        <w:t> schöpft, wie es Dylan tut.</w:t>
+      </w:r>
+    </w:p>
+    <w:p>
+      <w:pPr>
+        <w:jc w:val="right"/>
+      </w:pPr>
+      <w:r>
+        <w:t>Peter Post</w:t>
+      </w:r>
+    </w:p>
+    <w:p/>
+    <w:p>
+      <w:pPr>
+        <w:numPr>
+          <w:ilvl w:val="0"/>
+          <w:numId w:val="11"/>
+        </w:numPr>
+      </w:pPr>
+      <w:r>
+        <w:rPr>
+          <w:b/>
+          <w:bCs/>
+        </w:rPr>
+        <w:t>Nobelpreis für Literatur</w:t>
+      </w:r>
+      <w:r>
+        <w:t> 2016</w:t>
+      </w:r>
+    </w:p>
+    <w:p>
+      <w:pPr>
+        <w:numPr>
+          <w:ilvl w:val="0"/>
+          <w:numId w:val="11"/>
+        </w:numPr>
+      </w:pPr>
+      <w:r>
+        <w:rPr>
+          <w:b/>
+          <w:bCs/>
+        </w:rPr>
+        <w:t>Oscar</w:t>
+      </w:r>
+      <w:r>
+        <w:t> und </w:t>
+      </w:r>
+      <w:r>
+        <w:rPr>
+          <w:b/>
+          <w:bCs/>
+        </w:rPr>
+        <w:t>Golden Globe</w:t>
+      </w:r>
+      <w:r>
+        <w:t> für </w:t>
+      </w:r>
+      <w:r>
+        <w:rPr>
+          <w:i/>
+          <w:iCs/>
+        </w:rPr>
+        <w:t xml:space="preserve">Things </w:t>
+      </w:r>
+      <w:proofErr w:type="spellStart"/>
+      <w:r>
+        <w:rPr>
+          <w:i/>
+          <w:iCs/>
+        </w:rPr>
+        <w:t>Have</w:t>
+      </w:r>
+      <w:proofErr w:type="spellEnd"/>
+      <w:r>
+        <w:rPr>
+          <w:i/>
+          <w:iCs/>
+        </w:rPr>
+        <w:t xml:space="preserve"> </w:t>
+      </w:r>
+      <w:proofErr w:type="spellStart"/>
+      <w:r>
+        <w:rPr>
+          <w:i/>
+          <w:iCs/>
+        </w:rPr>
+        <w:t>Changed</w:t>
+      </w:r>
+      <w:proofErr w:type="spellEnd"/>
+      <w:r>
+        <w:br/>
+        <w:t>(Soundtrack zu </w:t>
+      </w:r>
+      <w:proofErr w:type="spellStart"/>
+      <w:r>
+        <w:rPr>
+          <w:i/>
+          <w:iCs/>
+        </w:rPr>
+        <w:t>Wonderboys</w:t>
+      </w:r>
+      <w:proofErr w:type="spellEnd"/>
+      <w:r>
+        <w:t> mit Michael Douglas) 2000</w:t>
+      </w:r>
+    </w:p>
+    <w:p>
+      <w:pPr>
+        <w:numPr>
+          <w:ilvl w:val="0"/>
+          <w:numId w:val="11"/>
+        </w:numPr>
+      </w:pPr>
+      <w:r>
+        <w:lastRenderedPageBreak/>
+        <w:t>Personen, die sowohl einen Nobelpreis als auch einen Oscar gewannen:</w:t>
+      </w:r>
+      <w:r>
+        <w:br/>
+      </w:r>
+      <w:r>
+        <w:rPr>
+          <w:b/>
+          <w:bCs/>
+        </w:rPr>
+        <w:t>George Bernard Shaw</w:t>
+      </w:r>
+      <w:r>
+        <w:t> und </w:t>
+      </w:r>
+      <w:r>
+        <w:rPr>
+          <w:b/>
+          <w:bCs/>
+        </w:rPr>
+        <w:t>Bob Dylan</w:t>
+      </w:r>
+    </w:p>
+    <w:p>
+      <w:pPr>
+        <w:numPr>
+          <w:ilvl w:val="0"/>
+          <w:numId w:val="11"/>
+        </w:numPr>
+      </w:pPr>
+      <w:r>
+        <w:t>Personen, die Nobelpreis, Oscar, </w:t>
+      </w:r>
+      <w:r>
+        <w:rPr>
+          <w:b/>
+          <w:bCs/>
+        </w:rPr>
+        <w:t>Grammy</w:t>
+      </w:r>
+      <w:r>
+        <w:t>, </w:t>
+      </w:r>
+      <w:r>
+        <w:rPr>
+          <w:b/>
+          <w:bCs/>
+        </w:rPr>
+        <w:t>Golden Globe</w:t>
+      </w:r>
+      <w:r>
+        <w:t> und </w:t>
+      </w:r>
+      <w:r>
+        <w:rPr>
+          <w:b/>
+          <w:bCs/>
+        </w:rPr>
+        <w:t>Pulitzer-Preis</w:t>
+      </w:r>
+      <w:r>
+        <w:t> gewannen: nur Bob Dylan</w:t>
+      </w:r>
+    </w:p>
+    <w:p>
+      <w:pPr>
+        <w:numPr>
+          <w:ilvl w:val="0"/>
+          <w:numId w:val="11"/>
+        </w:numPr>
+      </w:pPr>
+      <w:r>
+        <w:t>Rolling Stone Magazine, 100 Größte Songwriter aller Zeiten: </w:t>
+      </w:r>
+      <w:r>
+        <w:rPr>
+          <w:b/>
+          <w:bCs/>
+        </w:rPr>
+        <w:t>Platz 1</w:t>
+      </w:r>
+    </w:p>
+    <w:p/>
+    <w:p>
+      <w:pPr>
+        <w:rPr>
+          <w:b/>
+          <w:i/>
+        </w:rPr>
+      </w:pPr>
+      <w:r>
+        <w:rPr>
+          <w:b/>
+          <w:i/>
+        </w:rPr>
+        <w:t>Weitere Infos</w:t>
+      </w:r>
+    </w:p>
+    <w:p>
+      <w:pPr>
+        <w:numPr>
+          <w:ilvl w:val="0"/>
+          <w:numId w:val="12"/>
+        </w:numPr>
+      </w:pPr>
+      <w:r>
+        <w:t>In welchem Jahr hat Bob Dylan erstmals eine Single auf Platz 1 der US-Charts platziert? 2020: Murder Most Foul, 16:55 Minuten lang</w:t>
+      </w:r>
+    </w:p>
+    <w:p>
+      <w:pPr>
+        <w:numPr>
+          <w:ilvl w:val="0"/>
+          <w:numId w:val="12"/>
+        </w:numPr>
+      </w:pPr>
+      <w:r>
+        <w:t>100 Größte Songwriter: 2. Paul McCartney, 3. John Lennon, 4. Chuck Berry, 5. Smokey Robinson, 6. Jagger / Richards, 7. Carole King und Gerry Goffin, 8. Paul Simon, 9. Joni Mitchell, 10. Stevie Wonder, 11. Bob Marley, 12. Brian Wilson, 13. Hank Williams, 14. Bruce Springsteen, 15. Eddie Holland, Lamont Dozier und Brian Holland, 16. Leonard Cohen, 17. Neil Young, 18. Prince, 19. Ellie Greenwich und Jeff Barry, 20. Jerry Leiber und Mike Stoller</w:t>
+      </w:r>
+    </w:p>
+    <w:p>
+      <w:pPr>
+        <w:numPr>
+          <w:ilvl w:val="0"/>
+          <w:numId w:val="12"/>
+        </w:numPr>
+      </w:pPr>
+      <w:r>
+        <w:t xml:space="preserve">24. </w:t>
+      </w:r>
+      <w:r>
+        <w:t>Elvis Costello, 28. Woody Guthrie, 29. Buddy Holly, 30. Pete Townshend</w:t>
+      </w:r>
+    </w:p>
+    <w:p>
+      <w:r>
+        <w:t>Paul Simon, Platz 8, über Dylan:</w:t>
+      </w:r>
+      <w:r>
+        <w:br/>
+        <w:t>“</w:t>
+      </w:r>
+      <w:proofErr w:type="spellStart"/>
+      <w:r>
+        <w:t>One</w:t>
+      </w:r>
+      <w:proofErr w:type="spellEnd"/>
+      <w:r>
+        <w:t xml:space="preserve"> </w:t>
+      </w:r>
+      <w:proofErr w:type="spellStart"/>
+      <w:r>
+        <w:t>of</w:t>
+      </w:r>
+      <w:proofErr w:type="spellEnd"/>
+      <w:r>
+        <w:t xml:space="preserve"> </w:t>
+      </w:r>
+      <w:proofErr w:type="spellStart"/>
+      <w:r>
+        <w:t>my</w:t>
+      </w:r>
+      <w:proofErr w:type="spellEnd"/>
+      <w:r>
+        <w:t xml:space="preserve"> </w:t>
+      </w:r>
+      <w:proofErr w:type="spellStart"/>
+      <w:r>
+        <w:t>deficiencies</w:t>
+      </w:r>
+      <w:proofErr w:type="spellEnd"/>
+      <w:r>
+        <w:t xml:space="preserve"> </w:t>
+      </w:r>
+      <w:proofErr w:type="spellStart"/>
+      <w:r>
+        <w:t>is</w:t>
+      </w:r>
+      <w:proofErr w:type="spellEnd"/>
+      <w:r>
+        <w:t xml:space="preserve"> </w:t>
+      </w:r>
+      <w:proofErr w:type="spellStart"/>
+      <w:r>
+        <w:t>my</w:t>
+      </w:r>
+      <w:proofErr w:type="spellEnd"/>
+      <w:r>
+        <w:t xml:space="preserve"> </w:t>
+      </w:r>
+      <w:proofErr w:type="spellStart"/>
+      <w:r>
+        <w:t>voice</w:t>
+      </w:r>
+      <w:proofErr w:type="spellEnd"/>
+      <w:r>
+        <w:t xml:space="preserve"> </w:t>
+      </w:r>
+      <w:proofErr w:type="spellStart"/>
+      <w:r>
+        <w:t>sounds</w:t>
+      </w:r>
+      <w:proofErr w:type="spellEnd"/>
+      <w:r>
+        <w:t xml:space="preserve"> </w:t>
+      </w:r>
+      <w:proofErr w:type="spellStart"/>
+      <w:r>
+        <w:t>sincere</w:t>
+      </w:r>
+      <w:proofErr w:type="spellEnd"/>
+      <w:r>
+        <w:t xml:space="preserve">,” Simon </w:t>
+      </w:r>
+      <w:proofErr w:type="spellStart"/>
+      <w:r>
+        <w:t>told</w:t>
+      </w:r>
+      <w:proofErr w:type="spellEnd"/>
+      <w:r>
+        <w:t xml:space="preserve"> Rolling Stone </w:t>
+      </w:r>
+      <w:proofErr w:type="gramStart"/>
+      <w:r>
+        <w:t>in 2012</w:t>
+      </w:r>
+      <w:proofErr w:type="gramEnd"/>
+      <w:r>
+        <w:t>. “</w:t>
+      </w:r>
+      <w:proofErr w:type="spellStart"/>
+      <w:r>
+        <w:t>I’ve</w:t>
+      </w:r>
+      <w:proofErr w:type="spellEnd"/>
+      <w:r>
+        <w:t xml:space="preserve"> </w:t>
+      </w:r>
+      <w:proofErr w:type="spellStart"/>
+      <w:r>
+        <w:t>tried</w:t>
+      </w:r>
+      <w:proofErr w:type="spellEnd"/>
+      <w:r>
+        <w:t xml:space="preserve"> </w:t>
+      </w:r>
+      <w:proofErr w:type="spellStart"/>
+      <w:r>
+        <w:t>to</w:t>
+      </w:r>
+      <w:proofErr w:type="spellEnd"/>
+      <w:r>
+        <w:t xml:space="preserve"> </w:t>
+      </w:r>
+      <w:proofErr w:type="spellStart"/>
+      <w:r>
+        <w:t>sound</w:t>
+      </w:r>
+      <w:proofErr w:type="spellEnd"/>
+      <w:r>
+        <w:t xml:space="preserve"> </w:t>
+      </w:r>
+      <w:proofErr w:type="spellStart"/>
+      <w:r>
+        <w:t>ironic</w:t>
+      </w:r>
+      <w:proofErr w:type="spellEnd"/>
+      <w:r>
+        <w:t xml:space="preserve">. I </w:t>
+      </w:r>
+      <w:proofErr w:type="spellStart"/>
+      <w:r>
+        <w:t>don’t</w:t>
+      </w:r>
+      <w:proofErr w:type="spellEnd"/>
+      <w:r>
+        <w:t xml:space="preserve">. I </w:t>
+      </w:r>
+      <w:proofErr w:type="spellStart"/>
+      <w:r>
+        <w:t>can’t</w:t>
+      </w:r>
+      <w:proofErr w:type="spellEnd"/>
+      <w:r>
+        <w:t xml:space="preserve">. Dylan, </w:t>
+      </w:r>
+      <w:proofErr w:type="spellStart"/>
+      <w:r>
+        <w:t>everything</w:t>
+      </w:r>
+      <w:proofErr w:type="spellEnd"/>
+      <w:r>
+        <w:t xml:space="preserve"> he </w:t>
+      </w:r>
+      <w:proofErr w:type="spellStart"/>
+      <w:r>
+        <w:t>sings</w:t>
+      </w:r>
+      <w:proofErr w:type="spellEnd"/>
+      <w:r>
+        <w:t xml:space="preserve"> </w:t>
+      </w:r>
+      <w:proofErr w:type="spellStart"/>
+      <w:r>
+        <w:t>has</w:t>
+      </w:r>
+      <w:proofErr w:type="spellEnd"/>
+      <w:r>
+        <w:t xml:space="preserve"> </w:t>
+      </w:r>
+      <w:proofErr w:type="spellStart"/>
+      <w:r>
+        <w:t>two</w:t>
+      </w:r>
+      <w:proofErr w:type="spellEnd"/>
+      <w:r>
+        <w:t xml:space="preserve"> </w:t>
+      </w:r>
+      <w:proofErr w:type="spellStart"/>
+      <w:r>
+        <w:t>meanings</w:t>
+      </w:r>
+      <w:proofErr w:type="spellEnd"/>
+      <w:r>
+        <w:t xml:space="preserve">. </w:t>
+      </w:r>
+      <w:proofErr w:type="spellStart"/>
+      <w:r>
+        <w:t>He’s</w:t>
+      </w:r>
+      <w:proofErr w:type="spellEnd"/>
+      <w:r>
+        <w:t xml:space="preserve"> </w:t>
+      </w:r>
+      <w:proofErr w:type="spellStart"/>
+      <w:r>
+        <w:t>telling</w:t>
+      </w:r>
+      <w:proofErr w:type="spellEnd"/>
+      <w:r>
+        <w:t xml:space="preserve"> </w:t>
+      </w:r>
+      <w:proofErr w:type="spellStart"/>
+      <w:r>
+        <w:t>you</w:t>
+      </w:r>
+      <w:proofErr w:type="spellEnd"/>
+      <w:r>
+        <w:t xml:space="preserve"> </w:t>
+      </w:r>
+      <w:proofErr w:type="spellStart"/>
+      <w:r>
+        <w:t>the</w:t>
+      </w:r>
+      <w:proofErr w:type="spellEnd"/>
+      <w:r>
+        <w:t xml:space="preserve"> </w:t>
+      </w:r>
+      <w:proofErr w:type="spellStart"/>
+      <w:r>
+        <w:t>truth</w:t>
+      </w:r>
+      <w:proofErr w:type="spellEnd"/>
+      <w:r>
+        <w:t xml:space="preserve"> and </w:t>
+      </w:r>
+      <w:proofErr w:type="spellStart"/>
+      <w:r>
+        <w:t>making</w:t>
+      </w:r>
+      <w:proofErr w:type="spellEnd"/>
+      <w:r>
+        <w:t xml:space="preserve"> </w:t>
+      </w:r>
+      <w:proofErr w:type="spellStart"/>
+      <w:r>
+        <w:t>fun</w:t>
+      </w:r>
+      <w:proofErr w:type="spellEnd"/>
+      <w:r>
+        <w:t xml:space="preserve"> </w:t>
+      </w:r>
+      <w:proofErr w:type="spellStart"/>
+      <w:r>
+        <w:t>of</w:t>
+      </w:r>
+      <w:proofErr w:type="spellEnd"/>
+      <w:r>
+        <w:t xml:space="preserve"> </w:t>
+      </w:r>
+      <w:proofErr w:type="spellStart"/>
+      <w:r>
+        <w:t>you</w:t>
+      </w:r>
+      <w:proofErr w:type="spellEnd"/>
+      <w:r>
+        <w:t xml:space="preserve"> at </w:t>
+      </w:r>
+      <w:proofErr w:type="spellStart"/>
+      <w:r>
+        <w:t>the</w:t>
+      </w:r>
+      <w:proofErr w:type="spellEnd"/>
+      <w:r>
+        <w:t xml:space="preserve"> same time. I </w:t>
+      </w:r>
+      <w:proofErr w:type="spellStart"/>
+      <w:r>
+        <w:t>sound</w:t>
+      </w:r>
+      <w:proofErr w:type="spellEnd"/>
+      <w:r>
+        <w:t xml:space="preserve"> </w:t>
+      </w:r>
+      <w:proofErr w:type="spellStart"/>
+      <w:r>
+        <w:t>sincere</w:t>
+      </w:r>
+      <w:proofErr w:type="spellEnd"/>
+      <w:r>
+        <w:t xml:space="preserve"> </w:t>
+      </w:r>
+      <w:proofErr w:type="spellStart"/>
+      <w:r>
+        <w:t>every</w:t>
+      </w:r>
+      <w:proofErr w:type="spellEnd"/>
+      <w:r>
+        <w:t xml:space="preserve"> time.” https://www.rollingstone.com/interactive/lists-100-greatest-songwriters/#paul-simon</w:t>
+      </w:r>
+    </w:p>
+    <w:p>
+      <w:r>
+        <w:rPr>
+          <w:b/>
+        </w:rPr>
+        <w:t>George Bernhard Shaw</w:t>
+      </w:r>
+      <w:r>
+        <w:t xml:space="preserve">: Oscar für bestes Drehbuch, hat sein Stück </w:t>
+      </w:r>
+      <w:r>
+        <w:rPr>
+          <w:i/>
+        </w:rPr>
+        <w:t>Pygmalion</w:t>
+      </w:r>
+      <w:r>
+        <w:t xml:space="preserve"> für den Bildschirm bearbeitet. Wurde später berühmt als Musical und Film </w:t>
+      </w:r>
+      <w:r>
+        <w:rPr>
+          <w:i/>
+        </w:rPr>
+        <w:t>My Fair Lady.</w:t>
+      </w:r>
+    </w:p>
+    <w:p/>
+    <w:p>
+      <w:pPr>
+        <w:ind w:left="708"/>
+        <w:rPr>
+          <w:i/>
+          <w:iCs/>
+        </w:rPr>
+      </w:pPr>
+      <w:r>
+        <w:rPr>
+          <w:i/>
+          <w:iCs/>
+        </w:rPr>
+        <w:t>Bob Dylan den Nobelpreis zu geben ist so, wie eine Medaille an Mount Everest zu heften, um ihn als höchsten Berg zu kennzeichnen.</w:t>
+      </w:r>
+    </w:p>
+    <w:p>
+      <w:pPr>
+        <w:jc w:val="right"/>
+      </w:pPr>
+      <w:r>
+        <w:t>Leonard Cohen</w:t>
+      </w:r>
+      <w:r>
+        <w:br/>
+      </w:r>
+      <w:r>
+        <w:t>13.10.2016, dem Tag der Bekanntgabe des Literaturnobelpreises 2016 an Dylan</w:t>
+      </w:r>
+    </w:p>
+    <w:p/>
+    <w:p>
+      <w:pPr>
+        <w:numPr>
+          <w:ilvl w:val="0"/>
+          <w:numId w:val="13"/>
+        </w:numPr>
+      </w:pPr>
+      <w:r>
+        <w:t xml:space="preserve">Hat immer </w:t>
+      </w:r>
+      <w:proofErr w:type="gramStart"/>
+      <w:r>
+        <w:t>wieder</w:t>
+      </w:r>
+      <w:proofErr w:type="gramEnd"/>
+      <w:r>
+        <w:t xml:space="preserve"> Erwartungen von Fans und Öffentlichkeit enttäuscht</w:t>
+      </w:r>
+    </w:p>
+    <w:p>
+      <w:pPr>
+        <w:numPr>
+          <w:ilvl w:val="0"/>
+          <w:numId w:val="13"/>
+        </w:numPr>
+      </w:pPr>
+      <w:r>
+        <w:t>Bekanntes Beispiel: Folk-Festival Newport 1965: Dylan &amp; Band elektrisch</w:t>
+      </w:r>
+    </w:p>
+    <w:p/>
+    <w:p>
+      <w:pPr>
+        <w:pStyle w:val="berschrift1"/>
+      </w:pPr>
+      <w:r>
+        <w:t>Produktivität</w:t>
+      </w:r>
+    </w:p>
+    <w:p/>
+    <w:p>
+      <w:pPr>
+        <w:rPr>
+          <w:b/>
+          <w:sz w:val="28"/>
+          <w:szCs w:val="28"/>
+        </w:rPr>
+      </w:pPr>
+      <w:r>
+        <w:rPr>
+          <w:b/>
+          <w:sz w:val="28"/>
+          <w:szCs w:val="28"/>
+        </w:rPr>
+        <w:lastRenderedPageBreak/>
+        <w:t>Böhme</w:t>
+      </w:r>
+    </w:p>
+    <w:p>
+      <w:pPr>
+        <w:rPr>
+          <w:sz w:val="28"/>
+          <w:szCs w:val="28"/>
+        </w:rPr>
+      </w:pPr>
+    </w:p>
+    <w:p/>
+    <w:p/>
+    <w:p/>
+    <w:p/>
+    <w:p>
+      <w:pPr>
+        <w:pStyle w:val="berschrift1"/>
+      </w:pPr>
       <w:r>
         <w:t>Von der Kunst, Böhme zu lesen</w:t>
       </w:r>
@@ -1563,7 +2922,7 @@
       <w:pPr>
         <w:pStyle w:val="berschrift1"/>
       </w:pPr>
-      <w:bookmarkStart w:id="1" w:name="_Toc192620191"/>
+      <w:bookmarkStart w:id="1" w:name="_Toc192620832"/>
       <w:r>
         <w:t>Von der Kunst, Dylan zu hören</w:t>
       </w:r>
@@ -1686,6 +3045,7 @@
     <w:p/>
     <w:p>
       <w:r>
+        <w:lastRenderedPageBreak/>
         <w:t xml:space="preserve">1966 war Bob Dylan bei einem Motorradunfall fast ums Leben gekommen: ein traumatisches Erlebnis, das ihn sicherlich auf den Kern seiner Person zurückgeworfen hat. In der Genesungsphase lud Dylan die Musiker von </w:t>
       </w:r>
       <w:r>
@@ -1695,11 +3055,7 @@
         <w:t>The Band</w:t>
       </w:r>
       <w:r>
-        <w:t xml:space="preserve"> zu sich ein, und es entstanden im Keller seines Hauses Lieder, die </w:t>
-      </w:r>
-      <w:r>
-        <w:lastRenderedPageBreak/>
-        <w:t xml:space="preserve">manchen Fans als einige seiner bedeutendsten gelten: Diese wurden auf Basement Tapes aufgenommen (die Originale landeten übrigens eigenartigerweise im Archiv von Neil Young) und später (1975) als solche veröffentlicht. Ein Lied wurde dabei ausgelassen, blieb viele Jahrzehnte unveröffentlicht und wurde zum Geheimtipp; und das war das Lied mit dem Titel </w:t>
+        <w:t xml:space="preserve"> zu sich ein, und es entstanden im Keller seines Hauses Lieder, die manchen Fans als einige seiner bedeutendsten gelten: Diese wurden auf Basement Tapes aufgenommen (die Originale landeten übrigens eigenartigerweise im Archiv von Neil Young) und später (1975) als solche veröffentlicht. Ein Lied wurde dabei ausgelassen, blieb viele Jahrzehnte unveröffentlicht und wurde zum Geheimtipp; und das war das Lied mit dem Titel </w:t>
       </w:r>
       <w:proofErr w:type="spellStart"/>
       <w:r>
@@ -1900,7 +3256,7 @@
       <w:pPr>
         <w:pStyle w:val="berschrift1"/>
       </w:pPr>
-      <w:bookmarkStart w:id="2" w:name="_Toc192620192"/>
+      <w:bookmarkStart w:id="2" w:name="_Toc192620833"/>
       <w:r>
         <w:t>Göttlicher Ursprung des Menschen</w:t>
       </w:r>
@@ -2012,6 +3368,7 @@
         <w:br/>
       </w:r>
       <w:r>
+        <w:lastRenderedPageBreak/>
         <w:t xml:space="preserve">wie einem im Traum ein Bilde erscheint,  </w:t>
       </w:r>
       <w:r>
@@ -2023,7 +3380,6 @@
     </w:p>
     <w:p>
       <w:r>
-        <w:lastRenderedPageBreak/>
         <w:t xml:space="preserve">Aber die Tiefe ohne Grund wollte sich in Gleichnissen offenbaren -  </w:t>
       </w:r>
       <w:r>
@@ -2273,6 +3629,9 @@
       </w:r>
       <w:r>
         <w:br/>
+      </w:r>
+      <w:r>
+        <w:lastRenderedPageBreak/>
         <w:t xml:space="preserve">Doch wenn Du so weit von der Wahrheit entfernt bist  </w:t>
       </w:r>
       <w:r>
@@ -2282,7 +3641,6 @@
     </w:p>
     <w:p>
       <w:r>
-        <w:lastRenderedPageBreak/>
         <w:t xml:space="preserve">Jokerman, Album </w:t>
       </w:r>
       <w:proofErr w:type="spellStart"/>
@@ -2334,7 +3692,7 @@
       <w:pPr>
         <w:pStyle w:val="berschrift1"/>
       </w:pPr>
-      <w:bookmarkStart w:id="3" w:name="_Toc192620193"/>
+      <w:bookmarkStart w:id="3" w:name="_Toc192620834"/>
       <w:r>
         <w:t>Welterkenntnis</w:t>
       </w:r>
@@ -2443,7 +3801,7 @@
       <w:pPr>
         <w:pStyle w:val="berschrift1"/>
       </w:pPr>
-      <w:bookmarkStart w:id="4" w:name="_Toc192620194"/>
+      <w:bookmarkStart w:id="4" w:name="_Toc192620835"/>
       <w:r>
         <w:lastRenderedPageBreak/>
         <w:t>Gott in der Natur erkennen</w:t>
@@ -2630,7 +3988,7 @@
       <w:pPr>
         <w:pStyle w:val="berschrift1"/>
       </w:pPr>
-      <w:bookmarkStart w:id="5" w:name="_Toc192620195"/>
+      <w:bookmarkStart w:id="5" w:name="_Toc192620836"/>
       <w:r>
         <w:t>Quellen der Inspiration</w:t>
       </w:r>
@@ -2762,7 +4120,7 @@
       <w:pPr>
         <w:pStyle w:val="berschrift2"/>
       </w:pPr>
-      <w:bookmarkStart w:id="6" w:name="_Toc192620196"/>
+      <w:bookmarkStart w:id="6" w:name="_Toc192620837"/>
       <w:r>
         <w:t>Dylan in Interviews ...</w:t>
       </w:r>
@@ -3069,7 +4427,7 @@
       <w:pPr>
         <w:pStyle w:val="berschrift2"/>
       </w:pPr>
-      <w:bookmarkStart w:id="7" w:name="_Toc192620197"/>
+      <w:bookmarkStart w:id="7" w:name="_Toc192620838"/>
       <w:r>
         <w:t>Quellen der Inspiration: Dylan – Arthur Rimbaud</w:t>
       </w:r>
@@ -3263,7 +4621,7 @@
       <w:pPr>
         <w:pStyle w:val="berschrift1"/>
       </w:pPr>
-      <w:bookmarkStart w:id="8" w:name="_Toc192620198"/>
+      <w:bookmarkStart w:id="8" w:name="_Toc192620839"/>
       <w:r>
         <w:t>Der Inspiration treu bleiben</w:t>
       </w:r>
@@ -3487,7 +4845,7 @@
       <w:pPr>
         <w:pStyle w:val="berschrift1"/>
       </w:pPr>
-      <w:bookmarkStart w:id="9" w:name="_Toc192620199"/>
+      <w:bookmarkStart w:id="9" w:name="_Toc192620840"/>
       <w:r>
         <w:t>Vom Beten</w:t>
       </w:r>
@@ -4523,7 +5881,7 @@
       <w:pPr>
         <w:pStyle w:val="berschrift1"/>
       </w:pPr>
-      <w:bookmarkStart w:id="10" w:name="_Toc192620200"/>
+      <w:bookmarkStart w:id="10" w:name="_Toc192620841"/>
       <w:r>
         <w:lastRenderedPageBreak/>
         <w:t>Wem willst Du dienen?</w:t>
@@ -4806,7 +6164,7 @@
       <w:pPr>
         <w:pStyle w:val="berschrift1"/>
       </w:pPr>
-      <w:bookmarkStart w:id="11" w:name="_Toc192620201"/>
+      <w:bookmarkStart w:id="11" w:name="_Toc192620842"/>
       <w:r>
         <w:t>Versuchung</w:t>
       </w:r>
@@ -5012,7 +6370,7 @@
       <w:pPr>
         <w:pStyle w:val="berschrift1"/>
       </w:pPr>
-      <w:bookmarkStart w:id="12" w:name="_Toc192620202"/>
+      <w:bookmarkStart w:id="12" w:name="_Toc192620843"/>
       <w:r>
         <w:t>Das Irdische gegen das Geistige</w:t>
       </w:r>
@@ -5201,7 +6559,7 @@
       <w:pPr>
         <w:pStyle w:val="berschrift1"/>
       </w:pPr>
-      <w:bookmarkStart w:id="13" w:name="_Toc192620203"/>
+      <w:bookmarkStart w:id="13" w:name="_Toc192620844"/>
       <w:r>
         <w:t>Die Hohe Liebe</w:t>
       </w:r>
@@ -5380,26 +6738,18 @@
       </w:r>
       <w:r>
         <w:br/>
-      </w:r>
-      <w:r>
         <w:t xml:space="preserve">Sehnst Du Dich auch nur halb so sehr nach mir, wie Du sagst,  </w:t>
       </w:r>
       <w:r>
         <w:br/>
-      </w:r>
-      <w:r>
         <w:t xml:space="preserve">Oder fühlst Du Dich nur schuldig?  </w:t>
       </w:r>
       <w:r>
         <w:br/>
-      </w:r>
-      <w:r>
         <w:t xml:space="preserve">Ich bin ein gebranntes Kind, ich weiß, wie es laufen kann  </w:t>
       </w:r>
       <w:r>
         <w:br/>
-      </w:r>
-      <w:r>
         <w:t xml:space="preserve">Du wirst keine Klagen von mir hören  </w:t>
       </w:r>
       <w:r>
@@ -5415,8 +6765,6 @@
       </w:r>
       <w:r>
         <w:br/>
-      </w:r>
-      <w:r>
         <w:t>Oder ist Deine Liebe vergebens?</w:t>
       </w:r>
     </w:p>
@@ -5462,27 +6810,18 @@
       </w:r>
       <w:r>
         <w:br/>
-        <w:t>I</w:t>
-      </w:r>
-      <w:r>
-        <w:t xml:space="preserve">ch war glücklich und unglücklich  </w:t>
-      </w:r>
-      <w:r>
-        <w:br/>
-      </w:r>
-      <w:r>
+        <w:t xml:space="preserve">Ich war glücklich und unglücklich  </w:t>
+      </w:r>
+      <w:r>
+        <w:br/>
         <w:t xml:space="preserve">Ich habe mit Königen gespeist,  </w:t>
       </w:r>
       <w:r>
         <w:br/>
-      </w:r>
-      <w:r>
         <w:t xml:space="preserve">mir wurden Flügel angeboten  </w:t>
       </w:r>
       <w:r>
         <w:br/>
-      </w:r>
-      <w:r>
         <w:t>Aber nichts hat mich beeindruckt</w:t>
       </w:r>
     </w:p>
@@ -5497,8 +6836,6 @@
       </w:r>
       <w:r>
         <w:br/>
-      </w:r>
-      <w:r>
         <w:t>Oder ist Deine Liebe vergebens?</w:t>
       </w:r>
     </w:p>
@@ -5542,7 +6879,7 @@
       <w:pPr>
         <w:pStyle w:val="berschrift1"/>
       </w:pPr>
-      <w:bookmarkStart w:id="14" w:name="_Toc192620204"/>
+      <w:bookmarkStart w:id="14" w:name="_Toc192620845"/>
       <w:r>
         <w:t>Nüchternheit</w:t>
       </w:r>
@@ -5673,8 +7010,6 @@
       </w:r>
       <w:r>
         <w:br/>
-      </w:r>
-      <w:r>
         <w:t>Begegnung der Seele mit Sophia, in: Der Weg zu Christo</w:t>
       </w:r>
     </w:p>
@@ -5989,13 +7324,7 @@
         <w:t>Isis</w:t>
       </w:r>
       <w:r>
-        <w:t xml:space="preserve"> kann als Einweihungslied </w:t>
-      </w:r>
-      <w:r>
-        <w:t xml:space="preserve">verstanden </w:t>
-      </w:r>
-      <w:r>
-        <w:t>werden</w:t>
+        <w:t xml:space="preserve"> kann als Einweihungslied verstanden werden</w:t>
       </w:r>
     </w:p>
     <w:p>
@@ -6008,10 +7337,7 @@
       </w:pPr>
       <w:r>
         <w:lastRenderedPageBreak/>
-        <w:t>E</w:t>
-      </w:r>
-      <w:r>
-        <w:t>rzähler heiratet Isis, doch die Verbindung geht schnell auseinander</w:t>
+        <w:t>Erzähler heiratet Isis, doch die Verbindung geht schnell auseinander</w:t>
       </w:r>
     </w:p>
     <w:p>
@@ -6184,7 +7510,7 @@
       <w:pPr>
         <w:pStyle w:val="berschrift1"/>
       </w:pPr>
-      <w:bookmarkStart w:id="15" w:name="_Toc192620205"/>
+      <w:bookmarkStart w:id="15" w:name="_Toc192620846"/>
       <w:r>
         <w:t>Lebenshaltung</w:t>
       </w:r>
@@ -6336,38 +7662,19 @@
       </w:r>
       <w:r>
         <w:br/>
-      </w:r>
-      <w:r>
-        <w:t xml:space="preserve">dass die Kinder des Fleisches werden meiner </w:t>
-      </w:r>
-      <w:proofErr w:type="spellStart"/>
-      <w:r>
-        <w:t>spotten</w:t>
-      </w:r>
-      <w:proofErr w:type="spellEnd"/>
-      <w:r>
-        <w:t xml:space="preserve"> und sagen,  </w:t>
-      </w:r>
-      <w:r>
-        <w:br/>
-      </w:r>
-      <w:r>
+        <w:t xml:space="preserve">dass die Kinder des Fleisches werden meiner spotten und sagen,  </w:t>
+      </w:r>
+      <w:r>
+        <w:br/>
         <w:t xml:space="preserve">ich sollte meines Berufs warten und um diese Dinge mich unbekümmert lassen </w:t>
       </w:r>
       <w:r>
         <w:br/>
-      </w:r>
-      <w:r>
         <w:t xml:space="preserve">und mich lieber um das fleißiger annehmen, das da mir und den meinigen den Bauch füllt, </w:t>
       </w:r>
       <w:r>
         <w:br/>
-      </w:r>
-      <w:r>
-        <w:t>und</w:t>
-      </w:r>
-      <w:r>
-        <w:t xml:space="preserve"> </w:t>
+        <w:t xml:space="preserve">und </w:t>
       </w:r>
       <w:r>
         <w:rPr>
@@ -6734,14 +8041,10 @@
       </w:r>
       <w:r>
         <w:br/>
-      </w:r>
-      <w:r>
         <w:t xml:space="preserve">Denn er kann nicht mehr von Aberglauben ausgebeutet werden  </w:t>
       </w:r>
       <w:r>
         <w:br/>
-      </w:r>
-      <w:r>
         <w:t>Denn er kann nicht mehr bestochen oder von den Dingen gekauft werden, die du liebst</w:t>
       </w:r>
     </w:p>
@@ -6751,21 +8054,14 @@
       </w:r>
       <w:r>
         <w:br/>
-        <w:t>H</w:t>
-      </w:r>
-      <w:r>
-        <w:t xml:space="preserve">asse ihn bis ins Mark  </w:t>
-      </w:r>
-      <w:r>
-        <w:br/>
-      </w:r>
-      <w:r>
+        <w:t xml:space="preserve">Hasse ihn bis ins Mark  </w:t>
+      </w:r>
+      <w:r>
+        <w:br/>
         <w:t xml:space="preserve">Du hast was Besseres  </w:t>
       </w:r>
       <w:r>
         <w:br/>
-      </w:r>
-      <w:r>
         <w:t>Du hast ein Herz aus Stein</w:t>
       </w:r>
     </w:p>
@@ -6835,14 +8131,10 @@
       </w:r>
       <w:r>
         <w:br/>
-      </w:r>
-      <w:r>
         <w:t xml:space="preserve">Du denkst, wenn du endlich zur Ruhe kommst,  </w:t>
       </w:r>
       <w:r>
         <w:br/>
-      </w:r>
-      <w:r>
         <w:t xml:space="preserve">gehst du dorthin zurück, wo du </w:t>
       </w:r>
       <w:proofErr w:type="gramStart"/>
@@ -6855,20 +8147,14 @@
       </w:r>
       <w:r>
         <w:br/>
-      </w:r>
-      <w:r>
         <w:t xml:space="preserve">Aber du hast eine ziemliche Geschichte mitbekommen  </w:t>
       </w:r>
       <w:r>
         <w:br/>
-      </w:r>
-      <w:r>
         <w:t xml:space="preserve">und dich seit dem Mutterleib verändert.  </w:t>
       </w:r>
       <w:r>
         <w:br/>
-      </w:r>
-      <w:r>
         <w:t xml:space="preserve">Was ist mit deinem </w:t>
       </w:r>
       <w:proofErr w:type="gramStart"/>
@@ -6881,8 +8167,6 @@
       </w:r>
       <w:r>
         <w:br/>
-      </w:r>
-      <w:r>
         <w:t>Du wurdest gefangen genommen, aber von wem?</w:t>
       </w:r>
     </w:p>
@@ -6892,20 +8176,14 @@
       </w:r>
       <w:r>
         <w:br/>
-      </w:r>
-      <w:r>
         <w:t xml:space="preserve">Hasse ihn bis ins Mark  </w:t>
       </w:r>
       <w:r>
         <w:br/>
-      </w:r>
-      <w:r>
         <w:t xml:space="preserve">Du hast was Besseres  </w:t>
       </w:r>
       <w:r>
         <w:br/>
-      </w:r>
-      <w:r>
         <w:t>Du hast ein Herz aus Stein</w:t>
       </w:r>
     </w:p>
@@ -6957,7 +8235,7 @@
       <w:pPr>
         <w:pStyle w:val="berschrift1"/>
       </w:pPr>
-      <w:bookmarkStart w:id="16" w:name="_Toc192620206"/>
+      <w:bookmarkStart w:id="16" w:name="_Toc192620847"/>
       <w:r>
         <w:t>Übergabe an Gottes Willen</w:t>
       </w:r>
@@ -7082,14 +8360,10 @@
       </w:r>
       <w:r>
         <w:br/>
-      </w:r>
-      <w:r>
         <w:t xml:space="preserve">aber ich bin immer weniger klar definiert,  </w:t>
       </w:r>
       <w:r>
         <w:br/>
-      </w:r>
-      <w:r>
         <w:t>während Christus sich immer deutlicher in mir ausprägt.</w:t>
       </w:r>
     </w:p>
@@ -7103,7 +8377,7 @@
       <w:pPr>
         <w:pStyle w:val="berschrift1"/>
       </w:pPr>
-      <w:bookmarkStart w:id="17" w:name="_Toc192620207"/>
+      <w:bookmarkStart w:id="17" w:name="_Toc192620848"/>
       <w:r>
         <w:t>Überwindung des Todes</w:t>
       </w:r>
@@ -7173,13 +8447,11 @@
       </w:r>
       <w:r>
         <w:br/>
-      </w:r>
-      <w:r>
         <w:t xml:space="preserve">Sogar Steiner hat Böhme so zitiert  </w:t>
       </w:r>
     </w:p>
     <w:p>
-      <w:hyperlink r:id="rId8" w:history="1">
+      <w:hyperlink r:id="rId8" w:anchor="page=78&amp;view=Fit" w:history="1">
         <w:r>
           <w:rPr>
             <w:rStyle w:val="Hyperlink"/>
@@ -7432,20 +8704,14 @@
       </w:r>
       <w:r>
         <w:br/>
-      </w:r>
-      <w:r>
         <w:t xml:space="preserve">Dieses: Stirb und Werde!  </w:t>
       </w:r>
       <w:r>
         <w:br/>
-      </w:r>
-      <w:r>
         <w:t xml:space="preserve">Bist du nur ein trüber Gast  </w:t>
       </w:r>
       <w:r>
         <w:br/>
-      </w:r>
-      <w:r>
         <w:t xml:space="preserve">Auf der dunklen Erde  </w:t>
       </w:r>
     </w:p>
@@ -7454,9 +8720,11 @@
       <w:pPr>
         <w:pStyle w:val="berschrift1"/>
       </w:pPr>
+      <w:bookmarkStart w:id="18" w:name="_Toc192620849"/>
       <w:r>
         <w:t>Verwandlung</w:t>
       </w:r>
+      <w:bookmarkEnd w:id="18"/>
     </w:p>
     <w:p/>
     <w:p>
@@ -7708,13 +8976,7 @@
     <w:p/>
     <w:p>
       <w:r>
-        <w:t xml:space="preserve">„Klingt wie eine ewige Melodie, von der wir nur einen Ausschnitt hören, die ein- und ausgeblendet wird“ </w:t>
-      </w:r>
-      <w:r>
-        <w:t>(</w:t>
-      </w:r>
-      <w:r>
-        <w:t>Benny Malone).</w:t>
+        <w:t>„Klingt wie eine ewige Melodie, von der wir nur einen Ausschnitt hören, die ein- und ausgeblendet wird“ (Benny Malone).</w:t>
       </w:r>
     </w:p>
     <w:p>
@@ -7863,10 +9125,7 @@
     </w:p>
     <w:p>
       <w:r>
-        <w:t xml:space="preserve">„Etwas an dem Lied macht mich glücklich. … Wenn ich es [die letzten beiden Strophen] höre, würde ich am liebsten aufstehen und sprechen. Ich weiß nur nicht, worüber … </w:t>
-      </w:r>
-      <w:r>
-        <w:t>(</w:t>
+        <w:t>„Etwas an dem Lied macht mich glücklich. … Wenn ich es [die letzten beiden Strophen] höre, würde ich am liebsten aufstehen und sprechen. Ich weiß nur nicht, worüber … (</w:t>
       </w:r>
       <w:proofErr w:type="spellStart"/>
       <w:r>
@@ -7887,13 +9146,7 @@
     </w:p>
     <w:p>
       <w:r>
-        <w:t xml:space="preserve">„Ich werde den Song nie kapieren, aber ich liebe ihn sehr!!! </w:t>
-      </w:r>
-      <w:r>
-        <w:t>(</w:t>
-      </w:r>
-      <w:r>
-        <w:t>Stardust Lady)</w:t>
+        <w:t>„Ich werde den Song nie kapieren, aber ich liebe ihn sehr!!! (Stardust Lady)</w:t>
       </w:r>
     </w:p>
     <w:p/>
@@ -7903,20 +9156,14 @@
       </w:r>
       <w:r>
         <w:br/>
-      </w:r>
-      <w:r>
         <w:t xml:space="preserve">Um sie zu leben, musst du explodieren  </w:t>
       </w:r>
       <w:r>
         <w:br/>
-      </w:r>
-      <w:r>
         <w:t xml:space="preserve">In der Stunde unserer tiefsten Not waren wir uns völlig einig  </w:t>
       </w:r>
       <w:r>
         <w:br/>
-      </w:r>
-      <w:r>
         <w:t>Opfer und Heiligung waren der Schlüssel zum Weg</w:t>
       </w:r>
     </w:p>
@@ -8107,6 +9354,304 @@
 <file path=word/numbering.xml><?xml version="1.0" encoding="utf-8"?>
 <w:numbering xmlns:wpc="http://schemas.microsoft.com/office/word/2010/wordprocessingCanvas" xmlns:cx="http://schemas.microsoft.com/office/drawing/2014/chartex" xmlns:cx1="http://schemas.microsoft.com/office/drawing/2015/9/8/chartex" xmlns:cx2="http://schemas.microsoft.com/office/drawing/2015/10/21/chartex" xmlns:cx3="http://schemas.microsoft.com/office/drawing/2016/5/9/chartex" xmlns:cx4="http://schemas.microsoft.com/office/drawing/2016/5/10/chartex" xmlns:cx5="http://schemas.microsoft.com/office/drawing/2016/5/11/chartex" xmlns:cx6="http://schemas.microsoft.com/office/drawing/2016/5/12/chartex" xmlns:cx7="http://schemas.microsoft.com/office/drawing/2016/5/13/chartex" xmlns:cx8="http://schemas.microsoft.com/office/drawing/2016/5/14/chartex" xmlns:mc="http://schemas.openxmlformats.org/markup-compatibility/2006" xmlns:aink="http://schemas.microsoft.com/office/drawing/2016/ink" xmlns:am3d="http://schemas.microsoft.com/office/drawing/2017/model3d" xmlns:o="urn:schemas-microsoft-com:office:office" xmlns:oel="http://schemas.microsoft.com/office/2019/extlst" xmlns:r="http://schemas.openxmlformats.org/officeDocument/2006/relationships" xmlns:m="http://schemas.openxmlformats.org/officeDocument/2006/math" xmlns:v="urn:schemas-microsoft-com:vml" xmlns:wp14="http://schemas.microsoft.com/office/word/2010/wordprocessingDrawing" xmlns:wp="http://schemas.openxmlformats.org/drawingml/2006/wordprocessingDrawing" xmlns:w10="urn:schemas-microsoft-com:office:word" xmlns:w="http://schemas.openxmlformats.org/wordprocessingml/2006/main" xmlns:w14="http://schemas.microsoft.com/office/word/2010/wordml" xmlns:w15="http://schemas.microsoft.com/office/word/2012/wordml" xmlns:w16cex="http://schemas.microsoft.com/office/word/2018/wordml/cex" xmlns:w16cid="http://schemas.microsoft.com/office/word/2016/wordml/cid" xmlns:w16="http://schemas.microsoft.com/office/word/2018/wordml" xmlns:w16du="http://schemas.microsoft.com/office/word/2023/wordml/word16du" xmlns:w16sdtdh="http://schemas.microsoft.com/office/word/2020/wordml/sdtdatahash" xmlns:w16sdtfl="http://schemas.microsoft.com/office/word/2024/wordml/sdtformatlock" xmlns:w16se="http://schemas.microsoft.com/office/word/2015/wordml/symex" xmlns:wpg="http://schemas.microsoft.com/office/word/2010/wordprocessingGroup" xmlns:wpi="http://schemas.microsoft.com/office/word/2010/wordprocessingInk" xmlns:wne="http://schemas.microsoft.com/office/word/2006/wordml" xmlns:wps="http://schemas.microsoft.com/office/word/2010/wordprocessingShape" mc:Ignorable="w14 w15 w16se w16cid w16 w16cex w16sdtdh w16sdtfl w16du wp14">
   <w:abstractNum w:abstractNumId="0" w15:restartNumberingAfterBreak="0">
+    <w:nsid w:val="0C8743BB"/>
+    <w:multiLevelType w:val="multilevel"/>
+    <w:tmpl w:val="1E5651E2"/>
+    <w:lvl w:ilvl="0">
+      <w:start w:val="1"/>
+      <w:numFmt w:val="bullet"/>
+      <w:lvlText w:val=""/>
+      <w:lvlJc w:val="left"/>
+      <w:pPr>
+        <w:tabs>
+          <w:tab w:val="num" w:pos="720"/>
+        </w:tabs>
+        <w:ind w:left="720" w:hanging="360"/>
+      </w:pPr>
+      <w:rPr>
+        <w:rFonts w:ascii="Symbol" w:hAnsi="Symbol" w:hint="default"/>
+        <w:sz w:val="20"/>
+      </w:rPr>
+    </w:lvl>
+    <w:lvl w:ilvl="1" w:tentative="1">
+      <w:start w:val="1"/>
+      <w:numFmt w:val="bullet"/>
+      <w:lvlText w:val=""/>
+      <w:lvlJc w:val="left"/>
+      <w:pPr>
+        <w:tabs>
+          <w:tab w:val="num" w:pos="1440"/>
+        </w:tabs>
+        <w:ind w:left="1440" w:hanging="360"/>
+      </w:pPr>
+      <w:rPr>
+        <w:rFonts w:ascii="Symbol" w:hAnsi="Symbol" w:hint="default"/>
+        <w:sz w:val="20"/>
+      </w:rPr>
+    </w:lvl>
+    <w:lvl w:ilvl="2" w:tentative="1">
+      <w:start w:val="1"/>
+      <w:numFmt w:val="bullet"/>
+      <w:lvlText w:val=""/>
+      <w:lvlJc w:val="left"/>
+      <w:pPr>
+        <w:tabs>
+          <w:tab w:val="num" w:pos="2160"/>
+        </w:tabs>
+        <w:ind w:left="2160" w:hanging="360"/>
+      </w:pPr>
+      <w:rPr>
+        <w:rFonts w:ascii="Symbol" w:hAnsi="Symbol" w:hint="default"/>
+        <w:sz w:val="20"/>
+      </w:rPr>
+    </w:lvl>
+    <w:lvl w:ilvl="3" w:tentative="1">
+      <w:start w:val="1"/>
+      <w:numFmt w:val="bullet"/>
+      <w:lvlText w:val=""/>
+      <w:lvlJc w:val="left"/>
+      <w:pPr>
+        <w:tabs>
+          <w:tab w:val="num" w:pos="2880"/>
+        </w:tabs>
+        <w:ind w:left="2880" w:hanging="360"/>
+      </w:pPr>
+      <w:rPr>
+        <w:rFonts w:ascii="Symbol" w:hAnsi="Symbol" w:hint="default"/>
+        <w:sz w:val="20"/>
+      </w:rPr>
+    </w:lvl>
+    <w:lvl w:ilvl="4" w:tentative="1">
+      <w:start w:val="1"/>
+      <w:numFmt w:val="bullet"/>
+      <w:lvlText w:val=""/>
+      <w:lvlJc w:val="left"/>
+      <w:pPr>
+        <w:tabs>
+          <w:tab w:val="num" w:pos="3600"/>
+        </w:tabs>
+        <w:ind w:left="3600" w:hanging="360"/>
+      </w:pPr>
+      <w:rPr>
+        <w:rFonts w:ascii="Symbol" w:hAnsi="Symbol" w:hint="default"/>
+        <w:sz w:val="20"/>
+      </w:rPr>
+    </w:lvl>
+    <w:lvl w:ilvl="5" w:tentative="1">
+      <w:start w:val="1"/>
+      <w:numFmt w:val="bullet"/>
+      <w:lvlText w:val=""/>
+      <w:lvlJc w:val="left"/>
+      <w:pPr>
+        <w:tabs>
+          <w:tab w:val="num" w:pos="4320"/>
+        </w:tabs>
+        <w:ind w:left="4320" w:hanging="360"/>
+      </w:pPr>
+      <w:rPr>
+        <w:rFonts w:ascii="Symbol" w:hAnsi="Symbol" w:hint="default"/>
+        <w:sz w:val="20"/>
+      </w:rPr>
+    </w:lvl>
+    <w:lvl w:ilvl="6" w:tentative="1">
+      <w:start w:val="1"/>
+      <w:numFmt w:val="bullet"/>
+      <w:lvlText w:val=""/>
+      <w:lvlJc w:val="left"/>
+      <w:pPr>
+        <w:tabs>
+          <w:tab w:val="num" w:pos="5040"/>
+        </w:tabs>
+        <w:ind w:left="5040" w:hanging="360"/>
+      </w:pPr>
+      <w:rPr>
+        <w:rFonts w:ascii="Symbol" w:hAnsi="Symbol" w:hint="default"/>
+        <w:sz w:val="20"/>
+      </w:rPr>
+    </w:lvl>
+    <w:lvl w:ilvl="7" w:tentative="1">
+      <w:start w:val="1"/>
+      <w:numFmt w:val="bullet"/>
+      <w:lvlText w:val=""/>
+      <w:lvlJc w:val="left"/>
+      <w:pPr>
+        <w:tabs>
+          <w:tab w:val="num" w:pos="5760"/>
+        </w:tabs>
+        <w:ind w:left="5760" w:hanging="360"/>
+      </w:pPr>
+      <w:rPr>
+        <w:rFonts w:ascii="Symbol" w:hAnsi="Symbol" w:hint="default"/>
+        <w:sz w:val="20"/>
+      </w:rPr>
+    </w:lvl>
+    <w:lvl w:ilvl="8" w:tentative="1">
+      <w:start w:val="1"/>
+      <w:numFmt w:val="bullet"/>
+      <w:lvlText w:val=""/>
+      <w:lvlJc w:val="left"/>
+      <w:pPr>
+        <w:tabs>
+          <w:tab w:val="num" w:pos="6480"/>
+        </w:tabs>
+        <w:ind w:left="6480" w:hanging="360"/>
+      </w:pPr>
+      <w:rPr>
+        <w:rFonts w:ascii="Symbol" w:hAnsi="Symbol" w:hint="default"/>
+        <w:sz w:val="20"/>
+      </w:rPr>
+    </w:lvl>
+  </w:abstractNum>
+  <w:abstractNum w:abstractNumId="1" w15:restartNumberingAfterBreak="0">
+    <w:nsid w:val="10FC34E4"/>
+    <w:multiLevelType w:val="multilevel"/>
+    <w:tmpl w:val="A028C328"/>
+    <w:lvl w:ilvl="0">
+      <w:start w:val="1"/>
+      <w:numFmt w:val="bullet"/>
+      <w:lvlText w:val=""/>
+      <w:lvlJc w:val="left"/>
+      <w:pPr>
+        <w:tabs>
+          <w:tab w:val="num" w:pos="720"/>
+        </w:tabs>
+        <w:ind w:left="720" w:hanging="360"/>
+      </w:pPr>
+      <w:rPr>
+        <w:rFonts w:ascii="Symbol" w:hAnsi="Symbol" w:hint="default"/>
+        <w:sz w:val="20"/>
+      </w:rPr>
+    </w:lvl>
+    <w:lvl w:ilvl="1" w:tentative="1">
+      <w:start w:val="1"/>
+      <w:numFmt w:val="bullet"/>
+      <w:lvlText w:val=""/>
+      <w:lvlJc w:val="left"/>
+      <w:pPr>
+        <w:tabs>
+          <w:tab w:val="num" w:pos="1440"/>
+        </w:tabs>
+        <w:ind w:left="1440" w:hanging="360"/>
+      </w:pPr>
+      <w:rPr>
+        <w:rFonts w:ascii="Symbol" w:hAnsi="Symbol" w:hint="default"/>
+        <w:sz w:val="20"/>
+      </w:rPr>
+    </w:lvl>
+    <w:lvl w:ilvl="2" w:tentative="1">
+      <w:start w:val="1"/>
+      <w:numFmt w:val="bullet"/>
+      <w:lvlText w:val=""/>
+      <w:lvlJc w:val="left"/>
+      <w:pPr>
+        <w:tabs>
+          <w:tab w:val="num" w:pos="2160"/>
+        </w:tabs>
+        <w:ind w:left="2160" w:hanging="360"/>
+      </w:pPr>
+      <w:rPr>
+        <w:rFonts w:ascii="Symbol" w:hAnsi="Symbol" w:hint="default"/>
+        <w:sz w:val="20"/>
+      </w:rPr>
+    </w:lvl>
+    <w:lvl w:ilvl="3" w:tentative="1">
+      <w:start w:val="1"/>
+      <w:numFmt w:val="bullet"/>
+      <w:lvlText w:val=""/>
+      <w:lvlJc w:val="left"/>
+      <w:pPr>
+        <w:tabs>
+          <w:tab w:val="num" w:pos="2880"/>
+        </w:tabs>
+        <w:ind w:left="2880" w:hanging="360"/>
+      </w:pPr>
+      <w:rPr>
+        <w:rFonts w:ascii="Symbol" w:hAnsi="Symbol" w:hint="default"/>
+        <w:sz w:val="20"/>
+      </w:rPr>
+    </w:lvl>
+    <w:lvl w:ilvl="4" w:tentative="1">
+      <w:start w:val="1"/>
+      <w:numFmt w:val="bullet"/>
+      <w:lvlText w:val=""/>
+      <w:lvlJc w:val="left"/>
+      <w:pPr>
+        <w:tabs>
+          <w:tab w:val="num" w:pos="3600"/>
+        </w:tabs>
+        <w:ind w:left="3600" w:hanging="360"/>
+      </w:pPr>
+      <w:rPr>
+        <w:rFonts w:ascii="Symbol" w:hAnsi="Symbol" w:hint="default"/>
+        <w:sz w:val="20"/>
+      </w:rPr>
+    </w:lvl>
+    <w:lvl w:ilvl="5" w:tentative="1">
+      <w:start w:val="1"/>
+      <w:numFmt w:val="bullet"/>
+      <w:lvlText w:val=""/>
+      <w:lvlJc w:val="left"/>
+      <w:pPr>
+        <w:tabs>
+          <w:tab w:val="num" w:pos="4320"/>
+        </w:tabs>
+        <w:ind w:left="4320" w:hanging="360"/>
+      </w:pPr>
+      <w:rPr>
+        <w:rFonts w:ascii="Symbol" w:hAnsi="Symbol" w:hint="default"/>
+        <w:sz w:val="20"/>
+      </w:rPr>
+    </w:lvl>
+    <w:lvl w:ilvl="6" w:tentative="1">
+      <w:start w:val="1"/>
+      <w:numFmt w:val="bullet"/>
+      <w:lvlText w:val=""/>
+      <w:lvlJc w:val="left"/>
+      <w:pPr>
+        <w:tabs>
+          <w:tab w:val="num" w:pos="5040"/>
+        </w:tabs>
+        <w:ind w:left="5040" w:hanging="360"/>
+      </w:pPr>
+      <w:rPr>
+        <w:rFonts w:ascii="Symbol" w:hAnsi="Symbol" w:hint="default"/>
+        <w:sz w:val="20"/>
+      </w:rPr>
+    </w:lvl>
+    <w:lvl w:ilvl="7" w:tentative="1">
+      <w:start w:val="1"/>
+      <w:numFmt w:val="bullet"/>
+      <w:lvlText w:val=""/>
+      <w:lvlJc w:val="left"/>
+      <w:pPr>
+        <w:tabs>
+          <w:tab w:val="num" w:pos="5760"/>
+        </w:tabs>
+        <w:ind w:left="5760" w:hanging="360"/>
+      </w:pPr>
+      <w:rPr>
+        <w:rFonts w:ascii="Symbol" w:hAnsi="Symbol" w:hint="default"/>
+        <w:sz w:val="20"/>
+      </w:rPr>
+    </w:lvl>
+    <w:lvl w:ilvl="8" w:tentative="1">
+      <w:start w:val="1"/>
+      <w:numFmt w:val="bullet"/>
+      <w:lvlText w:val=""/>
+      <w:lvlJc w:val="left"/>
+      <w:pPr>
+        <w:tabs>
+          <w:tab w:val="num" w:pos="6480"/>
+        </w:tabs>
+        <w:ind w:left="6480" w:hanging="360"/>
+      </w:pPr>
+      <w:rPr>
+        <w:rFonts w:ascii="Symbol" w:hAnsi="Symbol" w:hint="default"/>
+        <w:sz w:val="20"/>
+      </w:rPr>
+    </w:lvl>
+  </w:abstractNum>
+  <w:abstractNum w:abstractNumId="2" w15:restartNumberingAfterBreak="0">
     <w:nsid w:val="14577357"/>
     <w:multiLevelType w:val="hybridMultilevel"/>
     <w:tmpl w:val="600ADDD6"/>
@@ -8219,7 +9764,7 @@
       </w:rPr>
     </w:lvl>
   </w:abstractNum>
-  <w:abstractNum w:abstractNumId="1" w15:restartNumberingAfterBreak="0">
+  <w:abstractNum w:abstractNumId="3" w15:restartNumberingAfterBreak="0">
     <w:nsid w:val="15466165"/>
     <w:multiLevelType w:val="hybridMultilevel"/>
     <w:tmpl w:val="4502B88E"/>
@@ -8332,7 +9877,7 @@
       </w:rPr>
     </w:lvl>
   </w:abstractNum>
-  <w:abstractNum w:abstractNumId="2" w15:restartNumberingAfterBreak="0">
+  <w:abstractNum w:abstractNumId="4" w15:restartNumberingAfterBreak="0">
     <w:nsid w:val="1A6E35D4"/>
     <w:multiLevelType w:val="hybridMultilevel"/>
     <w:tmpl w:val="D8329088"/>
@@ -8445,7 +9990,7 @@
       </w:rPr>
     </w:lvl>
   </w:abstractNum>
-  <w:abstractNum w:abstractNumId="3" w15:restartNumberingAfterBreak="0">
+  <w:abstractNum w:abstractNumId="5" w15:restartNumberingAfterBreak="0">
     <w:nsid w:val="23104E39"/>
     <w:multiLevelType w:val="hybridMultilevel"/>
     <w:tmpl w:val="4726EA76"/>
@@ -8558,7 +10103,152 @@
       </w:rPr>
     </w:lvl>
   </w:abstractNum>
-  <w:abstractNum w:abstractNumId="4" w15:restartNumberingAfterBreak="0">
+  <w:abstractNum w:abstractNumId="6" w15:restartNumberingAfterBreak="0">
+    <w:nsid w:val="2A525883"/>
+    <w:multiLevelType w:val="multilevel"/>
+    <w:tmpl w:val="42CE6DE0"/>
+    <w:lvl w:ilvl="0">
+      <w:start w:val="1"/>
+      <w:numFmt w:val="bullet"/>
+      <w:lvlText w:val=""/>
+      <w:lvlJc w:val="left"/>
+      <w:pPr>
+        <w:tabs>
+          <w:tab w:val="num" w:pos="720"/>
+        </w:tabs>
+        <w:ind w:left="720" w:hanging="360"/>
+      </w:pPr>
+      <w:rPr>
+        <w:rFonts w:ascii="Symbol" w:hAnsi="Symbol" w:hint="default"/>
+        <w:sz w:val="20"/>
+      </w:rPr>
+    </w:lvl>
+    <w:lvl w:ilvl="1">
+      <w:start w:val="1"/>
+      <w:numFmt w:val="bullet"/>
+      <w:lvlText w:val=""/>
+      <w:lvlJc w:val="left"/>
+      <w:pPr>
+        <w:ind w:left="1440" w:hanging="360"/>
+      </w:pPr>
+      <w:rPr>
+        <w:rFonts w:ascii="Symbol" w:hAnsi="Symbol" w:hint="default"/>
+      </w:rPr>
+    </w:lvl>
+    <w:lvl w:ilvl="2" w:tentative="1">
+      <w:start w:val="1"/>
+      <w:numFmt w:val="bullet"/>
+      <w:lvlText w:val=""/>
+      <w:lvlJc w:val="left"/>
+      <w:pPr>
+        <w:tabs>
+          <w:tab w:val="num" w:pos="2160"/>
+        </w:tabs>
+        <w:ind w:left="2160" w:hanging="360"/>
+      </w:pPr>
+      <w:rPr>
+        <w:rFonts w:ascii="Wingdings" w:hAnsi="Wingdings" w:hint="default"/>
+        <w:sz w:val="20"/>
+      </w:rPr>
+    </w:lvl>
+    <w:lvl w:ilvl="3" w:tentative="1">
+      <w:start w:val="1"/>
+      <w:numFmt w:val="bullet"/>
+      <w:lvlText w:val=""/>
+      <w:lvlJc w:val="left"/>
+      <w:pPr>
+        <w:tabs>
+          <w:tab w:val="num" w:pos="2880"/>
+        </w:tabs>
+        <w:ind w:left="2880" w:hanging="360"/>
+      </w:pPr>
+      <w:rPr>
+        <w:rFonts w:ascii="Wingdings" w:hAnsi="Wingdings" w:hint="default"/>
+        <w:sz w:val="20"/>
+      </w:rPr>
+    </w:lvl>
+    <w:lvl w:ilvl="4" w:tentative="1">
+      <w:start w:val="1"/>
+      <w:numFmt w:val="bullet"/>
+      <w:lvlText w:val=""/>
+      <w:lvlJc w:val="left"/>
+      <w:pPr>
+        <w:tabs>
+          <w:tab w:val="num" w:pos="3600"/>
+        </w:tabs>
+        <w:ind w:left="3600" w:hanging="360"/>
+      </w:pPr>
+      <w:rPr>
+        <w:rFonts w:ascii="Wingdings" w:hAnsi="Wingdings" w:hint="default"/>
+        <w:sz w:val="20"/>
+      </w:rPr>
+    </w:lvl>
+    <w:lvl w:ilvl="5" w:tentative="1">
+      <w:start w:val="1"/>
+      <w:numFmt w:val="bullet"/>
+      <w:lvlText w:val=""/>
+      <w:lvlJc w:val="left"/>
+      <w:pPr>
+        <w:tabs>
+          <w:tab w:val="num" w:pos="4320"/>
+        </w:tabs>
+        <w:ind w:left="4320" w:hanging="360"/>
+      </w:pPr>
+      <w:rPr>
+        <w:rFonts w:ascii="Wingdings" w:hAnsi="Wingdings" w:hint="default"/>
+        <w:sz w:val="20"/>
+      </w:rPr>
+    </w:lvl>
+    <w:lvl w:ilvl="6" w:tentative="1">
+      <w:start w:val="1"/>
+      <w:numFmt w:val="bullet"/>
+      <w:lvlText w:val=""/>
+      <w:lvlJc w:val="left"/>
+      <w:pPr>
+        <w:tabs>
+          <w:tab w:val="num" w:pos="5040"/>
+        </w:tabs>
+        <w:ind w:left="5040" w:hanging="360"/>
+      </w:pPr>
+      <w:rPr>
+        <w:rFonts w:ascii="Wingdings" w:hAnsi="Wingdings" w:hint="default"/>
+        <w:sz w:val="20"/>
+      </w:rPr>
+    </w:lvl>
+    <w:lvl w:ilvl="7" w:tentative="1">
+      <w:start w:val="1"/>
+      <w:numFmt w:val="bullet"/>
+      <w:lvlText w:val=""/>
+      <w:lvlJc w:val="left"/>
+      <w:pPr>
+        <w:tabs>
+          <w:tab w:val="num" w:pos="5760"/>
+        </w:tabs>
+        <w:ind w:left="5760" w:hanging="360"/>
+      </w:pPr>
+      <w:rPr>
+        <w:rFonts w:ascii="Wingdings" w:hAnsi="Wingdings" w:hint="default"/>
+        <w:sz w:val="20"/>
+      </w:rPr>
+    </w:lvl>
+    <w:lvl w:ilvl="8" w:tentative="1">
+      <w:start w:val="1"/>
+      <w:numFmt w:val="bullet"/>
+      <w:lvlText w:val=""/>
+      <w:lvlJc w:val="left"/>
+      <w:pPr>
+        <w:tabs>
+          <w:tab w:val="num" w:pos="6480"/>
+        </w:tabs>
+        <w:ind w:left="6480" w:hanging="360"/>
+      </w:pPr>
+      <w:rPr>
+        <w:rFonts w:ascii="Wingdings" w:hAnsi="Wingdings" w:hint="default"/>
+        <w:sz w:val="20"/>
+      </w:rPr>
+    </w:lvl>
+  </w:abstractNum>
+  <w:abstractNum w:abstractNumId="7" w15:restartNumberingAfterBreak="0">
     <w:nsid w:val="2DF36FB5"/>
     <w:multiLevelType w:val="hybridMultilevel"/>
     <w:tmpl w:val="783611F2"/>
@@ -8671,7 +10361,156 @@
       </w:rPr>
     </w:lvl>
   </w:abstractNum>
-  <w:abstractNum w:abstractNumId="5" w15:restartNumberingAfterBreak="0">
+  <w:abstractNum w:abstractNumId="8" w15:restartNumberingAfterBreak="0">
+    <w:nsid w:val="2E6648E6"/>
+    <w:multiLevelType w:val="multilevel"/>
+    <w:tmpl w:val="B5586810"/>
+    <w:lvl w:ilvl="0">
+      <w:start w:val="1"/>
+      <w:numFmt w:val="bullet"/>
+      <w:lvlText w:val=""/>
+      <w:lvlJc w:val="left"/>
+      <w:pPr>
+        <w:tabs>
+          <w:tab w:val="num" w:pos="720"/>
+        </w:tabs>
+        <w:ind w:left="720" w:hanging="360"/>
+      </w:pPr>
+      <w:rPr>
+        <w:rFonts w:ascii="Symbol" w:hAnsi="Symbol" w:hint="default"/>
+        <w:sz w:val="20"/>
+      </w:rPr>
+    </w:lvl>
+    <w:lvl w:ilvl="1">
+      <w:start w:val="1"/>
+      <w:numFmt w:val="bullet"/>
+      <w:lvlText w:val=""/>
+      <w:lvlJc w:val="left"/>
+      <w:pPr>
+        <w:tabs>
+          <w:tab w:val="num" w:pos="1440"/>
+        </w:tabs>
+        <w:ind w:left="1440" w:hanging="360"/>
+      </w:pPr>
+      <w:rPr>
+        <w:rFonts w:ascii="Wingdings" w:hAnsi="Wingdings" w:hint="default"/>
+        <w:sz w:val="20"/>
+      </w:rPr>
+    </w:lvl>
+    <w:lvl w:ilvl="2" w:tentative="1">
+      <w:start w:val="1"/>
+      <w:numFmt w:val="bullet"/>
+      <w:lvlText w:val=""/>
+      <w:lvlJc w:val="left"/>
+      <w:pPr>
+        <w:tabs>
+          <w:tab w:val="num" w:pos="2160"/>
+        </w:tabs>
+        <w:ind w:left="2160" w:hanging="360"/>
+      </w:pPr>
+      <w:rPr>
+        <w:rFonts w:ascii="Symbol" w:hAnsi="Symbol" w:hint="default"/>
+        <w:sz w:val="20"/>
+      </w:rPr>
+    </w:lvl>
+    <w:lvl w:ilvl="3" w:tentative="1">
+      <w:start w:val="1"/>
+      <w:numFmt w:val="bullet"/>
+      <w:lvlText w:val=""/>
+      <w:lvlJc w:val="left"/>
+      <w:pPr>
+        <w:tabs>
+          <w:tab w:val="num" w:pos="2880"/>
+        </w:tabs>
+        <w:ind w:left="2880" w:hanging="360"/>
+      </w:pPr>
+      <w:rPr>
+        <w:rFonts w:ascii="Symbol" w:hAnsi="Symbol" w:hint="default"/>
+        <w:sz w:val="20"/>
+      </w:rPr>
+    </w:lvl>
+    <w:lvl w:ilvl="4" w:tentative="1">
+      <w:start w:val="1"/>
+      <w:numFmt w:val="bullet"/>
+      <w:lvlText w:val=""/>
+      <w:lvlJc w:val="left"/>
+      <w:pPr>
+        <w:tabs>
+          <w:tab w:val="num" w:pos="3600"/>
+        </w:tabs>
+        <w:ind w:left="3600" w:hanging="360"/>
+      </w:pPr>
+      <w:rPr>
+        <w:rFonts w:ascii="Symbol" w:hAnsi="Symbol" w:hint="default"/>
+        <w:sz w:val="20"/>
+      </w:rPr>
+    </w:lvl>
+    <w:lvl w:ilvl="5" w:tentative="1">
+      <w:start w:val="1"/>
+      <w:numFmt w:val="bullet"/>
+      <w:lvlText w:val=""/>
+      <w:lvlJc w:val="left"/>
+      <w:pPr>
+        <w:tabs>
+          <w:tab w:val="num" w:pos="4320"/>
+        </w:tabs>
+        <w:ind w:left="4320" w:hanging="360"/>
+      </w:pPr>
+      <w:rPr>
+        <w:rFonts w:ascii="Symbol" w:hAnsi="Symbol" w:hint="default"/>
+        <w:sz w:val="20"/>
+      </w:rPr>
+    </w:lvl>
+    <w:lvl w:ilvl="6" w:tentative="1">
+      <w:start w:val="1"/>
+      <w:numFmt w:val="bullet"/>
+      <w:lvlText w:val=""/>
+      <w:lvlJc w:val="left"/>
+      <w:pPr>
+        <w:tabs>
+          <w:tab w:val="num" w:pos="5040"/>
+        </w:tabs>
+        <w:ind w:left="5040" w:hanging="360"/>
+      </w:pPr>
+      <w:rPr>
+        <w:rFonts w:ascii="Symbol" w:hAnsi="Symbol" w:hint="default"/>
+        <w:sz w:val="20"/>
+      </w:rPr>
+    </w:lvl>
+    <w:lvl w:ilvl="7" w:tentative="1">
+      <w:start w:val="1"/>
+      <w:numFmt w:val="bullet"/>
+      <w:lvlText w:val=""/>
+      <w:lvlJc w:val="left"/>
+      <w:pPr>
+        <w:tabs>
+          <w:tab w:val="num" w:pos="5760"/>
+        </w:tabs>
+        <w:ind w:left="5760" w:hanging="360"/>
+      </w:pPr>
+      <w:rPr>
+        <w:rFonts w:ascii="Symbol" w:hAnsi="Symbol" w:hint="default"/>
+        <w:sz w:val="20"/>
+      </w:rPr>
+    </w:lvl>
+    <w:lvl w:ilvl="8" w:tentative="1">
+      <w:start w:val="1"/>
+      <w:numFmt w:val="bullet"/>
+      <w:lvlText w:val=""/>
+      <w:lvlJc w:val="left"/>
+      <w:pPr>
+        <w:tabs>
+          <w:tab w:val="num" w:pos="6480"/>
+        </w:tabs>
+        <w:ind w:left="6480" w:hanging="360"/>
+      </w:pPr>
+      <w:rPr>
+        <w:rFonts w:ascii="Symbol" w:hAnsi="Symbol" w:hint="default"/>
+        <w:sz w:val="20"/>
+      </w:rPr>
+    </w:lvl>
+  </w:abstractNum>
+  <w:abstractNum w:abstractNumId="9" w15:restartNumberingAfterBreak="0">
     <w:nsid w:val="3C5556C6"/>
     <w:multiLevelType w:val="hybridMultilevel"/>
     <w:tmpl w:val="5B32F1B4"/>
@@ -8784,7 +10623,7 @@
       </w:rPr>
     </w:lvl>
   </w:abstractNum>
-  <w:abstractNum w:abstractNumId="6" w15:restartNumberingAfterBreak="0">
+  <w:abstractNum w:abstractNumId="10" w15:restartNumberingAfterBreak="0">
     <w:nsid w:val="55E0448E"/>
     <w:multiLevelType w:val="hybridMultilevel"/>
     <w:tmpl w:val="A1B40478"/>
@@ -8897,7 +10736,156 @@
       </w:rPr>
     </w:lvl>
   </w:abstractNum>
-  <w:abstractNum w:abstractNumId="7" w15:restartNumberingAfterBreak="0">
+  <w:abstractNum w:abstractNumId="11" w15:restartNumberingAfterBreak="0">
+    <w:nsid w:val="628C6216"/>
+    <w:multiLevelType w:val="multilevel"/>
+    <w:tmpl w:val="3D820004"/>
+    <w:lvl w:ilvl="0">
+      <w:start w:val="1"/>
+      <w:numFmt w:val="bullet"/>
+      <w:lvlText w:val=""/>
+      <w:lvlJc w:val="left"/>
+      <w:pPr>
+        <w:tabs>
+          <w:tab w:val="num" w:pos="720"/>
+        </w:tabs>
+        <w:ind w:left="720" w:hanging="360"/>
+      </w:pPr>
+      <w:rPr>
+        <w:rFonts w:ascii="Symbol" w:hAnsi="Symbol" w:hint="default"/>
+        <w:sz w:val="20"/>
+      </w:rPr>
+    </w:lvl>
+    <w:lvl w:ilvl="1" w:tentative="1">
+      <w:start w:val="1"/>
+      <w:numFmt w:val="bullet"/>
+      <w:lvlText w:val=""/>
+      <w:lvlJc w:val="left"/>
+      <w:pPr>
+        <w:tabs>
+          <w:tab w:val="num" w:pos="1440"/>
+        </w:tabs>
+        <w:ind w:left="1440" w:hanging="360"/>
+      </w:pPr>
+      <w:rPr>
+        <w:rFonts w:ascii="Symbol" w:hAnsi="Symbol" w:hint="default"/>
+        <w:sz w:val="20"/>
+      </w:rPr>
+    </w:lvl>
+    <w:lvl w:ilvl="2" w:tentative="1">
+      <w:start w:val="1"/>
+      <w:numFmt w:val="bullet"/>
+      <w:lvlText w:val=""/>
+      <w:lvlJc w:val="left"/>
+      <w:pPr>
+        <w:tabs>
+          <w:tab w:val="num" w:pos="2160"/>
+        </w:tabs>
+        <w:ind w:left="2160" w:hanging="360"/>
+      </w:pPr>
+      <w:rPr>
+        <w:rFonts w:ascii="Symbol" w:hAnsi="Symbol" w:hint="default"/>
+        <w:sz w:val="20"/>
+      </w:rPr>
+    </w:lvl>
+    <w:lvl w:ilvl="3" w:tentative="1">
+      <w:start w:val="1"/>
+      <w:numFmt w:val="bullet"/>
+      <w:lvlText w:val=""/>
+      <w:lvlJc w:val="left"/>
+      <w:pPr>
+        <w:tabs>
+          <w:tab w:val="num" w:pos="2880"/>
+        </w:tabs>
+        <w:ind w:left="2880" w:hanging="360"/>
+      </w:pPr>
+      <w:rPr>
+        <w:rFonts w:ascii="Symbol" w:hAnsi="Symbol" w:hint="default"/>
+        <w:sz w:val="20"/>
+      </w:rPr>
+    </w:lvl>
+    <w:lvl w:ilvl="4" w:tentative="1">
+      <w:start w:val="1"/>
+      <w:numFmt w:val="bullet"/>
+      <w:lvlText w:val=""/>
+      <w:lvlJc w:val="left"/>
+      <w:pPr>
+        <w:tabs>
+          <w:tab w:val="num" w:pos="3600"/>
+        </w:tabs>
+        <w:ind w:left="3600" w:hanging="360"/>
+      </w:pPr>
+      <w:rPr>
+        <w:rFonts w:ascii="Symbol" w:hAnsi="Symbol" w:hint="default"/>
+        <w:sz w:val="20"/>
+      </w:rPr>
+    </w:lvl>
+    <w:lvl w:ilvl="5" w:tentative="1">
+      <w:start w:val="1"/>
+      <w:numFmt w:val="bullet"/>
+      <w:lvlText w:val=""/>
+      <w:lvlJc w:val="left"/>
+      <w:pPr>
+        <w:tabs>
+          <w:tab w:val="num" w:pos="4320"/>
+        </w:tabs>
+        <w:ind w:left="4320" w:hanging="360"/>
+      </w:pPr>
+      <w:rPr>
+        <w:rFonts w:ascii="Symbol" w:hAnsi="Symbol" w:hint="default"/>
+        <w:sz w:val="20"/>
+      </w:rPr>
+    </w:lvl>
+    <w:lvl w:ilvl="6" w:tentative="1">
+      <w:start w:val="1"/>
+      <w:numFmt w:val="bullet"/>
+      <w:lvlText w:val=""/>
+      <w:lvlJc w:val="left"/>
+      <w:pPr>
+        <w:tabs>
+          <w:tab w:val="num" w:pos="5040"/>
+        </w:tabs>
+        <w:ind w:left="5040" w:hanging="360"/>
+      </w:pPr>
+      <w:rPr>
+        <w:rFonts w:ascii="Symbol" w:hAnsi="Symbol" w:hint="default"/>
+        <w:sz w:val="20"/>
+      </w:rPr>
+    </w:lvl>
+    <w:lvl w:ilvl="7" w:tentative="1">
+      <w:start w:val="1"/>
+      <w:numFmt w:val="bullet"/>
+      <w:lvlText w:val=""/>
+      <w:lvlJc w:val="left"/>
+      <w:pPr>
+        <w:tabs>
+          <w:tab w:val="num" w:pos="5760"/>
+        </w:tabs>
+        <w:ind w:left="5760" w:hanging="360"/>
+      </w:pPr>
+      <w:rPr>
+        <w:rFonts w:ascii="Symbol" w:hAnsi="Symbol" w:hint="default"/>
+        <w:sz w:val="20"/>
+      </w:rPr>
+    </w:lvl>
+    <w:lvl w:ilvl="8" w:tentative="1">
+      <w:start w:val="1"/>
+      <w:numFmt w:val="bullet"/>
+      <w:lvlText w:val=""/>
+      <w:lvlJc w:val="left"/>
+      <w:pPr>
+        <w:tabs>
+          <w:tab w:val="num" w:pos="6480"/>
+        </w:tabs>
+        <w:ind w:left="6480" w:hanging="360"/>
+      </w:pPr>
+      <w:rPr>
+        <w:rFonts w:ascii="Symbol" w:hAnsi="Symbol" w:hint="default"/>
+        <w:sz w:val="20"/>
+      </w:rPr>
+    </w:lvl>
+  </w:abstractNum>
+  <w:abstractNum w:abstractNumId="12" w15:restartNumberingAfterBreak="0">
     <w:nsid w:val="66A100C9"/>
     <w:multiLevelType w:val="hybridMultilevel"/>
     <w:tmpl w:val="915E68C2"/>
@@ -9011,28 +10999,43 @@
     </w:lvl>
   </w:abstractNum>
   <w:num w:numId="1" w16cid:durableId="1466196750">
+    <w:abstractNumId w:val="10"/>
+  </w:num>
+  <w:num w:numId="2" w16cid:durableId="181554041">
+    <w:abstractNumId w:val="2"/>
+  </w:num>
+  <w:num w:numId="3" w16cid:durableId="599796253">
+    <w:abstractNumId w:val="12"/>
+  </w:num>
+  <w:num w:numId="4" w16cid:durableId="452558376">
+    <w:abstractNumId w:val="5"/>
+  </w:num>
+  <w:num w:numId="5" w16cid:durableId="33046215">
+    <w:abstractNumId w:val="3"/>
+  </w:num>
+  <w:num w:numId="6" w16cid:durableId="1660499175">
+    <w:abstractNumId w:val="9"/>
+  </w:num>
+  <w:num w:numId="7" w16cid:durableId="1600717888">
+    <w:abstractNumId w:val="7"/>
+  </w:num>
+  <w:num w:numId="8" w16cid:durableId="1410421508">
+    <w:abstractNumId w:val="4"/>
+  </w:num>
+  <w:num w:numId="9" w16cid:durableId="2123724979">
+    <w:abstractNumId w:val="11"/>
+  </w:num>
+  <w:num w:numId="10" w16cid:durableId="1452825376">
+    <w:abstractNumId w:val="8"/>
+  </w:num>
+  <w:num w:numId="11" w16cid:durableId="656416376">
+    <w:abstractNumId w:val="1"/>
+  </w:num>
+  <w:num w:numId="12" w16cid:durableId="2091539077">
     <w:abstractNumId w:val="6"/>
   </w:num>
-  <w:num w:numId="2" w16cid:durableId="181554041">
+  <w:num w:numId="13" w16cid:durableId="1388795198">
     <w:abstractNumId w:val="0"/>
-  </w:num>
-  <w:num w:numId="3" w16cid:durableId="599796253">
-    <w:abstractNumId w:val="7"/>
-  </w:num>
-  <w:num w:numId="4" w16cid:durableId="452558376">
-    <w:abstractNumId w:val="3"/>
-  </w:num>
-  <w:num w:numId="5" w16cid:durableId="33046215">
-    <w:abstractNumId w:val="1"/>
-  </w:num>
-  <w:num w:numId="6" w16cid:durableId="1660499175">
-    <w:abstractNumId w:val="5"/>
-  </w:num>
-  <w:num w:numId="7" w16cid:durableId="1600717888">
-    <w:abstractNumId w:val="4"/>
-  </w:num>
-  <w:num w:numId="8" w16cid:durableId="1410421508">
-    <w:abstractNumId w:val="2"/>
   </w:num>
 </w:numbering>
 </file>

</xml_diff>

<commit_message>
Vortrag: Gold und Merkur / Schicksal ergänzt; Folie am Ende statisches Bild
</commit_message>
<xml_diff>
--- a/Böhme-Dylan-Vortrag.docx
+++ b/Böhme-Dylan-Vortrag.docx
@@ -100,7 +100,7 @@
           <w:r>
             <w:fldChar w:fldCharType="separate"/>
           </w:r>
-          <w:hyperlink w:anchor="_Toc192680561" w:history="1">
+          <w:hyperlink w:anchor="_Toc192682385" w:history="1">
             <w:r>
               <w:rPr>
                 <w:rStyle w:val="Hyperlink"/>
@@ -127,7 +127,7 @@
                 <w:noProof/>
                 <w:webHidden/>
               </w:rPr>
-              <w:instrText xml:space="preserve"> PAGEREF _Toc192680561 \h </w:instrText>
+              <w:instrText xml:space="preserve"> PAGEREF _Toc192682385 \h </w:instrText>
             </w:r>
             <w:r>
               <w:rPr>
@@ -172,7 +172,7 @@
               <w:lang w:eastAsia="de-DE"/>
             </w:rPr>
           </w:pPr>
-          <w:hyperlink w:anchor="_Toc192680562" w:history="1">
+          <w:hyperlink w:anchor="_Toc192682386" w:history="1">
             <w:r>
               <w:rPr>
                 <w:rStyle w:val="Hyperlink"/>
@@ -199,7 +199,7 @@
                 <w:noProof/>
                 <w:webHidden/>
               </w:rPr>
-              <w:instrText xml:space="preserve"> PAGEREF _Toc192680562 \h </w:instrText>
+              <w:instrText xml:space="preserve"> PAGEREF _Toc192682386 \h </w:instrText>
             </w:r>
             <w:r>
               <w:rPr>
@@ -244,7 +244,7 @@
               <w:lang w:eastAsia="de-DE"/>
             </w:rPr>
           </w:pPr>
-          <w:hyperlink w:anchor="_Toc192680563" w:history="1">
+          <w:hyperlink w:anchor="_Toc192682387" w:history="1">
             <w:r>
               <w:rPr>
                 <w:rStyle w:val="Hyperlink"/>
@@ -271,7 +271,7 @@
                 <w:noProof/>
                 <w:webHidden/>
               </w:rPr>
-              <w:instrText xml:space="preserve"> PAGEREF _Toc192680563 \h </w:instrText>
+              <w:instrText xml:space="preserve"> PAGEREF _Toc192682387 \h </w:instrText>
             </w:r>
             <w:r>
               <w:rPr>
@@ -316,7 +316,7 @@
               <w:lang w:eastAsia="de-DE"/>
             </w:rPr>
           </w:pPr>
-          <w:hyperlink w:anchor="_Toc192680564" w:history="1">
+          <w:hyperlink w:anchor="_Toc192682388" w:history="1">
             <w:r>
               <w:rPr>
                 <w:rStyle w:val="Hyperlink"/>
@@ -343,7 +343,7 @@
                 <w:noProof/>
                 <w:webHidden/>
               </w:rPr>
-              <w:instrText xml:space="preserve"> PAGEREF _Toc192680564 \h </w:instrText>
+              <w:instrText xml:space="preserve"> PAGEREF _Toc192682388 \h </w:instrText>
             </w:r>
             <w:r>
               <w:rPr>
@@ -388,7 +388,7 @@
               <w:lang w:eastAsia="de-DE"/>
             </w:rPr>
           </w:pPr>
-          <w:hyperlink w:anchor="_Toc192680565" w:history="1">
+          <w:hyperlink w:anchor="_Toc192682389" w:history="1">
             <w:r>
               <w:rPr>
                 <w:rStyle w:val="Hyperlink"/>
@@ -415,7 +415,7 @@
                 <w:noProof/>
                 <w:webHidden/>
               </w:rPr>
-              <w:instrText xml:space="preserve"> PAGEREF _Toc192680565 \h </w:instrText>
+              <w:instrText xml:space="preserve"> PAGEREF _Toc192682389 \h </w:instrText>
             </w:r>
             <w:r>
               <w:rPr>
@@ -460,7 +460,7 @@
               <w:lang w:eastAsia="de-DE"/>
             </w:rPr>
           </w:pPr>
-          <w:hyperlink w:anchor="_Toc192680566" w:history="1">
+          <w:hyperlink w:anchor="_Toc192682390" w:history="1">
             <w:r>
               <w:rPr>
                 <w:rStyle w:val="Hyperlink"/>
@@ -487,7 +487,7 @@
                 <w:noProof/>
                 <w:webHidden/>
               </w:rPr>
-              <w:instrText xml:space="preserve"> PAGEREF _Toc192680566 \h </w:instrText>
+              <w:instrText xml:space="preserve"> PAGEREF _Toc192682390 \h </w:instrText>
             </w:r>
             <w:r>
               <w:rPr>
@@ -532,7 +532,7 @@
               <w:lang w:eastAsia="de-DE"/>
             </w:rPr>
           </w:pPr>
-          <w:hyperlink w:anchor="_Toc192680567" w:history="1">
+          <w:hyperlink w:anchor="_Toc192682391" w:history="1">
             <w:r>
               <w:rPr>
                 <w:rStyle w:val="Hyperlink"/>
@@ -559,7 +559,7 @@
                 <w:noProof/>
                 <w:webHidden/>
               </w:rPr>
-              <w:instrText xml:space="preserve"> PAGEREF _Toc192680567 \h </w:instrText>
+              <w:instrText xml:space="preserve"> PAGEREF _Toc192682391 \h </w:instrText>
             </w:r>
             <w:r>
               <w:rPr>
@@ -604,7 +604,7 @@
               <w:lang w:eastAsia="de-DE"/>
             </w:rPr>
           </w:pPr>
-          <w:hyperlink w:anchor="_Toc192680568" w:history="1">
+          <w:hyperlink w:anchor="_Toc192682392" w:history="1">
             <w:r>
               <w:rPr>
                 <w:rStyle w:val="Hyperlink"/>
@@ -631,7 +631,7 @@
                 <w:noProof/>
                 <w:webHidden/>
               </w:rPr>
-              <w:instrText xml:space="preserve"> PAGEREF _Toc192680568 \h </w:instrText>
+              <w:instrText xml:space="preserve"> PAGEREF _Toc192682392 \h </w:instrText>
             </w:r>
             <w:r>
               <w:rPr>
@@ -676,7 +676,7 @@
               <w:lang w:eastAsia="de-DE"/>
             </w:rPr>
           </w:pPr>
-          <w:hyperlink w:anchor="_Toc192680569" w:history="1">
+          <w:hyperlink w:anchor="_Toc192682393" w:history="1">
             <w:r>
               <w:rPr>
                 <w:rStyle w:val="Hyperlink"/>
@@ -703,7 +703,7 @@
                 <w:noProof/>
                 <w:webHidden/>
               </w:rPr>
-              <w:instrText xml:space="preserve"> PAGEREF _Toc192680569 \h </w:instrText>
+              <w:instrText xml:space="preserve"> PAGEREF _Toc192682393 \h </w:instrText>
             </w:r>
             <w:r>
               <w:rPr>
@@ -748,7 +748,7 @@
               <w:lang w:eastAsia="de-DE"/>
             </w:rPr>
           </w:pPr>
-          <w:hyperlink w:anchor="_Toc192680570" w:history="1">
+          <w:hyperlink w:anchor="_Toc192682394" w:history="1">
             <w:r>
               <w:rPr>
                 <w:rStyle w:val="Hyperlink"/>
@@ -775,7 +775,7 @@
                 <w:noProof/>
                 <w:webHidden/>
               </w:rPr>
-              <w:instrText xml:space="preserve"> PAGEREF _Toc192680570 \h </w:instrText>
+              <w:instrText xml:space="preserve"> PAGEREF _Toc192682394 \h </w:instrText>
             </w:r>
             <w:r>
               <w:rPr>
@@ -820,7 +820,7 @@
               <w:lang w:eastAsia="de-DE"/>
             </w:rPr>
           </w:pPr>
-          <w:hyperlink w:anchor="_Toc192680571" w:history="1">
+          <w:hyperlink w:anchor="_Toc192682395" w:history="1">
             <w:r>
               <w:rPr>
                 <w:rStyle w:val="Hyperlink"/>
@@ -847,7 +847,7 @@
                 <w:noProof/>
                 <w:webHidden/>
               </w:rPr>
-              <w:instrText xml:space="preserve"> PAGEREF _Toc192680571 \h </w:instrText>
+              <w:instrText xml:space="preserve"> PAGEREF _Toc192682395 \h </w:instrText>
             </w:r>
             <w:r>
               <w:rPr>
@@ -892,7 +892,7 @@
               <w:lang w:eastAsia="de-DE"/>
             </w:rPr>
           </w:pPr>
-          <w:hyperlink w:anchor="_Toc192680572" w:history="1">
+          <w:hyperlink w:anchor="_Toc192682396" w:history="1">
             <w:r>
               <w:rPr>
                 <w:rStyle w:val="Hyperlink"/>
@@ -919,7 +919,7 @@
                 <w:noProof/>
                 <w:webHidden/>
               </w:rPr>
-              <w:instrText xml:space="preserve"> PAGEREF _Toc192680572 \h </w:instrText>
+              <w:instrText xml:space="preserve"> PAGEREF _Toc192682396 \h </w:instrText>
             </w:r>
             <w:r>
               <w:rPr>
@@ -964,7 +964,7 @@
               <w:lang w:eastAsia="de-DE"/>
             </w:rPr>
           </w:pPr>
-          <w:hyperlink w:anchor="_Toc192680573" w:history="1">
+          <w:hyperlink w:anchor="_Toc192682397" w:history="1">
             <w:r>
               <w:rPr>
                 <w:rStyle w:val="Hyperlink"/>
@@ -991,7 +991,7 @@
                 <w:noProof/>
                 <w:webHidden/>
               </w:rPr>
-              <w:instrText xml:space="preserve"> PAGEREF _Toc192680573 \h </w:instrText>
+              <w:instrText xml:space="preserve"> PAGEREF _Toc192682397 \h </w:instrText>
             </w:r>
             <w:r>
               <w:rPr>
@@ -1036,7 +1036,7 @@
               <w:lang w:eastAsia="de-DE"/>
             </w:rPr>
           </w:pPr>
-          <w:hyperlink w:anchor="_Toc192680574" w:history="1">
+          <w:hyperlink w:anchor="_Toc192682398" w:history="1">
             <w:r>
               <w:rPr>
                 <w:rStyle w:val="Hyperlink"/>
@@ -1063,7 +1063,7 @@
                 <w:noProof/>
                 <w:webHidden/>
               </w:rPr>
-              <w:instrText xml:space="preserve"> PAGEREF _Toc192680574 \h </w:instrText>
+              <w:instrText xml:space="preserve"> PAGEREF _Toc192682398 \h </w:instrText>
             </w:r>
             <w:r>
               <w:rPr>
@@ -1108,7 +1108,7 @@
               <w:lang w:eastAsia="de-DE"/>
             </w:rPr>
           </w:pPr>
-          <w:hyperlink w:anchor="_Toc192680575" w:history="1">
+          <w:hyperlink w:anchor="_Toc192682399" w:history="1">
             <w:r>
               <w:rPr>
                 <w:rStyle w:val="Hyperlink"/>
@@ -1135,7 +1135,7 @@
                 <w:noProof/>
                 <w:webHidden/>
               </w:rPr>
-              <w:instrText xml:space="preserve"> PAGEREF _Toc192680575 \h </w:instrText>
+              <w:instrText xml:space="preserve"> PAGEREF _Toc192682399 \h </w:instrText>
             </w:r>
             <w:r>
               <w:rPr>
@@ -1180,7 +1180,7 @@
               <w:lang w:eastAsia="de-DE"/>
             </w:rPr>
           </w:pPr>
-          <w:hyperlink w:anchor="_Toc192680576" w:history="1">
+          <w:hyperlink w:anchor="_Toc192682400" w:history="1">
             <w:r>
               <w:rPr>
                 <w:rStyle w:val="Hyperlink"/>
@@ -1207,7 +1207,7 @@
                 <w:noProof/>
                 <w:webHidden/>
               </w:rPr>
-              <w:instrText xml:space="preserve"> PAGEREF _Toc192680576 \h </w:instrText>
+              <w:instrText xml:space="preserve"> PAGEREF _Toc192682400 \h </w:instrText>
             </w:r>
             <w:r>
               <w:rPr>
@@ -1252,7 +1252,7 @@
               <w:lang w:eastAsia="de-DE"/>
             </w:rPr>
           </w:pPr>
-          <w:hyperlink w:anchor="_Toc192680577" w:history="1">
+          <w:hyperlink w:anchor="_Toc192682401" w:history="1">
             <w:r>
               <w:rPr>
                 <w:rStyle w:val="Hyperlink"/>
@@ -1279,7 +1279,7 @@
                 <w:noProof/>
                 <w:webHidden/>
               </w:rPr>
-              <w:instrText xml:space="preserve"> PAGEREF _Toc192680577 \h </w:instrText>
+              <w:instrText xml:space="preserve"> PAGEREF _Toc192682401 \h </w:instrText>
             </w:r>
             <w:r>
               <w:rPr>
@@ -1324,7 +1324,7 @@
               <w:lang w:eastAsia="de-DE"/>
             </w:rPr>
           </w:pPr>
-          <w:hyperlink w:anchor="_Toc192680578" w:history="1">
+          <w:hyperlink w:anchor="_Toc192682402" w:history="1">
             <w:r>
               <w:rPr>
                 <w:rStyle w:val="Hyperlink"/>
@@ -1351,7 +1351,7 @@
                 <w:noProof/>
                 <w:webHidden/>
               </w:rPr>
-              <w:instrText xml:space="preserve"> PAGEREF _Toc192680578 \h </w:instrText>
+              <w:instrText xml:space="preserve"> PAGEREF _Toc192682402 \h </w:instrText>
             </w:r>
             <w:r>
               <w:rPr>
@@ -1396,7 +1396,7 @@
               <w:lang w:eastAsia="de-DE"/>
             </w:rPr>
           </w:pPr>
-          <w:hyperlink w:anchor="_Toc192680579" w:history="1">
+          <w:hyperlink w:anchor="_Toc192682403" w:history="1">
             <w:r>
               <w:rPr>
                 <w:rStyle w:val="Hyperlink"/>
@@ -1423,7 +1423,7 @@
                 <w:noProof/>
                 <w:webHidden/>
               </w:rPr>
-              <w:instrText xml:space="preserve"> PAGEREF _Toc192680579 \h </w:instrText>
+              <w:instrText xml:space="preserve"> PAGEREF _Toc192682403 \h </w:instrText>
             </w:r>
             <w:r>
               <w:rPr>
@@ -1468,7 +1468,7 @@
               <w:lang w:eastAsia="de-DE"/>
             </w:rPr>
           </w:pPr>
-          <w:hyperlink w:anchor="_Toc192680580" w:history="1">
+          <w:hyperlink w:anchor="_Toc192682404" w:history="1">
             <w:r>
               <w:rPr>
                 <w:rStyle w:val="Hyperlink"/>
@@ -1495,7 +1495,7 @@
                 <w:noProof/>
                 <w:webHidden/>
               </w:rPr>
-              <w:instrText xml:space="preserve"> PAGEREF _Toc192680580 \h </w:instrText>
+              <w:instrText xml:space="preserve"> PAGEREF _Toc192682404 \h </w:instrText>
             </w:r>
             <w:r>
               <w:rPr>
@@ -1540,7 +1540,7 @@
               <w:lang w:eastAsia="de-DE"/>
             </w:rPr>
           </w:pPr>
-          <w:hyperlink w:anchor="_Toc192680581" w:history="1">
+          <w:hyperlink w:anchor="_Toc192682405" w:history="1">
             <w:r>
               <w:rPr>
                 <w:rStyle w:val="Hyperlink"/>
@@ -1567,7 +1567,7 @@
                 <w:noProof/>
                 <w:webHidden/>
               </w:rPr>
-              <w:instrText xml:space="preserve"> PAGEREF _Toc192680581 \h </w:instrText>
+              <w:instrText xml:space="preserve"> PAGEREF _Toc192682405 \h </w:instrText>
             </w:r>
             <w:r>
               <w:rPr>
@@ -1588,6 +1588,150 @@
                 <w:webHidden/>
               </w:rPr>
               <w:t>28</w:t>
+            </w:r>
+            <w:r>
+              <w:rPr>
+                <w:noProof/>
+                <w:webHidden/>
+              </w:rPr>
+              <w:fldChar w:fldCharType="end"/>
+            </w:r>
+          </w:hyperlink>
+        </w:p>
+        <w:p>
+          <w:pPr>
+            <w:pStyle w:val="Verzeichnis1"/>
+            <w:tabs>
+              <w:tab w:val="right" w:leader="dot" w:pos="9062"/>
+            </w:tabs>
+            <w:rPr>
+              <w:rFonts w:eastAsiaTheme="minorEastAsia"/>
+              <w:noProof/>
+              <w:sz w:val="24"/>
+              <w:szCs w:val="24"/>
+              <w:lang w:eastAsia="de-DE"/>
+            </w:rPr>
+          </w:pPr>
+          <w:hyperlink w:anchor="_Toc192682406" w:history="1">
+            <w:r>
+              <w:rPr>
+                <w:rStyle w:val="Hyperlink"/>
+                <w:noProof/>
+              </w:rPr>
+              <w:t>Gold</w:t>
+            </w:r>
+            <w:r>
+              <w:rPr>
+                <w:noProof/>
+                <w:webHidden/>
+              </w:rPr>
+              <w:tab/>
+            </w:r>
+            <w:r>
+              <w:rPr>
+                <w:noProof/>
+                <w:webHidden/>
+              </w:rPr>
+              <w:fldChar w:fldCharType="begin"/>
+            </w:r>
+            <w:r>
+              <w:rPr>
+                <w:noProof/>
+                <w:webHidden/>
+              </w:rPr>
+              <w:instrText xml:space="preserve"> PAGEREF _Toc192682406 \h </w:instrText>
+            </w:r>
+            <w:r>
+              <w:rPr>
+                <w:noProof/>
+                <w:webHidden/>
+              </w:rPr>
+            </w:r>
+            <w:r>
+              <w:rPr>
+                <w:noProof/>
+                <w:webHidden/>
+              </w:rPr>
+              <w:fldChar w:fldCharType="separate"/>
+            </w:r>
+            <w:r>
+              <w:rPr>
+                <w:noProof/>
+                <w:webHidden/>
+              </w:rPr>
+              <w:t>30</w:t>
+            </w:r>
+            <w:r>
+              <w:rPr>
+                <w:noProof/>
+                <w:webHidden/>
+              </w:rPr>
+              <w:fldChar w:fldCharType="end"/>
+            </w:r>
+          </w:hyperlink>
+        </w:p>
+        <w:p>
+          <w:pPr>
+            <w:pStyle w:val="Verzeichnis1"/>
+            <w:tabs>
+              <w:tab w:val="right" w:leader="dot" w:pos="9062"/>
+            </w:tabs>
+            <w:rPr>
+              <w:rFonts w:eastAsiaTheme="minorEastAsia"/>
+              <w:noProof/>
+              <w:sz w:val="24"/>
+              <w:szCs w:val="24"/>
+              <w:lang w:eastAsia="de-DE"/>
+            </w:rPr>
+          </w:pPr>
+          <w:hyperlink w:anchor="_Toc192682407" w:history="1">
+            <w:r>
+              <w:rPr>
+                <w:rStyle w:val="Hyperlink"/>
+                <w:noProof/>
+              </w:rPr>
+              <w:t>Merkur und Schicksal</w:t>
+            </w:r>
+            <w:r>
+              <w:rPr>
+                <w:noProof/>
+                <w:webHidden/>
+              </w:rPr>
+              <w:tab/>
+            </w:r>
+            <w:r>
+              <w:rPr>
+                <w:noProof/>
+                <w:webHidden/>
+              </w:rPr>
+              <w:fldChar w:fldCharType="begin"/>
+            </w:r>
+            <w:r>
+              <w:rPr>
+                <w:noProof/>
+                <w:webHidden/>
+              </w:rPr>
+              <w:instrText xml:space="preserve"> PAGEREF _Toc192682407 \h </w:instrText>
+            </w:r>
+            <w:r>
+              <w:rPr>
+                <w:noProof/>
+                <w:webHidden/>
+              </w:rPr>
+            </w:r>
+            <w:r>
+              <w:rPr>
+                <w:noProof/>
+                <w:webHidden/>
+              </w:rPr>
+              <w:fldChar w:fldCharType="separate"/>
+            </w:r>
+            <w:r>
+              <w:rPr>
+                <w:noProof/>
+                <w:webHidden/>
+              </w:rPr>
+              <w:t>31</w:t>
             </w:r>
             <w:r>
               <w:rPr>
@@ -1725,7 +1869,7 @@
       <w:pPr>
         <w:pStyle w:val="berschrift1"/>
       </w:pPr>
-      <w:bookmarkStart w:id="0" w:name="_Toc192680561"/>
+      <w:bookmarkStart w:id="0" w:name="_Toc192682385"/>
       <w:r>
         <w:t>Anerkennung</w:t>
       </w:r>
@@ -3017,7 +3161,7 @@
       <w:pPr>
         <w:pStyle w:val="berschrift1"/>
       </w:pPr>
-      <w:bookmarkStart w:id="1" w:name="_Toc192680562"/>
+      <w:bookmarkStart w:id="1" w:name="_Toc192682386"/>
       <w:r>
         <w:t>Produktivität</w:t>
       </w:r>
@@ -3679,7 +3823,7 @@
       <w:pPr>
         <w:pStyle w:val="berschrift1"/>
       </w:pPr>
-      <w:bookmarkStart w:id="2" w:name="_Toc192680563"/>
+      <w:bookmarkStart w:id="2" w:name="_Toc192682387"/>
       <w:r>
         <w:t>Von der Kunst, Böhme zu lesen</w:t>
       </w:r>
@@ -3723,7 +3867,7 @@
       <w:pPr>
         <w:pStyle w:val="berschrift1"/>
       </w:pPr>
-      <w:bookmarkStart w:id="3" w:name="_Toc192680564"/>
+      <w:bookmarkStart w:id="3" w:name="_Toc192682388"/>
       <w:r>
         <w:t>Von der Kunst, Dylan zu hören</w:t>
       </w:r>
@@ -4056,7 +4200,7 @@
       <w:pPr>
         <w:pStyle w:val="berschrift1"/>
       </w:pPr>
-      <w:bookmarkStart w:id="4" w:name="_Toc192680565"/>
+      <w:bookmarkStart w:id="4" w:name="_Toc192682389"/>
       <w:r>
         <w:lastRenderedPageBreak/>
         <w:t>Göttlicher Ursprung des Menschen</w:t>
@@ -4490,7 +4634,7 @@
       <w:pPr>
         <w:pStyle w:val="berschrift1"/>
       </w:pPr>
-      <w:bookmarkStart w:id="5" w:name="_Toc192680566"/>
+      <w:bookmarkStart w:id="5" w:name="_Toc192682390"/>
       <w:r>
         <w:lastRenderedPageBreak/>
         <w:t>Welterkenntnis</w:t>
@@ -4600,7 +4744,7 @@
       <w:pPr>
         <w:pStyle w:val="berschrift1"/>
       </w:pPr>
-      <w:bookmarkStart w:id="6" w:name="_Toc192680567"/>
+      <w:bookmarkStart w:id="6" w:name="_Toc192682391"/>
       <w:r>
         <w:t>Gott in der Natur erkennen</w:t>
       </w:r>
@@ -4787,7 +4931,7 @@
       <w:pPr>
         <w:pStyle w:val="berschrift1"/>
       </w:pPr>
-      <w:bookmarkStart w:id="7" w:name="_Toc192680568"/>
+      <w:bookmarkStart w:id="7" w:name="_Toc192682392"/>
       <w:r>
         <w:t>Quellen der Inspiration</w:t>
       </w:r>
@@ -4916,7 +5060,7 @@
       <w:pPr>
         <w:pStyle w:val="berschrift2"/>
       </w:pPr>
-      <w:bookmarkStart w:id="8" w:name="_Toc192680569"/>
+      <w:bookmarkStart w:id="8" w:name="_Toc192682393"/>
       <w:r>
         <w:t>Dylan in Interviews ...</w:t>
       </w:r>
@@ -5223,7 +5367,7 @@
       <w:pPr>
         <w:pStyle w:val="berschrift2"/>
       </w:pPr>
-      <w:bookmarkStart w:id="9" w:name="_Toc192680570"/>
+      <w:bookmarkStart w:id="9" w:name="_Toc192682394"/>
       <w:r>
         <w:t>Quellen der Inspiration: Dylan – Arthur Rimbaud</w:t>
       </w:r>
@@ -5413,7 +5557,7 @@
       <w:pPr>
         <w:pStyle w:val="berschrift1"/>
       </w:pPr>
-      <w:bookmarkStart w:id="10" w:name="_Toc192680571"/>
+      <w:bookmarkStart w:id="10" w:name="_Toc192682395"/>
       <w:r>
         <w:t>Der Inspiration treu bleiben</w:t>
       </w:r>
@@ -5637,7 +5781,7 @@
       <w:pPr>
         <w:pStyle w:val="berschrift1"/>
       </w:pPr>
-      <w:bookmarkStart w:id="11" w:name="_Toc192680572"/>
+      <w:bookmarkStart w:id="11" w:name="_Toc192682396"/>
       <w:r>
         <w:t>Vom Beten</w:t>
       </w:r>
@@ -6674,7 +6818,7 @@
       <w:pPr>
         <w:pStyle w:val="berschrift1"/>
       </w:pPr>
-      <w:bookmarkStart w:id="12" w:name="_Toc192680573"/>
+      <w:bookmarkStart w:id="12" w:name="_Toc192682397"/>
       <w:r>
         <w:t>Wem willst Du dienen?</w:t>
       </w:r>
@@ -6957,7 +7101,7 @@
       <w:pPr>
         <w:pStyle w:val="berschrift1"/>
       </w:pPr>
-      <w:bookmarkStart w:id="13" w:name="_Toc192680574"/>
+      <w:bookmarkStart w:id="13" w:name="_Toc192682398"/>
       <w:r>
         <w:lastRenderedPageBreak/>
         <w:t>Versuchung</w:t>
@@ -7160,7 +7304,7 @@
       <w:pPr>
         <w:pStyle w:val="berschrift1"/>
       </w:pPr>
-      <w:bookmarkStart w:id="14" w:name="_Toc192680575"/>
+      <w:bookmarkStart w:id="14" w:name="_Toc192682399"/>
       <w:r>
         <w:t>Das Irdische gegen das Geistige</w:t>
       </w:r>
@@ -7346,7 +7490,7 @@
       <w:pPr>
         <w:pStyle w:val="berschrift1"/>
       </w:pPr>
-      <w:bookmarkStart w:id="15" w:name="_Toc192680576"/>
+      <w:bookmarkStart w:id="15" w:name="_Toc192682400"/>
       <w:r>
         <w:t>Die Hohe Liebe</w:t>
       </w:r>
@@ -7667,7 +7811,7 @@
       <w:pPr>
         <w:pStyle w:val="berschrift1"/>
       </w:pPr>
-      <w:bookmarkStart w:id="16" w:name="_Toc192680577"/>
+      <w:bookmarkStart w:id="16" w:name="_Toc192682401"/>
       <w:r>
         <w:t>Nüchternheit</w:t>
       </w:r>
@@ -8297,7 +8441,7 @@
       <w:pPr>
         <w:pStyle w:val="berschrift1"/>
       </w:pPr>
-      <w:bookmarkStart w:id="17" w:name="_Toc192680578"/>
+      <w:bookmarkStart w:id="17" w:name="_Toc192682402"/>
       <w:r>
         <w:t>Lebenshaltung</w:t>
       </w:r>
@@ -9022,7 +9166,7 @@
       <w:pPr>
         <w:pStyle w:val="berschrift1"/>
       </w:pPr>
-      <w:bookmarkStart w:id="18" w:name="_Toc192680579"/>
+      <w:bookmarkStart w:id="18" w:name="_Toc192682403"/>
       <w:r>
         <w:t>Übergabe an Gottes Willen</w:t>
       </w:r>
@@ -9161,7 +9305,7 @@
       <w:pPr>
         <w:pStyle w:val="berschrift1"/>
       </w:pPr>
-      <w:bookmarkStart w:id="19" w:name="_Toc192680580"/>
+      <w:bookmarkStart w:id="19" w:name="_Toc192682404"/>
       <w:r>
         <w:t>Überwindung des Todes</w:t>
       </w:r>
@@ -9504,7 +9648,7 @@
       <w:pPr>
         <w:pStyle w:val="berschrift1"/>
       </w:pPr>
-      <w:bookmarkStart w:id="20" w:name="_Toc192680581"/>
+      <w:bookmarkStart w:id="20" w:name="_Toc192682405"/>
       <w:r>
         <w:t>Verwandlung</w:t>
       </w:r>
@@ -9973,6 +10117,462 @@
       </w:r>
     </w:p>
     <w:p/>
+    <w:p>
+      <w:pPr>
+        <w:pStyle w:val="berschrift1"/>
+      </w:pPr>
+      <w:bookmarkStart w:id="21" w:name="_Toc192682406"/>
+      <w:r>
+        <w:t>Gold</w:t>
+      </w:r>
+      <w:bookmarkEnd w:id="21"/>
+    </w:p>
+    <w:p/>
+    <w:p>
+      <w:pPr>
+        <w:keepNext/>
+        <w:keepLines/>
+        <w:rPr>
+          <w:b/>
+          <w:sz w:val="28"/>
+          <w:szCs w:val="28"/>
+        </w:rPr>
+      </w:pPr>
+      <w:r>
+        <w:rPr>
+          <w:b/>
+          <w:sz w:val="28"/>
+          <w:szCs w:val="28"/>
+        </w:rPr>
+        <w:t>Böhme</w:t>
+      </w:r>
+    </w:p>
+    <w:p>
+      <w:r>
+        <w:t xml:space="preserve">Aber das Silber und Gold   </w:t>
+      </w:r>
+      <w:r>
+        <w:br/>
+      </w:r>
+      <w:r>
+        <w:t xml:space="preserve">in der toten Begreiflichkeit   </w:t>
+      </w:r>
+      <w:r>
+        <w:br/>
+      </w:r>
+      <w:r>
+        <w:t xml:space="preserve">ist nur ein finsterer Stein   </w:t>
+      </w:r>
+      <w:r>
+        <w:br/>
+      </w:r>
+      <w:r>
+        <w:t>im Vergleich zur Wurzel der himmlischen Gebärung.</w:t>
+      </w:r>
+    </w:p>
+    <w:p>
+      <w:r>
+        <w:t>Aurora, 22.85</w:t>
+      </w:r>
+    </w:p>
+    <w:p/>
+    <w:p>
+      <w:pPr>
+        <w:rPr>
+          <w:b/>
+          <w:i/>
+        </w:rPr>
+      </w:pPr>
+      <w:r>
+        <w:rPr>
+          <w:b/>
+          <w:i/>
+        </w:rPr>
+        <w:t>Mehr:</w:t>
+      </w:r>
+    </w:p>
+    <w:p/>
+    <w:p>
+      <w:r>
+        <w:lastRenderedPageBreak/>
+        <w:t xml:space="preserve">Du solltest mich allerdings für keinen Alchimisten halten, denn ich schreibe allein in der Erkenntnis des Geistes und nicht durch Erfahrung. Obwohl ich zwar hier noch etwas mehr erklären könnte, in wieviel Tagen und in welchen Stunden solche Dinge präpariert werden müssen. Denn das Gold kann man nicht an einem Tag </w:t>
+      </w:r>
+      <w:proofErr w:type="spellStart"/>
+      <w:r>
+        <w:t>ma-chen</w:t>
+      </w:r>
+      <w:proofErr w:type="spellEnd"/>
+      <w:r>
+        <w:t>, sondern es gehört ein ganzer Mond (Monat) dazu.</w:t>
+      </w:r>
+    </w:p>
+    <w:p>
+      <w:r>
+        <w:t>Es ist aber nicht mein Vorhaben, mich daran zu versuchen, zumal ich nicht weiß, wie man mit dem Feuer umgeht.</w:t>
+      </w:r>
+    </w:p>
+    <w:p>
+      <w:r>
+        <w:t>Aurora, 22.105, 22.106</w:t>
+      </w:r>
+    </w:p>
+    <w:p/>
+    <w:p>
+      <w:pPr>
+        <w:keepNext/>
+        <w:keepLines/>
+        <w:rPr>
+          <w:b/>
+          <w:sz w:val="28"/>
+          <w:szCs w:val="28"/>
+        </w:rPr>
+      </w:pPr>
+      <w:r>
+        <w:rPr>
+          <w:b/>
+          <w:sz w:val="28"/>
+          <w:szCs w:val="28"/>
+        </w:rPr>
+        <w:t>Dylan</w:t>
+      </w:r>
+    </w:p>
+    <w:p>
+      <w:r>
+        <w:t xml:space="preserve">Ich </w:t>
+      </w:r>
+      <w:proofErr w:type="spellStart"/>
+      <w:r>
+        <w:t>geb</w:t>
+      </w:r>
+      <w:proofErr w:type="spellEnd"/>
+      <w:r>
+        <w:t xml:space="preserve"> auf das Spiel, ich muss hier fort  </w:t>
+      </w:r>
+      <w:r>
+        <w:br/>
+      </w:r>
+      <w:r>
+        <w:t xml:space="preserve">Der Topf aus </w:t>
+      </w:r>
+      <w:proofErr w:type="spellStart"/>
+      <w:r>
+        <w:t>ird’schem</w:t>
+      </w:r>
+      <w:proofErr w:type="spellEnd"/>
+      <w:r>
+        <w:t xml:space="preserve"> Gold ist nur ein leeres Wort  </w:t>
+      </w:r>
+      <w:r>
+        <w:br/>
+      </w:r>
+      <w:r>
+        <w:t xml:space="preserve">Der wahre Schatz bleibt </w:t>
+      </w:r>
+      <w:proofErr w:type="gramStart"/>
+      <w:r>
+        <w:t>unauffindbar</w:t>
+      </w:r>
+      <w:proofErr w:type="gramEnd"/>
+      <w:r>
+        <w:t xml:space="preserve"> wenn  </w:t>
+      </w:r>
+      <w:r>
+        <w:br/>
+      </w:r>
+      <w:r>
+        <w:t xml:space="preserve">Die Götter tot sind und die Königinnen in die Kirche </w:t>
+      </w:r>
+      <w:proofErr w:type="spellStart"/>
+      <w:r>
+        <w:t>geh’n</w:t>
+      </w:r>
+      <w:proofErr w:type="spellEnd"/>
+      <w:r>
+        <w:t xml:space="preserve">  </w:t>
+      </w:r>
+    </w:p>
+    <w:p>
+      <w:proofErr w:type="spellStart"/>
+      <w:r>
+        <w:t>Abandoned</w:t>
+      </w:r>
+      <w:proofErr w:type="spellEnd"/>
+      <w:r>
+        <w:t xml:space="preserve"> Love, aufgenommen 1975, veröffentlicht 1985 auf </w:t>
+      </w:r>
+      <w:r>
+        <w:rPr>
+          <w:i/>
+        </w:rPr>
+        <w:t>Biograph</w:t>
+      </w:r>
+    </w:p>
+    <w:p/>
+    <w:p>
+      <w:pPr>
+        <w:pStyle w:val="berschrift1"/>
+      </w:pPr>
+      <w:bookmarkStart w:id="22" w:name="_Toc192682407"/>
+      <w:r>
+        <w:t>Merkur und Schicksal</w:t>
+      </w:r>
+      <w:bookmarkEnd w:id="22"/>
+    </w:p>
+    <w:p>
+      <w:pPr>
+        <w:rPr>
+          <w:b/>
+        </w:rPr>
+      </w:pPr>
+    </w:p>
+    <w:p>
+      <w:pPr>
+        <w:keepNext/>
+        <w:keepLines/>
+      </w:pPr>
+      <w:r>
+        <w:rPr>
+          <w:b/>
+          <w:sz w:val="28"/>
+          <w:szCs w:val="28"/>
+        </w:rPr>
+        <w:t>Böhme</w:t>
+      </w:r>
+    </w:p>
+    <w:p>
+      <w:r>
+        <w:t xml:space="preserve">373. So schlief Adam in der göttlichen Welt ein und wachte in der äußeren Welt auf. Und mit dem irdischen Essen vom Baum der Versuchung, der </w:t>
+      </w:r>
+      <w:proofErr w:type="spellStart"/>
+      <w:r>
+        <w:t>gut</w:t>
+      </w:r>
+      <w:proofErr w:type="spellEnd"/>
+      <w:r>
+        <w:t xml:space="preserve"> und böse war, wachte die Eitelkeit im Wesen des Fleisches vollends auf, denn damit begannen die Eigenschaften des Übels im Zentrum der Natur zu qualifizieren, wie ein Sieden, und jetzt waren Hitze und Kälte, dazu </w:t>
+      </w:r>
+      <w:proofErr w:type="gramStart"/>
+      <w:r>
+        <w:t>Bitter</w:t>
+      </w:r>
+      <w:proofErr w:type="gramEnd"/>
+      <w:r>
+        <w:t xml:space="preserve">, Süß und Sauer und alles, was im Regiment der </w:t>
+      </w:r>
+      <w:r>
+        <w:rPr>
+          <w:b/>
+        </w:rPr>
+        <w:t>Sterne und Elemente</w:t>
+      </w:r>
+      <w:r>
+        <w:t xml:space="preserve"> offenbar ist, auch in ihm offenbar. Sulphur und </w:t>
+      </w:r>
+      <w:r>
+        <w:rPr>
+          <w:b/>
+        </w:rPr>
+        <w:t>Mercurius</w:t>
+      </w:r>
+      <w:r>
+        <w:t xml:space="preserve"> wurden in der Eitelkeit des Giftlebens rege und offenbar. Dessen schämte sich nun der Seelengeist in Adam und Eva, weil sie sahen, </w:t>
+      </w:r>
+      <w:proofErr w:type="spellStart"/>
+      <w:r>
+        <w:t>daß</w:t>
+      </w:r>
+      <w:proofErr w:type="spellEnd"/>
+      <w:r>
+        <w:t xml:space="preserve"> sie in ihrer </w:t>
+      </w:r>
+      <w:proofErr w:type="spellStart"/>
+      <w:r>
+        <w:t>Ichheit</w:t>
+      </w:r>
+      <w:proofErr w:type="spellEnd"/>
+      <w:r>
+        <w:t xml:space="preserve"> in solchem Elend standen und Hitze und Kälte auf sie drang.</w:t>
+      </w:r>
+    </w:p>
+    <w:p>
+      <w:r>
+        <w:t xml:space="preserve">Vom Irrtum der Sekten von </w:t>
+      </w:r>
+      <w:proofErr w:type="spellStart"/>
+      <w:r>
+        <w:t>Esaia</w:t>
+      </w:r>
+      <w:proofErr w:type="spellEnd"/>
+      <w:r>
+        <w:t xml:space="preserve"> Stiefel und Ezechiel Meth (1622), in: Schutz- und Verteidigungsschriften (Apologien), </w:t>
+      </w:r>
+      <w:proofErr w:type="spellStart"/>
+      <w:r>
+        <w:t>Pushpak</w:t>
+      </w:r>
+      <w:proofErr w:type="spellEnd"/>
+      <w:r>
+        <w:t xml:space="preserve"> 2022, S. 183</w:t>
+      </w:r>
+    </w:p>
+    <w:p/>
+    <w:p>
+      <w:pPr>
+        <w:keepNext/>
+        <w:keepLines/>
+        <w:rPr>
+          <w:b/>
+          <w:sz w:val="28"/>
+          <w:szCs w:val="28"/>
+        </w:rPr>
+      </w:pPr>
+      <w:r>
+        <w:rPr>
+          <w:b/>
+          <w:sz w:val="28"/>
+          <w:szCs w:val="28"/>
+        </w:rPr>
+        <w:lastRenderedPageBreak/>
+        <w:t>Dylan</w:t>
+      </w:r>
+    </w:p>
+    <w:p>
+      <w:pPr>
+        <w:keepNext/>
+        <w:keepLines/>
+      </w:pPr>
+      <w:r>
+        <w:t xml:space="preserve">Merkur beherrscht dich  </w:t>
+      </w:r>
+      <w:r>
+        <w:br/>
+      </w:r>
+      <w:r>
+        <w:t xml:space="preserve">und das Schicksal führt dich an der Nase herum  </w:t>
+      </w:r>
+    </w:p>
+    <w:p>
+      <w:pPr>
+        <w:keepNext/>
+        <w:keepLines/>
+        <w:rPr>
+          <w:i/>
+        </w:rPr>
+      </w:pPr>
+      <w:r>
+        <w:rPr>
+          <w:i/>
+        </w:rPr>
+        <w:t xml:space="preserve">Mercury </w:t>
+      </w:r>
+      <w:proofErr w:type="spellStart"/>
+      <w:r>
+        <w:rPr>
+          <w:i/>
+        </w:rPr>
+        <w:t>rules</w:t>
+      </w:r>
+      <w:proofErr w:type="spellEnd"/>
+      <w:r>
+        <w:rPr>
+          <w:i/>
+        </w:rPr>
+        <w:t xml:space="preserve"> </w:t>
+      </w:r>
+      <w:proofErr w:type="spellStart"/>
+      <w:r>
+        <w:rPr>
+          <w:i/>
+        </w:rPr>
+        <w:t>you</w:t>
+      </w:r>
+      <w:proofErr w:type="spellEnd"/>
+      <w:r>
+        <w:rPr>
+          <w:i/>
+        </w:rPr>
+        <w:br/>
+      </w:r>
+      <w:r>
+        <w:rPr>
+          <w:i/>
+        </w:rPr>
+        <w:t xml:space="preserve">and </w:t>
+      </w:r>
+      <w:proofErr w:type="spellStart"/>
+      <w:r>
+        <w:rPr>
+          <w:i/>
+        </w:rPr>
+        <w:t>destiny</w:t>
+      </w:r>
+      <w:proofErr w:type="spellEnd"/>
+      <w:r>
+        <w:rPr>
+          <w:i/>
+        </w:rPr>
+        <w:t xml:space="preserve"> </w:t>
+      </w:r>
+      <w:proofErr w:type="spellStart"/>
+      <w:r>
+        <w:rPr>
+          <w:i/>
+        </w:rPr>
+        <w:t>fooles</w:t>
+      </w:r>
+      <w:proofErr w:type="spellEnd"/>
+      <w:r>
+        <w:rPr>
+          <w:i/>
+        </w:rPr>
+        <w:t xml:space="preserve"> </w:t>
+      </w:r>
+      <w:proofErr w:type="spellStart"/>
+      <w:r>
+        <w:rPr>
+          <w:i/>
+        </w:rPr>
+        <w:t>you</w:t>
+      </w:r>
+      <w:proofErr w:type="spellEnd"/>
+    </w:p>
+    <w:p>
+      <w:pPr>
+        <w:keepNext/>
+        <w:keepLines/>
+      </w:pPr>
+    </w:p>
+    <w:p>
+      <w:pPr>
+        <w:keepNext/>
+        <w:keepLines/>
+      </w:pPr>
+      <w:proofErr w:type="spellStart"/>
+      <w:r>
+        <w:t>No</w:t>
+      </w:r>
+      <w:proofErr w:type="spellEnd"/>
+      <w:r>
+        <w:t xml:space="preserve"> Time </w:t>
+      </w:r>
+      <w:proofErr w:type="spellStart"/>
+      <w:r>
+        <w:t>to</w:t>
+      </w:r>
+      <w:proofErr w:type="spellEnd"/>
+      <w:r>
+        <w:t xml:space="preserve"> Think, Album </w:t>
+      </w:r>
+      <w:r>
+        <w:rPr>
+          <w:i/>
+        </w:rPr>
+        <w:t>Street Legal</w:t>
+      </w:r>
+      <w:r>
+        <w:t>, 1978</w:t>
+      </w:r>
+    </w:p>
     <w:p/>
     <w:sectPr>
       <w:headerReference w:type="default" r:id="rId9"/>

</xml_diff>

<commit_message>
Oscar-Jahr auf 2001 korrigiert
</commit_message>
<xml_diff>
--- a/Böhme-Dylan-Vortrag.docx
+++ b/Böhme-Dylan-Vortrag.docx
@@ -2417,7 +2417,10 @@
         <w:t>Wonderboys</w:t>
       </w:r>
       <w:r>
-        <w:t> mit Michael Douglas) 2000</w:t>
+        <w:t> mit Michael Douglas) 200</w:t>
+      </w:r>
+      <w:r>
+        <w:t>1</w:t>
       </w:r>
     </w:p>
     <w:p>
@@ -11272,6 +11275,7 @@
   <w:style w:type="character" w:default="1" w:styleId="Absatz-Standardschriftart">
     <w:name w:val="Default Paragraph Font"/>
     <w:uiPriority w:val="1"/>
+    <w:semiHidden/>
     <w:unhideWhenUsed/>
   </w:style>
   <w:style w:type="table" w:default="1" w:styleId="NormaleTabelle">

</xml_diff>

<commit_message>
Vortragstext Fußzeile Stand, Seitenumbruch
</commit_message>
<xml_diff>
--- a/Böhme-Dylan-Vortrag.docx
+++ b/Böhme-Dylan-Vortrag.docx
@@ -100,7 +100,7 @@
           <w:r>
             <w:fldChar w:fldCharType="separate"/>
           </w:r>
-          <w:hyperlink w:anchor="_Toc192864886" w:history="1">
+          <w:hyperlink w:anchor="_Toc192865344" w:history="1">
             <w:r>
               <w:rPr>
                 <w:rStyle w:val="Hyperlink"/>
@@ -127,7 +127,7 @@
                 <w:noProof/>
                 <w:webHidden/>
               </w:rPr>
-              <w:instrText xml:space="preserve"> PAGEREF _Toc192864886 \h </w:instrText>
+              <w:instrText xml:space="preserve"> PAGEREF _Toc192865344 \h </w:instrText>
             </w:r>
             <w:r>
               <w:rPr>
@@ -172,7 +172,7 @@
               <w:lang w:eastAsia="de-DE"/>
             </w:rPr>
           </w:pPr>
-          <w:hyperlink w:anchor="_Toc192864887" w:history="1">
+          <w:hyperlink w:anchor="_Toc192865345" w:history="1">
             <w:r>
               <w:rPr>
                 <w:rStyle w:val="Hyperlink"/>
@@ -199,7 +199,7 @@
                 <w:noProof/>
                 <w:webHidden/>
               </w:rPr>
-              <w:instrText xml:space="preserve"> PAGEREF _Toc192864887 \h </w:instrText>
+              <w:instrText xml:space="preserve"> PAGEREF _Toc192865345 \h </w:instrText>
             </w:r>
             <w:r>
               <w:rPr>
@@ -244,7 +244,7 @@
               <w:lang w:eastAsia="de-DE"/>
             </w:rPr>
           </w:pPr>
-          <w:hyperlink w:anchor="_Toc192864888" w:history="1">
+          <w:hyperlink w:anchor="_Toc192865346" w:history="1">
             <w:r>
               <w:rPr>
                 <w:rStyle w:val="Hyperlink"/>
@@ -271,7 +271,7 @@
                 <w:noProof/>
                 <w:webHidden/>
               </w:rPr>
-              <w:instrText xml:space="preserve"> PAGEREF _Toc192864888 \h </w:instrText>
+              <w:instrText xml:space="preserve"> PAGEREF _Toc192865346 \h </w:instrText>
             </w:r>
             <w:r>
               <w:rPr>
@@ -316,7 +316,7 @@
               <w:lang w:eastAsia="de-DE"/>
             </w:rPr>
           </w:pPr>
-          <w:hyperlink w:anchor="_Toc192864889" w:history="1">
+          <w:hyperlink w:anchor="_Toc192865347" w:history="1">
             <w:r>
               <w:rPr>
                 <w:rStyle w:val="Hyperlink"/>
@@ -343,7 +343,7 @@
                 <w:noProof/>
                 <w:webHidden/>
               </w:rPr>
-              <w:instrText xml:space="preserve"> PAGEREF _Toc192864889 \h </w:instrText>
+              <w:instrText xml:space="preserve"> PAGEREF _Toc192865347 \h </w:instrText>
             </w:r>
             <w:r>
               <w:rPr>
@@ -388,7 +388,7 @@
               <w:lang w:eastAsia="de-DE"/>
             </w:rPr>
           </w:pPr>
-          <w:hyperlink w:anchor="_Toc192864890" w:history="1">
+          <w:hyperlink w:anchor="_Toc192865348" w:history="1">
             <w:r>
               <w:rPr>
                 <w:rStyle w:val="Hyperlink"/>
@@ -415,7 +415,7 @@
                 <w:noProof/>
                 <w:webHidden/>
               </w:rPr>
-              <w:instrText xml:space="preserve"> PAGEREF _Toc192864890 \h </w:instrText>
+              <w:instrText xml:space="preserve"> PAGEREF _Toc192865348 \h </w:instrText>
             </w:r>
             <w:r>
               <w:rPr>
@@ -460,7 +460,7 @@
               <w:lang w:eastAsia="de-DE"/>
             </w:rPr>
           </w:pPr>
-          <w:hyperlink w:anchor="_Toc192864891" w:history="1">
+          <w:hyperlink w:anchor="_Toc192865349" w:history="1">
             <w:r>
               <w:rPr>
                 <w:rStyle w:val="Hyperlink"/>
@@ -487,7 +487,7 @@
                 <w:noProof/>
                 <w:webHidden/>
               </w:rPr>
-              <w:instrText xml:space="preserve"> PAGEREF _Toc192864891 \h </w:instrText>
+              <w:instrText xml:space="preserve"> PAGEREF _Toc192865349 \h </w:instrText>
             </w:r>
             <w:r>
               <w:rPr>
@@ -532,7 +532,7 @@
               <w:lang w:eastAsia="de-DE"/>
             </w:rPr>
           </w:pPr>
-          <w:hyperlink w:anchor="_Toc192864892" w:history="1">
+          <w:hyperlink w:anchor="_Toc192865350" w:history="1">
             <w:r>
               <w:rPr>
                 <w:rStyle w:val="Hyperlink"/>
@@ -559,7 +559,7 @@
                 <w:noProof/>
                 <w:webHidden/>
               </w:rPr>
-              <w:instrText xml:space="preserve"> PAGEREF _Toc192864892 \h </w:instrText>
+              <w:instrText xml:space="preserve"> PAGEREF _Toc192865350 \h </w:instrText>
             </w:r>
             <w:r>
               <w:rPr>
@@ -604,7 +604,7 @@
               <w:lang w:eastAsia="de-DE"/>
             </w:rPr>
           </w:pPr>
-          <w:hyperlink w:anchor="_Toc192864893" w:history="1">
+          <w:hyperlink w:anchor="_Toc192865351" w:history="1">
             <w:r>
               <w:rPr>
                 <w:rStyle w:val="Hyperlink"/>
@@ -631,7 +631,7 @@
                 <w:noProof/>
                 <w:webHidden/>
               </w:rPr>
-              <w:instrText xml:space="preserve"> PAGEREF _Toc192864893 \h </w:instrText>
+              <w:instrText xml:space="preserve"> PAGEREF _Toc192865351 \h </w:instrText>
             </w:r>
             <w:r>
               <w:rPr>
@@ -676,7 +676,7 @@
               <w:lang w:eastAsia="de-DE"/>
             </w:rPr>
           </w:pPr>
-          <w:hyperlink w:anchor="_Toc192864894" w:history="1">
+          <w:hyperlink w:anchor="_Toc192865352" w:history="1">
             <w:r>
               <w:rPr>
                 <w:rStyle w:val="Hyperlink"/>
@@ -703,7 +703,7 @@
                 <w:noProof/>
                 <w:webHidden/>
               </w:rPr>
-              <w:instrText xml:space="preserve"> PAGEREF _Toc192864894 \h </w:instrText>
+              <w:instrText xml:space="preserve"> PAGEREF _Toc192865352 \h </w:instrText>
             </w:r>
             <w:r>
               <w:rPr>
@@ -748,7 +748,7 @@
               <w:lang w:eastAsia="de-DE"/>
             </w:rPr>
           </w:pPr>
-          <w:hyperlink w:anchor="_Toc192864895" w:history="1">
+          <w:hyperlink w:anchor="_Toc192865353" w:history="1">
             <w:r>
               <w:rPr>
                 <w:rStyle w:val="Hyperlink"/>
@@ -775,7 +775,7 @@
                 <w:noProof/>
                 <w:webHidden/>
               </w:rPr>
-              <w:instrText xml:space="preserve"> PAGEREF _Toc192864895 \h </w:instrText>
+              <w:instrText xml:space="preserve"> PAGEREF _Toc192865353 \h </w:instrText>
             </w:r>
             <w:r>
               <w:rPr>
@@ -820,7 +820,7 @@
               <w:lang w:eastAsia="de-DE"/>
             </w:rPr>
           </w:pPr>
-          <w:hyperlink w:anchor="_Toc192864896" w:history="1">
+          <w:hyperlink w:anchor="_Toc192865354" w:history="1">
             <w:r>
               <w:rPr>
                 <w:rStyle w:val="Hyperlink"/>
@@ -847,7 +847,7 @@
                 <w:noProof/>
                 <w:webHidden/>
               </w:rPr>
-              <w:instrText xml:space="preserve"> PAGEREF _Toc192864896 \h </w:instrText>
+              <w:instrText xml:space="preserve"> PAGEREF _Toc192865354 \h </w:instrText>
             </w:r>
             <w:r>
               <w:rPr>
@@ -892,7 +892,7 @@
               <w:lang w:eastAsia="de-DE"/>
             </w:rPr>
           </w:pPr>
-          <w:hyperlink w:anchor="_Toc192864897" w:history="1">
+          <w:hyperlink w:anchor="_Toc192865355" w:history="1">
             <w:r>
               <w:rPr>
                 <w:rStyle w:val="Hyperlink"/>
@@ -919,7 +919,7 @@
                 <w:noProof/>
                 <w:webHidden/>
               </w:rPr>
-              <w:instrText xml:space="preserve"> PAGEREF _Toc192864897 \h </w:instrText>
+              <w:instrText xml:space="preserve"> PAGEREF _Toc192865355 \h </w:instrText>
             </w:r>
             <w:r>
               <w:rPr>
@@ -964,7 +964,7 @@
               <w:lang w:eastAsia="de-DE"/>
             </w:rPr>
           </w:pPr>
-          <w:hyperlink w:anchor="_Toc192864898" w:history="1">
+          <w:hyperlink w:anchor="_Toc192865356" w:history="1">
             <w:r>
               <w:rPr>
                 <w:rStyle w:val="Hyperlink"/>
@@ -991,7 +991,7 @@
                 <w:noProof/>
                 <w:webHidden/>
               </w:rPr>
-              <w:instrText xml:space="preserve"> PAGEREF _Toc192864898 \h </w:instrText>
+              <w:instrText xml:space="preserve"> PAGEREF _Toc192865356 \h </w:instrText>
             </w:r>
             <w:r>
               <w:rPr>
@@ -1036,7 +1036,7 @@
               <w:lang w:eastAsia="de-DE"/>
             </w:rPr>
           </w:pPr>
-          <w:hyperlink w:anchor="_Toc192864899" w:history="1">
+          <w:hyperlink w:anchor="_Toc192865357" w:history="1">
             <w:r>
               <w:rPr>
                 <w:rStyle w:val="Hyperlink"/>
@@ -1063,7 +1063,7 @@
                 <w:noProof/>
                 <w:webHidden/>
               </w:rPr>
-              <w:instrText xml:space="preserve"> PAGEREF _Toc192864899 \h </w:instrText>
+              <w:instrText xml:space="preserve"> PAGEREF _Toc192865357 \h </w:instrText>
             </w:r>
             <w:r>
               <w:rPr>
@@ -1108,7 +1108,7 @@
               <w:lang w:eastAsia="de-DE"/>
             </w:rPr>
           </w:pPr>
-          <w:hyperlink w:anchor="_Toc192864900" w:history="1">
+          <w:hyperlink w:anchor="_Toc192865358" w:history="1">
             <w:r>
               <w:rPr>
                 <w:rStyle w:val="Hyperlink"/>
@@ -1135,7 +1135,7 @@
                 <w:noProof/>
                 <w:webHidden/>
               </w:rPr>
-              <w:instrText xml:space="preserve"> PAGEREF _Toc192864900 \h </w:instrText>
+              <w:instrText xml:space="preserve"> PAGEREF _Toc192865358 \h </w:instrText>
             </w:r>
             <w:r>
               <w:rPr>
@@ -1180,7 +1180,7 @@
               <w:lang w:eastAsia="de-DE"/>
             </w:rPr>
           </w:pPr>
-          <w:hyperlink w:anchor="_Toc192864901" w:history="1">
+          <w:hyperlink w:anchor="_Toc192865359" w:history="1">
             <w:r>
               <w:rPr>
                 <w:rStyle w:val="Hyperlink"/>
@@ -1207,7 +1207,7 @@
                 <w:noProof/>
                 <w:webHidden/>
               </w:rPr>
-              <w:instrText xml:space="preserve"> PAGEREF _Toc192864901 \h </w:instrText>
+              <w:instrText xml:space="preserve"> PAGEREF _Toc192865359 \h </w:instrText>
             </w:r>
             <w:r>
               <w:rPr>
@@ -1252,7 +1252,7 @@
               <w:lang w:eastAsia="de-DE"/>
             </w:rPr>
           </w:pPr>
-          <w:hyperlink w:anchor="_Toc192864902" w:history="1">
+          <w:hyperlink w:anchor="_Toc192865360" w:history="1">
             <w:r>
               <w:rPr>
                 <w:rStyle w:val="Hyperlink"/>
@@ -1279,7 +1279,7 @@
                 <w:noProof/>
                 <w:webHidden/>
               </w:rPr>
-              <w:instrText xml:space="preserve"> PAGEREF _Toc192864902 \h </w:instrText>
+              <w:instrText xml:space="preserve"> PAGEREF _Toc192865360 \h </w:instrText>
             </w:r>
             <w:r>
               <w:rPr>
@@ -1324,7 +1324,7 @@
               <w:lang w:eastAsia="de-DE"/>
             </w:rPr>
           </w:pPr>
-          <w:hyperlink w:anchor="_Toc192864903" w:history="1">
+          <w:hyperlink w:anchor="_Toc192865361" w:history="1">
             <w:r>
               <w:rPr>
                 <w:rStyle w:val="Hyperlink"/>
@@ -1351,7 +1351,7 @@
                 <w:noProof/>
                 <w:webHidden/>
               </w:rPr>
-              <w:instrText xml:space="preserve"> PAGEREF _Toc192864903 \h </w:instrText>
+              <w:instrText xml:space="preserve"> PAGEREF _Toc192865361 \h </w:instrText>
             </w:r>
             <w:r>
               <w:rPr>
@@ -1396,7 +1396,7 @@
               <w:lang w:eastAsia="de-DE"/>
             </w:rPr>
           </w:pPr>
-          <w:hyperlink w:anchor="_Toc192864904" w:history="1">
+          <w:hyperlink w:anchor="_Toc192865362" w:history="1">
             <w:r>
               <w:rPr>
                 <w:rStyle w:val="Hyperlink"/>
@@ -1423,7 +1423,7 @@
                 <w:noProof/>
                 <w:webHidden/>
               </w:rPr>
-              <w:instrText xml:space="preserve"> PAGEREF _Toc192864904 \h </w:instrText>
+              <w:instrText xml:space="preserve"> PAGEREF _Toc192865362 \h </w:instrText>
             </w:r>
             <w:r>
               <w:rPr>
@@ -1468,7 +1468,7 @@
               <w:lang w:eastAsia="de-DE"/>
             </w:rPr>
           </w:pPr>
-          <w:hyperlink w:anchor="_Toc192864905" w:history="1">
+          <w:hyperlink w:anchor="_Toc192865363" w:history="1">
             <w:r>
               <w:rPr>
                 <w:rStyle w:val="Hyperlink"/>
@@ -1495,7 +1495,7 @@
                 <w:noProof/>
                 <w:webHidden/>
               </w:rPr>
-              <w:instrText xml:space="preserve"> PAGEREF _Toc192864905 \h </w:instrText>
+              <w:instrText xml:space="preserve"> PAGEREF _Toc192865363 \h </w:instrText>
             </w:r>
             <w:r>
               <w:rPr>
@@ -1540,7 +1540,7 @@
               <w:lang w:eastAsia="de-DE"/>
             </w:rPr>
           </w:pPr>
-          <w:hyperlink w:anchor="_Toc192864906" w:history="1">
+          <w:hyperlink w:anchor="_Toc192865364" w:history="1">
             <w:r>
               <w:rPr>
                 <w:rStyle w:val="Hyperlink"/>
@@ -1567,7 +1567,7 @@
                 <w:noProof/>
                 <w:webHidden/>
               </w:rPr>
-              <w:instrText xml:space="preserve"> PAGEREF _Toc192864906 \h </w:instrText>
+              <w:instrText xml:space="preserve"> PAGEREF _Toc192865364 \h </w:instrText>
             </w:r>
             <w:r>
               <w:rPr>
@@ -1612,7 +1612,7 @@
               <w:lang w:eastAsia="de-DE"/>
             </w:rPr>
           </w:pPr>
-          <w:hyperlink w:anchor="_Toc192864907" w:history="1">
+          <w:hyperlink w:anchor="_Toc192865365" w:history="1">
             <w:r>
               <w:rPr>
                 <w:rStyle w:val="Hyperlink"/>
@@ -1639,7 +1639,7 @@
                 <w:noProof/>
                 <w:webHidden/>
               </w:rPr>
-              <w:instrText xml:space="preserve"> PAGEREF _Toc192864907 \h </w:instrText>
+              <w:instrText xml:space="preserve"> PAGEREF _Toc192865365 \h </w:instrText>
             </w:r>
             <w:r>
               <w:rPr>
@@ -1684,7 +1684,7 @@
               <w:lang w:eastAsia="de-DE"/>
             </w:rPr>
           </w:pPr>
-          <w:hyperlink w:anchor="_Toc192864908" w:history="1">
+          <w:hyperlink w:anchor="_Toc192865366" w:history="1">
             <w:r>
               <w:rPr>
                 <w:rStyle w:val="Hyperlink"/>
@@ -1711,7 +1711,7 @@
                 <w:noProof/>
                 <w:webHidden/>
               </w:rPr>
-              <w:instrText xml:space="preserve"> PAGEREF _Toc192864908 \h </w:instrText>
+              <w:instrText xml:space="preserve"> PAGEREF _Toc192865366 \h </w:instrText>
             </w:r>
             <w:r>
               <w:rPr>
@@ -1929,7 +1929,7 @@
       <w:pPr>
         <w:pStyle w:val="berschrift1"/>
       </w:pPr>
-      <w:bookmarkStart w:id="0" w:name="_Toc192864886"/>
+      <w:bookmarkStart w:id="0" w:name="_Toc192865344"/>
       <w:r>
         <w:t>Anerkennung</w:t>
       </w:r>
@@ -2072,6 +2072,8 @@
     <w:p/>
     <w:p>
       <w:pPr>
+        <w:keepNext/>
+        <w:keepLines/>
         <w:ind w:left="708"/>
         <w:rPr>
           <w:i/>
@@ -2083,6 +2085,7 @@
           <w:i/>
           <w:iCs/>
         </w:rPr>
+        <w:lastRenderedPageBreak/>
         <w:t>Jakob Böhme ist der erste deutsche Philosoph,</w:t>
       </w:r>
       <w:r>
@@ -2096,10 +2099,11 @@
     </w:p>
     <w:p>
       <w:pPr>
+        <w:keepNext/>
+        <w:keepLines/>
         <w:jc w:val="right"/>
       </w:pPr>
       <w:r>
-        <w:lastRenderedPageBreak/>
         <w:t>Georg Wilhelm Friedrich Hegel (1770 - 1831)</w:t>
       </w:r>
     </w:p>
@@ -2526,6 +2530,7 @@
           <w:i/>
           <w:iCs/>
         </w:rPr>
+        <w:lastRenderedPageBreak/>
         <w:t>Es gibt schlichtweg keinen anderen Künstler in der populären Kunst – mit Ausnahme von Leonard Cohen –, der so aus seinen ureigensten </w:t>
       </w:r>
       <w:r>
@@ -3203,9 +3208,8 @@
       <w:pPr>
         <w:pStyle w:val="berschrift1"/>
       </w:pPr>
-      <w:bookmarkStart w:id="1" w:name="_Toc192864887"/>
-      <w:r>
-        <w:lastRenderedPageBreak/>
+      <w:bookmarkStart w:id="1" w:name="_Toc192865345"/>
+      <w:r>
         <w:t>Produktivität</w:t>
       </w:r>
       <w:bookmarkEnd w:id="1"/>
@@ -3767,6 +3771,7 @@
           <w:b/>
           <w:i/>
         </w:rPr>
+        <w:lastRenderedPageBreak/>
         <w:t>Weitere Info</w:t>
       </w:r>
       <w:r>
@@ -3800,7 +3805,6 @@
         <w:ind w:left="714" w:hanging="357"/>
       </w:pPr>
       <w:r>
-        <w:lastRenderedPageBreak/>
         <w:t>Über 500 selbst geschriebene Songs auf Alben veröffentlicht</w:t>
       </w:r>
     </w:p>
@@ -3883,7 +3887,7 @@
       <w:pPr>
         <w:pStyle w:val="berschrift1"/>
       </w:pPr>
-      <w:bookmarkStart w:id="2" w:name="_Toc192864888"/>
+      <w:bookmarkStart w:id="2" w:name="_Toc192865346"/>
       <w:r>
         <w:t>Von der Kunst, Böhme zu lesen</w:t>
       </w:r>
@@ -3923,7 +3927,7 @@
       <w:pPr>
         <w:pStyle w:val="berschrift1"/>
       </w:pPr>
-      <w:bookmarkStart w:id="3" w:name="_Toc192864889"/>
+      <w:bookmarkStart w:id="3" w:name="_Toc192865347"/>
       <w:r>
         <w:t>Von der Kunst, Dylan zu hören</w:t>
       </w:r>
@@ -4046,7 +4050,11 @@
     <w:p/>
     <w:p>
       <w:r>
-        <w:t xml:space="preserve">1966 war Bob Dylan bei einem Motorradunfall fast ums Leben gekommen: ein traumatisches Erlebnis, das ihn sicherlich auf den Kern seiner Person zurückgeworfen hat. In der Genesungsphase lud Dylan die Musiker von </w:t>
+        <w:t xml:space="preserve">1966 war Bob Dylan bei einem Motorradunfall fast ums Leben gekommen: ein traumatisches Erlebnis, das ihn sicherlich auf den Kern seiner Person zurückgeworfen hat. In der </w:t>
+      </w:r>
+      <w:r>
+        <w:lastRenderedPageBreak/>
+        <w:t xml:space="preserve">Genesungsphase lud Dylan die Musiker von </w:t>
       </w:r>
       <w:r>
         <w:rPr>
@@ -4055,11 +4063,7 @@
         <w:t>The Band</w:t>
       </w:r>
       <w:r>
-        <w:t xml:space="preserve"> zu sich ein, und es entstanden im Keller seines Hauses Lieder, die manchen Fans als einige seiner bedeutendsten gelten: Diese wurden auf Basement Tapes aufgenommen (die Originale landeten übrigens </w:t>
-      </w:r>
-      <w:r>
-        <w:lastRenderedPageBreak/>
-        <w:t xml:space="preserve">eigenartigerweise im Archiv von Neil Young) und später (1975) als solche veröffentlicht. Ein Lied wurde dabei ausgelassen, blieb viele Jahrzehnte unveröffentlicht und wurde zum Geheimtipp; und das war das Lied mit dem Titel </w:t>
+        <w:t xml:space="preserve"> zu sich ein, und es entstanden im Keller seines Hauses Lieder, die manchen Fans als einige seiner bedeutendsten gelten: Diese wurden auf Basement Tapes aufgenommen (die Originale landeten übrigens eigenartigerweise im Archiv von Neil Young) und später (1975) als solche veröffentlicht. Ein Lied wurde dabei ausgelassen, blieb viele Jahrzehnte unveröffentlicht und wurde zum Geheimtipp; und das war das Lied mit dem Titel </w:t>
       </w:r>
       <w:proofErr w:type="spellStart"/>
       <w:r>
@@ -4260,7 +4264,7 @@
       <w:pPr>
         <w:pStyle w:val="berschrift1"/>
       </w:pPr>
-      <w:bookmarkStart w:id="4" w:name="_Toc192864890"/>
+      <w:bookmarkStart w:id="4" w:name="_Toc192865348"/>
       <w:r>
         <w:t>Göttlicher Ursprung des Menschen</w:t>
       </w:r>
@@ -4391,6 +4395,7 @@
     </w:p>
     <w:p>
       <w:r>
+        <w:lastRenderedPageBreak/>
         <w:t xml:space="preserve">Aber die Tiefe ohne Grund wollte sich in Gleichnissen offenbaren -  </w:t>
       </w:r>
       <w:r>
@@ -4409,7 +4414,6 @@
         <w:br/>
       </w:r>
       <w:r>
-        <w:lastRenderedPageBreak/>
         <w:t xml:space="preserve">in Grund und </w:t>
       </w:r>
       <w:proofErr w:type="spellStart"/>
@@ -4783,7 +4787,6 @@
     </w:p>
     <w:p>
       <w:r>
-        <w:lastRenderedPageBreak/>
         <w:t xml:space="preserve">"Er hat es sich selbst, lebend, zu einem Grabe gemacht." Aus diesem Grab der Natur steigt der Sohn empor, bekleidet mit dem goldenen Hochzeitskleid der neuen Seele. Er ist der neue Merkur, der dreimal große Hermes. Sein Haupt schmückt die goldene Wunderblume des neuen Denkvermögens, seine Hände halten die beiden feurigen Schlangen des erneuerten spinalen Fluidums, die positive und die negative Ansicht. Die fünf Kontaktpunkte zwischen der neuen Seele und der </w:t>
       </w:r>
       <w:r>
@@ -4817,7 +4820,7 @@
       <w:pPr>
         <w:pStyle w:val="berschrift1"/>
       </w:pPr>
-      <w:bookmarkStart w:id="5" w:name="_Toc192864891"/>
+      <w:bookmarkStart w:id="5" w:name="_Toc192865349"/>
       <w:r>
         <w:t>Welterkenntnis</w:t>
       </w:r>
@@ -4926,7 +4929,7 @@
       <w:pPr>
         <w:pStyle w:val="berschrift1"/>
       </w:pPr>
-      <w:bookmarkStart w:id="6" w:name="_Toc192864892"/>
+      <w:bookmarkStart w:id="6" w:name="_Toc192865350"/>
       <w:r>
         <w:lastRenderedPageBreak/>
         <w:t>Gott in der Natur erkennen</w:t>
@@ -5124,7 +5127,7 @@
       <w:pPr>
         <w:pStyle w:val="berschrift1"/>
       </w:pPr>
-      <w:bookmarkStart w:id="7" w:name="_Toc192864893"/>
+      <w:bookmarkStart w:id="7" w:name="_Toc192865351"/>
       <w:r>
         <w:t>Quellen der Inspiration</w:t>
       </w:r>
@@ -5256,7 +5259,7 @@
       <w:pPr>
         <w:pStyle w:val="berschrift2"/>
       </w:pPr>
-      <w:bookmarkStart w:id="8" w:name="_Toc192864894"/>
+      <w:bookmarkStart w:id="8" w:name="_Toc192865352"/>
       <w:r>
         <w:t>Dylan in Interviews ...</w:t>
       </w:r>
@@ -5350,6 +5353,7 @@
     </w:p>
     <w:p>
       <w:r>
+        <w:lastRenderedPageBreak/>
         <w:t xml:space="preserve">Dylan: Nein. Dann </w:t>
       </w:r>
       <w:r>
@@ -5364,7 +5368,6 @@
     </w:p>
     <w:p>
       <w:r>
-        <w:lastRenderedPageBreak/>
         <w:t xml:space="preserve">Playboy: Du hast einem Interviewer letztes Jahr gesagt: </w:t>
       </w:r>
       <w:r>
@@ -5541,6 +5544,7 @@
     </w:p>
     <w:p>
       <w:r>
+        <w:lastRenderedPageBreak/>
         <w:t>Viele Lebenssituationen sind heutzutage so: nehmen, nehmen, nehmen, das ist alles. Was ist für mich drin? Dieses Syndrom begann mit dem "Ich-Jahrzehnt", wann auch immer das war. Wir sind immer noch mittendrin. Es geschieht weiterhin.</w:t>
       </w:r>
     </w:p>
@@ -5554,212 +5558,211 @@
         <w:rPr>
           <w:b/>
         </w:rPr>
+        <w:t>Es gibt genug Songs. Es sei denn, jemand kommt mit reinem Herzen und hat etwas zu sagen. Das ist etwas ganz anderes.</w:t>
+      </w:r>
+    </w:p>
+    <w:p>
+      <w:r>
+        <w:t>Kreativität ist etwas Mysteriöses. Sie besucht, wen immer sie besuchen will, wann sie will, und ich glaube so, und nur so, gelangt man bis zum Herzen der Angelegenheit.</w:t>
+      </w:r>
+    </w:p>
+    <w:p/>
+    <w:p>
+      <w:pPr>
+        <w:pStyle w:val="berschrift2"/>
+      </w:pPr>
+      <w:bookmarkStart w:id="9" w:name="_Toc192865353"/>
+      <w:r>
+        <w:t>Quellen der Inspiration: Dylan – Arthur Rimbaud</w:t>
+      </w:r>
+      <w:bookmarkEnd w:id="9"/>
+    </w:p>
+    <w:p/>
+    <w:p>
+      <w:r>
+        <w:t xml:space="preserve">Das erste Studium des Menschen, der ein Dichter sein will, geht auf seine vollständige Erkenntnis des Eigenen aus. Er sucht seine Seele, mustert sie, stellt sie auf die Probe, lernt sie. Sobald er sie kennt, </w:t>
+      </w:r>
+      <w:proofErr w:type="spellStart"/>
+      <w:r>
+        <w:t>muß</w:t>
+      </w:r>
+      <w:proofErr w:type="spellEnd"/>
+      <w:r>
+        <w:t xml:space="preserve"> er sie ausbauen […]</w:t>
+      </w:r>
+    </w:p>
+    <w:p>
+      <w:r>
+        <w:t>Aber es handelt sich darum, die Seele ungeheuerlich zu machen […]</w:t>
+      </w:r>
+    </w:p>
+    <w:p/>
+    <w:p>
+      <w:r>
+        <w:t>Ausführlicher:</w:t>
+      </w:r>
+    </w:p>
+    <w:p>
+      <w:r>
+        <w:t>Autobiografie "Chronicles (Vol. 1), 2004: Dylan nennt Einflüsse</w:t>
+      </w:r>
+    </w:p>
+    <w:p>
+      <w:r>
+        <w:t>Seeräuber-Jenny aus Dreigroschenoper! Bertolt Brecht / Kurt Weill</w:t>
+      </w:r>
+    </w:p>
+    <w:p/>
+    <w:p>
+      <w:r>
+        <w:t xml:space="preserve">&gt; Je </w:t>
+      </w:r>
+      <w:proofErr w:type="spellStart"/>
+      <w:r>
+        <w:t>est</w:t>
+      </w:r>
+      <w:proofErr w:type="spellEnd"/>
+      <w:r>
+        <w:t xml:space="preserve"> </w:t>
+      </w:r>
+      <w:proofErr w:type="spellStart"/>
+      <w:r>
+        <w:t>un</w:t>
+      </w:r>
+      <w:proofErr w:type="spellEnd"/>
+      <w:r>
+        <w:t xml:space="preserve"> </w:t>
+      </w:r>
+      <w:proofErr w:type="spellStart"/>
+      <w:r>
+        <w:t>autre</w:t>
+      </w:r>
+      <w:proofErr w:type="spellEnd"/>
+      <w:r>
+        <w:t>.</w:t>
+      </w:r>
+    </w:p>
+    <w:p/>
+    <w:p>
+      <w:r>
+        <w:t xml:space="preserve">Quelle: https://www.planetlyrik.de/arthur-rimbaud-gedichte/2011/05/  </w:t>
+      </w:r>
+    </w:p>
+    <w:p>
+      <w:r>
+        <w:t>abgerufen am 20.08.2024</w:t>
+      </w:r>
+    </w:p>
+    <w:p/>
+    <w:p>
+      <w:r>
+        <w:t xml:space="preserve">Der Dichter macht sich zum Seher durch eine lange, </w:t>
+      </w:r>
+      <w:proofErr w:type="spellStart"/>
+      <w:r>
+        <w:t>unermeßliche</w:t>
+      </w:r>
+      <w:proofErr w:type="spellEnd"/>
+      <w:r>
+        <w:t xml:space="preserve"> und durchdachte Entgrenzung sämtlicher Sinne. Alle Formen der Liebe, des Leidens, des Wahnsinns; er sucht selbst und erschöpft in sich alle Gifte, um nur ihre Quintessenzen zu behalten. Unaussprechliche Marter, in der er jeden Glauben und übermenschliche Stärke nötig hat, wo er unter allen der große Kranke, der große Verbrecher, der große Verdammte werden wird – und der höchste Weise! Denn er gelangt bis an das Unbekannte! Da er seine schon reiche Seele mehr als irgendeiner ausgebaut hat! Er gelangt bis ans Unbekannte, und wenn er etwas närrisch geworden, schließlich das </w:t>
+      </w:r>
+      <w:proofErr w:type="spellStart"/>
+      <w:r>
+        <w:t>Bewußtsein</w:t>
+      </w:r>
+      <w:proofErr w:type="spellEnd"/>
+      <w:r>
+        <w:t xml:space="preserve"> seiner Visionen verlöre, so hat er sie doch gesehen! Mag er beim Anprall an die unerhörten und unnennbaren Dinge verrecken: andere furchtbare Arbeiter werden kommen; sie werden an den Horizonten beginnen, wo er hingesunken </w:t>
+      </w:r>
+      <w:proofErr w:type="gramStart"/>
+      <w:r>
+        <w:t>ist!…</w:t>
+      </w:r>
+      <w:proofErr w:type="gramEnd"/>
+    </w:p>
+    <w:p>
+      <w:r>
         <w:lastRenderedPageBreak/>
-        <w:t>Es gibt genug Songs. Es sei denn, jemand kommt mit reinem Herzen und hat etwas zu sagen. Das ist etwas ganz anderes.</w:t>
-      </w:r>
-    </w:p>
-    <w:p>
-      <w:r>
-        <w:t>Kreativität ist etwas Mysteriöses. Sie besucht, wen immer sie besuchen will, wann sie will, und ich glaube so, und nur so, gelangt man bis zum Herzen der Angelegenheit.</w:t>
+        <w:t xml:space="preserve">Der Dichter ist wirklich einer, der das Feuer stiehlt. Er ist Beauftragter der Menschheit, selbst der Tiere; er </w:t>
+      </w:r>
+      <w:proofErr w:type="spellStart"/>
+      <w:r>
+        <w:t>muß</w:t>
+      </w:r>
+      <w:proofErr w:type="spellEnd"/>
+      <w:r>
+        <w:t xml:space="preserve"> seine Erfindungen, fühlbar, greifbar, hörbar machen; wenn </w:t>
+      </w:r>
+      <w:proofErr w:type="gramStart"/>
+      <w:r>
+        <w:t>das</w:t>
+      </w:r>
+      <w:proofErr w:type="gramEnd"/>
+      <w:r>
+        <w:t xml:space="preserve"> was er von da unten mitbringt Form hat, gibt er ihm Form; wenn es unförmig ist, gibt er ihm Unförmigkeit. Man </w:t>
+      </w:r>
+      <w:proofErr w:type="spellStart"/>
+      <w:r>
+        <w:t>muß</w:t>
+      </w:r>
+      <w:proofErr w:type="spellEnd"/>
+      <w:r>
+        <w:t xml:space="preserve"> eine Sprache finden;</w:t>
+      </w:r>
+    </w:p>
+    <w:p>
+      <w:r>
+        <w:t xml:space="preserve">− Da im </w:t>
+      </w:r>
+      <w:proofErr w:type="gramStart"/>
+      <w:r>
+        <w:t>übrigen</w:t>
+      </w:r>
+      <w:proofErr w:type="gramEnd"/>
+      <w:r>
+        <w:t xml:space="preserve">: jedes Wort Idee ist, wird die Zeit einer Universalsprache kommen! Man </w:t>
+      </w:r>
+      <w:proofErr w:type="spellStart"/>
+      <w:r>
+        <w:t>muß</w:t>
+      </w:r>
+      <w:proofErr w:type="spellEnd"/>
+      <w:r>
+        <w:t xml:space="preserve"> Akademiker Sein – gründlicher tot als ein Fossil −, um sich ein Wörterbuch auszudenken, ganz gleich in welcher Sprache… Jene Sprache wird Seele für die Seele sein, alles enthaltend, Gerüche, Klänge, Farben; Gedanke, der Gedanken mit sich verhakt und nach sich zieht. Der Dichter möge die Menge des Unbekannten abgrenzen, wach werdend in seiner Zeit, in der universalen Seele: Er gebe mehr als die Formel seines Gedankens, als die Aufzeichnung seines „Marsches zum Fortschritt“! Wenn die Maßlosigkeit zum Maß wird, von allen aufgenommen, könnte er wirklich ein „</w:t>
+      </w:r>
+      <w:proofErr w:type="spellStart"/>
+      <w:r>
+        <w:t>Vervielfacher</w:t>
+      </w:r>
+      <w:proofErr w:type="spellEnd"/>
+      <w:r>
+        <w:t xml:space="preserve"> des Fortschritts“ sein!</w:t>
+      </w:r>
+    </w:p>
+    <w:p>
+      <w:r>
+        <w:t xml:space="preserve">Diese Zukunft wird, wie Sie sehen, materialistisch sein. Immer von der Zahl und der Harmonie erfüllt, werden diese Gedichte so gemacht sein, </w:t>
+      </w:r>
+      <w:proofErr w:type="spellStart"/>
+      <w:r>
+        <w:t>daß</w:t>
+      </w:r>
+      <w:proofErr w:type="spellEnd"/>
+      <w:r>
+        <w:t xml:space="preserve"> sie dauern. – Im Grunde wäre dies noch etwas griechische Dichtung.</w:t>
+      </w:r>
+    </w:p>
+    <w:p>
+      <w:r>
+        <w:t>Die ewige Kunst hätte ihre Funktionen; da die Dichter Staatsbürger sind. Die Dichtung wird nicht mehr die Aktion rhythmisieren, sie wird voran sein.“</w:t>
       </w:r>
     </w:p>
     <w:p/>
     <w:p>
       <w:pPr>
-        <w:pStyle w:val="berschrift2"/>
-      </w:pPr>
-      <w:bookmarkStart w:id="9" w:name="_Toc192864895"/>
-      <w:r>
-        <w:t>Quellen der Inspiration: Dylan – Arthur Rimbaud</w:t>
-      </w:r>
-      <w:bookmarkEnd w:id="9"/>
-    </w:p>
-    <w:p/>
-    <w:p>
-      <w:r>
-        <w:t xml:space="preserve">Das erste Studium des Menschen, der ein Dichter sein will, geht auf seine vollständige Erkenntnis des Eigenen aus. Er sucht seine Seele, mustert sie, stellt sie auf die Probe, lernt sie. Sobald er sie kennt, </w:t>
-      </w:r>
-      <w:proofErr w:type="spellStart"/>
-      <w:r>
-        <w:t>muß</w:t>
-      </w:r>
-      <w:proofErr w:type="spellEnd"/>
-      <w:r>
-        <w:t xml:space="preserve"> er sie ausbauen […]</w:t>
-      </w:r>
-    </w:p>
-    <w:p>
-      <w:r>
-        <w:t>Aber es handelt sich darum, die Seele ungeheuerlich zu machen […]</w:t>
-      </w:r>
-    </w:p>
-    <w:p/>
-    <w:p>
-      <w:r>
-        <w:t>Ausführlicher:</w:t>
-      </w:r>
-    </w:p>
-    <w:p>
-      <w:r>
-        <w:t>Autobiografie "Chronicles (Vol. 1), 2004: Dylan nennt Einflüsse</w:t>
-      </w:r>
-    </w:p>
-    <w:p>
-      <w:r>
-        <w:t>Seeräuber-Jenny aus Dreigroschenoper! Bertolt Brecht / Kurt Weill</w:t>
-      </w:r>
-    </w:p>
-    <w:p/>
-    <w:p>
-      <w:r>
-        <w:t xml:space="preserve">&gt; Je </w:t>
-      </w:r>
-      <w:proofErr w:type="spellStart"/>
-      <w:r>
-        <w:t>est</w:t>
-      </w:r>
-      <w:proofErr w:type="spellEnd"/>
-      <w:r>
-        <w:t xml:space="preserve"> </w:t>
-      </w:r>
-      <w:proofErr w:type="spellStart"/>
-      <w:r>
-        <w:t>un</w:t>
-      </w:r>
-      <w:proofErr w:type="spellEnd"/>
-      <w:r>
-        <w:t xml:space="preserve"> </w:t>
-      </w:r>
-      <w:proofErr w:type="spellStart"/>
-      <w:r>
-        <w:t>autre</w:t>
-      </w:r>
-      <w:proofErr w:type="spellEnd"/>
-      <w:r>
-        <w:t>.</w:t>
-      </w:r>
-    </w:p>
-    <w:p/>
-    <w:p>
-      <w:r>
-        <w:t xml:space="preserve">Quelle: https://www.planetlyrik.de/arthur-rimbaud-gedichte/2011/05/  </w:t>
-      </w:r>
-    </w:p>
-    <w:p>
-      <w:r>
-        <w:t>abgerufen am 20.08.2024</w:t>
-      </w:r>
-    </w:p>
-    <w:p/>
-    <w:p>
-      <w:r>
-        <w:t xml:space="preserve">Der Dichter macht sich zum Seher durch eine lange, </w:t>
-      </w:r>
-      <w:proofErr w:type="spellStart"/>
-      <w:r>
-        <w:t>unermeßliche</w:t>
-      </w:r>
-      <w:proofErr w:type="spellEnd"/>
-      <w:r>
-        <w:t xml:space="preserve"> und durchdachte Entgrenzung sämtlicher Sinne. Alle Formen der Liebe, des Leidens, des Wahnsinns; er sucht selbst und erschöpft in sich alle Gifte, um nur ihre Quintessenzen zu behalten. Unaussprechliche Marter, in der er jeden Glauben und übermenschliche Stärke nötig hat, wo er unter allen der große Kranke, der große Verbrecher, der große Verdammte werden wird – und der höchste Weise! Denn er gelangt bis an das Unbekannte! Da er seine schon reiche Seele mehr als irgendeiner ausgebaut hat! Er gelangt bis ans Unbekannte, und wenn er etwas närrisch geworden, schließlich das </w:t>
-      </w:r>
-      <w:proofErr w:type="spellStart"/>
-      <w:r>
-        <w:t>Bewußtsein</w:t>
-      </w:r>
-      <w:proofErr w:type="spellEnd"/>
-      <w:r>
-        <w:t xml:space="preserve"> seiner Visionen verlöre, so hat er sie doch gesehen! Mag er beim Anprall an die unerhörten und unnennbaren Dinge verrecken: andere furchtbare Arbeiter werden kommen; sie werden an den Horizonten beginnen, wo er hingesunken </w:t>
-      </w:r>
-      <w:proofErr w:type="gramStart"/>
-      <w:r>
-        <w:t>ist!…</w:t>
-      </w:r>
-      <w:proofErr w:type="gramEnd"/>
-    </w:p>
-    <w:p>
-      <w:r>
-        <w:t xml:space="preserve">Der Dichter ist wirklich einer, der das Feuer stiehlt. Er ist Beauftragter der Menschheit, selbst der Tiere; er </w:t>
-      </w:r>
-      <w:proofErr w:type="spellStart"/>
-      <w:r>
-        <w:t>muß</w:t>
-      </w:r>
-      <w:proofErr w:type="spellEnd"/>
-      <w:r>
-        <w:t xml:space="preserve"> seine Erfindungen, fühlbar, greifbar, hörbar machen; wenn </w:t>
-      </w:r>
-      <w:proofErr w:type="gramStart"/>
-      <w:r>
-        <w:t>das</w:t>
-      </w:r>
-      <w:proofErr w:type="gramEnd"/>
-      <w:r>
-        <w:t xml:space="preserve"> was er von da unten mitbringt Form hat, gibt er ihm Form; wenn es unförmig ist, gibt er ihm Unförmigkeit. Man </w:t>
-      </w:r>
-      <w:proofErr w:type="spellStart"/>
-      <w:r>
-        <w:t>muß</w:t>
-      </w:r>
-      <w:proofErr w:type="spellEnd"/>
-      <w:r>
-        <w:t xml:space="preserve"> eine Sprache finden;</w:t>
-      </w:r>
-    </w:p>
-    <w:p>
-      <w:r>
-        <w:lastRenderedPageBreak/>
-        <w:t xml:space="preserve">− Da im </w:t>
-      </w:r>
-      <w:proofErr w:type="gramStart"/>
-      <w:r>
-        <w:t>übrigen</w:t>
-      </w:r>
-      <w:proofErr w:type="gramEnd"/>
-      <w:r>
-        <w:t xml:space="preserve">: jedes Wort Idee ist, wird die Zeit einer Universalsprache kommen! Man </w:t>
-      </w:r>
-      <w:proofErr w:type="spellStart"/>
-      <w:r>
-        <w:t>muß</w:t>
-      </w:r>
-      <w:proofErr w:type="spellEnd"/>
-      <w:r>
-        <w:t xml:space="preserve"> Akademiker Sein – gründlicher tot als ein Fossil −, um sich ein Wörterbuch auszudenken, ganz gleich in welcher Sprache… Jene Sprache wird Seele für die Seele sein, alles enthaltend, Gerüche, Klänge, Farben; Gedanke, der Gedanken mit sich verhakt und nach sich zieht. Der Dichter möge die Menge des Unbekannten abgrenzen, wach werdend in seiner Zeit, in der universalen Seele: Er gebe mehr als die Formel seines Gedankens, als die Aufzeichnung seines „Marsches zum Fortschritt“! Wenn die Maßlosigkeit zum Maß wird, von allen aufgenommen, könnte er wirklich ein „</w:t>
-      </w:r>
-      <w:proofErr w:type="spellStart"/>
-      <w:r>
-        <w:t>Vervielfacher</w:t>
-      </w:r>
-      <w:proofErr w:type="spellEnd"/>
-      <w:r>
-        <w:t xml:space="preserve"> des Fortschritts“ sein!</w:t>
-      </w:r>
-    </w:p>
-    <w:p>
-      <w:r>
-        <w:t xml:space="preserve">Diese Zukunft wird, wie Sie sehen, materialistisch sein. Immer von der Zahl und der Harmonie erfüllt, werden diese Gedichte so gemacht sein, </w:t>
-      </w:r>
-      <w:proofErr w:type="spellStart"/>
-      <w:r>
-        <w:t>daß</w:t>
-      </w:r>
-      <w:proofErr w:type="spellEnd"/>
-      <w:r>
-        <w:t xml:space="preserve"> sie dauern. – Im Grunde wäre dies noch etwas griechische Dichtung.</w:t>
-      </w:r>
-    </w:p>
-    <w:p>
-      <w:r>
-        <w:t>Die ewige Kunst hätte ihre Funktionen; da die Dichter Staatsbürger sind. Die Dichtung wird nicht mehr die Aktion rhythmisieren, sie wird voran sein.“</w:t>
-      </w:r>
-    </w:p>
-    <w:p/>
-    <w:p>
-      <w:pPr>
         <w:pStyle w:val="berschrift1"/>
       </w:pPr>
-      <w:bookmarkStart w:id="10" w:name="_Toc192864896"/>
+      <w:bookmarkStart w:id="10" w:name="_Toc192865354"/>
       <w:r>
         <w:t>Der Inspiration treu bleiben</w:t>
       </w:r>
@@ -5879,6 +5882,7 @@
           <w:sz w:val="28"/>
           <w:szCs w:val="28"/>
         </w:rPr>
+        <w:lastRenderedPageBreak/>
         <w:t>Dylan</w:t>
       </w:r>
     </w:p>
@@ -5921,14 +5925,7 @@
         <w:rPr>
           <w:i/>
         </w:rPr>
-        <w:t xml:space="preserve">, was sie je geschrieben haben. Für Dylan </w:t>
-      </w:r>
-      <w:r>
-        <w:rPr>
-          <w:i/>
-        </w:rPr>
-        <w:lastRenderedPageBreak/>
-        <w:t>einfach nur ein weiterer Hit."</w:t>
+        <w:t>, was sie je geschrieben haben. Für Dylan einfach nur ein weiterer Hit."</w:t>
       </w:r>
       <w:r>
         <w:t xml:space="preserve"> Da kann man schon ein bisschen stolz sein. Was sagt Dylan selbst über den Song?</w:t>
@@ -5999,7 +5996,7 @@
       <w:pPr>
         <w:pStyle w:val="berschrift1"/>
       </w:pPr>
-      <w:bookmarkStart w:id="11" w:name="_Toc192864897"/>
+      <w:bookmarkStart w:id="11" w:name="_Toc192865355"/>
       <w:r>
         <w:t>Vom Beten</w:t>
       </w:r>
@@ -6126,6 +6123,7 @@
     </w:p>
     <w:p>
       <w:r>
+        <w:lastRenderedPageBreak/>
         <w:t>„Ihr betet um den Stein. Recht haben Euer Ehren. Der Stein ist ein gut Ding. – Hauptsache nur, dass Euer Gebet in Gottes Ohr trifft!“</w:t>
       </w:r>
     </w:p>
@@ -6141,7 +6139,6 @@
     </w:p>
     <w:p>
       <w:r>
-        <w:lastRenderedPageBreak/>
         <w:t>„Ihr seid ein Jud, Rabbi“, fährt es mir heraus.</w:t>
       </w:r>
     </w:p>
@@ -6379,7 +6376,6 @@
           <w:sz w:val="28"/>
           <w:szCs w:val="28"/>
         </w:rPr>
-        <w:lastRenderedPageBreak/>
         <w:t>Vom Beten: Innere Haltung</w:t>
       </w:r>
     </w:p>
@@ -7050,7 +7046,7 @@
       <w:pPr>
         <w:pStyle w:val="berschrift1"/>
       </w:pPr>
-      <w:bookmarkStart w:id="12" w:name="_Toc192864898"/>
+      <w:bookmarkStart w:id="12" w:name="_Toc192865356"/>
       <w:r>
         <w:lastRenderedPageBreak/>
         <w:t>Wem willst Du dienen?</w:t>
@@ -7325,7 +7321,7 @@
       <w:pPr>
         <w:pStyle w:val="berschrift1"/>
       </w:pPr>
-      <w:bookmarkStart w:id="13" w:name="_Toc192864899"/>
+      <w:bookmarkStart w:id="13" w:name="_Toc192865357"/>
       <w:r>
         <w:t>Versuchung</w:t>
       </w:r>
@@ -7546,7 +7542,7 @@
       <w:pPr>
         <w:pStyle w:val="berschrift1"/>
       </w:pPr>
-      <w:bookmarkStart w:id="14" w:name="_Toc192864900"/>
+      <w:bookmarkStart w:id="14" w:name="_Toc192865358"/>
       <w:r>
         <w:t>Das Irdische gegen das Geistige</w:t>
       </w:r>
@@ -7743,7 +7739,7 @@
       <w:pPr>
         <w:pStyle w:val="berschrift1"/>
       </w:pPr>
-      <w:bookmarkStart w:id="15" w:name="_Toc192864901"/>
+      <w:bookmarkStart w:id="15" w:name="_Toc192865359"/>
       <w:r>
         <w:t>Die Hohe Liebe</w:t>
       </w:r>
@@ -8163,7 +8159,7 @@
       <w:pPr>
         <w:pStyle w:val="berschrift1"/>
       </w:pPr>
-      <w:bookmarkStart w:id="16" w:name="_Toc192864902"/>
+      <w:bookmarkStart w:id="16" w:name="_Toc192865360"/>
       <w:r>
         <w:lastRenderedPageBreak/>
         <w:t>Nüchternheit</w:t>
@@ -8814,7 +8810,7 @@
       <w:pPr>
         <w:pStyle w:val="berschrift1"/>
       </w:pPr>
-      <w:bookmarkStart w:id="17" w:name="_Toc192864903"/>
+      <w:bookmarkStart w:id="17" w:name="_Toc192865361"/>
       <w:r>
         <w:t>Lebenshaltung</w:t>
       </w:r>
@@ -9547,7 +9543,7 @@
       <w:pPr>
         <w:pStyle w:val="berschrift1"/>
       </w:pPr>
-      <w:bookmarkStart w:id="18" w:name="_Toc192864904"/>
+      <w:bookmarkStart w:id="18" w:name="_Toc192865362"/>
       <w:r>
         <w:t>Übergabe an Gottes Willen</w:t>
       </w:r>
@@ -9686,7 +9682,7 @@
       <w:pPr>
         <w:pStyle w:val="berschrift1"/>
       </w:pPr>
-      <w:bookmarkStart w:id="19" w:name="_Toc192864905"/>
+      <w:bookmarkStart w:id="19" w:name="_Toc192865363"/>
       <w:r>
         <w:t>Überwindung des Todes</w:t>
       </w:r>
@@ -10029,7 +10025,7 @@
       <w:pPr>
         <w:pStyle w:val="berschrift1"/>
       </w:pPr>
-      <w:bookmarkStart w:id="20" w:name="_Toc192864906"/>
+      <w:bookmarkStart w:id="20" w:name="_Toc192865364"/>
       <w:r>
         <w:t>Verwandlung</w:t>
       </w:r>
@@ -10217,6 +10213,7 @@
     <w:p/>
     <w:p>
       <w:r>
+        <w:lastRenderedPageBreak/>
         <w:t>[…] Doch Eden brennt</w:t>
       </w:r>
       <w:r>
@@ -10242,7 +10239,6 @@
     </w:p>
     <w:p>
       <w:r>
-        <w:lastRenderedPageBreak/>
         <w:t>Der Frieden wird kommen</w:t>
       </w:r>
       <w:r>
@@ -10528,7 +10524,7 @@
       <w:pPr>
         <w:pStyle w:val="berschrift1"/>
       </w:pPr>
-      <w:bookmarkStart w:id="21" w:name="_Toc192864907"/>
+      <w:bookmarkStart w:id="21" w:name="_Toc192865365"/>
       <w:r>
         <w:t>Gold</w:t>
       </w:r>
@@ -10589,13 +10585,13 @@
           <w:b/>
           <w:i/>
         </w:rPr>
+        <w:lastRenderedPageBreak/>
         <w:t>Mehr:</w:t>
       </w:r>
     </w:p>
     <w:p/>
     <w:p>
       <w:r>
-        <w:lastRenderedPageBreak/>
         <w:t xml:space="preserve">Du solltest mich allerdings für keinen Alchimisten halten, denn ich schreibe allein in der Erkenntnis des Geistes und nicht durch Erfahrung. Obwohl ich zwar hier noch etwas mehr erklären könnte, in wieviel Tagen und in welchen Stunden solche Dinge präpariert werden müssen. Denn das Gold kann man nicht an einem Tag </w:t>
       </w:r>
       <w:proofErr w:type="spellStart"/>
@@ -10707,7 +10703,7 @@
       <w:pPr>
         <w:pStyle w:val="berschrift1"/>
       </w:pPr>
-      <w:bookmarkStart w:id="22" w:name="_Toc192864908"/>
+      <w:bookmarkStart w:id="22" w:name="_Toc192865366"/>
       <w:r>
         <w:t>Merkur und Schicksal</w:t>
       </w:r>
@@ -10956,6 +10952,8 @@
     <w:p/>
     <w:sectPr>
       <w:headerReference w:type="default" r:id="rId9"/>
+      <w:footerReference w:type="default" r:id="rId10"/>
+      <w:footerReference w:type="first" r:id="rId11"/>
       <w:pgSz w:w="11906" w:h="16838"/>
       <w:pgMar w:top="1417" w:right="1417" w:bottom="1134" w:left="1417" w:header="708" w:footer="708" w:gutter="0"/>
       <w:cols w:space="708"/>
@@ -10989,6 +10987,40 @@
     </w:p>
   </w:endnote>
 </w:endnotes>
+</file>
+
+<file path=word/footer1.xml><?xml version="1.0" encoding="utf-8"?>
+<w:ftr xmlns:wpc="http://schemas.microsoft.com/office/word/2010/wordprocessingCanvas" xmlns:cx="http://schemas.microsoft.com/office/drawing/2014/chartex" xmlns:cx1="http://schemas.microsoft.com/office/drawing/2015/9/8/chartex" xmlns:cx2="http://schemas.microsoft.com/office/drawing/2015/10/21/chartex" xmlns:cx3="http://schemas.microsoft.com/office/drawing/2016/5/9/chartex" xmlns:cx4="http://schemas.microsoft.com/office/drawing/2016/5/10/chartex" xmlns:cx5="http://schemas.microsoft.com/office/drawing/2016/5/11/chartex" xmlns:cx6="http://schemas.microsoft.com/office/drawing/2016/5/12/chartex" xmlns:cx7="http://schemas.microsoft.com/office/drawing/2016/5/13/chartex" xmlns:cx8="http://schemas.microsoft.com/office/drawing/2016/5/14/chartex" xmlns:mc="http://schemas.openxmlformats.org/markup-compatibility/2006" xmlns:aink="http://schemas.microsoft.com/office/drawing/2016/ink" xmlns:am3d="http://schemas.microsoft.com/office/drawing/2017/model3d" xmlns:o="urn:schemas-microsoft-com:office:office" xmlns:oel="http://schemas.microsoft.com/office/2019/extlst" xmlns:r="http://schemas.openxmlformats.org/officeDocument/2006/relationships" xmlns:m="http://schemas.openxmlformats.org/officeDocument/2006/math" xmlns:v="urn:schemas-microsoft-com:vml" xmlns:wp14="http://schemas.microsoft.com/office/word/2010/wordprocessingDrawing" xmlns:wp="http://schemas.openxmlformats.org/drawingml/2006/wordprocessingDrawing" xmlns:w10="urn:schemas-microsoft-com:office:word" xmlns:w="http://schemas.openxmlformats.org/wordprocessingml/2006/main" xmlns:w14="http://schemas.microsoft.com/office/word/2010/wordml" xmlns:w15="http://schemas.microsoft.com/office/word/2012/wordml" xmlns:w16cex="http://schemas.microsoft.com/office/word/2018/wordml/cex" xmlns:w16cid="http://schemas.microsoft.com/office/word/2016/wordml/cid" xmlns:w16="http://schemas.microsoft.com/office/word/2018/wordml" xmlns:w16du="http://schemas.microsoft.com/office/word/2023/wordml/word16du" xmlns:w16sdtdh="http://schemas.microsoft.com/office/word/2020/wordml/sdtdatahash" xmlns:w16sdtfl="http://schemas.microsoft.com/office/word/2024/wordml/sdtformatlock" xmlns:w16se="http://schemas.microsoft.com/office/word/2015/wordml/symex" xmlns:wpg="http://schemas.microsoft.com/office/word/2010/wordprocessingGroup" xmlns:wpi="http://schemas.microsoft.com/office/word/2010/wordprocessingInk" xmlns:wne="http://schemas.microsoft.com/office/word/2006/wordml" xmlns:wps="http://schemas.microsoft.com/office/word/2010/wordprocessingShape" mc:Ignorable="w14 w15 w16se w16cid w16 w16cex w16sdtdh w16sdtfl w16du wp14">
+  <w:p>
+    <w:pPr>
+      <w:pStyle w:val="Fuzeile"/>
+      <w:jc w:val="center"/>
+    </w:pPr>
+  </w:p>
+  <w:p>
+    <w:pPr>
+      <w:pStyle w:val="Fuzeile"/>
+      <w:jc w:val="center"/>
+    </w:pPr>
+    <w:r>
+      <w:t>Stand: 14.03.2025</w:t>
+    </w:r>
+  </w:p>
+</w:ftr>
+</file>
+
+<file path=word/footer2.xml><?xml version="1.0" encoding="utf-8"?>
+<w:ftr xmlns:wpc="http://schemas.microsoft.com/office/word/2010/wordprocessingCanvas" xmlns:cx="http://schemas.microsoft.com/office/drawing/2014/chartex" xmlns:cx1="http://schemas.microsoft.com/office/drawing/2015/9/8/chartex" xmlns:cx2="http://schemas.microsoft.com/office/drawing/2015/10/21/chartex" xmlns:cx3="http://schemas.microsoft.com/office/drawing/2016/5/9/chartex" xmlns:cx4="http://schemas.microsoft.com/office/drawing/2016/5/10/chartex" xmlns:cx5="http://schemas.microsoft.com/office/drawing/2016/5/11/chartex" xmlns:cx6="http://schemas.microsoft.com/office/drawing/2016/5/12/chartex" xmlns:cx7="http://schemas.microsoft.com/office/drawing/2016/5/13/chartex" xmlns:cx8="http://schemas.microsoft.com/office/drawing/2016/5/14/chartex" xmlns:mc="http://schemas.openxmlformats.org/markup-compatibility/2006" xmlns:aink="http://schemas.microsoft.com/office/drawing/2016/ink" xmlns:am3d="http://schemas.microsoft.com/office/drawing/2017/model3d" xmlns:o="urn:schemas-microsoft-com:office:office" xmlns:oel="http://schemas.microsoft.com/office/2019/extlst" xmlns:r="http://schemas.openxmlformats.org/officeDocument/2006/relationships" xmlns:m="http://schemas.openxmlformats.org/officeDocument/2006/math" xmlns:v="urn:schemas-microsoft-com:vml" xmlns:wp14="http://schemas.microsoft.com/office/word/2010/wordprocessingDrawing" xmlns:wp="http://schemas.openxmlformats.org/drawingml/2006/wordprocessingDrawing" xmlns:w10="urn:schemas-microsoft-com:office:word" xmlns:w="http://schemas.openxmlformats.org/wordprocessingml/2006/main" xmlns:w14="http://schemas.microsoft.com/office/word/2010/wordml" xmlns:w15="http://schemas.microsoft.com/office/word/2012/wordml" xmlns:w16cex="http://schemas.microsoft.com/office/word/2018/wordml/cex" xmlns:w16cid="http://schemas.microsoft.com/office/word/2016/wordml/cid" xmlns:w16="http://schemas.microsoft.com/office/word/2018/wordml" xmlns:w16du="http://schemas.microsoft.com/office/word/2023/wordml/word16du" xmlns:w16sdtdh="http://schemas.microsoft.com/office/word/2020/wordml/sdtdatahash" xmlns:w16sdtfl="http://schemas.microsoft.com/office/word/2024/wordml/sdtformatlock" xmlns:w16se="http://schemas.microsoft.com/office/word/2015/wordml/symex" xmlns:wpg="http://schemas.microsoft.com/office/word/2010/wordprocessingGroup" xmlns:wpi="http://schemas.microsoft.com/office/word/2010/wordprocessingInk" xmlns:wne="http://schemas.microsoft.com/office/word/2006/wordml" xmlns:wps="http://schemas.microsoft.com/office/word/2010/wordprocessingShape" mc:Ignorable="w14 w15 w16se w16cid w16 w16cex w16sdtdh w16sdtfl w16du wp14">
+  <w:p>
+    <w:pPr>
+      <w:pStyle w:val="Fuzeile"/>
+      <w:jc w:val="center"/>
+    </w:pPr>
+    <w:r>
+      <w:t>Stand: 14.03.2025</w:t>
+    </w:r>
+  </w:p>
+</w:ftr>
 </file>
 
 <file path=word/footnotes.xml><?xml version="1.0" encoding="utf-8"?>
@@ -14286,6 +14318,7 @@
   <w:style w:type="character" w:default="1" w:styleId="Absatz-Standardschriftart">
     <w:name w:val="Default Paragraph Font"/>
     <w:uiPriority w:val="1"/>
+    <w:semiHidden/>
     <w:unhideWhenUsed/>
   </w:style>
   <w:style w:type="table" w:default="1" w:styleId="NormaleTabelle">

</xml_diff>